<commit_message>
Mise à jour du rapport et du read me
</commit_message>
<xml_diff>
--- a/doc/compte-rendus sprints/Epidemio - Rendu final.docx
+++ b/doc/compte-rendus sprints/Epidemio - Rendu final.docx
@@ -180,6 +180,27 @@
           <w:rFonts w:asciiTheme="majorHAnsi" w:hAnsiTheme="majorHAnsi" w:cstheme="majorHAnsi"/>
         </w:rPr>
       </w:pPr>
+      <w:r>
+        <w:rPr>
+          <w:rFonts w:asciiTheme="majorHAnsi" w:hAnsiTheme="majorHAnsi" w:cstheme="majorHAnsi"/>
+        </w:rPr>
+        <w:t xml:space="preserve">Un point absolument central pour nous lors du développement a été de réaliser un logiciel complet, fonctionnel et pensé pour une vraie utilisation. L’interface est claire, documentée avec notamment des bulles d’information, et compte tous les outils nécessaires pour une utilisation intuitive et claire. Pour la simulation en elle-même, de nombreuses recherches ont été faites </w:t>
+      </w:r>
+      <w:r>
+        <w:rPr>
+          <w:rFonts w:asciiTheme="majorHAnsi" w:hAnsiTheme="majorHAnsi" w:cstheme="majorHAnsi"/>
+        </w:rPr>
+        <w:t>pour avoir une simulation réaliste contenant de l’aléatoire, avec une gestion des naissances, de la relance de la maladie, mais aussi des déplacements des personnes pour simuler des déplacements les plus « humains » possible.</w:t>
+      </w:r>
+    </w:p>
+    <w:p>
+      <w:pPr>
+        <w:pStyle w:val="Default"/>
+        <w:jc w:val="both"/>
+        <w:rPr>
+          <w:rFonts w:asciiTheme="majorHAnsi" w:hAnsiTheme="majorHAnsi" w:cstheme="majorHAnsi"/>
+        </w:rPr>
+      </w:pPr>
     </w:p>
     <w:p>
       <w:pPr>
@@ -416,15 +437,7 @@
           <w:sz w:val="24"/>
           <w:szCs w:val="24"/>
         </w:rPr>
-        <w:t>a</w:t>
-      </w:r>
-      <w:r>
-        <w:rPr>
-          <w:rFonts w:asciiTheme="majorHAnsi" w:hAnsiTheme="majorHAnsi" w:cstheme="majorHAnsi"/>
-          <w:sz w:val="24"/>
-          <w:szCs w:val="24"/>
-        </w:rPr>
-        <w:t>nimation</w:t>
+        <w:t>animation</w:t>
       </w:r>
       <w:r>
         <w:rPr>
@@ -481,19 +494,11 @@
           <w:rFonts w:asciiTheme="majorHAnsi" w:hAnsiTheme="majorHAnsi" w:cstheme="majorHAnsi"/>
         </w:rPr>
       </w:pPr>
-      <w:proofErr w:type="gramStart"/>
-      <w:r>
-        <w:rPr>
-          <w:rFonts w:asciiTheme="majorHAnsi" w:hAnsiTheme="majorHAnsi" w:cstheme="majorHAnsi"/>
-        </w:rPr>
-        <w:t>les</w:t>
-      </w:r>
-      <w:proofErr w:type="gramEnd"/>
-      <w:r>
-        <w:rPr>
-          <w:rFonts w:asciiTheme="majorHAnsi" w:hAnsiTheme="majorHAnsi" w:cstheme="majorHAnsi"/>
-        </w:rPr>
-        <w:t xml:space="preserve"> indicateurs liés à la population : </w:t>
+      <w:r>
+        <w:rPr>
+          <w:rFonts w:asciiTheme="majorHAnsi" w:hAnsiTheme="majorHAnsi" w:cstheme="majorHAnsi"/>
+        </w:rPr>
+        <w:t xml:space="preserve">les indicateurs liés à la population : </w:t>
       </w:r>
     </w:p>
     <w:p>
@@ -574,19 +579,11 @@
           <w:rFonts w:asciiTheme="majorHAnsi" w:hAnsiTheme="majorHAnsi" w:cstheme="majorHAnsi"/>
         </w:rPr>
       </w:pPr>
-      <w:proofErr w:type="gramStart"/>
-      <w:r>
-        <w:rPr>
-          <w:rFonts w:asciiTheme="majorHAnsi" w:hAnsiTheme="majorHAnsi" w:cstheme="majorHAnsi"/>
-        </w:rPr>
-        <w:t>les</w:t>
-      </w:r>
-      <w:proofErr w:type="gramEnd"/>
-      <w:r>
-        <w:rPr>
-          <w:rFonts w:asciiTheme="majorHAnsi" w:hAnsiTheme="majorHAnsi" w:cstheme="majorHAnsi"/>
-        </w:rPr>
-        <w:t xml:space="preserve"> indicateurs liés à la maladie :</w:t>
+      <w:r>
+        <w:rPr>
+          <w:rFonts w:asciiTheme="majorHAnsi" w:hAnsiTheme="majorHAnsi" w:cstheme="majorHAnsi"/>
+        </w:rPr>
+        <w:t>les indicateurs liés à la maladie :</w:t>
       </w:r>
     </w:p>
     <w:p>
@@ -603,6 +600,7 @@
         <w:rPr>
           <w:rFonts w:asciiTheme="majorHAnsi" w:hAnsiTheme="majorHAnsi" w:cstheme="majorHAnsi"/>
         </w:rPr>
+        <w:lastRenderedPageBreak/>
         <w:t xml:space="preserve">- le taux de létalité (ou pourcentage de mortalité) : la simulation ne sera pas </w:t>
       </w:r>
       <w:r>
@@ -665,7 +663,6 @@
         <w:rPr>
           <w:rFonts w:asciiTheme="majorHAnsi" w:hAnsiTheme="majorHAnsi" w:cstheme="majorHAnsi"/>
         </w:rPr>
-        <w:lastRenderedPageBreak/>
         <w:t xml:space="preserve">- l’immunité après guérison : il arrive que certaines maladies ne puissent plus s’attraper après qu’une personne l’ai attrapée et soit guérie, on peut donc mettre un indicateur qui voudra “oui” ou “non” pour l’obtention d’une immunité contre cette maladie une fois guéri ; </w:t>
       </w:r>
     </w:p>
@@ -697,19 +694,11 @@
           <w:rFonts w:asciiTheme="majorHAnsi" w:hAnsiTheme="majorHAnsi" w:cstheme="majorHAnsi"/>
         </w:rPr>
       </w:pPr>
-      <w:proofErr w:type="gramStart"/>
-      <w:r>
-        <w:rPr>
-          <w:rFonts w:asciiTheme="majorHAnsi" w:hAnsiTheme="majorHAnsi" w:cstheme="majorHAnsi"/>
-        </w:rPr>
-        <w:t>les</w:t>
-      </w:r>
-      <w:proofErr w:type="gramEnd"/>
-      <w:r>
-        <w:rPr>
-          <w:rFonts w:asciiTheme="majorHAnsi" w:hAnsiTheme="majorHAnsi" w:cstheme="majorHAnsi"/>
-        </w:rPr>
-        <w:t xml:space="preserve"> indicateurs liés à la simulation :</w:t>
+      <w:r>
+        <w:rPr>
+          <w:rFonts w:asciiTheme="majorHAnsi" w:hAnsiTheme="majorHAnsi" w:cstheme="majorHAnsi"/>
+        </w:rPr>
+        <w:t>les indicateurs liés à la simulation :</w:t>
       </w:r>
     </w:p>
     <w:p>
@@ -810,23 +799,13 @@
           <w:szCs w:val="28"/>
         </w:rPr>
       </w:pPr>
-      <w:proofErr w:type="gramStart"/>
-      <w:r>
-        <w:rPr>
-          <w:rFonts w:asciiTheme="majorHAnsi" w:hAnsiTheme="majorHAnsi" w:cstheme="majorHAnsi"/>
-          <w:sz w:val="24"/>
-          <w:szCs w:val="24"/>
-        </w:rPr>
-        <w:t>création</w:t>
-      </w:r>
-      <w:proofErr w:type="gramEnd"/>
-      <w:r>
-        <w:rPr>
-          <w:rFonts w:asciiTheme="majorHAnsi" w:hAnsiTheme="majorHAnsi" w:cstheme="majorHAnsi"/>
-          <w:sz w:val="24"/>
-          <w:szCs w:val="24"/>
-        </w:rPr>
-        <w:t xml:space="preserve"> de la fenêtre principale</w:t>
+      <w:r>
+        <w:rPr>
+          <w:rFonts w:asciiTheme="majorHAnsi" w:hAnsiTheme="majorHAnsi" w:cstheme="majorHAnsi"/>
+          <w:sz w:val="24"/>
+          <w:szCs w:val="24"/>
+        </w:rPr>
+        <w:t>création de la fenêtre principale</w:t>
       </w:r>
     </w:p>
     <w:p>
@@ -843,23 +822,13 @@
           <w:szCs w:val="28"/>
         </w:rPr>
       </w:pPr>
-      <w:proofErr w:type="gramStart"/>
-      <w:r>
-        <w:rPr>
-          <w:rFonts w:asciiTheme="majorHAnsi" w:hAnsiTheme="majorHAnsi" w:cstheme="majorHAnsi"/>
-          <w:sz w:val="24"/>
-          <w:szCs w:val="24"/>
-        </w:rPr>
-        <w:t>mise</w:t>
-      </w:r>
-      <w:proofErr w:type="gramEnd"/>
-      <w:r>
-        <w:rPr>
-          <w:rFonts w:asciiTheme="majorHAnsi" w:hAnsiTheme="majorHAnsi" w:cstheme="majorHAnsi"/>
-          <w:sz w:val="24"/>
-          <w:szCs w:val="24"/>
-        </w:rPr>
-        <w:t xml:space="preserve"> en place d’une toile pour afficher la simulation en 2D</w:t>
+      <w:r>
+        <w:rPr>
+          <w:rFonts w:asciiTheme="majorHAnsi" w:hAnsiTheme="majorHAnsi" w:cstheme="majorHAnsi"/>
+          <w:sz w:val="24"/>
+          <w:szCs w:val="24"/>
+        </w:rPr>
+        <w:t>mise en place d’une toile pour afficher la simulation en 2D</w:t>
       </w:r>
     </w:p>
     <w:p>
@@ -876,23 +845,13 @@
           <w:szCs w:val="28"/>
         </w:rPr>
       </w:pPr>
-      <w:proofErr w:type="gramStart"/>
-      <w:r>
-        <w:rPr>
-          <w:rFonts w:asciiTheme="majorHAnsi" w:hAnsiTheme="majorHAnsi" w:cstheme="majorHAnsi"/>
-          <w:sz w:val="24"/>
-          <w:szCs w:val="24"/>
-        </w:rPr>
-        <w:t>ajout</w:t>
-      </w:r>
-      <w:proofErr w:type="gramEnd"/>
-      <w:r>
-        <w:rPr>
-          <w:rFonts w:asciiTheme="majorHAnsi" w:hAnsiTheme="majorHAnsi" w:cstheme="majorHAnsi"/>
-          <w:sz w:val="24"/>
-          <w:szCs w:val="24"/>
-        </w:rPr>
-        <w:t xml:space="preserve"> d’un menu de réglage des paramètres :</w:t>
+      <w:r>
+        <w:rPr>
+          <w:rFonts w:asciiTheme="majorHAnsi" w:hAnsiTheme="majorHAnsi" w:cstheme="majorHAnsi"/>
+          <w:sz w:val="24"/>
+          <w:szCs w:val="24"/>
+        </w:rPr>
+        <w:t>ajout d’un menu de réglage des paramètres :</w:t>
       </w:r>
     </w:p>
     <w:p>
@@ -909,23 +868,13 @@
           <w:szCs w:val="28"/>
         </w:rPr>
       </w:pPr>
-      <w:proofErr w:type="gramStart"/>
-      <w:r>
-        <w:rPr>
-          <w:rFonts w:asciiTheme="majorHAnsi" w:hAnsiTheme="majorHAnsi" w:cstheme="majorHAnsi"/>
-          <w:sz w:val="24"/>
-          <w:szCs w:val="24"/>
-        </w:rPr>
-        <w:t>champs</w:t>
-      </w:r>
-      <w:proofErr w:type="gramEnd"/>
-      <w:r>
-        <w:rPr>
-          <w:rFonts w:asciiTheme="majorHAnsi" w:hAnsiTheme="majorHAnsi" w:cstheme="majorHAnsi"/>
-          <w:sz w:val="24"/>
-          <w:szCs w:val="24"/>
-        </w:rPr>
-        <w:t xml:space="preserve"> numériques pour les valeurs entières (la taille de la population, le nombre de médecins, rayon de contagion…) ;</w:t>
+      <w:r>
+        <w:rPr>
+          <w:rFonts w:asciiTheme="majorHAnsi" w:hAnsiTheme="majorHAnsi" w:cstheme="majorHAnsi"/>
+          <w:sz w:val="24"/>
+          <w:szCs w:val="24"/>
+        </w:rPr>
+        <w:t>champs numériques pour les valeurs entières (la taille de la population, le nombre de médecins, rayon de contagion…) ;</w:t>
       </w:r>
     </w:p>
     <w:p>
@@ -942,23 +891,13 @@
           <w:szCs w:val="28"/>
         </w:rPr>
       </w:pPr>
-      <w:proofErr w:type="gramStart"/>
-      <w:r>
-        <w:rPr>
-          <w:rFonts w:asciiTheme="majorHAnsi" w:hAnsiTheme="majorHAnsi" w:cstheme="majorHAnsi"/>
-          <w:sz w:val="24"/>
-          <w:szCs w:val="24"/>
-        </w:rPr>
-        <w:t>cases</w:t>
-      </w:r>
-      <w:proofErr w:type="gramEnd"/>
-      <w:r>
-        <w:rPr>
-          <w:rFonts w:asciiTheme="majorHAnsi" w:hAnsiTheme="majorHAnsi" w:cstheme="majorHAnsi"/>
-          <w:sz w:val="24"/>
-          <w:szCs w:val="24"/>
-        </w:rPr>
-        <w:t xml:space="preserve"> à cocher pour les options booléennes (immunité après guérison, présence ou non des médecins,…) ;</w:t>
+      <w:r>
+        <w:rPr>
+          <w:rFonts w:asciiTheme="majorHAnsi" w:hAnsiTheme="majorHAnsi" w:cstheme="majorHAnsi"/>
+          <w:sz w:val="24"/>
+          <w:szCs w:val="24"/>
+        </w:rPr>
+        <w:t>cases à cocher pour les options booléennes (immunité après guérison, présence ou non des médecins,…) ;</w:t>
       </w:r>
     </w:p>
     <w:p>
@@ -975,23 +914,13 @@
           <w:szCs w:val="28"/>
         </w:rPr>
       </w:pPr>
-      <w:proofErr w:type="gramStart"/>
-      <w:r>
-        <w:rPr>
-          <w:rFonts w:asciiTheme="majorHAnsi" w:hAnsiTheme="majorHAnsi" w:cstheme="majorHAnsi"/>
-          <w:sz w:val="24"/>
-          <w:szCs w:val="24"/>
-        </w:rPr>
-        <w:t>curseurs</w:t>
-      </w:r>
-      <w:proofErr w:type="gramEnd"/>
-      <w:r>
-        <w:rPr>
-          <w:rFonts w:asciiTheme="majorHAnsi" w:hAnsiTheme="majorHAnsi" w:cstheme="majorHAnsi"/>
-          <w:sz w:val="24"/>
-          <w:szCs w:val="24"/>
-        </w:rPr>
-        <w:t xml:space="preserve"> pour les valeurs continues (risque de transmission, taux de létalité, distance d’infection, vitesse de déplacement, pourcentage de personnes immunodéprimées…)</w:t>
+      <w:r>
+        <w:rPr>
+          <w:rFonts w:asciiTheme="majorHAnsi" w:hAnsiTheme="majorHAnsi" w:cstheme="majorHAnsi"/>
+          <w:sz w:val="24"/>
+          <w:szCs w:val="24"/>
+        </w:rPr>
+        <w:t>curseurs pour les valeurs continues (risque de transmission, taux de létalité, distance d’infection, vitesse de déplacement, pourcentage de personnes immunodéprimées…)</w:t>
       </w:r>
     </w:p>
     <w:p>
@@ -1008,23 +937,13 @@
           <w:szCs w:val="28"/>
         </w:rPr>
       </w:pPr>
-      <w:proofErr w:type="gramStart"/>
-      <w:r>
-        <w:rPr>
-          <w:rFonts w:asciiTheme="majorHAnsi" w:hAnsiTheme="majorHAnsi" w:cstheme="majorHAnsi"/>
-          <w:sz w:val="24"/>
-          <w:szCs w:val="24"/>
-        </w:rPr>
-        <w:t>ajout</w:t>
-      </w:r>
-      <w:proofErr w:type="gramEnd"/>
-      <w:r>
-        <w:rPr>
-          <w:rFonts w:asciiTheme="majorHAnsi" w:hAnsiTheme="majorHAnsi" w:cstheme="majorHAnsi"/>
-          <w:sz w:val="24"/>
-          <w:szCs w:val="24"/>
-        </w:rPr>
-        <w:t xml:space="preserve"> des boutons démarrer, mettre en pause et réinitialiser</w:t>
+      <w:r>
+        <w:rPr>
+          <w:rFonts w:asciiTheme="majorHAnsi" w:hAnsiTheme="majorHAnsi" w:cstheme="majorHAnsi"/>
+          <w:sz w:val="24"/>
+          <w:szCs w:val="24"/>
+        </w:rPr>
+        <w:t>ajout des boutons démarrer, mettre en pause et réinitialiser</w:t>
       </w:r>
     </w:p>
     <w:p>
@@ -1041,23 +960,13 @@
           <w:szCs w:val="28"/>
         </w:rPr>
       </w:pPr>
-      <w:proofErr w:type="gramStart"/>
-      <w:r>
-        <w:rPr>
-          <w:rFonts w:asciiTheme="majorHAnsi" w:hAnsiTheme="majorHAnsi" w:cstheme="majorHAnsi"/>
-          <w:sz w:val="24"/>
-          <w:szCs w:val="24"/>
-        </w:rPr>
-        <w:t>mise</w:t>
-      </w:r>
-      <w:proofErr w:type="gramEnd"/>
-      <w:r>
-        <w:rPr>
-          <w:rFonts w:asciiTheme="majorHAnsi" w:hAnsiTheme="majorHAnsi" w:cstheme="majorHAnsi"/>
-          <w:sz w:val="24"/>
-          <w:szCs w:val="24"/>
-        </w:rPr>
-        <w:t xml:space="preserve"> à jour de la toile à chaque itération pour animer les déplacements et les</w:t>
+      <w:r>
+        <w:rPr>
+          <w:rFonts w:asciiTheme="majorHAnsi" w:hAnsiTheme="majorHAnsi" w:cstheme="majorHAnsi"/>
+          <w:sz w:val="24"/>
+          <w:szCs w:val="24"/>
+        </w:rPr>
+        <w:t>mise à jour de la toile à chaque itération pour animer les déplacements et les</w:t>
       </w:r>
       <w:r>
         <w:rPr>
@@ -1090,23 +999,13 @@
           <w:szCs w:val="28"/>
         </w:rPr>
       </w:pPr>
-      <w:proofErr w:type="gramStart"/>
-      <w:r>
-        <w:rPr>
-          <w:rFonts w:asciiTheme="majorHAnsi" w:hAnsiTheme="majorHAnsi" w:cstheme="majorHAnsi"/>
-          <w:sz w:val="24"/>
-          <w:szCs w:val="24"/>
-        </w:rPr>
-        <w:t>ajout</w:t>
-      </w:r>
-      <w:proofErr w:type="gramEnd"/>
-      <w:r>
-        <w:rPr>
-          <w:rFonts w:asciiTheme="majorHAnsi" w:hAnsiTheme="majorHAnsi" w:cstheme="majorHAnsi"/>
-          <w:sz w:val="24"/>
-          <w:szCs w:val="24"/>
-        </w:rPr>
-        <w:t xml:space="preserve"> d’un bouton pour télécharger les statistiques</w:t>
+      <w:r>
+        <w:rPr>
+          <w:rFonts w:asciiTheme="majorHAnsi" w:hAnsiTheme="majorHAnsi" w:cstheme="majorHAnsi"/>
+          <w:sz w:val="24"/>
+          <w:szCs w:val="24"/>
+        </w:rPr>
+        <w:t>ajout d’un bouton pour télécharger les statistiques</w:t>
       </w:r>
     </w:p>
     <w:p>
@@ -1123,23 +1022,13 @@
           <w:szCs w:val="28"/>
         </w:rPr>
       </w:pPr>
-      <w:proofErr w:type="gramStart"/>
-      <w:r>
-        <w:rPr>
-          <w:rFonts w:asciiTheme="majorHAnsi" w:hAnsiTheme="majorHAnsi" w:cstheme="majorHAnsi"/>
-          <w:sz w:val="24"/>
-          <w:szCs w:val="24"/>
-        </w:rPr>
-        <w:t>gestion</w:t>
-      </w:r>
-      <w:proofErr w:type="gramEnd"/>
-      <w:r>
-        <w:rPr>
-          <w:rFonts w:asciiTheme="majorHAnsi" w:hAnsiTheme="majorHAnsi" w:cstheme="majorHAnsi"/>
-          <w:sz w:val="24"/>
-          <w:szCs w:val="24"/>
-        </w:rPr>
-        <w:t xml:space="preserve"> de la fermeture propre du programme</w:t>
+      <w:r>
+        <w:rPr>
+          <w:rFonts w:asciiTheme="majorHAnsi" w:hAnsiTheme="majorHAnsi" w:cstheme="majorHAnsi"/>
+          <w:sz w:val="24"/>
+          <w:szCs w:val="24"/>
+        </w:rPr>
+        <w:t>gestion de la fermeture propre du programme</w:t>
       </w:r>
     </w:p>
     <w:p>
@@ -1174,23 +1063,13 @@
           <w:szCs w:val="28"/>
         </w:rPr>
       </w:pPr>
-      <w:proofErr w:type="gramStart"/>
-      <w:r>
-        <w:rPr>
-          <w:rFonts w:asciiTheme="majorHAnsi" w:hAnsiTheme="majorHAnsi" w:cstheme="majorHAnsi"/>
-          <w:sz w:val="24"/>
-          <w:szCs w:val="24"/>
-        </w:rPr>
-        <w:t>création</w:t>
-      </w:r>
-      <w:proofErr w:type="gramEnd"/>
-      <w:r>
-        <w:rPr>
-          <w:rFonts w:asciiTheme="majorHAnsi" w:hAnsiTheme="majorHAnsi" w:cstheme="majorHAnsi"/>
-          <w:sz w:val="24"/>
-          <w:szCs w:val="24"/>
-        </w:rPr>
-        <w:t xml:space="preserve"> de la classe statistiques pour enregistrer les données à chaque itération</w:t>
+      <w:r>
+        <w:rPr>
+          <w:rFonts w:asciiTheme="majorHAnsi" w:hAnsiTheme="majorHAnsi" w:cstheme="majorHAnsi"/>
+          <w:sz w:val="24"/>
+          <w:szCs w:val="24"/>
+        </w:rPr>
+        <w:t>création de la classe statistiques pour enregistrer les données à chaque itération</w:t>
       </w:r>
     </w:p>
     <w:p>
@@ -1207,23 +1086,13 @@
           <w:szCs w:val="28"/>
         </w:rPr>
       </w:pPr>
-      <w:proofErr w:type="gramStart"/>
-      <w:r>
-        <w:rPr>
-          <w:rFonts w:asciiTheme="majorHAnsi" w:hAnsiTheme="majorHAnsi" w:cstheme="majorHAnsi"/>
-          <w:sz w:val="24"/>
-          <w:szCs w:val="24"/>
-        </w:rPr>
-        <w:t>définition</w:t>
-      </w:r>
-      <w:proofErr w:type="gramEnd"/>
-      <w:r>
-        <w:rPr>
-          <w:rFonts w:asciiTheme="majorHAnsi" w:hAnsiTheme="majorHAnsi" w:cstheme="majorHAnsi"/>
-          <w:sz w:val="24"/>
-          <w:szCs w:val="24"/>
-        </w:rPr>
-        <w:t xml:space="preserve"> d’une structure interne pour stocker le nombre total de personnes totales et contaminées</w:t>
+      <w:r>
+        <w:rPr>
+          <w:rFonts w:asciiTheme="majorHAnsi" w:hAnsiTheme="majorHAnsi" w:cstheme="majorHAnsi"/>
+          <w:sz w:val="24"/>
+          <w:szCs w:val="24"/>
+        </w:rPr>
+        <w:t>définition d’une structure interne pour stocker le nombre total de personnes totales et contaminées</w:t>
       </w:r>
     </w:p>
     <w:p>
@@ -1240,23 +1109,13 @@
           <w:szCs w:val="28"/>
         </w:rPr>
       </w:pPr>
-      <w:proofErr w:type="gramStart"/>
-      <w:r>
-        <w:rPr>
-          <w:rFonts w:asciiTheme="majorHAnsi" w:hAnsiTheme="majorHAnsi" w:cstheme="majorHAnsi"/>
-          <w:sz w:val="24"/>
-          <w:szCs w:val="24"/>
-        </w:rPr>
-        <w:t>ajout</w:t>
-      </w:r>
-      <w:proofErr w:type="gramEnd"/>
-      <w:r>
-        <w:rPr>
-          <w:rFonts w:asciiTheme="majorHAnsi" w:hAnsiTheme="majorHAnsi" w:cstheme="majorHAnsi"/>
-          <w:sz w:val="24"/>
-          <w:szCs w:val="24"/>
-        </w:rPr>
-        <w:t xml:space="preserve"> d’une méthode appelée à chaque mise à jour de la population pour stocker les informations</w:t>
+      <w:r>
+        <w:rPr>
+          <w:rFonts w:asciiTheme="majorHAnsi" w:hAnsiTheme="majorHAnsi" w:cstheme="majorHAnsi"/>
+          <w:sz w:val="24"/>
+          <w:szCs w:val="24"/>
+        </w:rPr>
+        <w:t>ajout d’une méthode appelée à chaque mise à jour de la population pour stocker les informations</w:t>
       </w:r>
     </w:p>
     <w:p>
@@ -1273,23 +1132,14 @@
           <w:szCs w:val="28"/>
         </w:rPr>
       </w:pPr>
-      <w:proofErr w:type="gramStart"/>
-      <w:r>
-        <w:rPr>
-          <w:rFonts w:asciiTheme="majorHAnsi" w:hAnsiTheme="majorHAnsi" w:cstheme="majorHAnsi"/>
-          <w:sz w:val="24"/>
-          <w:szCs w:val="24"/>
-        </w:rPr>
-        <w:t>génération</w:t>
-      </w:r>
-      <w:proofErr w:type="gramEnd"/>
-      <w:r>
-        <w:rPr>
-          <w:rFonts w:asciiTheme="majorHAnsi" w:hAnsiTheme="majorHAnsi" w:cstheme="majorHAnsi"/>
-          <w:sz w:val="24"/>
-          <w:szCs w:val="24"/>
-        </w:rPr>
-        <w:t xml:space="preserve"> d’un graphique </w:t>
+      <w:r>
+        <w:rPr>
+          <w:rFonts w:asciiTheme="majorHAnsi" w:hAnsiTheme="majorHAnsi" w:cstheme="majorHAnsi"/>
+          <w:sz w:val="24"/>
+          <w:szCs w:val="24"/>
+        </w:rPr>
+        <w:lastRenderedPageBreak/>
+        <w:t xml:space="preserve">génération d’un graphique </w:t>
       </w:r>
       <w:proofErr w:type="spellStart"/>
       <w:r>
@@ -1324,23 +1174,13 @@
           <w:szCs w:val="28"/>
         </w:rPr>
       </w:pPr>
-      <w:proofErr w:type="gramStart"/>
-      <w:r>
-        <w:rPr>
-          <w:rFonts w:asciiTheme="majorHAnsi" w:hAnsiTheme="majorHAnsi" w:cstheme="majorHAnsi"/>
-          <w:sz w:val="24"/>
-          <w:szCs w:val="24"/>
-        </w:rPr>
-        <w:t>ajout</w:t>
-      </w:r>
-      <w:proofErr w:type="gramEnd"/>
-      <w:r>
-        <w:rPr>
-          <w:rFonts w:asciiTheme="majorHAnsi" w:hAnsiTheme="majorHAnsi" w:cstheme="majorHAnsi"/>
-          <w:sz w:val="24"/>
-          <w:szCs w:val="24"/>
-        </w:rPr>
-        <w:t xml:space="preserve"> de la possibilité d’exporter les données</w:t>
+      <w:r>
+        <w:rPr>
+          <w:rFonts w:asciiTheme="majorHAnsi" w:hAnsiTheme="majorHAnsi" w:cstheme="majorHAnsi"/>
+          <w:sz w:val="24"/>
+          <w:szCs w:val="24"/>
+        </w:rPr>
+        <w:t>ajout de la possibilité d’exporter les données</w:t>
       </w:r>
     </w:p>
     <w:p>
@@ -1375,23 +1215,13 @@
           <w:szCs w:val="24"/>
         </w:rPr>
       </w:pPr>
-      <w:proofErr w:type="gramStart"/>
-      <w:r>
-        <w:rPr>
-          <w:rFonts w:asciiTheme="majorHAnsi" w:hAnsiTheme="majorHAnsi" w:cstheme="majorHAnsi"/>
-          <w:sz w:val="24"/>
-          <w:szCs w:val="24"/>
-        </w:rPr>
-        <w:t>création</w:t>
-      </w:r>
-      <w:proofErr w:type="gramEnd"/>
-      <w:r>
-        <w:rPr>
-          <w:rFonts w:asciiTheme="majorHAnsi" w:hAnsiTheme="majorHAnsi" w:cstheme="majorHAnsi"/>
-          <w:sz w:val="24"/>
-          <w:szCs w:val="24"/>
-        </w:rPr>
-        <w:t xml:space="preserve"> des classes principales personne, population et épidémie</w:t>
+      <w:r>
+        <w:rPr>
+          <w:rFonts w:asciiTheme="majorHAnsi" w:hAnsiTheme="majorHAnsi" w:cstheme="majorHAnsi"/>
+          <w:sz w:val="24"/>
+          <w:szCs w:val="24"/>
+        </w:rPr>
+        <w:t>création des classes principales personne, population et épidémie</w:t>
       </w:r>
     </w:p>
     <w:p>
@@ -1408,24 +1238,13 @@
           <w:szCs w:val="24"/>
         </w:rPr>
       </w:pPr>
-      <w:proofErr w:type="gramStart"/>
-      <w:r>
-        <w:rPr>
-          <w:rFonts w:asciiTheme="majorHAnsi" w:hAnsiTheme="majorHAnsi" w:cstheme="majorHAnsi"/>
-          <w:sz w:val="24"/>
-          <w:szCs w:val="24"/>
-        </w:rPr>
-        <w:lastRenderedPageBreak/>
-        <w:t>implémentation</w:t>
-      </w:r>
-      <w:proofErr w:type="gramEnd"/>
-      <w:r>
-        <w:rPr>
-          <w:rFonts w:asciiTheme="majorHAnsi" w:hAnsiTheme="majorHAnsi" w:cstheme="majorHAnsi"/>
-          <w:sz w:val="24"/>
-          <w:szCs w:val="24"/>
-        </w:rPr>
-        <w:t xml:space="preserve"> d’un système de calcul des distances entre individus pour déterminer les contaminations</w:t>
+      <w:r>
+        <w:rPr>
+          <w:rFonts w:asciiTheme="majorHAnsi" w:hAnsiTheme="majorHAnsi" w:cstheme="majorHAnsi"/>
+          <w:sz w:val="24"/>
+          <w:szCs w:val="24"/>
+        </w:rPr>
+        <w:t>implémentation d’un système de calcul des distances entre individus pour déterminer les contaminations</w:t>
       </w:r>
     </w:p>
     <w:p>
@@ -1442,23 +1261,13 @@
           <w:szCs w:val="24"/>
         </w:rPr>
       </w:pPr>
-      <w:proofErr w:type="gramStart"/>
-      <w:r>
-        <w:rPr>
-          <w:rFonts w:asciiTheme="majorHAnsi" w:hAnsiTheme="majorHAnsi" w:cstheme="majorHAnsi"/>
-          <w:sz w:val="24"/>
-          <w:szCs w:val="24"/>
-        </w:rPr>
-        <w:t>mise</w:t>
-      </w:r>
-      <w:proofErr w:type="gramEnd"/>
-      <w:r>
-        <w:rPr>
-          <w:rFonts w:asciiTheme="majorHAnsi" w:hAnsiTheme="majorHAnsi" w:cstheme="majorHAnsi"/>
-          <w:sz w:val="24"/>
-          <w:szCs w:val="24"/>
-        </w:rPr>
-        <w:t xml:space="preserve"> en place d’un pas de temps entre chaque itération où chaque individu :</w:t>
+      <w:r>
+        <w:rPr>
+          <w:rFonts w:asciiTheme="majorHAnsi" w:hAnsiTheme="majorHAnsi" w:cstheme="majorHAnsi"/>
+          <w:sz w:val="24"/>
+          <w:szCs w:val="24"/>
+        </w:rPr>
+        <w:t>mise en place d’un pas de temps entre chaque itération où chaque individu :</w:t>
       </w:r>
     </w:p>
     <w:p>
@@ -1475,23 +1284,13 @@
           <w:szCs w:val="24"/>
         </w:rPr>
       </w:pPr>
-      <w:proofErr w:type="gramStart"/>
-      <w:r>
-        <w:rPr>
-          <w:rFonts w:asciiTheme="majorHAnsi" w:hAnsiTheme="majorHAnsi" w:cstheme="majorHAnsi"/>
-          <w:sz w:val="24"/>
-          <w:szCs w:val="24"/>
-        </w:rPr>
-        <w:t>prend</w:t>
-      </w:r>
-      <w:proofErr w:type="gramEnd"/>
-      <w:r>
-        <w:rPr>
-          <w:rFonts w:asciiTheme="majorHAnsi" w:hAnsiTheme="majorHAnsi" w:cstheme="majorHAnsi"/>
-          <w:sz w:val="24"/>
-          <w:szCs w:val="24"/>
-        </w:rPr>
-        <w:t xml:space="preserve"> une nouvelle position ;</w:t>
+      <w:r>
+        <w:rPr>
+          <w:rFonts w:asciiTheme="majorHAnsi" w:hAnsiTheme="majorHAnsi" w:cstheme="majorHAnsi"/>
+          <w:sz w:val="24"/>
+          <w:szCs w:val="24"/>
+        </w:rPr>
+        <w:t>prend une nouvelle position ;</w:t>
       </w:r>
     </w:p>
     <w:p>
@@ -1508,23 +1307,13 @@
           <w:szCs w:val="24"/>
         </w:rPr>
       </w:pPr>
-      <w:proofErr w:type="gramStart"/>
-      <w:r>
-        <w:rPr>
-          <w:rFonts w:asciiTheme="majorHAnsi" w:hAnsiTheme="majorHAnsi" w:cstheme="majorHAnsi"/>
-          <w:sz w:val="24"/>
-          <w:szCs w:val="24"/>
-        </w:rPr>
-        <w:t>se</w:t>
-      </w:r>
-      <w:proofErr w:type="gramEnd"/>
-      <w:r>
-        <w:rPr>
-          <w:rFonts w:asciiTheme="majorHAnsi" w:hAnsiTheme="majorHAnsi" w:cstheme="majorHAnsi"/>
-          <w:sz w:val="24"/>
-          <w:szCs w:val="24"/>
-        </w:rPr>
-        <w:t xml:space="preserve"> déplace selon sa vitesse ;</w:t>
+      <w:r>
+        <w:rPr>
+          <w:rFonts w:asciiTheme="majorHAnsi" w:hAnsiTheme="majorHAnsi" w:cstheme="majorHAnsi"/>
+          <w:sz w:val="24"/>
+          <w:szCs w:val="24"/>
+        </w:rPr>
+        <w:t>se déplace selon sa vitesse ;</w:t>
       </w:r>
     </w:p>
     <w:p>
@@ -1541,23 +1330,13 @@
           <w:szCs w:val="24"/>
         </w:rPr>
       </w:pPr>
-      <w:proofErr w:type="gramStart"/>
-      <w:r>
-        <w:rPr>
-          <w:rFonts w:asciiTheme="majorHAnsi" w:hAnsiTheme="majorHAnsi" w:cstheme="majorHAnsi"/>
-          <w:sz w:val="24"/>
-          <w:szCs w:val="24"/>
-        </w:rPr>
-        <w:t>vérifie</w:t>
-      </w:r>
-      <w:proofErr w:type="gramEnd"/>
-      <w:r>
-        <w:rPr>
-          <w:rFonts w:asciiTheme="majorHAnsi" w:hAnsiTheme="majorHAnsi" w:cstheme="majorHAnsi"/>
-          <w:sz w:val="24"/>
-          <w:szCs w:val="24"/>
-        </w:rPr>
-        <w:t xml:space="preserve"> les contacts à proximité pour une éventuelle contamination ;</w:t>
+      <w:r>
+        <w:rPr>
+          <w:rFonts w:asciiTheme="majorHAnsi" w:hAnsiTheme="majorHAnsi" w:cstheme="majorHAnsi"/>
+          <w:sz w:val="24"/>
+          <w:szCs w:val="24"/>
+        </w:rPr>
+        <w:t>vérifie les contacts à proximité pour une éventuelle contamination ;</w:t>
       </w:r>
     </w:p>
     <w:p>
@@ -1574,23 +1353,13 @@
           <w:szCs w:val="24"/>
         </w:rPr>
       </w:pPr>
-      <w:proofErr w:type="gramStart"/>
-      <w:r>
-        <w:rPr>
-          <w:rFonts w:asciiTheme="majorHAnsi" w:hAnsiTheme="majorHAnsi" w:cstheme="majorHAnsi"/>
-          <w:sz w:val="24"/>
-          <w:szCs w:val="24"/>
-        </w:rPr>
-        <w:t>met</w:t>
-      </w:r>
-      <w:proofErr w:type="gramEnd"/>
-      <w:r>
-        <w:rPr>
-          <w:rFonts w:asciiTheme="majorHAnsi" w:hAnsiTheme="majorHAnsi" w:cstheme="majorHAnsi"/>
-          <w:sz w:val="24"/>
-          <w:szCs w:val="24"/>
-        </w:rPr>
-        <w:t xml:space="preserve"> à jour son état (guérison, mort, immunisation)</w:t>
+      <w:r>
+        <w:rPr>
+          <w:rFonts w:asciiTheme="majorHAnsi" w:hAnsiTheme="majorHAnsi" w:cstheme="majorHAnsi"/>
+          <w:sz w:val="24"/>
+          <w:szCs w:val="24"/>
+        </w:rPr>
+        <w:t>met à jour son état (guérison, mort, immunisation)</w:t>
       </w:r>
     </w:p>
     <w:p>
@@ -1607,23 +1376,13 @@
           <w:szCs w:val="24"/>
         </w:rPr>
       </w:pPr>
-      <w:proofErr w:type="gramStart"/>
-      <w:r>
-        <w:rPr>
-          <w:rFonts w:asciiTheme="majorHAnsi" w:hAnsiTheme="majorHAnsi" w:cstheme="majorHAnsi"/>
-          <w:sz w:val="24"/>
-          <w:szCs w:val="24"/>
-        </w:rPr>
-        <w:t>test</w:t>
-      </w:r>
-      <w:proofErr w:type="gramEnd"/>
-      <w:r>
-        <w:rPr>
-          <w:rFonts w:asciiTheme="majorHAnsi" w:hAnsiTheme="majorHAnsi" w:cstheme="majorHAnsi"/>
-          <w:sz w:val="24"/>
-          <w:szCs w:val="24"/>
-        </w:rPr>
-        <w:t xml:space="preserve"> et comparaison de différentes approches pour le déplacement des individus, type algorithmes de simulation de déplacement de foule (exemple d’approches possibles : déplacement totalement aléatoire, déplacement avec inertie ou direction persistante, gestion des collisions pour éviter la superposition des points, déplacements inspirés de </w:t>
+      <w:r>
+        <w:rPr>
+          <w:rFonts w:asciiTheme="majorHAnsi" w:hAnsiTheme="majorHAnsi" w:cstheme="majorHAnsi"/>
+          <w:sz w:val="24"/>
+          <w:szCs w:val="24"/>
+        </w:rPr>
+        <w:t xml:space="preserve">test et comparaison de différentes approches pour le déplacement des individus, type algorithmes de simulation de déplacement de foule (exemple d’approches possibles : déplacement totalement aléatoire, déplacement avec inertie ou direction persistante, gestion des collisions pour éviter la superposition des points, déplacements inspirés de </w:t>
       </w:r>
       <w:proofErr w:type="spellStart"/>
       <w:r>
@@ -1658,23 +1417,13 @@
           <w:szCs w:val="24"/>
         </w:rPr>
       </w:pPr>
-      <w:proofErr w:type="gramStart"/>
-      <w:r>
-        <w:rPr>
-          <w:rFonts w:asciiTheme="majorHAnsi" w:hAnsiTheme="majorHAnsi" w:cstheme="majorHAnsi"/>
-          <w:sz w:val="24"/>
-          <w:szCs w:val="24"/>
-        </w:rPr>
-        <w:t>choix</w:t>
-      </w:r>
-      <w:proofErr w:type="gramEnd"/>
-      <w:r>
-        <w:rPr>
-          <w:rFonts w:asciiTheme="majorHAnsi" w:hAnsiTheme="majorHAnsi" w:cstheme="majorHAnsi"/>
-          <w:sz w:val="24"/>
-          <w:szCs w:val="24"/>
-        </w:rPr>
-        <w:t xml:space="preserve"> et implémentation de l’approche la plus stable et visuellement claire pour la simulation</w:t>
+      <w:r>
+        <w:rPr>
+          <w:rFonts w:asciiTheme="majorHAnsi" w:hAnsiTheme="majorHAnsi" w:cstheme="majorHAnsi"/>
+          <w:sz w:val="24"/>
+          <w:szCs w:val="24"/>
+        </w:rPr>
+        <w:t>choix et implémentation de l’approche la plus stable et visuellement claire pour la simulation</w:t>
       </w:r>
     </w:p>
     <w:p>
@@ -1691,23 +1440,13 @@
           <w:szCs w:val="24"/>
         </w:rPr>
       </w:pPr>
-      <w:proofErr w:type="gramStart"/>
-      <w:r>
-        <w:rPr>
-          <w:rFonts w:asciiTheme="majorHAnsi" w:hAnsiTheme="majorHAnsi" w:cstheme="majorHAnsi"/>
-          <w:sz w:val="24"/>
-          <w:szCs w:val="24"/>
-        </w:rPr>
-        <w:t>synchronisation</w:t>
-      </w:r>
-      <w:proofErr w:type="gramEnd"/>
-      <w:r>
-        <w:rPr>
-          <w:rFonts w:asciiTheme="majorHAnsi" w:hAnsiTheme="majorHAnsi" w:cstheme="majorHAnsi"/>
-          <w:sz w:val="24"/>
-          <w:szCs w:val="24"/>
-        </w:rPr>
-        <w:t xml:space="preserve"> de la simulation avec l’affichage</w:t>
+      <w:r>
+        <w:rPr>
+          <w:rFonts w:asciiTheme="majorHAnsi" w:hAnsiTheme="majorHAnsi" w:cstheme="majorHAnsi"/>
+          <w:sz w:val="24"/>
+          <w:szCs w:val="24"/>
+        </w:rPr>
+        <w:t>synchronisation de la simulation avec l’affichage</w:t>
       </w:r>
     </w:p>
     <w:p>
@@ -1724,23 +1463,13 @@
           <w:szCs w:val="24"/>
         </w:rPr>
       </w:pPr>
-      <w:proofErr w:type="gramStart"/>
-      <w:r>
-        <w:rPr>
-          <w:rFonts w:asciiTheme="majorHAnsi" w:hAnsiTheme="majorHAnsi" w:cstheme="majorHAnsi"/>
-          <w:sz w:val="24"/>
-          <w:szCs w:val="24"/>
-        </w:rPr>
-        <w:t>mise</w:t>
-      </w:r>
-      <w:proofErr w:type="gramEnd"/>
-      <w:r>
-        <w:rPr>
-          <w:rFonts w:asciiTheme="majorHAnsi" w:hAnsiTheme="majorHAnsi" w:cstheme="majorHAnsi"/>
-          <w:sz w:val="24"/>
-          <w:szCs w:val="24"/>
-        </w:rPr>
-        <w:t xml:space="preserve"> en place de comportements spécifiques ( par exemple : les médecins augmentent les chances de guérison autour d’eux, les immunodéprimés ont un risque de mortalité plus élevé…)</w:t>
+      <w:r>
+        <w:rPr>
+          <w:rFonts w:asciiTheme="majorHAnsi" w:hAnsiTheme="majorHAnsi" w:cstheme="majorHAnsi"/>
+          <w:sz w:val="24"/>
+          <w:szCs w:val="24"/>
+        </w:rPr>
+        <w:t>mise en place de comportements spécifiques ( par exemple : les médecins augmentent les chances de guérison autour d’eux, les immunodéprimés ont un risque de mortalité plus élevé…)</w:t>
       </w:r>
     </w:p>
     <w:p>
@@ -1757,23 +1486,13 @@
           <w:szCs w:val="24"/>
         </w:rPr>
       </w:pPr>
-      <w:proofErr w:type="gramStart"/>
-      <w:r>
-        <w:rPr>
-          <w:rFonts w:asciiTheme="majorHAnsi" w:hAnsiTheme="majorHAnsi" w:cstheme="majorHAnsi"/>
-          <w:sz w:val="24"/>
-          <w:szCs w:val="24"/>
-        </w:rPr>
-        <w:t>gestion</w:t>
-      </w:r>
-      <w:proofErr w:type="gramEnd"/>
-      <w:r>
-        <w:rPr>
-          <w:rFonts w:asciiTheme="majorHAnsi" w:hAnsiTheme="majorHAnsi" w:cstheme="majorHAnsi"/>
-          <w:sz w:val="24"/>
-          <w:szCs w:val="24"/>
-        </w:rPr>
-        <w:t xml:space="preserve"> de la fin de la simulation (tous guéris, morts, aucune infection active, ou au contraire régénération de la population avec des enfants : à déterminer lors du développement)</w:t>
+      <w:r>
+        <w:rPr>
+          <w:rFonts w:asciiTheme="majorHAnsi" w:hAnsiTheme="majorHAnsi" w:cstheme="majorHAnsi"/>
+          <w:sz w:val="24"/>
+          <w:szCs w:val="24"/>
+        </w:rPr>
+        <w:t>gestion de la fin de la simulation (tous guéris, morts, aucune infection active, ou au contraire régénération de la population avec des enfants : à déterminer lors du développement)</w:t>
       </w:r>
     </w:p>
     <w:p>
@@ -1790,23 +1509,13 @@
           <w:szCs w:val="24"/>
         </w:rPr>
       </w:pPr>
-      <w:proofErr w:type="gramStart"/>
-      <w:r>
-        <w:rPr>
-          <w:rFonts w:asciiTheme="majorHAnsi" w:hAnsiTheme="majorHAnsi" w:cstheme="majorHAnsi"/>
-          <w:sz w:val="24"/>
-          <w:szCs w:val="24"/>
-        </w:rPr>
-        <w:t>gestion</w:t>
-      </w:r>
-      <w:proofErr w:type="gramEnd"/>
-      <w:r>
-        <w:rPr>
-          <w:rFonts w:asciiTheme="majorHAnsi" w:hAnsiTheme="majorHAnsi" w:cstheme="majorHAnsi"/>
-          <w:sz w:val="24"/>
-          <w:szCs w:val="24"/>
-        </w:rPr>
-        <w:t xml:space="preserve"> de l’approche concernant le temps entre les itérations (temps que peux déterminer l’utilisateur, temps fixe, temps variable en fonctions d’indices comme le nombre d’individus…)</w:t>
+      <w:r>
+        <w:rPr>
+          <w:rFonts w:asciiTheme="majorHAnsi" w:hAnsiTheme="majorHAnsi" w:cstheme="majorHAnsi"/>
+          <w:sz w:val="24"/>
+          <w:szCs w:val="24"/>
+        </w:rPr>
+        <w:t>gestion de l’approche concernant le temps entre les itérations (temps que peux déterminer l’utilisateur, temps fixe, temps variable en fonctions d’indices comme le nombre d’individus…)</w:t>
       </w:r>
     </w:p>
     <w:p>
@@ -1823,23 +1532,13 @@
           <w:szCs w:val="24"/>
         </w:rPr>
       </w:pPr>
-      <w:proofErr w:type="gramStart"/>
-      <w:r>
-        <w:rPr>
-          <w:rFonts w:asciiTheme="majorHAnsi" w:hAnsiTheme="majorHAnsi" w:cstheme="majorHAnsi"/>
-          <w:sz w:val="24"/>
-          <w:szCs w:val="24"/>
-        </w:rPr>
-        <w:t>détermination</w:t>
-      </w:r>
-      <w:proofErr w:type="gramEnd"/>
-      <w:r>
-        <w:rPr>
-          <w:rFonts w:asciiTheme="majorHAnsi" w:hAnsiTheme="majorHAnsi" w:cstheme="majorHAnsi"/>
-          <w:sz w:val="24"/>
-          <w:szCs w:val="24"/>
-        </w:rPr>
-        <w:t xml:space="preserve"> des limites de l’algorithme (par exemple : pas plus de </w:t>
+      <w:r>
+        <w:rPr>
+          <w:rFonts w:asciiTheme="majorHAnsi" w:hAnsiTheme="majorHAnsi" w:cstheme="majorHAnsi"/>
+          <w:sz w:val="24"/>
+          <w:szCs w:val="24"/>
+        </w:rPr>
+        <w:t xml:space="preserve">détermination des limites de l’algorithme (par exemple : pas plus de </w:t>
       </w:r>
       <w:r>
         <w:rPr>
@@ -1890,23 +1589,13 @@
           <w:szCs w:val="24"/>
         </w:rPr>
       </w:pPr>
-      <w:proofErr w:type="gramStart"/>
-      <w:r>
-        <w:rPr>
-          <w:rFonts w:asciiTheme="majorHAnsi" w:hAnsiTheme="majorHAnsi" w:cstheme="majorHAnsi"/>
-          <w:sz w:val="24"/>
-          <w:szCs w:val="24"/>
-        </w:rPr>
-        <w:t>vérification</w:t>
-      </w:r>
-      <w:proofErr w:type="gramEnd"/>
-      <w:r>
-        <w:rPr>
-          <w:rFonts w:asciiTheme="majorHAnsi" w:hAnsiTheme="majorHAnsi" w:cstheme="majorHAnsi"/>
-          <w:sz w:val="24"/>
-          <w:szCs w:val="24"/>
-        </w:rPr>
-        <w:t xml:space="preserve"> des données entrées par l’utilisateur dans les champs à remplir</w:t>
+      <w:r>
+        <w:rPr>
+          <w:rFonts w:asciiTheme="majorHAnsi" w:hAnsiTheme="majorHAnsi" w:cstheme="majorHAnsi"/>
+          <w:sz w:val="24"/>
+          <w:szCs w:val="24"/>
+        </w:rPr>
+        <w:t>vérification des données entrées par l’utilisateur dans les champs à remplir</w:t>
       </w:r>
     </w:p>
     <w:p>
@@ -1923,23 +1612,13 @@
           <w:szCs w:val="24"/>
         </w:rPr>
       </w:pPr>
-      <w:proofErr w:type="gramStart"/>
-      <w:r>
-        <w:rPr>
-          <w:rFonts w:asciiTheme="majorHAnsi" w:hAnsiTheme="majorHAnsi" w:cstheme="majorHAnsi"/>
-          <w:sz w:val="24"/>
-          <w:szCs w:val="24"/>
-        </w:rPr>
-        <w:t>vérification</w:t>
-      </w:r>
-      <w:proofErr w:type="gramEnd"/>
-      <w:r>
-        <w:rPr>
-          <w:rFonts w:asciiTheme="majorHAnsi" w:hAnsiTheme="majorHAnsi" w:cstheme="majorHAnsi"/>
-          <w:sz w:val="24"/>
-          <w:szCs w:val="24"/>
-        </w:rPr>
-        <w:t xml:space="preserve"> des effets de bord</w:t>
+      <w:r>
+        <w:rPr>
+          <w:rFonts w:asciiTheme="majorHAnsi" w:hAnsiTheme="majorHAnsi" w:cstheme="majorHAnsi"/>
+          <w:sz w:val="24"/>
+          <w:szCs w:val="24"/>
+        </w:rPr>
+        <w:t>vérification des effets de bord</w:t>
       </w:r>
     </w:p>
     <w:p>
@@ -1956,23 +1635,13 @@
           <w:szCs w:val="24"/>
         </w:rPr>
       </w:pPr>
-      <w:proofErr w:type="gramStart"/>
-      <w:r>
-        <w:rPr>
-          <w:rFonts w:asciiTheme="majorHAnsi" w:hAnsiTheme="majorHAnsi" w:cstheme="majorHAnsi"/>
-          <w:sz w:val="24"/>
-          <w:szCs w:val="24"/>
-        </w:rPr>
-        <w:t>surveillance</w:t>
-      </w:r>
-      <w:proofErr w:type="gramEnd"/>
-      <w:r>
-        <w:rPr>
-          <w:rFonts w:asciiTheme="majorHAnsi" w:hAnsiTheme="majorHAnsi" w:cstheme="majorHAnsi"/>
-          <w:sz w:val="24"/>
-          <w:szCs w:val="24"/>
-        </w:rPr>
-        <w:t xml:space="preserve"> des bugs algorithmiques</w:t>
+      <w:r>
+        <w:rPr>
+          <w:rFonts w:asciiTheme="majorHAnsi" w:hAnsiTheme="majorHAnsi" w:cstheme="majorHAnsi"/>
+          <w:sz w:val="24"/>
+          <w:szCs w:val="24"/>
+        </w:rPr>
+        <w:t>surveillance des bugs algorithmiques</w:t>
       </w:r>
     </w:p>
     <w:p>
@@ -1989,23 +1658,13 @@
           <w:szCs w:val="24"/>
         </w:rPr>
       </w:pPr>
-      <w:proofErr w:type="gramStart"/>
-      <w:r>
-        <w:rPr>
-          <w:rFonts w:asciiTheme="majorHAnsi" w:hAnsiTheme="majorHAnsi" w:cstheme="majorHAnsi"/>
-          <w:sz w:val="24"/>
-          <w:szCs w:val="24"/>
-        </w:rPr>
-        <w:t>tests</w:t>
-      </w:r>
-      <w:proofErr w:type="gramEnd"/>
-      <w:r>
-        <w:rPr>
-          <w:rFonts w:asciiTheme="majorHAnsi" w:hAnsiTheme="majorHAnsi" w:cstheme="majorHAnsi"/>
-          <w:sz w:val="24"/>
-          <w:szCs w:val="24"/>
-        </w:rPr>
-        <w:t xml:space="preserve"> de performance (par exemple : limitation de la population à simuler, mise en place d’une limite minimum pour le temps entre chaque itération…)</w:t>
+      <w:r>
+        <w:rPr>
+          <w:rFonts w:asciiTheme="majorHAnsi" w:hAnsiTheme="majorHAnsi" w:cstheme="majorHAnsi"/>
+          <w:sz w:val="24"/>
+          <w:szCs w:val="24"/>
+        </w:rPr>
+        <w:t>tests de performance (par exemple : limitation de la population à simuler, mise en place d’une limite minimum pour le temps entre chaque itération…)</w:t>
       </w:r>
     </w:p>
     <w:p>
@@ -2022,23 +1681,13 @@
           <w:szCs w:val="24"/>
         </w:rPr>
       </w:pPr>
-      <w:proofErr w:type="gramStart"/>
-      <w:r>
-        <w:rPr>
-          <w:rFonts w:asciiTheme="majorHAnsi" w:hAnsiTheme="majorHAnsi" w:cstheme="majorHAnsi"/>
-          <w:sz w:val="24"/>
-          <w:szCs w:val="24"/>
-        </w:rPr>
-        <w:t>vérification</w:t>
-      </w:r>
-      <w:proofErr w:type="gramEnd"/>
-      <w:r>
-        <w:rPr>
-          <w:rFonts w:asciiTheme="majorHAnsi" w:hAnsiTheme="majorHAnsi" w:cstheme="majorHAnsi"/>
-          <w:sz w:val="24"/>
-          <w:szCs w:val="24"/>
-        </w:rPr>
-        <w:t xml:space="preserve"> de l’intégrité des données récupérées entre chaque itération</w:t>
+      <w:r>
+        <w:rPr>
+          <w:rFonts w:asciiTheme="majorHAnsi" w:hAnsiTheme="majorHAnsi" w:cstheme="majorHAnsi"/>
+          <w:sz w:val="24"/>
+          <w:szCs w:val="24"/>
+        </w:rPr>
+        <w:t>vérification de l’intégrité des données récupérées entre chaque itération</w:t>
       </w:r>
     </w:p>
     <w:p>
@@ -2073,23 +1722,13 @@
           <w:szCs w:val="24"/>
         </w:rPr>
       </w:pPr>
-      <w:proofErr w:type="gramStart"/>
-      <w:r>
-        <w:rPr>
-          <w:rFonts w:asciiTheme="majorHAnsi" w:hAnsiTheme="majorHAnsi" w:cstheme="majorHAnsi"/>
-          <w:sz w:val="24"/>
-          <w:szCs w:val="24"/>
-        </w:rPr>
-        <w:t>rédaction</w:t>
-      </w:r>
-      <w:proofErr w:type="gramEnd"/>
-      <w:r>
-        <w:rPr>
-          <w:rFonts w:asciiTheme="majorHAnsi" w:hAnsiTheme="majorHAnsi" w:cstheme="majorHAnsi"/>
-          <w:sz w:val="24"/>
-          <w:szCs w:val="24"/>
-        </w:rPr>
-        <w:t xml:space="preserve"> de la documentation technique des classes et méthodes</w:t>
+      <w:r>
+        <w:rPr>
+          <w:rFonts w:asciiTheme="majorHAnsi" w:hAnsiTheme="majorHAnsi" w:cstheme="majorHAnsi"/>
+          <w:sz w:val="24"/>
+          <w:szCs w:val="24"/>
+        </w:rPr>
+        <w:t>rédaction de la documentation technique des classes et méthodes</w:t>
       </w:r>
     </w:p>
     <w:p>
@@ -2106,23 +1745,14 @@
           <w:szCs w:val="24"/>
         </w:rPr>
       </w:pPr>
-      <w:proofErr w:type="gramStart"/>
-      <w:r>
-        <w:rPr>
-          <w:rFonts w:asciiTheme="majorHAnsi" w:hAnsiTheme="majorHAnsi" w:cstheme="majorHAnsi"/>
-          <w:sz w:val="24"/>
-          <w:szCs w:val="24"/>
-        </w:rPr>
-        <w:t>ajout</w:t>
-      </w:r>
-      <w:proofErr w:type="gramEnd"/>
-      <w:r>
-        <w:rPr>
-          <w:rFonts w:asciiTheme="majorHAnsi" w:hAnsiTheme="majorHAnsi" w:cstheme="majorHAnsi"/>
-          <w:sz w:val="24"/>
-          <w:szCs w:val="24"/>
-        </w:rPr>
-        <w:t xml:space="preserve"> de commentaires dans les parties principales du code</w:t>
+      <w:r>
+        <w:rPr>
+          <w:rFonts w:asciiTheme="majorHAnsi" w:hAnsiTheme="majorHAnsi" w:cstheme="majorHAnsi"/>
+          <w:sz w:val="24"/>
+          <w:szCs w:val="24"/>
+        </w:rPr>
+        <w:lastRenderedPageBreak/>
+        <w:t>ajout de commentaires dans les parties principales du code</w:t>
       </w:r>
     </w:p>
     <w:p>
@@ -2139,23 +1769,13 @@
           <w:szCs w:val="24"/>
         </w:rPr>
       </w:pPr>
-      <w:proofErr w:type="gramStart"/>
-      <w:r>
-        <w:rPr>
-          <w:rFonts w:asciiTheme="majorHAnsi" w:hAnsiTheme="majorHAnsi" w:cstheme="majorHAnsi"/>
-          <w:sz w:val="24"/>
-          <w:szCs w:val="24"/>
-        </w:rPr>
-        <w:t>rédaction</w:t>
-      </w:r>
-      <w:proofErr w:type="gramEnd"/>
-      <w:r>
-        <w:rPr>
-          <w:rFonts w:asciiTheme="majorHAnsi" w:hAnsiTheme="majorHAnsi" w:cstheme="majorHAnsi"/>
-          <w:sz w:val="24"/>
-          <w:szCs w:val="24"/>
-        </w:rPr>
-        <w:t xml:space="preserve"> d’une notice utilisateur décrivant le déroulement de la simulation et les options disponibles</w:t>
+      <w:r>
+        <w:rPr>
+          <w:rFonts w:asciiTheme="majorHAnsi" w:hAnsiTheme="majorHAnsi" w:cstheme="majorHAnsi"/>
+          <w:sz w:val="24"/>
+          <w:szCs w:val="24"/>
+        </w:rPr>
+        <w:t>rédaction d’une notice utilisateur décrivant le déroulement de la simulation et les options disponibles</w:t>
       </w:r>
     </w:p>
     <w:p>
@@ -2172,23 +1792,13 @@
           <w:szCs w:val="24"/>
         </w:rPr>
       </w:pPr>
-      <w:proofErr w:type="gramStart"/>
-      <w:r>
-        <w:rPr>
-          <w:rFonts w:asciiTheme="majorHAnsi" w:hAnsiTheme="majorHAnsi" w:cstheme="majorHAnsi"/>
-          <w:sz w:val="24"/>
-          <w:szCs w:val="24"/>
-        </w:rPr>
-        <w:t>création</w:t>
-      </w:r>
-      <w:proofErr w:type="gramEnd"/>
-      <w:r>
-        <w:rPr>
-          <w:rFonts w:asciiTheme="majorHAnsi" w:hAnsiTheme="majorHAnsi" w:cstheme="majorHAnsi"/>
-          <w:sz w:val="24"/>
-          <w:szCs w:val="24"/>
-        </w:rPr>
-        <w:t xml:space="preserve"> d’un schéma UML final mis à jour selon les choix d’implémentation effectués</w:t>
+      <w:r>
+        <w:rPr>
+          <w:rFonts w:asciiTheme="majorHAnsi" w:hAnsiTheme="majorHAnsi" w:cstheme="majorHAnsi"/>
+          <w:sz w:val="24"/>
+          <w:szCs w:val="24"/>
+        </w:rPr>
+        <w:t>création d’un schéma UML final mis à jour selon les choix d’implémentation effectués</w:t>
       </w:r>
     </w:p>
     <w:p>
@@ -2205,23 +1815,13 @@
           <w:szCs w:val="24"/>
         </w:rPr>
       </w:pPr>
-      <w:proofErr w:type="gramStart"/>
-      <w:r>
-        <w:rPr>
-          <w:rFonts w:asciiTheme="majorHAnsi" w:hAnsiTheme="majorHAnsi" w:cstheme="majorHAnsi"/>
-          <w:sz w:val="24"/>
-          <w:szCs w:val="24"/>
-        </w:rPr>
-        <w:t>rédaction</w:t>
-      </w:r>
-      <w:proofErr w:type="gramEnd"/>
-      <w:r>
-        <w:rPr>
-          <w:rFonts w:asciiTheme="majorHAnsi" w:hAnsiTheme="majorHAnsi" w:cstheme="majorHAnsi"/>
-          <w:sz w:val="24"/>
-          <w:szCs w:val="24"/>
-        </w:rPr>
-        <w:t xml:space="preserve"> d’un support de présentation</w:t>
+      <w:r>
+        <w:rPr>
+          <w:rFonts w:asciiTheme="majorHAnsi" w:hAnsiTheme="majorHAnsi" w:cstheme="majorHAnsi"/>
+          <w:sz w:val="24"/>
+          <w:szCs w:val="24"/>
+        </w:rPr>
+        <w:t>rédaction d’un support de présentation</w:t>
       </w:r>
     </w:p>
     <w:p>
@@ -2238,23 +1838,13 @@
           <w:szCs w:val="24"/>
         </w:rPr>
       </w:pPr>
-      <w:proofErr w:type="gramStart"/>
-      <w:r>
-        <w:rPr>
-          <w:rFonts w:asciiTheme="majorHAnsi" w:hAnsiTheme="majorHAnsi" w:cstheme="majorHAnsi"/>
-          <w:sz w:val="24"/>
-          <w:szCs w:val="24"/>
-        </w:rPr>
-        <w:t>réalisation</w:t>
-      </w:r>
-      <w:proofErr w:type="gramEnd"/>
-      <w:r>
-        <w:rPr>
-          <w:rFonts w:asciiTheme="majorHAnsi" w:hAnsiTheme="majorHAnsi" w:cstheme="majorHAnsi"/>
-          <w:sz w:val="24"/>
-          <w:szCs w:val="24"/>
-        </w:rPr>
-        <w:t xml:space="preserve"> de tests finaux et correction des éventuels bugs avant la présentation et la livraison du projet</w:t>
+      <w:r>
+        <w:rPr>
+          <w:rFonts w:asciiTheme="majorHAnsi" w:hAnsiTheme="majorHAnsi" w:cstheme="majorHAnsi"/>
+          <w:sz w:val="24"/>
+          <w:szCs w:val="24"/>
+        </w:rPr>
+        <w:t>réalisation de tests finaux et correction des éventuels bugs avant la présentation et la livraison du projet</w:t>
       </w:r>
     </w:p>
     <w:p>
@@ -2904,25 +2494,8 @@
           <w:sz w:val="24"/>
           <w:szCs w:val="24"/>
         </w:rPr>
-        <w:t xml:space="preserve">Ajout de cercles rouges autour des points pour montrer la distance d’infection entre deux points lorsque l’utilisateur règle la distance d’infection pour qu’il </w:t>
-      </w:r>
-      <w:proofErr w:type="gramStart"/>
-      <w:r>
-        <w:rPr>
-          <w:rFonts w:asciiTheme="majorHAnsi" w:hAnsiTheme="majorHAnsi" w:cstheme="majorHAnsi"/>
-          <w:sz w:val="24"/>
-          <w:szCs w:val="24"/>
-        </w:rPr>
-        <w:t>puisse</w:t>
-      </w:r>
-      <w:proofErr w:type="gramEnd"/>
-      <w:r>
-        <w:rPr>
-          <w:rFonts w:asciiTheme="majorHAnsi" w:hAnsiTheme="majorHAnsi" w:cstheme="majorHAnsi"/>
-          <w:sz w:val="24"/>
-          <w:szCs w:val="24"/>
-        </w:rPr>
-        <w:t xml:space="preserve"> bien se représenter la distance</w:t>
+        <w:lastRenderedPageBreak/>
+        <w:t>Ajout de cercles rouges autour des points pour montrer la distance d’infection entre deux points lorsque l’utilisateur règle la distance d’infection pour qu’il puisse bien se représenter la distance</w:t>
       </w:r>
     </w:p>
     <w:p>
@@ -2991,7 +2564,6 @@
           <w:sz w:val="24"/>
           <w:szCs w:val="24"/>
         </w:rPr>
-        <w:lastRenderedPageBreak/>
         <w:t xml:space="preserve">Graphiques </w:t>
       </w:r>
       <w:proofErr w:type="spellStart"/>
@@ -3429,6 +3001,24 @@
           <w:szCs w:val="24"/>
         </w:rPr>
       </w:pPr>
+    </w:p>
+    <w:p>
+      <w:pPr>
+        <w:jc w:val="both"/>
+        <w:rPr>
+          <w:rFonts w:asciiTheme="majorHAnsi" w:hAnsiTheme="majorHAnsi" w:cstheme="majorHAnsi"/>
+          <w:sz w:val="24"/>
+          <w:szCs w:val="24"/>
+        </w:rPr>
+      </w:pPr>
+      <w:r>
+        <w:rPr>
+          <w:rFonts w:asciiTheme="majorHAnsi" w:hAnsiTheme="majorHAnsi" w:cstheme="majorHAnsi"/>
+          <w:sz w:val="24"/>
+          <w:szCs w:val="24"/>
+        </w:rPr>
+        <w:t>On peut donc voir que toutes les missions ont été réalisées.</w:t>
+      </w:r>
     </w:p>
     <w:p>
       <w:pPr>
@@ -3531,18 +3121,7 @@
           <w:szCs w:val="28"/>
           <w:u w:val="single"/>
         </w:rPr>
-        <w:t xml:space="preserve">Diagramme de </w:t>
-      </w:r>
-      <w:r>
-        <w:rPr>
-          <w:rFonts w:asciiTheme="majorHAnsi" w:hAnsiTheme="majorHAnsi" w:cstheme="majorHAnsi"/>
-          <w:b/>
-          <w:bCs/>
-          <w:sz w:val="28"/>
-          <w:szCs w:val="28"/>
-          <w:u w:val="single"/>
-        </w:rPr>
-        <w:t>classe</w:t>
+        <w:t>Diagramme de classe</w:t>
       </w:r>
     </w:p>
     <w:p>
@@ -3660,6 +3239,7 @@
       <w:r>
         <w:rPr>
           <w:rFonts w:asciiTheme="majorHAnsi" w:hAnsiTheme="majorHAnsi" w:cstheme="majorHAnsi"/>
+          <w:noProof/>
           <w:sz w:val="28"/>
           <w:szCs w:val="28"/>
         </w:rPr>
@@ -4144,19 +3724,20 @@
           <w:szCs w:val="24"/>
           <w:lang w:val="en-US"/>
         </w:rPr>
-        <w:t xml:space="preserve">   </w:t>
-      </w:r>
-      <w:proofErr w:type="gramStart"/>
-      <w:r>
+        <w:t xml:space="preserve">   Miss  Cover   Missing</w:t>
+      </w:r>
+    </w:p>
+    <w:p>
+      <w:pPr>
+        <w:pStyle w:val="Paragraphedeliste"/>
+        <w:jc w:val="both"/>
         <w:rPr>
           <w:rFonts w:asciiTheme="majorHAnsi" w:hAnsiTheme="majorHAnsi" w:cstheme="majorHAnsi"/>
           <w:sz w:val="24"/>
           <w:szCs w:val="24"/>
           <w:lang w:val="en-US"/>
         </w:rPr>
-        <w:t>Miss  Cover</w:t>
-      </w:r>
-      <w:proofErr w:type="gramEnd"/>
+      </w:pPr>
       <w:r>
         <w:rPr>
           <w:rFonts w:asciiTheme="majorHAnsi" w:hAnsiTheme="majorHAnsi" w:cstheme="majorHAnsi"/>
@@ -4164,27 +3745,6 @@
           <w:szCs w:val="24"/>
           <w:lang w:val="en-US"/>
         </w:rPr>
-        <w:t xml:space="preserve">   Missing</w:t>
-      </w:r>
-    </w:p>
-    <w:p>
-      <w:pPr>
-        <w:pStyle w:val="Paragraphedeliste"/>
-        <w:jc w:val="both"/>
-        <w:rPr>
-          <w:rFonts w:asciiTheme="majorHAnsi" w:hAnsiTheme="majorHAnsi" w:cstheme="majorHAnsi"/>
-          <w:sz w:val="24"/>
-          <w:szCs w:val="24"/>
-          <w:lang w:val="en-US"/>
-        </w:rPr>
-      </w:pPr>
-      <w:r>
-        <w:rPr>
-          <w:rFonts w:asciiTheme="majorHAnsi" w:hAnsiTheme="majorHAnsi" w:cstheme="majorHAnsi"/>
-          <w:sz w:val="24"/>
-          <w:szCs w:val="24"/>
-          <w:lang w:val="en-US"/>
-        </w:rPr>
         <w:t>-------------------------------------------------------------</w:t>
       </w:r>
     </w:p>
@@ -4198,168 +3758,108 @@
           <w:szCs w:val="24"/>
         </w:rPr>
       </w:pPr>
-      <w:proofErr w:type="gramStart"/>
-      <w:r>
-        <w:rPr>
-          <w:rFonts w:asciiTheme="majorHAnsi" w:hAnsiTheme="majorHAnsi" w:cstheme="majorHAnsi"/>
-          <w:sz w:val="24"/>
-          <w:szCs w:val="24"/>
-        </w:rPr>
-        <w:t>src</w:t>
-      </w:r>
-      <w:proofErr w:type="gramEnd"/>
-      <w:r>
-        <w:rPr>
-          <w:rFonts w:asciiTheme="majorHAnsi" w:hAnsiTheme="majorHAnsi" w:cstheme="majorHAnsi"/>
-          <w:sz w:val="24"/>
-          <w:szCs w:val="24"/>
-        </w:rPr>
-        <w:t>\__init__.py                     0      0   100%</w:t>
-      </w:r>
-    </w:p>
-    <w:p>
-      <w:pPr>
-        <w:pStyle w:val="Paragraphedeliste"/>
-        <w:jc w:val="both"/>
-        <w:rPr>
-          <w:rFonts w:asciiTheme="majorHAnsi" w:hAnsiTheme="majorHAnsi" w:cstheme="majorHAnsi"/>
-          <w:sz w:val="24"/>
-          <w:szCs w:val="24"/>
-        </w:rPr>
-      </w:pPr>
-      <w:proofErr w:type="gramStart"/>
-      <w:r>
-        <w:rPr>
-          <w:rFonts w:asciiTheme="majorHAnsi" w:hAnsiTheme="majorHAnsi" w:cstheme="majorHAnsi"/>
-          <w:sz w:val="24"/>
-          <w:szCs w:val="24"/>
-        </w:rPr>
-        <w:t>src</w:t>
-      </w:r>
-      <w:proofErr w:type="gramEnd"/>
-      <w:r>
-        <w:rPr>
-          <w:rFonts w:asciiTheme="majorHAnsi" w:hAnsiTheme="majorHAnsi" w:cstheme="majorHAnsi"/>
-          <w:sz w:val="24"/>
-          <w:szCs w:val="24"/>
-        </w:rPr>
-        <w:t>\algorithmie\__init__.py         0      0   100%</w:t>
-      </w:r>
-    </w:p>
-    <w:p>
-      <w:pPr>
-        <w:pStyle w:val="Paragraphedeliste"/>
-        <w:jc w:val="both"/>
-        <w:rPr>
-          <w:rFonts w:asciiTheme="majorHAnsi" w:hAnsiTheme="majorHAnsi" w:cstheme="majorHAnsi"/>
-          <w:sz w:val="24"/>
-          <w:szCs w:val="24"/>
-        </w:rPr>
-      </w:pPr>
-      <w:proofErr w:type="gramStart"/>
-      <w:r>
-        <w:rPr>
-          <w:rFonts w:asciiTheme="majorHAnsi" w:hAnsiTheme="majorHAnsi" w:cstheme="majorHAnsi"/>
-          <w:sz w:val="24"/>
-          <w:szCs w:val="24"/>
-        </w:rPr>
-        <w:t>src</w:t>
-      </w:r>
-      <w:proofErr w:type="gramEnd"/>
-      <w:r>
-        <w:rPr>
-          <w:rFonts w:asciiTheme="majorHAnsi" w:hAnsiTheme="majorHAnsi" w:cstheme="majorHAnsi"/>
-          <w:sz w:val="24"/>
-          <w:szCs w:val="24"/>
-        </w:rPr>
-        <w:t>\algorithmie\grille.py          33      0   100%</w:t>
-      </w:r>
-    </w:p>
-    <w:p>
-      <w:pPr>
-        <w:pStyle w:val="Paragraphedeliste"/>
-        <w:jc w:val="both"/>
-        <w:rPr>
-          <w:rFonts w:asciiTheme="majorHAnsi" w:hAnsiTheme="majorHAnsi" w:cstheme="majorHAnsi"/>
-          <w:sz w:val="24"/>
-          <w:szCs w:val="24"/>
-        </w:rPr>
-      </w:pPr>
-      <w:proofErr w:type="gramStart"/>
-      <w:r>
-        <w:rPr>
-          <w:rFonts w:asciiTheme="majorHAnsi" w:hAnsiTheme="majorHAnsi" w:cstheme="majorHAnsi"/>
-          <w:sz w:val="24"/>
-          <w:szCs w:val="24"/>
-        </w:rPr>
-        <w:t>src</w:t>
-      </w:r>
-      <w:proofErr w:type="gramEnd"/>
-      <w:r>
-        <w:rPr>
-          <w:rFonts w:asciiTheme="majorHAnsi" w:hAnsiTheme="majorHAnsi" w:cstheme="majorHAnsi"/>
-          <w:sz w:val="24"/>
-          <w:szCs w:val="24"/>
-        </w:rPr>
-        <w:t>\algorithmie\maladie.py          7      0   100%</w:t>
-      </w:r>
-    </w:p>
-    <w:p>
-      <w:pPr>
-        <w:pStyle w:val="Paragraphedeliste"/>
-        <w:jc w:val="both"/>
-        <w:rPr>
-          <w:rFonts w:asciiTheme="majorHAnsi" w:hAnsiTheme="majorHAnsi" w:cstheme="majorHAnsi"/>
-          <w:sz w:val="24"/>
-          <w:szCs w:val="24"/>
-        </w:rPr>
-      </w:pPr>
-      <w:proofErr w:type="gramStart"/>
-      <w:r>
-        <w:rPr>
-          <w:rFonts w:asciiTheme="majorHAnsi" w:hAnsiTheme="majorHAnsi" w:cstheme="majorHAnsi"/>
-          <w:sz w:val="24"/>
-          <w:szCs w:val="24"/>
-        </w:rPr>
-        <w:t>src</w:t>
-      </w:r>
-      <w:proofErr w:type="gramEnd"/>
-      <w:r>
-        <w:rPr>
-          <w:rFonts w:asciiTheme="majorHAnsi" w:hAnsiTheme="majorHAnsi" w:cstheme="majorHAnsi"/>
-          <w:sz w:val="24"/>
-          <w:szCs w:val="24"/>
-        </w:rPr>
-        <w:t>\algorithmie\personne.py        36      0   100%</w:t>
-      </w:r>
-    </w:p>
-    <w:p>
-      <w:pPr>
-        <w:pStyle w:val="Paragraphedeliste"/>
-        <w:jc w:val="both"/>
-        <w:rPr>
-          <w:rFonts w:asciiTheme="majorHAnsi" w:hAnsiTheme="majorHAnsi" w:cstheme="majorHAnsi"/>
-          <w:sz w:val="24"/>
-          <w:szCs w:val="24"/>
-        </w:rPr>
-      </w:pPr>
-      <w:proofErr w:type="gramStart"/>
-      <w:r>
-        <w:rPr>
-          <w:rFonts w:asciiTheme="majorHAnsi" w:hAnsiTheme="majorHAnsi" w:cstheme="majorHAnsi"/>
-          <w:sz w:val="24"/>
-          <w:szCs w:val="24"/>
-        </w:rPr>
-        <w:t>src</w:t>
-      </w:r>
-      <w:proofErr w:type="gramEnd"/>
-      <w:r>
-        <w:rPr>
-          <w:rFonts w:asciiTheme="majorHAnsi" w:hAnsiTheme="majorHAnsi" w:cstheme="majorHAnsi"/>
-          <w:sz w:val="24"/>
-          <w:szCs w:val="24"/>
-        </w:rPr>
-        <w:t>\algorithmie\simulation.py     239     15    94%   92, 94, 96, 98, 115-116, 143-144, 208, 212, 215-216, 293, 303-304</w:t>
+      <w:r>
+        <w:rPr>
+          <w:rFonts w:asciiTheme="majorHAnsi" w:hAnsiTheme="majorHAnsi" w:cstheme="majorHAnsi"/>
+          <w:sz w:val="24"/>
+          <w:szCs w:val="24"/>
+        </w:rPr>
+        <w:t>src\__init__.py                     0      0   100%</w:t>
+      </w:r>
+    </w:p>
+    <w:p>
+      <w:pPr>
+        <w:pStyle w:val="Paragraphedeliste"/>
+        <w:jc w:val="both"/>
+        <w:rPr>
+          <w:rFonts w:asciiTheme="majorHAnsi" w:hAnsiTheme="majorHAnsi" w:cstheme="majorHAnsi"/>
+          <w:sz w:val="24"/>
+          <w:szCs w:val="24"/>
+        </w:rPr>
+      </w:pPr>
+      <w:r>
+        <w:rPr>
+          <w:rFonts w:asciiTheme="majorHAnsi" w:hAnsiTheme="majorHAnsi" w:cstheme="majorHAnsi"/>
+          <w:sz w:val="24"/>
+          <w:szCs w:val="24"/>
+        </w:rPr>
+        <w:t>src\algorithmie\__init__.py         0      0   100%</w:t>
+      </w:r>
+    </w:p>
+    <w:p>
+      <w:pPr>
+        <w:pStyle w:val="Paragraphedeliste"/>
+        <w:jc w:val="both"/>
+        <w:rPr>
+          <w:rFonts w:asciiTheme="majorHAnsi" w:hAnsiTheme="majorHAnsi" w:cstheme="majorHAnsi"/>
+          <w:sz w:val="24"/>
+          <w:szCs w:val="24"/>
+        </w:rPr>
+      </w:pPr>
+      <w:r>
+        <w:rPr>
+          <w:rFonts w:asciiTheme="majorHAnsi" w:hAnsiTheme="majorHAnsi" w:cstheme="majorHAnsi"/>
+          <w:sz w:val="24"/>
+          <w:szCs w:val="24"/>
+        </w:rPr>
+        <w:t>src\algorithmie\grille.py          33      0   100%</w:t>
+      </w:r>
+    </w:p>
+    <w:p>
+      <w:pPr>
+        <w:pStyle w:val="Paragraphedeliste"/>
+        <w:jc w:val="both"/>
+        <w:rPr>
+          <w:rFonts w:asciiTheme="majorHAnsi" w:hAnsiTheme="majorHAnsi" w:cstheme="majorHAnsi"/>
+          <w:sz w:val="24"/>
+          <w:szCs w:val="24"/>
+        </w:rPr>
+      </w:pPr>
+      <w:r>
+        <w:rPr>
+          <w:rFonts w:asciiTheme="majorHAnsi" w:hAnsiTheme="majorHAnsi" w:cstheme="majorHAnsi"/>
+          <w:sz w:val="24"/>
+          <w:szCs w:val="24"/>
+        </w:rPr>
+        <w:t>src\algorithmie\maladie.py          7      0   100%</w:t>
+      </w:r>
+    </w:p>
+    <w:p>
+      <w:pPr>
+        <w:pStyle w:val="Paragraphedeliste"/>
+        <w:jc w:val="both"/>
+        <w:rPr>
+          <w:rFonts w:asciiTheme="majorHAnsi" w:hAnsiTheme="majorHAnsi" w:cstheme="majorHAnsi"/>
+          <w:sz w:val="24"/>
+          <w:szCs w:val="24"/>
+        </w:rPr>
+      </w:pPr>
+      <w:r>
+        <w:rPr>
+          <w:rFonts w:asciiTheme="majorHAnsi" w:hAnsiTheme="majorHAnsi" w:cstheme="majorHAnsi"/>
+          <w:sz w:val="24"/>
+          <w:szCs w:val="24"/>
+        </w:rPr>
+        <w:t>src\algorithmie\personne.py        36      0   100%</w:t>
+      </w:r>
+    </w:p>
+    <w:p>
+      <w:pPr>
+        <w:pStyle w:val="Paragraphedeliste"/>
+        <w:jc w:val="both"/>
+        <w:rPr>
+          <w:rFonts w:asciiTheme="majorHAnsi" w:hAnsiTheme="majorHAnsi" w:cstheme="majorHAnsi"/>
+          <w:sz w:val="24"/>
+          <w:szCs w:val="24"/>
+        </w:rPr>
+      </w:pPr>
+      <w:r>
+        <w:rPr>
+          <w:rFonts w:asciiTheme="majorHAnsi" w:hAnsiTheme="majorHAnsi" w:cstheme="majorHAnsi"/>
+          <w:sz w:val="24"/>
+          <w:szCs w:val="24"/>
+        </w:rPr>
+        <w:t>src\algorithmie\simulation.py     239     15    94%   92, 94, 96, 98, 115-116, 143-144, 208, 212, 215-216, 293, 303-304</w:t>
       </w:r>
     </w:p>
     <w:p>
@@ -4478,6 +3978,59 @@
         <w:jc w:val="both"/>
         <w:rPr>
           <w:rFonts w:asciiTheme="majorHAnsi" w:hAnsiTheme="majorHAnsi" w:cstheme="majorHAnsi"/>
+          <w:i/>
+          <w:iCs/>
+          <w:sz w:val="24"/>
+          <w:szCs w:val="24"/>
+        </w:rPr>
+      </w:pPr>
+      <w:r>
+        <w:rPr>
+          <w:rFonts w:asciiTheme="majorHAnsi" w:hAnsiTheme="majorHAnsi" w:cstheme="majorHAnsi"/>
+          <w:i/>
+          <w:iCs/>
+          <w:sz w:val="24"/>
+          <w:szCs w:val="24"/>
+          <w:u w:val="single"/>
+        </w:rPr>
+        <w:t>Budget points :</w:t>
+      </w:r>
+      <w:r>
+        <w:rPr>
+          <w:rFonts w:asciiTheme="majorHAnsi" w:hAnsiTheme="majorHAnsi" w:cstheme="majorHAnsi"/>
+          <w:i/>
+          <w:iCs/>
+          <w:sz w:val="24"/>
+          <w:szCs w:val="24"/>
+        </w:rPr>
+        <w:t xml:space="preserve"> </w:t>
+      </w:r>
+      <w:r>
+        <w:rPr>
+          <w:rFonts w:asciiTheme="majorHAnsi" w:hAnsiTheme="majorHAnsi" w:cstheme="majorHAnsi"/>
+          <w:i/>
+          <w:iCs/>
+          <w:sz w:val="24"/>
+          <w:szCs w:val="24"/>
+        </w:rPr>
+        <w:t>6</w:t>
+      </w:r>
+      <w:r>
+        <w:rPr>
+          <w:rFonts w:asciiTheme="majorHAnsi" w:hAnsiTheme="majorHAnsi" w:cstheme="majorHAnsi"/>
+          <w:i/>
+          <w:iCs/>
+          <w:sz w:val="24"/>
+          <w:szCs w:val="24"/>
+        </w:rPr>
+        <w:t>0</w:t>
+      </w:r>
+    </w:p>
+    <w:p>
+      <w:pPr>
+        <w:jc w:val="both"/>
+        <w:rPr>
+          <w:rFonts w:asciiTheme="majorHAnsi" w:hAnsiTheme="majorHAnsi" w:cstheme="majorHAnsi"/>
           <w:sz w:val="24"/>
           <w:szCs w:val="24"/>
         </w:rPr>
@@ -4500,6 +4053,59 @@
           <w:szCs w:val="24"/>
         </w:rPr>
       </w:pPr>
+    </w:p>
+    <w:p>
+      <w:pPr>
+        <w:jc w:val="both"/>
+        <w:rPr>
+          <w:rFonts w:asciiTheme="majorHAnsi" w:hAnsiTheme="majorHAnsi" w:cstheme="majorHAnsi"/>
+          <w:i/>
+          <w:iCs/>
+          <w:sz w:val="24"/>
+          <w:szCs w:val="24"/>
+        </w:rPr>
+      </w:pPr>
+      <w:r>
+        <w:rPr>
+          <w:rFonts w:asciiTheme="majorHAnsi" w:hAnsiTheme="majorHAnsi" w:cstheme="majorHAnsi"/>
+          <w:i/>
+          <w:iCs/>
+          <w:sz w:val="24"/>
+          <w:szCs w:val="24"/>
+          <w:u w:val="single"/>
+        </w:rPr>
+        <w:t>Budget points :</w:t>
+      </w:r>
+      <w:r>
+        <w:rPr>
+          <w:rFonts w:asciiTheme="majorHAnsi" w:hAnsiTheme="majorHAnsi" w:cstheme="majorHAnsi"/>
+          <w:i/>
+          <w:iCs/>
+          <w:sz w:val="24"/>
+          <w:szCs w:val="24"/>
+        </w:rPr>
+        <w:t xml:space="preserve"> </w:t>
+      </w:r>
+      <w:r>
+        <w:rPr>
+          <w:rFonts w:asciiTheme="majorHAnsi" w:hAnsiTheme="majorHAnsi" w:cstheme="majorHAnsi"/>
+          <w:i/>
+          <w:iCs/>
+          <w:sz w:val="24"/>
+          <w:szCs w:val="24"/>
+        </w:rPr>
+        <w:t>4</w:t>
+      </w:r>
+      <w:r>
+        <w:rPr>
+          <w:rFonts w:asciiTheme="majorHAnsi" w:hAnsiTheme="majorHAnsi" w:cstheme="majorHAnsi"/>
+          <w:i/>
+          <w:iCs/>
+          <w:sz w:val="24"/>
+          <w:szCs w:val="24"/>
+        </w:rPr>
+        <w:t>0</w:t>
+      </w:r>
     </w:p>
     <w:p>
       <w:pPr>
@@ -4540,7 +4146,44 @@
           <w:sz w:val="28"/>
           <w:szCs w:val="28"/>
         </w:rPr>
+        <w:lastRenderedPageBreak/>
         <w:t>Athène</w:t>
+      </w:r>
+    </w:p>
+    <w:p>
+      <w:pPr>
+        <w:jc w:val="both"/>
+        <w:rPr>
+          <w:rFonts w:asciiTheme="majorHAnsi" w:hAnsiTheme="majorHAnsi" w:cstheme="majorHAnsi"/>
+          <w:sz w:val="24"/>
+          <w:szCs w:val="24"/>
+        </w:rPr>
+      </w:pPr>
+      <w:r>
+        <w:rPr>
+          <w:rFonts w:asciiTheme="majorHAnsi" w:hAnsiTheme="majorHAnsi" w:cstheme="majorHAnsi"/>
+          <w:sz w:val="24"/>
+          <w:szCs w:val="24"/>
+        </w:rPr>
+        <w:t xml:space="preserve">Ce projet m’a apporté beaucoup sur de nombreux points. </w:t>
+      </w:r>
+    </w:p>
+    <w:p>
+      <w:pPr>
+        <w:jc w:val="both"/>
+        <w:rPr>
+          <w:rFonts w:asciiTheme="majorHAnsi" w:hAnsiTheme="majorHAnsi" w:cstheme="majorHAnsi"/>
+          <w:sz w:val="24"/>
+          <w:szCs w:val="24"/>
+        </w:rPr>
+      </w:pPr>
+      <w:r>
+        <w:rPr>
+          <w:rFonts w:asciiTheme="majorHAnsi" w:hAnsiTheme="majorHAnsi" w:cstheme="majorHAnsi"/>
+          <w:sz w:val="24"/>
+          <w:szCs w:val="24"/>
+        </w:rPr>
+        <w:t xml:space="preserve">Tout d’abord, étant en charge de la partie algorithmie du projet, j’ai testé d nombreuses approches pour faire la gestion des déplacements de la population. C’était </w:t>
       </w:r>
     </w:p>
     <w:p>
@@ -4568,7 +4211,6 @@
           <w:sz w:val="28"/>
           <w:szCs w:val="28"/>
         </w:rPr>
-        <w:lastRenderedPageBreak/>
         <w:t>Adrien</w:t>
       </w:r>
     </w:p>
@@ -8199,7 +7841,7 @@
   <w:style w:type="paragraph" w:default="1" w:styleId="Normal">
     <w:name w:val="Normal"/>
     <w:qFormat/>
-    <w:rsid w:val="00D159F7"/>
+    <w:rsid w:val="009E57C0"/>
     <w:pPr>
       <w:spacing w:after="160" w:line="259" w:lineRule="auto"/>
     </w:pPr>

</xml_diff>

<commit_message>
Correction d'un bug dans l'interface
</commit_message>
<xml_diff>
--- a/doc/compte-rendus sprints/Epidemio - Rendu final.docx
+++ b/doc/compte-rendus sprints/Epidemio - Rendu final.docx
@@ -897,7 +897,25 @@
           <w:sz w:val="24"/>
           <w:szCs w:val="24"/>
         </w:rPr>
-        <w:t>cases à cocher pour les options booléennes (immunité après guérison, présence ou non des médecins,…) ;</w:t>
+        <w:t xml:space="preserve">cases à cocher pour les options booléennes (immunité après guérison, présence ou non des </w:t>
+      </w:r>
+      <w:proofErr w:type="gramStart"/>
+      <w:r>
+        <w:rPr>
+          <w:rFonts w:asciiTheme="majorHAnsi" w:hAnsiTheme="majorHAnsi" w:cstheme="majorHAnsi"/>
+          <w:sz w:val="24"/>
+          <w:szCs w:val="24"/>
+        </w:rPr>
+        <w:t>médecins,…</w:t>
+      </w:r>
+      <w:proofErr w:type="gramEnd"/>
+      <w:r>
+        <w:rPr>
+          <w:rFonts w:asciiTheme="majorHAnsi" w:hAnsiTheme="majorHAnsi" w:cstheme="majorHAnsi"/>
+          <w:sz w:val="24"/>
+          <w:szCs w:val="24"/>
+        </w:rPr>
+        <w:t>) ;</w:t>
       </w:r>
     </w:p>
     <w:p>
@@ -3456,28 +3474,120 @@
         <w:jc w:val="both"/>
         <w:rPr>
           <w:rFonts w:asciiTheme="majorHAnsi" w:hAnsiTheme="majorHAnsi" w:cstheme="majorHAnsi"/>
+          <w:sz w:val="24"/>
+          <w:szCs w:val="24"/>
+        </w:rPr>
+      </w:pPr>
+      <w:r>
+        <w:rPr>
+          <w:rFonts w:asciiTheme="majorHAnsi" w:hAnsiTheme="majorHAnsi" w:cstheme="majorHAnsi"/>
+          <w:sz w:val="24"/>
+          <w:szCs w:val="24"/>
+        </w:rPr>
+        <w:t>Adrien</w:t>
+      </w:r>
+    </w:p>
+    <w:p>
+      <w:pPr>
+        <w:pStyle w:val="Paragraphedeliste"/>
+        <w:numPr>
+          <w:ilvl w:val="0"/>
+          <w:numId w:val="34"/>
+        </w:numPr>
+        <w:jc w:val="both"/>
+        <w:rPr>
+          <w:rFonts w:asciiTheme="majorHAnsi" w:hAnsiTheme="majorHAnsi" w:cstheme="majorHAnsi"/>
+          <w:sz w:val="24"/>
+          <w:szCs w:val="24"/>
+        </w:rPr>
+      </w:pPr>
+      <w:r>
+        <w:rPr>
+          <w:rFonts w:asciiTheme="majorHAnsi" w:hAnsiTheme="majorHAnsi" w:cstheme="majorHAnsi"/>
+          <w:sz w:val="24"/>
+          <w:szCs w:val="24"/>
+        </w:rPr>
+        <w:t>Nettoyage et commentaires du code côté interface</w:t>
+      </w:r>
+    </w:p>
+    <w:p>
+      <w:pPr>
+        <w:pStyle w:val="Paragraphedeliste"/>
+        <w:numPr>
+          <w:ilvl w:val="0"/>
+          <w:numId w:val="34"/>
+        </w:numPr>
+        <w:jc w:val="both"/>
+        <w:rPr>
+          <w:rFonts w:asciiTheme="majorHAnsi" w:hAnsiTheme="majorHAnsi" w:cstheme="majorHAnsi"/>
+          <w:sz w:val="24"/>
+          <w:szCs w:val="24"/>
+        </w:rPr>
+      </w:pPr>
+      <w:r>
+        <w:rPr>
+          <w:rFonts w:asciiTheme="majorHAnsi" w:hAnsiTheme="majorHAnsi" w:cstheme="majorHAnsi"/>
+          <w:sz w:val="24"/>
+          <w:szCs w:val="24"/>
+        </w:rPr>
+        <w:t>Rédaction de la partie interface du rapport</w:t>
+      </w:r>
+    </w:p>
+    <w:p>
+      <w:pPr>
+        <w:pStyle w:val="Paragraphedeliste"/>
+        <w:numPr>
+          <w:ilvl w:val="0"/>
+          <w:numId w:val="34"/>
+        </w:numPr>
+        <w:jc w:val="both"/>
+        <w:rPr>
+          <w:rFonts w:asciiTheme="majorHAnsi" w:hAnsiTheme="majorHAnsi" w:cstheme="majorHAnsi"/>
+          <w:sz w:val="24"/>
+          <w:szCs w:val="24"/>
+        </w:rPr>
+      </w:pPr>
+      <w:r>
+        <w:rPr>
+          <w:rFonts w:asciiTheme="majorHAnsi" w:hAnsiTheme="majorHAnsi" w:cstheme="majorHAnsi"/>
+          <w:sz w:val="24"/>
+          <w:szCs w:val="24"/>
+        </w:rPr>
+        <w:t>Correction des bugs</w:t>
+      </w:r>
+    </w:p>
+    <w:p>
+      <w:pPr>
+        <w:pStyle w:val="Paragraphedeliste"/>
+        <w:numPr>
+          <w:ilvl w:val="0"/>
+          <w:numId w:val="34"/>
+        </w:numPr>
+        <w:jc w:val="both"/>
+        <w:rPr>
+          <w:rFonts w:asciiTheme="majorHAnsi" w:hAnsiTheme="majorHAnsi" w:cstheme="majorHAnsi"/>
+          <w:sz w:val="24"/>
+          <w:szCs w:val="24"/>
+        </w:rPr>
+      </w:pPr>
+      <w:r>
+        <w:rPr>
+          <w:rFonts w:asciiTheme="majorHAnsi" w:hAnsiTheme="majorHAnsi" w:cstheme="majorHAnsi"/>
+          <w:sz w:val="24"/>
+          <w:szCs w:val="24"/>
+        </w:rPr>
+        <w:t>Peaufinage du rendu</w:t>
+      </w:r>
+    </w:p>
+    <w:p>
+      <w:pPr>
+        <w:jc w:val="both"/>
+        <w:rPr>
+          <w:rFonts w:asciiTheme="majorHAnsi" w:hAnsiTheme="majorHAnsi" w:cstheme="majorHAnsi"/>
           <w:sz w:val="28"/>
           <w:szCs w:val="28"/>
         </w:rPr>
       </w:pPr>
-      <w:r>
-        <w:rPr>
-          <w:rFonts w:asciiTheme="majorHAnsi" w:hAnsiTheme="majorHAnsi" w:cstheme="majorHAnsi"/>
-          <w:sz w:val="24"/>
-          <w:szCs w:val="24"/>
-        </w:rPr>
-        <w:t>Adrien</w:t>
-      </w:r>
-    </w:p>
-    <w:p>
-      <w:pPr>
-        <w:jc w:val="both"/>
-        <w:rPr>
-          <w:rFonts w:asciiTheme="majorHAnsi" w:hAnsiTheme="majorHAnsi" w:cstheme="majorHAnsi"/>
-          <w:sz w:val="24"/>
-          <w:szCs w:val="24"/>
-        </w:rPr>
-      </w:pPr>
     </w:p>
     <w:p>
       <w:pPr>
@@ -4046,13 +4156,120 @@
     </w:p>
     <w:p>
       <w:pPr>
-        <w:jc w:val="both"/>
-        <w:rPr>
-          <w:rFonts w:asciiTheme="majorHAnsi" w:hAnsiTheme="majorHAnsi" w:cstheme="majorHAnsi"/>
-          <w:sz w:val="24"/>
-          <w:szCs w:val="24"/>
-        </w:rPr>
-      </w:pPr>
+        <w:pStyle w:val="Paragraphedeliste"/>
+        <w:numPr>
+          <w:ilvl w:val="0"/>
+          <w:numId w:val="33"/>
+        </w:numPr>
+        <w:jc w:val="both"/>
+        <w:rPr>
+          <w:rFonts w:asciiTheme="majorHAnsi" w:hAnsiTheme="majorHAnsi" w:cstheme="majorHAnsi"/>
+          <w:sz w:val="24"/>
+          <w:szCs w:val="24"/>
+        </w:rPr>
+      </w:pPr>
+      <w:r>
+        <w:rPr>
+          <w:rFonts w:asciiTheme="majorHAnsi" w:hAnsiTheme="majorHAnsi" w:cstheme="majorHAnsi"/>
+          <w:sz w:val="24"/>
+          <w:szCs w:val="24"/>
+        </w:rPr>
+        <w:lastRenderedPageBreak/>
+        <w:t xml:space="preserve">Nettoyage </w:t>
+      </w:r>
+      <w:r>
+        <w:rPr>
+          <w:rFonts w:asciiTheme="majorHAnsi" w:hAnsiTheme="majorHAnsi" w:cstheme="majorHAnsi"/>
+          <w:sz w:val="24"/>
+          <w:szCs w:val="24"/>
+        </w:rPr>
+        <w:t xml:space="preserve">et commentaires du code côté interface : retrait des éléments de débogage, et vérification de la cohérence du format du code entre la partie algorithmie et interface. </w:t>
+      </w:r>
+    </w:p>
+    <w:p>
+      <w:pPr>
+        <w:pStyle w:val="Paragraphedeliste"/>
+        <w:numPr>
+          <w:ilvl w:val="0"/>
+          <w:numId w:val="33"/>
+        </w:numPr>
+        <w:jc w:val="both"/>
+        <w:rPr>
+          <w:rFonts w:asciiTheme="majorHAnsi" w:hAnsiTheme="majorHAnsi" w:cstheme="majorHAnsi"/>
+          <w:sz w:val="24"/>
+          <w:szCs w:val="24"/>
+        </w:rPr>
+      </w:pPr>
+      <w:r>
+        <w:rPr>
+          <w:rFonts w:asciiTheme="majorHAnsi" w:hAnsiTheme="majorHAnsi" w:cstheme="majorHAnsi"/>
+          <w:sz w:val="24"/>
+          <w:szCs w:val="24"/>
+        </w:rPr>
+        <w:t>Rédaction de la partie interface du rapport disponible ci-dessus</w:t>
+      </w:r>
+    </w:p>
+    <w:p>
+      <w:pPr>
+        <w:pStyle w:val="Paragraphedeliste"/>
+        <w:numPr>
+          <w:ilvl w:val="0"/>
+          <w:numId w:val="33"/>
+        </w:numPr>
+        <w:jc w:val="both"/>
+        <w:rPr>
+          <w:rFonts w:asciiTheme="majorHAnsi" w:hAnsiTheme="majorHAnsi" w:cstheme="majorHAnsi"/>
+          <w:sz w:val="24"/>
+          <w:szCs w:val="24"/>
+        </w:rPr>
+      </w:pPr>
+      <w:r>
+        <w:rPr>
+          <w:rFonts w:asciiTheme="majorHAnsi" w:hAnsiTheme="majorHAnsi" w:cstheme="majorHAnsi"/>
+          <w:sz w:val="24"/>
+          <w:szCs w:val="24"/>
+        </w:rPr>
+        <w:t xml:space="preserve">Correction de bugs : </w:t>
+      </w:r>
+      <w:r>
+        <w:rPr>
+          <w:rFonts w:asciiTheme="majorHAnsi" w:hAnsiTheme="majorHAnsi" w:cstheme="majorHAnsi"/>
+          <w:sz w:val="24"/>
+          <w:szCs w:val="24"/>
+        </w:rPr>
+        <w:t>ajout d'explications plus précises et claires sur le fonctionnement du programm</w:t>
+      </w:r>
+      <w:r>
+        <w:rPr>
+          <w:rFonts w:asciiTheme="majorHAnsi" w:hAnsiTheme="majorHAnsi" w:cstheme="majorHAnsi"/>
+          <w:sz w:val="24"/>
+          <w:szCs w:val="24"/>
+        </w:rPr>
+        <w:t>e</w:t>
+      </w:r>
+    </w:p>
+    <w:p>
+      <w:pPr>
+        <w:pStyle w:val="Paragraphedeliste"/>
+        <w:numPr>
+          <w:ilvl w:val="0"/>
+          <w:numId w:val="33"/>
+        </w:numPr>
+        <w:jc w:val="both"/>
+        <w:rPr>
+          <w:rFonts w:asciiTheme="majorHAnsi" w:hAnsiTheme="majorHAnsi" w:cstheme="majorHAnsi"/>
+          <w:sz w:val="24"/>
+          <w:szCs w:val="24"/>
+        </w:rPr>
+      </w:pPr>
+      <w:r>
+        <w:rPr>
+          <w:rFonts w:asciiTheme="majorHAnsi" w:hAnsiTheme="majorHAnsi" w:cstheme="majorHAnsi"/>
+          <w:sz w:val="24"/>
+          <w:szCs w:val="24"/>
+        </w:rPr>
+        <w:t>Vérifications sur le bon fonctionnement des exécutables</w:t>
+      </w:r>
     </w:p>
     <w:p>
       <w:pPr>
@@ -4146,7 +4363,6 @@
           <w:sz w:val="28"/>
           <w:szCs w:val="28"/>
         </w:rPr>
-        <w:lastRenderedPageBreak/>
         <w:t>Athène</w:t>
       </w:r>
     </w:p>
@@ -4212,6 +4428,42 @@
           <w:szCs w:val="28"/>
         </w:rPr>
         <w:t>Adrien</w:t>
+      </w:r>
+    </w:p>
+    <w:p>
+      <w:pPr>
+        <w:jc w:val="both"/>
+        <w:rPr>
+          <w:rFonts w:asciiTheme="majorHAnsi" w:hAnsiTheme="majorHAnsi" w:cstheme="majorHAnsi"/>
+          <w:sz w:val="24"/>
+          <w:szCs w:val="24"/>
+        </w:rPr>
+      </w:pPr>
+      <w:r>
+        <w:rPr>
+          <w:rFonts w:asciiTheme="majorHAnsi" w:hAnsiTheme="majorHAnsi" w:cstheme="majorHAnsi"/>
+          <w:sz w:val="24"/>
+          <w:szCs w:val="24"/>
+        </w:rPr>
+        <w:t xml:space="preserve">Au cours de ce projet j'ai appris à utiliser les librairies standards </w:t>
+      </w:r>
+      <w:proofErr w:type="spellStart"/>
+      <w:r>
+        <w:rPr>
+          <w:rFonts w:asciiTheme="majorHAnsi" w:hAnsiTheme="majorHAnsi" w:cstheme="majorHAnsi"/>
+          <w:sz w:val="24"/>
+          <w:szCs w:val="24"/>
+        </w:rPr>
+        <w:t>PyQt</w:t>
+      </w:r>
+      <w:proofErr w:type="spellEnd"/>
+      <w:r>
+        <w:rPr>
+          <w:rFonts w:asciiTheme="majorHAnsi" w:hAnsiTheme="majorHAnsi" w:cstheme="majorHAnsi"/>
+          <w:sz w:val="24"/>
+          <w:szCs w:val="24"/>
+        </w:rPr>
+        <w:t>. J'ai également pu approfondir mes connaissances sur le fonctionnement de la programmation orientée objet notamment avec la syntaxe propre au langage Python. Ce projet, m'a grandement challengé car nous avons dû composer avec la ligne directrice que nous nous sommes nous même imposés. Cela me sort de ma zone de confort, car je préfère avoir un cadre de travail prédéfini me permettant de bien situer d'où on part et où on va.</w:t>
       </w:r>
     </w:p>
     <w:p>
@@ -4542,6 +4794,95 @@
     </w:lvl>
   </w:abstractNum>
   <w:abstractNum w:abstractNumId="2" w15:restartNumberingAfterBreak="0">
+    <w:nsid w:val="07F02859"/>
+    <w:multiLevelType w:val="hybridMultilevel"/>
+    <w:tmpl w:val="0290A2A8"/>
+    <w:lvl w:ilvl="0" w:tplc="C1F8D71C">
+      <w:start w:val="1"/>
+      <w:numFmt w:val="decimal"/>
+      <w:lvlText w:val="%1."/>
+      <w:lvlJc w:val="left"/>
+      <w:pPr>
+        <w:ind w:left="720" w:hanging="360"/>
+      </w:pPr>
+      <w:rPr>
+        <w:rFonts w:hint="default"/>
+      </w:rPr>
+    </w:lvl>
+    <w:lvl w:ilvl="1" w:tplc="040C0019" w:tentative="1">
+      <w:start w:val="1"/>
+      <w:numFmt w:val="lowerLetter"/>
+      <w:lvlText w:val="%2."/>
+      <w:lvlJc w:val="left"/>
+      <w:pPr>
+        <w:ind w:left="1440" w:hanging="360"/>
+      </w:pPr>
+    </w:lvl>
+    <w:lvl w:ilvl="2" w:tplc="040C001B" w:tentative="1">
+      <w:start w:val="1"/>
+      <w:numFmt w:val="lowerRoman"/>
+      <w:lvlText w:val="%3."/>
+      <w:lvlJc w:val="right"/>
+      <w:pPr>
+        <w:ind w:left="2160" w:hanging="180"/>
+      </w:pPr>
+    </w:lvl>
+    <w:lvl w:ilvl="3" w:tplc="040C000F" w:tentative="1">
+      <w:start w:val="1"/>
+      <w:numFmt w:val="decimal"/>
+      <w:lvlText w:val="%4."/>
+      <w:lvlJc w:val="left"/>
+      <w:pPr>
+        <w:ind w:left="2880" w:hanging="360"/>
+      </w:pPr>
+    </w:lvl>
+    <w:lvl w:ilvl="4" w:tplc="040C0019" w:tentative="1">
+      <w:start w:val="1"/>
+      <w:numFmt w:val="lowerLetter"/>
+      <w:lvlText w:val="%5."/>
+      <w:lvlJc w:val="left"/>
+      <w:pPr>
+        <w:ind w:left="3600" w:hanging="360"/>
+      </w:pPr>
+    </w:lvl>
+    <w:lvl w:ilvl="5" w:tplc="040C001B" w:tentative="1">
+      <w:start w:val="1"/>
+      <w:numFmt w:val="lowerRoman"/>
+      <w:lvlText w:val="%6."/>
+      <w:lvlJc w:val="right"/>
+      <w:pPr>
+        <w:ind w:left="4320" w:hanging="180"/>
+      </w:pPr>
+    </w:lvl>
+    <w:lvl w:ilvl="6" w:tplc="040C000F" w:tentative="1">
+      <w:start w:val="1"/>
+      <w:numFmt w:val="decimal"/>
+      <w:lvlText w:val="%7."/>
+      <w:lvlJc w:val="left"/>
+      <w:pPr>
+        <w:ind w:left="5040" w:hanging="360"/>
+      </w:pPr>
+    </w:lvl>
+    <w:lvl w:ilvl="7" w:tplc="040C0019" w:tentative="1">
+      <w:start w:val="1"/>
+      <w:numFmt w:val="lowerLetter"/>
+      <w:lvlText w:val="%8."/>
+      <w:lvlJc w:val="left"/>
+      <w:pPr>
+        <w:ind w:left="5760" w:hanging="360"/>
+      </w:pPr>
+    </w:lvl>
+    <w:lvl w:ilvl="8" w:tplc="040C001B" w:tentative="1">
+      <w:start w:val="1"/>
+      <w:numFmt w:val="lowerRoman"/>
+      <w:lvlText w:val="%9."/>
+      <w:lvlJc w:val="right"/>
+      <w:pPr>
+        <w:ind w:left="6480" w:hanging="180"/>
+      </w:pPr>
+    </w:lvl>
+  </w:abstractNum>
+  <w:abstractNum w:abstractNumId="3" w15:restartNumberingAfterBreak="0">
     <w:nsid w:val="07F4588B"/>
     <w:multiLevelType w:val="multilevel"/>
     <w:tmpl w:val="0E205882"/>
@@ -4654,7 +4995,7 @@
       </w:pPr>
     </w:lvl>
   </w:abstractNum>
-  <w:abstractNum w:abstractNumId="3" w15:restartNumberingAfterBreak="0">
+  <w:abstractNum w:abstractNumId="4" w15:restartNumberingAfterBreak="0">
     <w:nsid w:val="12447185"/>
     <w:multiLevelType w:val="hybridMultilevel"/>
     <w:tmpl w:val="85662934"/>
@@ -4743,7 +5084,7 @@
       </w:pPr>
     </w:lvl>
   </w:abstractNum>
-  <w:abstractNum w:abstractNumId="4" w15:restartNumberingAfterBreak="0">
+  <w:abstractNum w:abstractNumId="5" w15:restartNumberingAfterBreak="0">
     <w:nsid w:val="13851112"/>
     <w:multiLevelType w:val="hybridMultilevel"/>
     <w:tmpl w:val="E95E493A"/>
@@ -4832,7 +5173,7 @@
       </w:pPr>
     </w:lvl>
   </w:abstractNum>
-  <w:abstractNum w:abstractNumId="5" w15:restartNumberingAfterBreak="0">
+  <w:abstractNum w:abstractNumId="6" w15:restartNumberingAfterBreak="0">
     <w:nsid w:val="16AF75F3"/>
     <w:multiLevelType w:val="hybridMultilevel"/>
     <w:tmpl w:val="69CC1AA0"/>
@@ -4945,7 +5286,7 @@
       </w:rPr>
     </w:lvl>
   </w:abstractNum>
-  <w:abstractNum w:abstractNumId="6" w15:restartNumberingAfterBreak="0">
+  <w:abstractNum w:abstractNumId="7" w15:restartNumberingAfterBreak="0">
     <w:nsid w:val="17072C2B"/>
     <w:multiLevelType w:val="hybridMultilevel"/>
     <w:tmpl w:val="4CE09D6E"/>
@@ -5058,7 +5399,7 @@
       </w:rPr>
     </w:lvl>
   </w:abstractNum>
-  <w:abstractNum w:abstractNumId="7" w15:restartNumberingAfterBreak="0">
+  <w:abstractNum w:abstractNumId="8" w15:restartNumberingAfterBreak="0">
     <w:nsid w:val="19DB0F43"/>
     <w:multiLevelType w:val="multilevel"/>
     <w:tmpl w:val="64D60280"/>
@@ -5171,7 +5512,7 @@
       </w:pPr>
     </w:lvl>
   </w:abstractNum>
-  <w:abstractNum w:abstractNumId="8" w15:restartNumberingAfterBreak="0">
+  <w:abstractNum w:abstractNumId="9" w15:restartNumberingAfterBreak="0">
     <w:nsid w:val="1B8866C3"/>
     <w:multiLevelType w:val="hybridMultilevel"/>
     <w:tmpl w:val="CEECE080"/>
@@ -5284,7 +5625,7 @@
       </w:rPr>
     </w:lvl>
   </w:abstractNum>
-  <w:abstractNum w:abstractNumId="9" w15:restartNumberingAfterBreak="0">
+  <w:abstractNum w:abstractNumId="10" w15:restartNumberingAfterBreak="0">
     <w:nsid w:val="1DF91569"/>
     <w:multiLevelType w:val="hybridMultilevel"/>
     <w:tmpl w:val="321E0194"/>
@@ -5397,7 +5738,7 @@
       </w:rPr>
     </w:lvl>
   </w:abstractNum>
-  <w:abstractNum w:abstractNumId="10" w15:restartNumberingAfterBreak="0">
+  <w:abstractNum w:abstractNumId="11" w15:restartNumberingAfterBreak="0">
     <w:nsid w:val="1ECF2BE6"/>
     <w:multiLevelType w:val="hybridMultilevel"/>
     <w:tmpl w:val="C93C9B28"/>
@@ -5510,7 +5851,7 @@
       </w:rPr>
     </w:lvl>
   </w:abstractNum>
-  <w:abstractNum w:abstractNumId="11" w15:restartNumberingAfterBreak="0">
+  <w:abstractNum w:abstractNumId="12" w15:restartNumberingAfterBreak="0">
     <w:nsid w:val="21F02713"/>
     <w:multiLevelType w:val="multilevel"/>
     <w:tmpl w:val="920E8E9C"/>
@@ -5624,7 +5965,7 @@
       </w:pPr>
     </w:lvl>
   </w:abstractNum>
-  <w:abstractNum w:abstractNumId="12" w15:restartNumberingAfterBreak="0">
+  <w:abstractNum w:abstractNumId="13" w15:restartNumberingAfterBreak="0">
     <w:nsid w:val="22E970AB"/>
     <w:multiLevelType w:val="hybridMultilevel"/>
     <w:tmpl w:val="9762060A"/>
@@ -5713,7 +6054,7 @@
       </w:pPr>
     </w:lvl>
   </w:abstractNum>
-  <w:abstractNum w:abstractNumId="13" w15:restartNumberingAfterBreak="0">
+  <w:abstractNum w:abstractNumId="14" w15:restartNumberingAfterBreak="0">
     <w:nsid w:val="27EF3FA1"/>
     <w:multiLevelType w:val="multilevel"/>
     <w:tmpl w:val="64D60280"/>
@@ -5826,7 +6167,7 @@
       </w:pPr>
     </w:lvl>
   </w:abstractNum>
-  <w:abstractNum w:abstractNumId="14" w15:restartNumberingAfterBreak="0">
+  <w:abstractNum w:abstractNumId="15" w15:restartNumberingAfterBreak="0">
     <w:nsid w:val="2C950DD5"/>
     <w:multiLevelType w:val="hybridMultilevel"/>
     <w:tmpl w:val="1D5EEF30"/>
@@ -5915,7 +6256,7 @@
       </w:pPr>
     </w:lvl>
   </w:abstractNum>
-  <w:abstractNum w:abstractNumId="15" w15:restartNumberingAfterBreak="0">
+  <w:abstractNum w:abstractNumId="16" w15:restartNumberingAfterBreak="0">
     <w:nsid w:val="30BD7209"/>
     <w:multiLevelType w:val="multilevel"/>
     <w:tmpl w:val="46FEFCA0"/>
@@ -6028,7 +6369,7 @@
       </w:pPr>
     </w:lvl>
   </w:abstractNum>
-  <w:abstractNum w:abstractNumId="16" w15:restartNumberingAfterBreak="0">
+  <w:abstractNum w:abstractNumId="17" w15:restartNumberingAfterBreak="0">
     <w:nsid w:val="32D12DA4"/>
     <w:multiLevelType w:val="hybridMultilevel"/>
     <w:tmpl w:val="4F50024C"/>
@@ -6117,7 +6458,7 @@
       </w:pPr>
     </w:lvl>
   </w:abstractNum>
-  <w:abstractNum w:abstractNumId="17" w15:restartNumberingAfterBreak="0">
+  <w:abstractNum w:abstractNumId="18" w15:restartNumberingAfterBreak="0">
     <w:nsid w:val="34B54AEB"/>
     <w:multiLevelType w:val="hybridMultilevel"/>
     <w:tmpl w:val="58C4EA90"/>
@@ -6206,7 +6547,7 @@
       </w:pPr>
     </w:lvl>
   </w:abstractNum>
-  <w:abstractNum w:abstractNumId="18" w15:restartNumberingAfterBreak="0">
+  <w:abstractNum w:abstractNumId="19" w15:restartNumberingAfterBreak="0">
     <w:nsid w:val="35F6670E"/>
     <w:multiLevelType w:val="multilevel"/>
     <w:tmpl w:val="84426CD6"/>
@@ -6328,7 +6669,7 @@
       </w:pPr>
     </w:lvl>
   </w:abstractNum>
-  <w:abstractNum w:abstractNumId="19" w15:restartNumberingAfterBreak="0">
+  <w:abstractNum w:abstractNumId="20" w15:restartNumberingAfterBreak="0">
     <w:nsid w:val="383045C3"/>
     <w:multiLevelType w:val="hybridMultilevel"/>
     <w:tmpl w:val="0246B58E"/>
@@ -6441,7 +6782,96 @@
       </w:rPr>
     </w:lvl>
   </w:abstractNum>
-  <w:abstractNum w:abstractNumId="20" w15:restartNumberingAfterBreak="0">
+  <w:abstractNum w:abstractNumId="21" w15:restartNumberingAfterBreak="0">
+    <w:nsid w:val="39117BE7"/>
+    <w:multiLevelType w:val="hybridMultilevel"/>
+    <w:tmpl w:val="8DF8C8D6"/>
+    <w:lvl w:ilvl="0" w:tplc="040C000F">
+      <w:start w:val="1"/>
+      <w:numFmt w:val="decimal"/>
+      <w:lvlText w:val="%1."/>
+      <w:lvlJc w:val="left"/>
+      <w:pPr>
+        <w:ind w:left="720" w:hanging="360"/>
+      </w:pPr>
+      <w:rPr>
+        <w:rFonts w:hint="default"/>
+      </w:rPr>
+    </w:lvl>
+    <w:lvl w:ilvl="1" w:tplc="040C0019" w:tentative="1">
+      <w:start w:val="1"/>
+      <w:numFmt w:val="lowerLetter"/>
+      <w:lvlText w:val="%2."/>
+      <w:lvlJc w:val="left"/>
+      <w:pPr>
+        <w:ind w:left="1440" w:hanging="360"/>
+      </w:pPr>
+    </w:lvl>
+    <w:lvl w:ilvl="2" w:tplc="040C001B" w:tentative="1">
+      <w:start w:val="1"/>
+      <w:numFmt w:val="lowerRoman"/>
+      <w:lvlText w:val="%3."/>
+      <w:lvlJc w:val="right"/>
+      <w:pPr>
+        <w:ind w:left="2160" w:hanging="180"/>
+      </w:pPr>
+    </w:lvl>
+    <w:lvl w:ilvl="3" w:tplc="040C000F" w:tentative="1">
+      <w:start w:val="1"/>
+      <w:numFmt w:val="decimal"/>
+      <w:lvlText w:val="%4."/>
+      <w:lvlJc w:val="left"/>
+      <w:pPr>
+        <w:ind w:left="2880" w:hanging="360"/>
+      </w:pPr>
+    </w:lvl>
+    <w:lvl w:ilvl="4" w:tplc="040C0019" w:tentative="1">
+      <w:start w:val="1"/>
+      <w:numFmt w:val="lowerLetter"/>
+      <w:lvlText w:val="%5."/>
+      <w:lvlJc w:val="left"/>
+      <w:pPr>
+        <w:ind w:left="3600" w:hanging="360"/>
+      </w:pPr>
+    </w:lvl>
+    <w:lvl w:ilvl="5" w:tplc="040C001B" w:tentative="1">
+      <w:start w:val="1"/>
+      <w:numFmt w:val="lowerRoman"/>
+      <w:lvlText w:val="%6."/>
+      <w:lvlJc w:val="right"/>
+      <w:pPr>
+        <w:ind w:left="4320" w:hanging="180"/>
+      </w:pPr>
+    </w:lvl>
+    <w:lvl w:ilvl="6" w:tplc="040C000F" w:tentative="1">
+      <w:start w:val="1"/>
+      <w:numFmt w:val="decimal"/>
+      <w:lvlText w:val="%7."/>
+      <w:lvlJc w:val="left"/>
+      <w:pPr>
+        <w:ind w:left="5040" w:hanging="360"/>
+      </w:pPr>
+    </w:lvl>
+    <w:lvl w:ilvl="7" w:tplc="040C0019" w:tentative="1">
+      <w:start w:val="1"/>
+      <w:numFmt w:val="lowerLetter"/>
+      <w:lvlText w:val="%8."/>
+      <w:lvlJc w:val="left"/>
+      <w:pPr>
+        <w:ind w:left="5760" w:hanging="360"/>
+      </w:pPr>
+    </w:lvl>
+    <w:lvl w:ilvl="8" w:tplc="040C001B" w:tentative="1">
+      <w:start w:val="1"/>
+      <w:numFmt w:val="lowerRoman"/>
+      <w:lvlText w:val="%9."/>
+      <w:lvlJc w:val="right"/>
+      <w:pPr>
+        <w:ind w:left="6480" w:hanging="180"/>
+      </w:pPr>
+    </w:lvl>
+  </w:abstractNum>
+  <w:abstractNum w:abstractNumId="22" w15:restartNumberingAfterBreak="0">
     <w:nsid w:val="3A63244C"/>
     <w:multiLevelType w:val="hybridMultilevel"/>
     <w:tmpl w:val="7A523DFA"/>
@@ -6530,7 +6960,156 @@
       </w:pPr>
     </w:lvl>
   </w:abstractNum>
-  <w:abstractNum w:abstractNumId="21" w15:restartNumberingAfterBreak="0">
+  <w:abstractNum w:abstractNumId="23" w15:restartNumberingAfterBreak="0">
+    <w:nsid w:val="450758A9"/>
+    <w:multiLevelType w:val="multilevel"/>
+    <w:tmpl w:val="3D901A5C"/>
+    <w:lvl w:ilvl="0">
+      <w:start w:val="1"/>
+      <w:numFmt w:val="bullet"/>
+      <w:lvlText w:val=""/>
+      <w:lvlJc w:val="left"/>
+      <w:pPr>
+        <w:tabs>
+          <w:tab w:val="num" w:pos="720"/>
+        </w:tabs>
+        <w:ind w:left="720" w:hanging="360"/>
+      </w:pPr>
+      <w:rPr>
+        <w:rFonts w:ascii="Symbol" w:hAnsi="Symbol" w:hint="default"/>
+        <w:sz w:val="20"/>
+      </w:rPr>
+    </w:lvl>
+    <w:lvl w:ilvl="1" w:tentative="1">
+      <w:start w:val="1"/>
+      <w:numFmt w:val="bullet"/>
+      <w:lvlText w:val="o"/>
+      <w:lvlJc w:val="left"/>
+      <w:pPr>
+        <w:tabs>
+          <w:tab w:val="num" w:pos="1440"/>
+        </w:tabs>
+        <w:ind w:left="1440" w:hanging="360"/>
+      </w:pPr>
+      <w:rPr>
+        <w:rFonts w:ascii="Courier New" w:hAnsi="Courier New" w:hint="default"/>
+        <w:sz w:val="20"/>
+      </w:rPr>
+    </w:lvl>
+    <w:lvl w:ilvl="2" w:tentative="1">
+      <w:start w:val="1"/>
+      <w:numFmt w:val="bullet"/>
+      <w:lvlText w:val=""/>
+      <w:lvlJc w:val="left"/>
+      <w:pPr>
+        <w:tabs>
+          <w:tab w:val="num" w:pos="2160"/>
+        </w:tabs>
+        <w:ind w:left="2160" w:hanging="360"/>
+      </w:pPr>
+      <w:rPr>
+        <w:rFonts w:ascii="Wingdings" w:hAnsi="Wingdings" w:hint="default"/>
+        <w:sz w:val="20"/>
+      </w:rPr>
+    </w:lvl>
+    <w:lvl w:ilvl="3" w:tentative="1">
+      <w:start w:val="1"/>
+      <w:numFmt w:val="bullet"/>
+      <w:lvlText w:val=""/>
+      <w:lvlJc w:val="left"/>
+      <w:pPr>
+        <w:tabs>
+          <w:tab w:val="num" w:pos="2880"/>
+        </w:tabs>
+        <w:ind w:left="2880" w:hanging="360"/>
+      </w:pPr>
+      <w:rPr>
+        <w:rFonts w:ascii="Wingdings" w:hAnsi="Wingdings" w:hint="default"/>
+        <w:sz w:val="20"/>
+      </w:rPr>
+    </w:lvl>
+    <w:lvl w:ilvl="4" w:tentative="1">
+      <w:start w:val="1"/>
+      <w:numFmt w:val="bullet"/>
+      <w:lvlText w:val=""/>
+      <w:lvlJc w:val="left"/>
+      <w:pPr>
+        <w:tabs>
+          <w:tab w:val="num" w:pos="3600"/>
+        </w:tabs>
+        <w:ind w:left="3600" w:hanging="360"/>
+      </w:pPr>
+      <w:rPr>
+        <w:rFonts w:ascii="Wingdings" w:hAnsi="Wingdings" w:hint="default"/>
+        <w:sz w:val="20"/>
+      </w:rPr>
+    </w:lvl>
+    <w:lvl w:ilvl="5" w:tentative="1">
+      <w:start w:val="1"/>
+      <w:numFmt w:val="bullet"/>
+      <w:lvlText w:val=""/>
+      <w:lvlJc w:val="left"/>
+      <w:pPr>
+        <w:tabs>
+          <w:tab w:val="num" w:pos="4320"/>
+        </w:tabs>
+        <w:ind w:left="4320" w:hanging="360"/>
+      </w:pPr>
+      <w:rPr>
+        <w:rFonts w:ascii="Wingdings" w:hAnsi="Wingdings" w:hint="default"/>
+        <w:sz w:val="20"/>
+      </w:rPr>
+    </w:lvl>
+    <w:lvl w:ilvl="6" w:tentative="1">
+      <w:start w:val="1"/>
+      <w:numFmt w:val="bullet"/>
+      <w:lvlText w:val=""/>
+      <w:lvlJc w:val="left"/>
+      <w:pPr>
+        <w:tabs>
+          <w:tab w:val="num" w:pos="5040"/>
+        </w:tabs>
+        <w:ind w:left="5040" w:hanging="360"/>
+      </w:pPr>
+      <w:rPr>
+        <w:rFonts w:ascii="Wingdings" w:hAnsi="Wingdings" w:hint="default"/>
+        <w:sz w:val="20"/>
+      </w:rPr>
+    </w:lvl>
+    <w:lvl w:ilvl="7" w:tentative="1">
+      <w:start w:val="1"/>
+      <w:numFmt w:val="bullet"/>
+      <w:lvlText w:val=""/>
+      <w:lvlJc w:val="left"/>
+      <w:pPr>
+        <w:tabs>
+          <w:tab w:val="num" w:pos="5760"/>
+        </w:tabs>
+        <w:ind w:left="5760" w:hanging="360"/>
+      </w:pPr>
+      <w:rPr>
+        <w:rFonts w:ascii="Wingdings" w:hAnsi="Wingdings" w:hint="default"/>
+        <w:sz w:val="20"/>
+      </w:rPr>
+    </w:lvl>
+    <w:lvl w:ilvl="8" w:tentative="1">
+      <w:start w:val="1"/>
+      <w:numFmt w:val="bullet"/>
+      <w:lvlText w:val=""/>
+      <w:lvlJc w:val="left"/>
+      <w:pPr>
+        <w:tabs>
+          <w:tab w:val="num" w:pos="6480"/>
+        </w:tabs>
+        <w:ind w:left="6480" w:hanging="360"/>
+      </w:pPr>
+      <w:rPr>
+        <w:rFonts w:ascii="Wingdings" w:hAnsi="Wingdings" w:hint="default"/>
+        <w:sz w:val="20"/>
+      </w:rPr>
+    </w:lvl>
+  </w:abstractNum>
+  <w:abstractNum w:abstractNumId="24" w15:restartNumberingAfterBreak="0">
     <w:nsid w:val="49CE197D"/>
     <w:multiLevelType w:val="multilevel"/>
     <w:tmpl w:val="FE6620F6"/>
@@ -6643,7 +7222,7 @@
       </w:pPr>
     </w:lvl>
   </w:abstractNum>
-  <w:abstractNum w:abstractNumId="22" w15:restartNumberingAfterBreak="0">
+  <w:abstractNum w:abstractNumId="25" w15:restartNumberingAfterBreak="0">
     <w:nsid w:val="4E7117D0"/>
     <w:multiLevelType w:val="multilevel"/>
     <w:tmpl w:val="62EA4AF6"/>
@@ -6756,7 +7335,7 @@
       </w:pPr>
     </w:lvl>
   </w:abstractNum>
-  <w:abstractNum w:abstractNumId="23" w15:restartNumberingAfterBreak="0">
+  <w:abstractNum w:abstractNumId="26" w15:restartNumberingAfterBreak="0">
     <w:nsid w:val="53BE60BF"/>
     <w:multiLevelType w:val="multilevel"/>
     <w:tmpl w:val="A2401306"/>
@@ -6869,7 +7448,7 @@
       </w:pPr>
     </w:lvl>
   </w:abstractNum>
-  <w:abstractNum w:abstractNumId="24" w15:restartNumberingAfterBreak="0">
+  <w:abstractNum w:abstractNumId="27" w15:restartNumberingAfterBreak="0">
     <w:nsid w:val="55684147"/>
     <w:multiLevelType w:val="hybridMultilevel"/>
     <w:tmpl w:val="E71A783E"/>
@@ -6955,7 +7534,7 @@
       </w:pPr>
     </w:lvl>
   </w:abstractNum>
-  <w:abstractNum w:abstractNumId="25" w15:restartNumberingAfterBreak="0">
+  <w:abstractNum w:abstractNumId="28" w15:restartNumberingAfterBreak="0">
     <w:nsid w:val="597479BD"/>
     <w:multiLevelType w:val="multilevel"/>
     <w:tmpl w:val="46FEFCA0"/>
@@ -7068,7 +7647,97 @@
       </w:pPr>
     </w:lvl>
   </w:abstractNum>
-  <w:abstractNum w:abstractNumId="26" w15:restartNumberingAfterBreak="0">
+  <w:abstractNum w:abstractNumId="29" w15:restartNumberingAfterBreak="0">
+    <w:nsid w:val="5C393F8B"/>
+    <w:multiLevelType w:val="hybridMultilevel"/>
+    <w:tmpl w:val="7C72C8B6"/>
+    <w:lvl w:ilvl="0" w:tplc="380A5C40">
+      <w:start w:val="1"/>
+      <w:numFmt w:val="decimal"/>
+      <w:lvlText w:val="%1."/>
+      <w:lvlJc w:val="left"/>
+      <w:pPr>
+        <w:ind w:left="720" w:hanging="360"/>
+      </w:pPr>
+      <w:rPr>
+        <w:rFonts w:hint="default"/>
+        <w:sz w:val="24"/>
+      </w:rPr>
+    </w:lvl>
+    <w:lvl w:ilvl="1" w:tplc="040C0019" w:tentative="1">
+      <w:start w:val="1"/>
+      <w:numFmt w:val="lowerLetter"/>
+      <w:lvlText w:val="%2."/>
+      <w:lvlJc w:val="left"/>
+      <w:pPr>
+        <w:ind w:left="1440" w:hanging="360"/>
+      </w:pPr>
+    </w:lvl>
+    <w:lvl w:ilvl="2" w:tplc="040C001B" w:tentative="1">
+      <w:start w:val="1"/>
+      <w:numFmt w:val="lowerRoman"/>
+      <w:lvlText w:val="%3."/>
+      <w:lvlJc w:val="right"/>
+      <w:pPr>
+        <w:ind w:left="2160" w:hanging="180"/>
+      </w:pPr>
+    </w:lvl>
+    <w:lvl w:ilvl="3" w:tplc="040C000F" w:tentative="1">
+      <w:start w:val="1"/>
+      <w:numFmt w:val="decimal"/>
+      <w:lvlText w:val="%4."/>
+      <w:lvlJc w:val="left"/>
+      <w:pPr>
+        <w:ind w:left="2880" w:hanging="360"/>
+      </w:pPr>
+    </w:lvl>
+    <w:lvl w:ilvl="4" w:tplc="040C0019" w:tentative="1">
+      <w:start w:val="1"/>
+      <w:numFmt w:val="lowerLetter"/>
+      <w:lvlText w:val="%5."/>
+      <w:lvlJc w:val="left"/>
+      <w:pPr>
+        <w:ind w:left="3600" w:hanging="360"/>
+      </w:pPr>
+    </w:lvl>
+    <w:lvl w:ilvl="5" w:tplc="040C001B" w:tentative="1">
+      <w:start w:val="1"/>
+      <w:numFmt w:val="lowerRoman"/>
+      <w:lvlText w:val="%6."/>
+      <w:lvlJc w:val="right"/>
+      <w:pPr>
+        <w:ind w:left="4320" w:hanging="180"/>
+      </w:pPr>
+    </w:lvl>
+    <w:lvl w:ilvl="6" w:tplc="040C000F" w:tentative="1">
+      <w:start w:val="1"/>
+      <w:numFmt w:val="decimal"/>
+      <w:lvlText w:val="%7."/>
+      <w:lvlJc w:val="left"/>
+      <w:pPr>
+        <w:ind w:left="5040" w:hanging="360"/>
+      </w:pPr>
+    </w:lvl>
+    <w:lvl w:ilvl="7" w:tplc="040C0019" w:tentative="1">
+      <w:start w:val="1"/>
+      <w:numFmt w:val="lowerLetter"/>
+      <w:lvlText w:val="%8."/>
+      <w:lvlJc w:val="left"/>
+      <w:pPr>
+        <w:ind w:left="5760" w:hanging="360"/>
+      </w:pPr>
+    </w:lvl>
+    <w:lvl w:ilvl="8" w:tplc="040C001B" w:tentative="1">
+      <w:start w:val="1"/>
+      <w:numFmt w:val="lowerRoman"/>
+      <w:lvlText w:val="%9."/>
+      <w:lvlJc w:val="right"/>
+      <w:pPr>
+        <w:ind w:left="6480" w:hanging="180"/>
+      </w:pPr>
+    </w:lvl>
+  </w:abstractNum>
+  <w:abstractNum w:abstractNumId="30" w15:restartNumberingAfterBreak="0">
     <w:nsid w:val="621B7351"/>
     <w:multiLevelType w:val="multilevel"/>
     <w:tmpl w:val="6D829DE4"/>
@@ -7181,7 +7850,7 @@
       </w:pPr>
     </w:lvl>
   </w:abstractNum>
-  <w:abstractNum w:abstractNumId="27" w15:restartNumberingAfterBreak="0">
+  <w:abstractNum w:abstractNumId="31" w15:restartNumberingAfterBreak="0">
     <w:nsid w:val="79CB4508"/>
     <w:multiLevelType w:val="hybridMultilevel"/>
     <w:tmpl w:val="DC3C7FBE"/>
@@ -7297,91 +7966,91 @@
     </w:lvl>
   </w:abstractNum>
   <w:num w:numId="1">
-    <w:abstractNumId w:val="11"/>
+    <w:abstractNumId w:val="12"/>
   </w:num>
   <w:num w:numId="2">
-    <w:abstractNumId w:val="21"/>
+    <w:abstractNumId w:val="24"/>
   </w:num>
   <w:num w:numId="3">
+    <w:abstractNumId w:val="30"/>
+  </w:num>
+  <w:num w:numId="4">
     <w:abstractNumId w:val="26"/>
   </w:num>
-  <w:num w:numId="4">
-    <w:abstractNumId w:val="23"/>
-  </w:num>
   <w:num w:numId="5">
-    <w:abstractNumId w:val="7"/>
+    <w:abstractNumId w:val="8"/>
   </w:num>
   <w:num w:numId="6">
-    <w:abstractNumId w:val="15"/>
+    <w:abstractNumId w:val="16"/>
   </w:num>
   <w:num w:numId="7">
     <w:abstractNumId w:val="1"/>
   </w:num>
   <w:num w:numId="8">
-    <w:abstractNumId w:val="18"/>
+    <w:abstractNumId w:val="19"/>
   </w:num>
   <w:num w:numId="9">
-    <w:abstractNumId w:val="24"/>
+    <w:abstractNumId w:val="27"/>
   </w:num>
   <w:num w:numId="10">
+    <w:abstractNumId w:val="14"/>
+  </w:num>
+  <w:num w:numId="11">
+    <w:abstractNumId w:val="28"/>
+  </w:num>
+  <w:num w:numId="12">
+    <w:abstractNumId w:val="4"/>
+  </w:num>
+  <w:num w:numId="13">
+    <w:abstractNumId w:val="22"/>
+  </w:num>
+  <w:num w:numId="14">
+    <w:abstractNumId w:val="5"/>
+  </w:num>
+  <w:num w:numId="15">
+    <w:abstractNumId w:val="10"/>
+  </w:num>
+  <w:num w:numId="16">
+    <w:abstractNumId w:val="6"/>
+  </w:num>
+  <w:num w:numId="17">
+    <w:abstractNumId w:val="7"/>
+  </w:num>
+  <w:num w:numId="18">
+    <w:abstractNumId w:val="11"/>
+  </w:num>
+  <w:num w:numId="19">
+    <w:abstractNumId w:val="17"/>
+  </w:num>
+  <w:num w:numId="20">
     <w:abstractNumId w:val="13"/>
   </w:num>
-  <w:num w:numId="11">
-    <w:abstractNumId w:val="25"/>
+  <w:num w:numId="21">
+    <w:abstractNumId w:val="9"/>
   </w:num>
-  <w:num w:numId="12">
-    <w:abstractNumId w:val="3"/>
+  <w:num w:numId="22">
+    <w:abstractNumId w:val="15"/>
   </w:num>
-  <w:num w:numId="13">
+  <w:num w:numId="23">
     <w:abstractNumId w:val="20"/>
   </w:num>
-  <w:num w:numId="14">
-    <w:abstractNumId w:val="4"/>
-  </w:num>
-  <w:num w:numId="15">
-    <w:abstractNumId w:val="9"/>
-  </w:num>
-  <w:num w:numId="16">
-    <w:abstractNumId w:val="5"/>
-  </w:num>
-  <w:num w:numId="17">
-    <w:abstractNumId w:val="6"/>
-  </w:num>
-  <w:num w:numId="18">
-    <w:abstractNumId w:val="10"/>
-  </w:num>
-  <w:num w:numId="19">
-    <w:abstractNumId w:val="16"/>
-  </w:num>
-  <w:num w:numId="20">
-    <w:abstractNumId w:val="12"/>
-  </w:num>
-  <w:num w:numId="21">
-    <w:abstractNumId w:val="8"/>
-  </w:num>
-  <w:num w:numId="22">
-    <w:abstractNumId w:val="14"/>
-  </w:num>
-  <w:num w:numId="23">
-    <w:abstractNumId w:val="19"/>
-  </w:num>
   <w:num w:numId="24">
-    <w:abstractNumId w:val="17"/>
+    <w:abstractNumId w:val="18"/>
   </w:num>
   <w:num w:numId="25">
     <w:abstractNumId w:val="0"/>
   </w:num>
   <w:num w:numId="26">
-    <w:abstractNumId w:val="27"/>
+    <w:abstractNumId w:val="31"/>
   </w:num>
   <w:num w:numId="27">
-    <w:abstractNumId w:val="22"/>
+    <w:abstractNumId w:val="25"/>
   </w:num>
   <w:num w:numId="28">
-    <w:abstractNumId w:val="2"/>
+    <w:abstractNumId w:val="3"/>
   </w:num>
   <w:num w:numId="29">
-    <w:abstractNumId w:val="7"/>
+    <w:abstractNumId w:val="8"/>
     <w:lvlOverride w:ilvl="0">
       <w:startOverride w:val="1"/>
     </w:lvlOverride>
@@ -7411,7 +8080,7 @@
     </w:lvlOverride>
   </w:num>
   <w:num w:numId="30">
-    <w:abstractNumId w:val="15"/>
+    <w:abstractNumId w:val="16"/>
     <w:lvlOverride w:ilvl="0">
       <w:startOverride w:val="1"/>
     </w:lvlOverride>
@@ -7439,6 +8108,18 @@
     <w:lvlOverride w:ilvl="8">
       <w:startOverride w:val="1"/>
     </w:lvlOverride>
+  </w:num>
+  <w:num w:numId="31">
+    <w:abstractNumId w:val="23"/>
+  </w:num>
+  <w:num w:numId="32">
+    <w:abstractNumId w:val="29"/>
+  </w:num>
+  <w:num w:numId="33">
+    <w:abstractNumId w:val="21"/>
+  </w:num>
+  <w:num w:numId="34">
+    <w:abstractNumId w:val="2"/>
   </w:num>
 </w:numbering>
 </file>

</xml_diff>

<commit_message>
Maj rendu final Adrien
</commit_message>
<xml_diff>
--- a/doc/compte-rendus sprints/Epidemio - Rendu final.docx
+++ b/doc/compte-rendus sprints/Epidemio - Rendu final.docx
@@ -897,25 +897,7 @@
           <w:sz w:val="24"/>
           <w:szCs w:val="24"/>
         </w:rPr>
-        <w:t xml:space="preserve">cases à cocher pour les options booléennes (immunité après guérison, présence ou non des </w:t>
-      </w:r>
-      <w:proofErr w:type="gramStart"/>
-      <w:r>
-        <w:rPr>
-          <w:rFonts w:asciiTheme="majorHAnsi" w:hAnsiTheme="majorHAnsi" w:cstheme="majorHAnsi"/>
-          <w:sz w:val="24"/>
-          <w:szCs w:val="24"/>
-        </w:rPr>
-        <w:t>médecins,…</w:t>
-      </w:r>
-      <w:proofErr w:type="gramEnd"/>
-      <w:r>
-        <w:rPr>
-          <w:rFonts w:asciiTheme="majorHAnsi" w:hAnsiTheme="majorHAnsi" w:cstheme="majorHAnsi"/>
-          <w:sz w:val="24"/>
-          <w:szCs w:val="24"/>
-        </w:rPr>
-        <w:t>) ;</w:t>
+        <w:t>cases à cocher pour les options booléennes (immunité après guérison, présence ou non des médecins,…) ;</w:t>
       </w:r>
     </w:p>
     <w:p>
@@ -1157,25 +1139,7 @@
           <w:szCs w:val="24"/>
         </w:rPr>
         <w:lastRenderedPageBreak/>
-        <w:t xml:space="preserve">génération d’un graphique </w:t>
-      </w:r>
-      <w:proofErr w:type="spellStart"/>
-      <w:r>
-        <w:rPr>
-          <w:rFonts w:asciiTheme="majorHAnsi" w:hAnsiTheme="majorHAnsi" w:cstheme="majorHAnsi"/>
-          <w:sz w:val="24"/>
-          <w:szCs w:val="24"/>
-        </w:rPr>
-        <w:t>matplotlib</w:t>
-      </w:r>
-      <w:proofErr w:type="spellEnd"/>
-      <w:r>
-        <w:rPr>
-          <w:rFonts w:asciiTheme="majorHAnsi" w:hAnsiTheme="majorHAnsi" w:cstheme="majorHAnsi"/>
-          <w:sz w:val="24"/>
-          <w:szCs w:val="24"/>
-        </w:rPr>
-        <w:t xml:space="preserve"> affichant l’évolution de la contamination au fil du temps</w:t>
+        <w:t>génération d’un graphique matplotlib affichant l’évolution de la contamination au fil du temps</w:t>
       </w:r>
     </w:p>
     <w:p>
@@ -1400,25 +1364,7 @@
           <w:sz w:val="24"/>
           <w:szCs w:val="24"/>
         </w:rPr>
-        <w:t xml:space="preserve">test et comparaison de différentes approches pour le déplacement des individus, type algorithmes de simulation de déplacement de foule (exemple d’approches possibles : déplacement totalement aléatoire, déplacement avec inertie ou direction persistante, gestion des collisions pour éviter la superposition des points, déplacements inspirés de </w:t>
-      </w:r>
-      <w:proofErr w:type="spellStart"/>
-      <w:r>
-        <w:rPr>
-          <w:rFonts w:asciiTheme="majorHAnsi" w:hAnsiTheme="majorHAnsi" w:cstheme="majorHAnsi"/>
-          <w:sz w:val="24"/>
-          <w:szCs w:val="24"/>
-        </w:rPr>
-        <w:t>Boids</w:t>
-      </w:r>
-      <w:proofErr w:type="spellEnd"/>
-      <w:r>
-        <w:rPr>
-          <w:rFonts w:asciiTheme="majorHAnsi" w:hAnsiTheme="majorHAnsi" w:cstheme="majorHAnsi"/>
-          <w:sz w:val="24"/>
-          <w:szCs w:val="24"/>
-        </w:rPr>
-        <w:t>…)</w:t>
+        <w:t>test et comparaison de différentes approches pour le déplacement des individus, type algorithmes de simulation de déplacement de foule (exemple d’approches possibles : déplacement totalement aléatoire, déplacement avec inertie ou direction persistante, gestion des collisions pour éviter la superposition des points, déplacements inspirés de Boids…)</w:t>
       </w:r>
     </w:p>
     <w:p>
@@ -2268,25 +2214,7 @@
           <w:sz w:val="24"/>
           <w:szCs w:val="24"/>
         </w:rPr>
-        <w:t xml:space="preserve">Tests de plusieurs modèles de déplacement (par exemple : aléatoire simple, inertiel, avec évitement, </w:t>
-      </w:r>
-      <w:proofErr w:type="spellStart"/>
-      <w:r>
-        <w:rPr>
-          <w:rFonts w:asciiTheme="majorHAnsi" w:hAnsiTheme="majorHAnsi" w:cstheme="majorHAnsi"/>
-          <w:sz w:val="24"/>
-          <w:szCs w:val="24"/>
-        </w:rPr>
-        <w:t>Boids</w:t>
-      </w:r>
-      <w:proofErr w:type="spellEnd"/>
-      <w:r>
-        <w:rPr>
-          <w:rFonts w:asciiTheme="majorHAnsi" w:hAnsiTheme="majorHAnsi" w:cstheme="majorHAnsi"/>
-          <w:sz w:val="24"/>
-          <w:szCs w:val="24"/>
-        </w:rPr>
-        <w:t xml:space="preserve"> ajusté aux foules humaines…)</w:t>
+        <w:t>Tests de plusieurs modèles de déplacement (par exemple : aléatoire simple, inertiel, avec évitement, Boids ajusté aux foules humaines…)</w:t>
       </w:r>
     </w:p>
     <w:p>
@@ -2406,18 +2334,8 @@
           <w:sz w:val="24"/>
           <w:szCs w:val="24"/>
         </w:rPr>
-        <w:t xml:space="preserve">Documenter les différentes classes du package </w:t>
-      </w:r>
-      <w:proofErr w:type="spellStart"/>
-      <w:r>
-        <w:rPr>
-          <w:rFonts w:ascii="Calibri Light" w:hAnsi="Calibri Light" w:cstheme="majorHAnsi"/>
-          <w:sz w:val="24"/>
-          <w:szCs w:val="24"/>
-        </w:rPr>
-        <w:t>view</w:t>
-      </w:r>
-      <w:proofErr w:type="spellEnd"/>
+        <w:t>Documenter les différentes classes du package view</w:t>
+      </w:r>
     </w:p>
     <w:p>
       <w:pPr>
@@ -2582,25 +2500,7 @@
           <w:sz w:val="24"/>
           <w:szCs w:val="24"/>
         </w:rPr>
-        <w:t xml:space="preserve">Graphiques </w:t>
-      </w:r>
-      <w:proofErr w:type="spellStart"/>
-      <w:r>
-        <w:rPr>
-          <w:rFonts w:ascii="Calibri Light" w:hAnsi="Calibri Light" w:cstheme="majorHAnsi"/>
-          <w:sz w:val="24"/>
-          <w:szCs w:val="24"/>
-        </w:rPr>
-        <w:t>Matplotlib</w:t>
-      </w:r>
-      <w:proofErr w:type="spellEnd"/>
-      <w:r>
-        <w:rPr>
-          <w:rFonts w:ascii="Calibri Light" w:hAnsi="Calibri Light" w:cstheme="majorHAnsi"/>
-          <w:sz w:val="24"/>
-          <w:szCs w:val="24"/>
-        </w:rPr>
-        <w:t xml:space="preserve"> : schéma avec les itérations en abscisse et le pourcentage d’infectés (morts inclus) en ordonnée…</w:t>
+        <w:t>Graphiques Matplotlib : schéma avec les itérations en abscisse et le pourcentage d’infectés (morts inclus) en ordonnée…</w:t>
       </w:r>
     </w:p>
     <w:p>
@@ -3661,25 +3561,7 @@
           <w:sz w:val="24"/>
           <w:szCs w:val="24"/>
         </w:rPr>
-        <w:t xml:space="preserve">code entièrement nettoyé et commenté avec réalisation de fichiers </w:t>
-      </w:r>
-      <w:proofErr w:type="spellStart"/>
-      <w:r>
-        <w:rPr>
-          <w:rFonts w:asciiTheme="majorHAnsi" w:hAnsiTheme="majorHAnsi" w:cstheme="majorHAnsi"/>
-          <w:sz w:val="24"/>
-          <w:szCs w:val="24"/>
-        </w:rPr>
-        <w:t>pydoc</w:t>
-      </w:r>
-      <w:proofErr w:type="spellEnd"/>
-      <w:r>
-        <w:rPr>
-          <w:rFonts w:asciiTheme="majorHAnsi" w:hAnsiTheme="majorHAnsi" w:cstheme="majorHAnsi"/>
-          <w:sz w:val="24"/>
-          <w:szCs w:val="24"/>
-        </w:rPr>
-        <w:t xml:space="preserve"> disponibles dans le fichier doc/documentation</w:t>
+        <w:t>code entièrement nettoyé et commenté avec réalisation de fichiers pydoc disponibles dans le fichier doc/documentation</w:t>
       </w:r>
     </w:p>
     <w:p>
@@ -3757,43 +3639,7 @@
           <w:sz w:val="24"/>
           <w:szCs w:val="24"/>
         </w:rPr>
-        <w:t xml:space="preserve"> : réalisation de fichiers </w:t>
-      </w:r>
-      <w:proofErr w:type="spellStart"/>
-      <w:r>
-        <w:rPr>
-          <w:rFonts w:asciiTheme="majorHAnsi" w:hAnsiTheme="majorHAnsi" w:cstheme="majorHAnsi"/>
-          <w:sz w:val="24"/>
-          <w:szCs w:val="24"/>
-        </w:rPr>
-        <w:t>ptest</w:t>
-      </w:r>
-      <w:proofErr w:type="spellEnd"/>
-      <w:r>
-        <w:rPr>
-          <w:rFonts w:asciiTheme="majorHAnsi" w:hAnsiTheme="majorHAnsi" w:cstheme="majorHAnsi"/>
-          <w:sz w:val="24"/>
-          <w:szCs w:val="24"/>
-        </w:rPr>
-        <w:t xml:space="preserve"> avec le </w:t>
-      </w:r>
-      <w:proofErr w:type="spellStart"/>
-      <w:r>
-        <w:rPr>
-          <w:rFonts w:asciiTheme="majorHAnsi" w:hAnsiTheme="majorHAnsi" w:cstheme="majorHAnsi"/>
-          <w:sz w:val="24"/>
-          <w:szCs w:val="24"/>
-        </w:rPr>
-        <w:t>coverage</w:t>
-      </w:r>
-      <w:proofErr w:type="spellEnd"/>
-      <w:r>
-        <w:rPr>
-          <w:rFonts w:asciiTheme="majorHAnsi" w:hAnsiTheme="majorHAnsi" w:cstheme="majorHAnsi"/>
-          <w:sz w:val="24"/>
-          <w:szCs w:val="24"/>
-        </w:rPr>
-        <w:t xml:space="preserve"> suivant </w:t>
+        <w:t> : réalisation de fichiers ptest avec le coverage suivant </w:t>
       </w:r>
     </w:p>
     <w:p>
@@ -3814,27 +3660,7 @@
           <w:szCs w:val="24"/>
           <w:lang w:val="en-US"/>
         </w:rPr>
-        <w:t xml:space="preserve">Name                            </w:t>
-      </w:r>
-      <w:proofErr w:type="spellStart"/>
-      <w:r>
-        <w:rPr>
-          <w:rFonts w:asciiTheme="majorHAnsi" w:hAnsiTheme="majorHAnsi" w:cstheme="majorHAnsi"/>
-          <w:sz w:val="24"/>
-          <w:szCs w:val="24"/>
-          <w:lang w:val="en-US"/>
-        </w:rPr>
-        <w:t>Stmts</w:t>
-      </w:r>
-      <w:proofErr w:type="spellEnd"/>
-      <w:r>
-        <w:rPr>
-          <w:rFonts w:asciiTheme="majorHAnsi" w:hAnsiTheme="majorHAnsi" w:cstheme="majorHAnsi"/>
-          <w:sz w:val="24"/>
-          <w:szCs w:val="24"/>
-          <w:lang w:val="en-US"/>
-        </w:rPr>
-        <w:t xml:space="preserve">   Miss  Cover   Missing</w:t>
+        <w:t>Name                            Stmts   Miss  Cover   Missing</w:t>
       </w:r>
     </w:p>
     <w:p>
@@ -4229,23 +4055,15 @@
           <w:sz w:val="24"/>
           <w:szCs w:val="24"/>
         </w:rPr>
-        <w:t xml:space="preserve">Correction de bugs : </w:t>
-      </w:r>
-      <w:r>
-        <w:rPr>
-          <w:rFonts w:asciiTheme="majorHAnsi" w:hAnsiTheme="majorHAnsi" w:cstheme="majorHAnsi"/>
-          <w:sz w:val="24"/>
-          <w:szCs w:val="24"/>
-        </w:rPr>
-        <w:t>ajout d'explications plus précises et claires sur le fonctionnement du programm</w:t>
-      </w:r>
-      <w:r>
-        <w:rPr>
-          <w:rFonts w:asciiTheme="majorHAnsi" w:hAnsiTheme="majorHAnsi" w:cstheme="majorHAnsi"/>
-          <w:sz w:val="24"/>
-          <w:szCs w:val="24"/>
-        </w:rPr>
-        <w:t>e</w:t>
+        <w:t>Correction de bugs : ajout d'explications plus précises et claires sur le fonctionnement du programme</w:t>
+      </w:r>
+      <w:r>
+        <w:rPr>
+          <w:rFonts w:asciiTheme="majorHAnsi" w:hAnsiTheme="majorHAnsi" w:cstheme="majorHAnsi"/>
+          <w:sz w:val="24"/>
+          <w:szCs w:val="24"/>
+        </w:rPr>
+        <w:t>, ajout d'une barre de défilement sur les paramètres afin de rendre leur visibilité responsive</w:t>
       </w:r>
     </w:p>
     <w:p>
@@ -4445,25 +4263,7 @@
           <w:sz w:val="24"/>
           <w:szCs w:val="24"/>
         </w:rPr>
-        <w:t xml:space="preserve">Au cours de ce projet j'ai appris à utiliser les librairies standards </w:t>
-      </w:r>
-      <w:proofErr w:type="spellStart"/>
-      <w:r>
-        <w:rPr>
-          <w:rFonts w:asciiTheme="majorHAnsi" w:hAnsiTheme="majorHAnsi" w:cstheme="majorHAnsi"/>
-          <w:sz w:val="24"/>
-          <w:szCs w:val="24"/>
-        </w:rPr>
-        <w:t>PyQt</w:t>
-      </w:r>
-      <w:proofErr w:type="spellEnd"/>
-      <w:r>
-        <w:rPr>
-          <w:rFonts w:asciiTheme="majorHAnsi" w:hAnsiTheme="majorHAnsi" w:cstheme="majorHAnsi"/>
-          <w:sz w:val="24"/>
-          <w:szCs w:val="24"/>
-        </w:rPr>
-        <w:t>. J'ai également pu approfondir mes connaissances sur le fonctionnement de la programmation orientée objet notamment avec la syntaxe propre au langage Python. Ce projet, m'a grandement challengé car nous avons dû composer avec la ligne directrice que nous nous sommes nous même imposés. Cela me sort de ma zone de confort, car je préfère avoir un cadre de travail prédéfini me permettant de bien situer d'où on part et où on va.</w:t>
+        <w:t>Au cours de ce projet j'ai appris à utiliser les librairies standards PyQt. J'ai également pu approfondir mes connaissances sur le fonctionnement de la programmation orientée objet notamment avec la syntaxe propre au langage Python. Ce projet, m'a grandement challengé car nous avons dû composer avec la ligne directrice que nous nous sommes nous même imposés. Cela me sort de ma zone de confort, car je préfère avoir un cadre de travail prédéfini me permettant de bien situer d'où on part et où on va.</w:t>
       </w:r>
     </w:p>
     <w:p>

</xml_diff>

<commit_message>
Mise à jour diagramme classe + ajout diagramme de gantt dans le rendu final
</commit_message>
<xml_diff>
--- a/doc/compte-rendus sprints/Epidemio - Rendu final.docx
+++ b/doc/compte-rendus sprints/Epidemio - Rendu final.docx
@@ -897,7 +897,25 @@
           <w:sz w:val="24"/>
           <w:szCs w:val="24"/>
         </w:rPr>
-        <w:t>cases à cocher pour les options booléennes (immunité après guérison, présence ou non des médecins,…) ;</w:t>
+        <w:t xml:space="preserve">cases à cocher pour les options booléennes (immunité après guérison, présence ou non des </w:t>
+      </w:r>
+      <w:proofErr w:type="gramStart"/>
+      <w:r>
+        <w:rPr>
+          <w:rFonts w:asciiTheme="majorHAnsi" w:hAnsiTheme="majorHAnsi" w:cstheme="majorHAnsi"/>
+          <w:sz w:val="24"/>
+          <w:szCs w:val="24"/>
+        </w:rPr>
+        <w:t>médecins,…</w:t>
+      </w:r>
+      <w:proofErr w:type="gramEnd"/>
+      <w:r>
+        <w:rPr>
+          <w:rFonts w:asciiTheme="majorHAnsi" w:hAnsiTheme="majorHAnsi" w:cstheme="majorHAnsi"/>
+          <w:sz w:val="24"/>
+          <w:szCs w:val="24"/>
+        </w:rPr>
+        <w:t>) ;</w:t>
       </w:r>
     </w:p>
     <w:p>
@@ -1139,7 +1157,25 @@
           <w:szCs w:val="24"/>
         </w:rPr>
         <w:lastRenderedPageBreak/>
-        <w:t>génération d’un graphique matplotlib affichant l’évolution de la contamination au fil du temps</w:t>
+        <w:t xml:space="preserve">génération d’un graphique </w:t>
+      </w:r>
+      <w:proofErr w:type="spellStart"/>
+      <w:r>
+        <w:rPr>
+          <w:rFonts w:asciiTheme="majorHAnsi" w:hAnsiTheme="majorHAnsi" w:cstheme="majorHAnsi"/>
+          <w:sz w:val="24"/>
+          <w:szCs w:val="24"/>
+        </w:rPr>
+        <w:t>matplotlib</w:t>
+      </w:r>
+      <w:proofErr w:type="spellEnd"/>
+      <w:r>
+        <w:rPr>
+          <w:rFonts w:asciiTheme="majorHAnsi" w:hAnsiTheme="majorHAnsi" w:cstheme="majorHAnsi"/>
+          <w:sz w:val="24"/>
+          <w:szCs w:val="24"/>
+        </w:rPr>
+        <w:t xml:space="preserve"> affichant l’évolution de la contamination au fil du temps</w:t>
       </w:r>
     </w:p>
     <w:p>
@@ -1364,7 +1400,25 @@
           <w:sz w:val="24"/>
           <w:szCs w:val="24"/>
         </w:rPr>
-        <w:t>test et comparaison de différentes approches pour le déplacement des individus, type algorithmes de simulation de déplacement de foule (exemple d’approches possibles : déplacement totalement aléatoire, déplacement avec inertie ou direction persistante, gestion des collisions pour éviter la superposition des points, déplacements inspirés de Boids…)</w:t>
+        <w:t xml:space="preserve">test et comparaison de différentes approches pour le déplacement des individus, type algorithmes de simulation de déplacement de foule (exemple d’approches possibles : déplacement totalement aléatoire, déplacement avec inertie ou direction persistante, gestion des collisions pour éviter la superposition des points, déplacements inspirés de </w:t>
+      </w:r>
+      <w:proofErr w:type="spellStart"/>
+      <w:r>
+        <w:rPr>
+          <w:rFonts w:asciiTheme="majorHAnsi" w:hAnsiTheme="majorHAnsi" w:cstheme="majorHAnsi"/>
+          <w:sz w:val="24"/>
+          <w:szCs w:val="24"/>
+        </w:rPr>
+        <w:t>Boids</w:t>
+      </w:r>
+      <w:proofErr w:type="spellEnd"/>
+      <w:r>
+        <w:rPr>
+          <w:rFonts w:asciiTheme="majorHAnsi" w:hAnsiTheme="majorHAnsi" w:cstheme="majorHAnsi"/>
+          <w:sz w:val="24"/>
+          <w:szCs w:val="24"/>
+        </w:rPr>
+        <w:t>…)</w:t>
       </w:r>
     </w:p>
     <w:p>
@@ -2214,7 +2268,25 @@
           <w:sz w:val="24"/>
           <w:szCs w:val="24"/>
         </w:rPr>
-        <w:t>Tests de plusieurs modèles de déplacement (par exemple : aléatoire simple, inertiel, avec évitement, Boids ajusté aux foules humaines…)</w:t>
+        <w:t xml:space="preserve">Tests de plusieurs modèles de déplacement (par exemple : aléatoire simple, inertiel, avec évitement, </w:t>
+      </w:r>
+      <w:proofErr w:type="spellStart"/>
+      <w:r>
+        <w:rPr>
+          <w:rFonts w:asciiTheme="majorHAnsi" w:hAnsiTheme="majorHAnsi" w:cstheme="majorHAnsi"/>
+          <w:sz w:val="24"/>
+          <w:szCs w:val="24"/>
+        </w:rPr>
+        <w:t>Boids</w:t>
+      </w:r>
+      <w:proofErr w:type="spellEnd"/>
+      <w:r>
+        <w:rPr>
+          <w:rFonts w:asciiTheme="majorHAnsi" w:hAnsiTheme="majorHAnsi" w:cstheme="majorHAnsi"/>
+          <w:sz w:val="24"/>
+          <w:szCs w:val="24"/>
+        </w:rPr>
+        <w:t xml:space="preserve"> ajusté aux foules humaines…)</w:t>
       </w:r>
     </w:p>
     <w:p>
@@ -2334,8 +2406,18 @@
           <w:sz w:val="24"/>
           <w:szCs w:val="24"/>
         </w:rPr>
-        <w:t>Documenter les différentes classes du package view</w:t>
-      </w:r>
+        <w:t xml:space="preserve">Documenter les différentes classes du package </w:t>
+      </w:r>
+      <w:proofErr w:type="spellStart"/>
+      <w:r>
+        <w:rPr>
+          <w:rFonts w:ascii="Calibri Light" w:hAnsi="Calibri Light" w:cstheme="majorHAnsi"/>
+          <w:sz w:val="24"/>
+          <w:szCs w:val="24"/>
+        </w:rPr>
+        <w:t>view</w:t>
+      </w:r>
+      <w:proofErr w:type="spellEnd"/>
     </w:p>
     <w:p>
       <w:pPr>
@@ -2500,7 +2582,25 @@
           <w:sz w:val="24"/>
           <w:szCs w:val="24"/>
         </w:rPr>
-        <w:t>Graphiques Matplotlib : schéma avec les itérations en abscisse et le pourcentage d’infectés (morts inclus) en ordonnée…</w:t>
+        <w:t xml:space="preserve">Graphiques </w:t>
+      </w:r>
+      <w:proofErr w:type="spellStart"/>
+      <w:r>
+        <w:rPr>
+          <w:rFonts w:ascii="Calibri Light" w:hAnsi="Calibri Light" w:cstheme="majorHAnsi"/>
+          <w:sz w:val="24"/>
+          <w:szCs w:val="24"/>
+        </w:rPr>
+        <w:t>Matplotlib</w:t>
+      </w:r>
+      <w:proofErr w:type="spellEnd"/>
+      <w:r>
+        <w:rPr>
+          <w:rFonts w:ascii="Calibri Light" w:hAnsi="Calibri Light" w:cstheme="majorHAnsi"/>
+          <w:sz w:val="24"/>
+          <w:szCs w:val="24"/>
+        </w:rPr>
+        <w:t xml:space="preserve"> : schéma avec les itérations en abscisse et le pourcentage d’infectés (morts inclus) en ordonnée…</w:t>
       </w:r>
     </w:p>
     <w:p>
@@ -2937,6 +3037,86 @@
         </w:rPr>
         <w:t>On peut donc voir que toutes les missions ont été réalisées.</w:t>
       </w:r>
+    </w:p>
+    <w:p>
+      <w:pPr>
+        <w:jc w:val="both"/>
+        <w:rPr>
+          <w:rFonts w:asciiTheme="majorHAnsi" w:hAnsiTheme="majorHAnsi" w:cstheme="majorHAnsi"/>
+          <w:sz w:val="24"/>
+          <w:szCs w:val="24"/>
+        </w:rPr>
+      </w:pPr>
+    </w:p>
+    <w:p>
+      <w:pPr>
+        <w:jc w:val="both"/>
+        <w:rPr>
+          <w:rFonts w:asciiTheme="majorHAnsi" w:hAnsiTheme="majorHAnsi" w:cstheme="majorHAnsi"/>
+          <w:sz w:val="24"/>
+          <w:szCs w:val="24"/>
+        </w:rPr>
+      </w:pPr>
+    </w:p>
+    <w:p>
+      <w:pPr>
+        <w:jc w:val="both"/>
+        <w:rPr>
+          <w:rFonts w:asciiTheme="majorHAnsi" w:hAnsiTheme="majorHAnsi" w:cstheme="majorHAnsi"/>
+          <w:sz w:val="24"/>
+          <w:szCs w:val="24"/>
+        </w:rPr>
+      </w:pPr>
+    </w:p>
+    <w:p>
+      <w:pPr>
+        <w:jc w:val="both"/>
+        <w:rPr>
+          <w:rFonts w:asciiTheme="majorHAnsi" w:hAnsiTheme="majorHAnsi" w:cstheme="majorHAnsi"/>
+          <w:sz w:val="24"/>
+          <w:szCs w:val="24"/>
+        </w:rPr>
+      </w:pPr>
+    </w:p>
+    <w:p>
+      <w:pPr>
+        <w:jc w:val="both"/>
+        <w:rPr>
+          <w:rFonts w:asciiTheme="majorHAnsi" w:hAnsiTheme="majorHAnsi" w:cstheme="majorHAnsi"/>
+          <w:sz w:val="24"/>
+          <w:szCs w:val="24"/>
+        </w:rPr>
+      </w:pPr>
+    </w:p>
+    <w:p>
+      <w:pPr>
+        <w:jc w:val="both"/>
+        <w:rPr>
+          <w:rFonts w:asciiTheme="majorHAnsi" w:hAnsiTheme="majorHAnsi" w:cstheme="majorHAnsi"/>
+          <w:sz w:val="24"/>
+          <w:szCs w:val="24"/>
+        </w:rPr>
+      </w:pPr>
+    </w:p>
+    <w:p>
+      <w:pPr>
+        <w:jc w:val="both"/>
+        <w:rPr>
+          <w:rFonts w:asciiTheme="majorHAnsi" w:hAnsiTheme="majorHAnsi" w:cstheme="majorHAnsi"/>
+          <w:sz w:val="24"/>
+          <w:szCs w:val="24"/>
+        </w:rPr>
+      </w:pPr>
+    </w:p>
+    <w:p>
+      <w:pPr>
+        <w:jc w:val="both"/>
+        <w:rPr>
+          <w:rFonts w:asciiTheme="majorHAnsi" w:hAnsiTheme="majorHAnsi" w:cstheme="majorHAnsi"/>
+          <w:sz w:val="24"/>
+          <w:szCs w:val="24"/>
+        </w:rPr>
+      </w:pPr>
     </w:p>
     <w:p>
       <w:pPr>
@@ -2953,6 +3133,128 @@
       <w:r>
         <w:rPr>
           <w:rFonts w:asciiTheme="majorHAnsi" w:hAnsiTheme="majorHAnsi" w:cstheme="majorHAnsi"/>
+          <w:noProof/>
+          <w:sz w:val="28"/>
+          <w:szCs w:val="28"/>
+        </w:rPr>
+        <w:lastRenderedPageBreak/>
+        <mc:AlternateContent>
+          <mc:Choice Requires="wps">
+            <w:drawing>
+              <wp:anchor distT="45720" distB="45720" distL="114300" distR="114300" simplePos="0" relativeHeight="251660288" behindDoc="0" locked="0" layoutInCell="1" allowOverlap="1" wp14:anchorId="660E9A39" wp14:editId="0D8C9021">
+                <wp:simplePos x="0" y="0"/>
+                <wp:positionH relativeFrom="margin">
+                  <wp:posOffset>-71899</wp:posOffset>
+                </wp:positionH>
+                <wp:positionV relativeFrom="paragraph">
+                  <wp:posOffset>276680</wp:posOffset>
+                </wp:positionV>
+                <wp:extent cx="2360930" cy="1404620"/>
+                <wp:effectExtent l="0" t="0" r="635" b="1905"/>
+                <wp:wrapSquare wrapText="bothSides"/>
+                <wp:docPr id="217" name="Zone de texte 2"/>
+                <wp:cNvGraphicFramePr>
+                  <a:graphicFrameLocks xmlns:a="http://schemas.openxmlformats.org/drawingml/2006/main"/>
+                </wp:cNvGraphicFramePr>
+                <a:graphic xmlns:a="http://schemas.openxmlformats.org/drawingml/2006/main">
+                  <a:graphicData uri="http://schemas.microsoft.com/office/word/2010/wordprocessingShape">
+                    <wps:wsp>
+                      <wps:cNvSpPr txBox="1">
+                        <a:spLocks noChangeArrowheads="1"/>
+                      </wps:cNvSpPr>
+                      <wps:spPr bwMode="auto">
+                        <a:xfrm>
+                          <a:off x="0" y="0"/>
+                          <a:ext cx="2360930" cy="1404620"/>
+                        </a:xfrm>
+                        <a:prstGeom prst="rect">
+                          <a:avLst/>
+                        </a:prstGeom>
+                        <a:solidFill>
+                          <a:srgbClr val="FFFFFF"/>
+                        </a:solidFill>
+                        <a:ln w="9525">
+                          <a:noFill/>
+                          <a:miter lim="800000"/>
+                          <a:headEnd/>
+                          <a:tailEnd/>
+                        </a:ln>
+                      </wps:spPr>
+                      <wps:txbx>
+                        <w:txbxContent>
+                          <w:p>
+                            <w:pPr>
+                              <w:jc w:val="both"/>
+                              <w:rPr>
+                                <w:rFonts w:asciiTheme="majorHAnsi" w:hAnsiTheme="majorHAnsi" w:cstheme="majorHAnsi"/>
+                                <w:sz w:val="28"/>
+                                <w:szCs w:val="28"/>
+                              </w:rPr>
+                            </w:pPr>
+                            <w:r>
+                              <w:rPr>
+                                <w:rFonts w:asciiTheme="majorHAnsi" w:hAnsiTheme="majorHAnsi" w:cstheme="majorHAnsi"/>
+                                <w:sz w:val="28"/>
+                                <w:szCs w:val="28"/>
+                              </w:rPr>
+                              <w:t>Diagramme initial</w:t>
+                            </w:r>
+                          </w:p>
+                        </w:txbxContent>
+                      </wps:txbx>
+                      <wps:bodyPr rot="0" vert="horz" wrap="square" lIns="91440" tIns="45720" rIns="91440" bIns="45720" anchor="t" anchorCtr="0">
+                        <a:spAutoFit/>
+                      </wps:bodyPr>
+                    </wps:wsp>
+                  </a:graphicData>
+                </a:graphic>
+                <wp14:sizeRelH relativeFrom="margin">
+                  <wp14:pctWidth>40000</wp14:pctWidth>
+                </wp14:sizeRelH>
+                <wp14:sizeRelV relativeFrom="margin">
+                  <wp14:pctHeight>20000</wp14:pctHeight>
+                </wp14:sizeRelV>
+              </wp:anchor>
+            </w:drawing>
+          </mc:Choice>
+          <mc:Fallback>
+            <w:pict>
+              <v:shapetype w14:anchorId="660E9A39" id="_x0000_t202" coordsize="21600,21600" o:spt="202" path="m,l,21600r21600,l21600,xe">
+                <v:stroke joinstyle="miter"/>
+                <v:path gradientshapeok="t" o:connecttype="rect"/>
+              </v:shapetype>
+              <v:shape id="Zone de texte 2" o:spid="_x0000_s1026" type="#_x0000_t202" style="position:absolute;left:0;text-align:left;margin-left:-5.65pt;margin-top:21.8pt;width:185.9pt;height:110.6pt;z-index:251660288;visibility:visible;mso-wrap-style:square;mso-width-percent:400;mso-height-percent:200;mso-wrap-distance-left:9pt;mso-wrap-distance-top:3.6pt;mso-wrap-distance-right:9pt;mso-wrap-distance-bottom:3.6pt;mso-position-horizontal:absolute;mso-position-horizontal-relative:margin;mso-position-vertical:absolute;mso-position-vertical-relative:text;mso-width-percent:400;mso-height-percent:200;mso-width-relative:margin;mso-height-relative:margin;v-text-anchor:top" o:gfxdata="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" stroked="f">
+                <v:textbox style="mso-fit-shape-to-text:t">
+                  <w:txbxContent>
+                    <w:p>
+                      <w:pPr>
+                        <w:jc w:val="both"/>
+                        <w:rPr>
+                          <w:rFonts w:asciiTheme="majorHAnsi" w:hAnsiTheme="majorHAnsi" w:cstheme="majorHAnsi"/>
+                          <w:sz w:val="28"/>
+                          <w:szCs w:val="28"/>
+                        </w:rPr>
+                      </w:pPr>
+                      <w:r>
+                        <w:rPr>
+                          <w:rFonts w:asciiTheme="majorHAnsi" w:hAnsiTheme="majorHAnsi" w:cstheme="majorHAnsi"/>
+                          <w:sz w:val="28"/>
+                          <w:szCs w:val="28"/>
+                        </w:rPr>
+                        <w:t>Diagramme initial</w:t>
+                      </w:r>
+                    </w:p>
+                  </w:txbxContent>
+                </v:textbox>
+                <w10:wrap type="square" anchorx="margin"/>
+              </v:shape>
+            </w:pict>
+          </mc:Fallback>
+        </mc:AlternateContent>
+      </w:r>
+      <w:r>
+        <w:rPr>
+          <w:rFonts w:asciiTheme="majorHAnsi" w:hAnsiTheme="majorHAnsi" w:cstheme="majorHAnsi"/>
           <w:b/>
           <w:bCs/>
           <w:sz w:val="28"/>
@@ -2961,62 +3263,265 @@
         </w:rPr>
         <w:t>Diagramme de Gantt</w:t>
       </w:r>
-    </w:p>
-    <w:p>
-      <w:pPr>
-        <w:jc w:val="both"/>
-        <w:rPr>
-          <w:rFonts w:asciiTheme="majorHAnsi" w:hAnsiTheme="majorHAnsi" w:cstheme="majorHAnsi"/>
+      <w:r>
+        <w:rPr>
+          <w:rFonts w:asciiTheme="majorHAnsi" w:hAnsiTheme="majorHAnsi" w:cstheme="majorHAnsi"/>
+          <w:noProof/>
           <w:sz w:val="28"/>
           <w:szCs w:val="28"/>
         </w:rPr>
-      </w:pPr>
-      <w:r>
+        <w:drawing>
+          <wp:anchor distT="0" distB="0" distL="114300" distR="114300" simplePos="0" relativeHeight="251658240" behindDoc="1" locked="0" layoutInCell="1" allowOverlap="1" wp14:anchorId="7BC5F519" wp14:editId="6E6A3EE9">
+            <wp:simplePos x="0" y="0"/>
+            <wp:positionH relativeFrom="margin">
+              <wp:align>left</wp:align>
+            </wp:positionH>
+            <wp:positionV relativeFrom="page">
+              <wp:posOffset>3203272</wp:posOffset>
+            </wp:positionV>
+            <wp:extent cx="8928100" cy="5398770"/>
+            <wp:effectExtent l="0" t="6985" r="0" b="0"/>
+            <wp:wrapNone/>
+            <wp:docPr id="3" name="Image 3"/>
+            <wp:cNvGraphicFramePr>
+              <a:graphicFrameLocks xmlns:a="http://schemas.openxmlformats.org/drawingml/2006/main" noChangeAspect="1"/>
+            </wp:cNvGraphicFramePr>
+            <a:graphic xmlns:a="http://schemas.openxmlformats.org/drawingml/2006/main">
+              <a:graphicData uri="http://schemas.openxmlformats.org/drawingml/2006/picture">
+                <pic:pic xmlns:pic="http://schemas.openxmlformats.org/drawingml/2006/picture">
+                  <pic:nvPicPr>
+                    <pic:cNvPr id="0" name="Picture 1"/>
+                    <pic:cNvPicPr>
+                      <a:picLocks noChangeAspect="1" noChangeArrowheads="1"/>
+                    </pic:cNvPicPr>
+                  </pic:nvPicPr>
+                  <pic:blipFill>
+                    <a:blip r:embed="rId7">
+                      <a:extLst>
+                        <a:ext uri="{28A0092B-C50C-407E-A947-70E740481C1C}">
+                          <a14:useLocalDpi xmlns:a14="http://schemas.microsoft.com/office/drawing/2010/main" val="0"/>
+                        </a:ext>
+                      </a:extLst>
+                    </a:blip>
+                    <a:srcRect/>
+                    <a:stretch>
+                      <a:fillRect/>
+                    </a:stretch>
+                  </pic:blipFill>
+                  <pic:spPr bwMode="auto">
+                    <a:xfrm rot="16200000">
+                      <a:off x="0" y="0"/>
+                      <a:ext cx="8928100" cy="5398770"/>
+                    </a:xfrm>
+                    <a:prstGeom prst="rect">
+                      <a:avLst/>
+                    </a:prstGeom>
+                    <a:noFill/>
+                    <a:ln>
+                      <a:noFill/>
+                    </a:ln>
+                  </pic:spPr>
+                </pic:pic>
+              </a:graphicData>
+            </a:graphic>
+            <wp14:sizeRelH relativeFrom="margin">
+              <wp14:pctWidth>0</wp14:pctWidth>
+            </wp14:sizeRelH>
+            <wp14:sizeRelV relativeFrom="margin">
+              <wp14:pctHeight>0</wp14:pctHeight>
+            </wp14:sizeRelV>
+          </wp:anchor>
+        </w:drawing>
+      </w:r>
+    </w:p>
+    <w:p>
+      <w:pPr>
+        <w:jc w:val="both"/>
         <w:rPr>
           <w:rFonts w:asciiTheme="majorHAnsi" w:hAnsiTheme="majorHAnsi" w:cstheme="majorHAnsi"/>
           <w:sz w:val="28"/>
           <w:szCs w:val="28"/>
         </w:rPr>
-        <w:t>Diagramme initial</w:t>
-      </w:r>
-    </w:p>
-    <w:p>
-      <w:pPr>
-        <w:jc w:val="both"/>
-        <w:rPr>
-          <w:rFonts w:asciiTheme="majorHAnsi" w:hAnsiTheme="majorHAnsi" w:cstheme="majorHAnsi"/>
+      </w:pPr>
+      <w:r>
+        <w:rPr>
+          <w:rFonts w:asciiTheme="majorHAnsi" w:hAnsiTheme="majorHAnsi" w:cstheme="majorHAnsi"/>
+          <w:noProof/>
           <w:sz w:val="28"/>
           <w:szCs w:val="28"/>
         </w:rPr>
-      </w:pPr>
-    </w:p>
-    <w:p>
-      <w:pPr>
-        <w:jc w:val="both"/>
-        <w:rPr>
-          <w:rFonts w:asciiTheme="majorHAnsi" w:hAnsiTheme="majorHAnsi" w:cstheme="majorHAnsi"/>
+        <w:lastRenderedPageBreak/>
+        <mc:AlternateContent>
+          <mc:Choice Requires="wps">
+            <w:drawing>
+              <wp:anchor distT="45720" distB="45720" distL="114300" distR="114300" simplePos="0" relativeHeight="251663360" behindDoc="0" locked="0" layoutInCell="1" allowOverlap="1" wp14:anchorId="557A55D0" wp14:editId="517494CC">
+                <wp:simplePos x="0" y="0"/>
+                <wp:positionH relativeFrom="margin">
+                  <wp:posOffset>587005</wp:posOffset>
+                </wp:positionH>
+                <wp:positionV relativeFrom="paragraph">
+                  <wp:posOffset>-408636</wp:posOffset>
+                </wp:positionV>
+                <wp:extent cx="2360930" cy="1404620"/>
+                <wp:effectExtent l="0" t="0" r="635" b="1905"/>
+                <wp:wrapNone/>
+                <wp:docPr id="5" name="Zone de texte 2"/>
+                <wp:cNvGraphicFramePr>
+                  <a:graphicFrameLocks xmlns:a="http://schemas.openxmlformats.org/drawingml/2006/main"/>
+                </wp:cNvGraphicFramePr>
+                <a:graphic xmlns:a="http://schemas.openxmlformats.org/drawingml/2006/main">
+                  <a:graphicData uri="http://schemas.microsoft.com/office/word/2010/wordprocessingShape">
+                    <wps:wsp>
+                      <wps:cNvSpPr txBox="1">
+                        <a:spLocks noChangeArrowheads="1"/>
+                      </wps:cNvSpPr>
+                      <wps:spPr bwMode="auto">
+                        <a:xfrm>
+                          <a:off x="0" y="0"/>
+                          <a:ext cx="2360930" cy="1404620"/>
+                        </a:xfrm>
+                        <a:prstGeom prst="rect">
+                          <a:avLst/>
+                        </a:prstGeom>
+                        <a:solidFill>
+                          <a:srgbClr val="FFFFFF"/>
+                        </a:solidFill>
+                        <a:ln w="9525">
+                          <a:noFill/>
+                          <a:miter lim="800000"/>
+                          <a:headEnd/>
+                          <a:tailEnd/>
+                        </a:ln>
+                      </wps:spPr>
+                      <wps:txbx>
+                        <w:txbxContent>
+                          <w:p>
+                            <w:pPr>
+                              <w:jc w:val="both"/>
+                              <w:rPr>
+                                <w:rFonts w:asciiTheme="majorHAnsi" w:hAnsiTheme="majorHAnsi" w:cstheme="majorHAnsi"/>
+                                <w:sz w:val="28"/>
+                                <w:szCs w:val="28"/>
+                              </w:rPr>
+                            </w:pPr>
+                            <w:r>
+                              <w:rPr>
+                                <w:rFonts w:asciiTheme="majorHAnsi" w:hAnsiTheme="majorHAnsi" w:cstheme="majorHAnsi"/>
+                                <w:sz w:val="28"/>
+                                <w:szCs w:val="28"/>
+                              </w:rPr>
+                              <w:t>Diagramme final</w:t>
+                            </w:r>
+                          </w:p>
+                        </w:txbxContent>
+                      </wps:txbx>
+                      <wps:bodyPr rot="0" vert="horz" wrap="square" lIns="91440" tIns="45720" rIns="91440" bIns="45720" anchor="t" anchorCtr="0">
+                        <a:spAutoFit/>
+                      </wps:bodyPr>
+                    </wps:wsp>
+                  </a:graphicData>
+                </a:graphic>
+                <wp14:sizeRelH relativeFrom="margin">
+                  <wp14:pctWidth>40000</wp14:pctWidth>
+                </wp14:sizeRelH>
+                <wp14:sizeRelV relativeFrom="margin">
+                  <wp14:pctHeight>20000</wp14:pctHeight>
+                </wp14:sizeRelV>
+              </wp:anchor>
+            </w:drawing>
+          </mc:Choice>
+          <mc:Fallback>
+            <w:pict>
+              <v:shape w14:anchorId="557A55D0" id="_x0000_s1027" type="#_x0000_t202" style="position:absolute;left:0;text-align:left;margin-left:46.2pt;margin-top:-32.2pt;width:185.9pt;height:110.6pt;z-index:251663360;visibility:visible;mso-wrap-style:square;mso-width-percent:400;mso-height-percent:200;mso-wrap-distance-left:9pt;mso-wrap-distance-top:3.6pt;mso-wrap-distance-right:9pt;mso-wrap-distance-bottom:3.6pt;mso-position-horizontal:absolute;mso-position-horizontal-relative:margin;mso-position-vertical:absolute;mso-position-vertical-relative:text;mso-width-percent:400;mso-height-percent:200;mso-width-relative:margin;mso-height-relative:margin;v-text-anchor:top" o:gfxdata="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" stroked="f">
+                <v:textbox style="mso-fit-shape-to-text:t">
+                  <w:txbxContent>
+                    <w:p>
+                      <w:pPr>
+                        <w:jc w:val="both"/>
+                        <w:rPr>
+                          <w:rFonts w:asciiTheme="majorHAnsi" w:hAnsiTheme="majorHAnsi" w:cstheme="majorHAnsi"/>
+                          <w:sz w:val="28"/>
+                          <w:szCs w:val="28"/>
+                        </w:rPr>
+                      </w:pPr>
+                      <w:r>
+                        <w:rPr>
+                          <w:rFonts w:asciiTheme="majorHAnsi" w:hAnsiTheme="majorHAnsi" w:cstheme="majorHAnsi"/>
+                          <w:sz w:val="28"/>
+                          <w:szCs w:val="28"/>
+                        </w:rPr>
+                        <w:t>Diagramme final</w:t>
+                      </w:r>
+                    </w:p>
+                  </w:txbxContent>
+                </v:textbox>
+                <w10:wrap anchorx="margin"/>
+              </v:shape>
+            </w:pict>
+          </mc:Fallback>
+        </mc:AlternateContent>
+      </w:r>
+      <w:r>
+        <w:rPr>
+          <w:rFonts w:asciiTheme="majorHAnsi" w:hAnsiTheme="majorHAnsi" w:cstheme="majorHAnsi"/>
+          <w:noProof/>
           <w:sz w:val="28"/>
           <w:szCs w:val="28"/>
         </w:rPr>
-      </w:pPr>
-      <w:r>
-        <w:rPr>
-          <w:rFonts w:asciiTheme="majorHAnsi" w:hAnsiTheme="majorHAnsi" w:cstheme="majorHAnsi"/>
-          <w:sz w:val="28"/>
-          <w:szCs w:val="28"/>
-        </w:rPr>
-        <w:t>Diagramme final</w:t>
-      </w:r>
-    </w:p>
-    <w:p>
-      <w:pPr>
-        <w:jc w:val="both"/>
-        <w:rPr>
-          <w:rFonts w:asciiTheme="majorHAnsi" w:hAnsiTheme="majorHAnsi" w:cstheme="majorHAnsi"/>
-          <w:sz w:val="28"/>
-          <w:szCs w:val="28"/>
-        </w:rPr>
-      </w:pPr>
+        <w:drawing>
+          <wp:anchor distT="0" distB="0" distL="114300" distR="114300" simplePos="0" relativeHeight="251661312" behindDoc="0" locked="0" layoutInCell="1" allowOverlap="1" wp14:anchorId="29EFD84B" wp14:editId="4645BEC3">
+            <wp:simplePos x="0" y="0"/>
+            <wp:positionH relativeFrom="margin">
+              <wp:align>center</wp:align>
+            </wp:positionH>
+            <wp:positionV relativeFrom="paragraph">
+              <wp:posOffset>503</wp:posOffset>
+            </wp:positionV>
+            <wp:extent cx="5791835" cy="9584055"/>
+            <wp:effectExtent l="0" t="0" r="0" b="0"/>
+            <wp:wrapSquare wrapText="bothSides"/>
+            <wp:docPr id="4" name="Image 4"/>
+            <wp:cNvGraphicFramePr>
+              <a:graphicFrameLocks xmlns:a="http://schemas.openxmlformats.org/drawingml/2006/main" noChangeAspect="1"/>
+            </wp:cNvGraphicFramePr>
+            <a:graphic xmlns:a="http://schemas.openxmlformats.org/drawingml/2006/main">
+              <a:graphicData uri="http://schemas.openxmlformats.org/drawingml/2006/picture">
+                <pic:pic xmlns:pic="http://schemas.openxmlformats.org/drawingml/2006/picture">
+                  <pic:nvPicPr>
+                    <pic:cNvPr id="0" name="Picture 2"/>
+                    <pic:cNvPicPr>
+                      <a:picLocks noChangeAspect="1" noChangeArrowheads="1"/>
+                    </pic:cNvPicPr>
+                  </pic:nvPicPr>
+                  <pic:blipFill>
+                    <a:blip r:embed="rId8">
+                      <a:extLst>
+                        <a:ext uri="{28A0092B-C50C-407E-A947-70E740481C1C}">
+                          <a14:useLocalDpi xmlns:a14="http://schemas.microsoft.com/office/drawing/2010/main" val="0"/>
+                        </a:ext>
+                      </a:extLst>
+                    </a:blip>
+                    <a:srcRect/>
+                    <a:stretch>
+                      <a:fillRect/>
+                    </a:stretch>
+                  </pic:blipFill>
+                  <pic:spPr bwMode="auto">
+                    <a:xfrm>
+                      <a:off x="0" y="0"/>
+                      <a:ext cx="5791835" cy="9584055"/>
+                    </a:xfrm>
+                    <a:prstGeom prst="rect">
+                      <a:avLst/>
+                    </a:prstGeom>
+                    <a:noFill/>
+                  </pic:spPr>
+                </pic:pic>
+              </a:graphicData>
+            </a:graphic>
+          </wp:anchor>
+        </w:drawing>
+      </w:r>
     </w:p>
     <w:p>
       <w:pPr>
@@ -3039,6 +3544,7 @@
           <w:szCs w:val="28"/>
           <w:u w:val="single"/>
         </w:rPr>
+        <w:lastRenderedPageBreak/>
         <w:t>Diagramme de classe</w:t>
       </w:r>
     </w:p>
@@ -3076,9 +3582,8 @@
           <w:sz w:val="28"/>
           <w:szCs w:val="28"/>
         </w:rPr>
-        <w:lastRenderedPageBreak/>
         <w:drawing>
-          <wp:inline distT="0" distB="0" distL="0" distR="0" wp14:anchorId="61B0970E" wp14:editId="1DFB23F8">
+          <wp:inline distT="0" distB="0" distL="0" distR="0" wp14:anchorId="61B0970E" wp14:editId="4C2DEA9A">
             <wp:extent cx="5713095" cy="3415765"/>
             <wp:effectExtent l="0" t="0" r="1905" b="0"/>
             <wp:docPr id="2" name="Image 2"/>
@@ -3095,7 +3600,7 @@
                     </pic:cNvPicPr>
                   </pic:nvPicPr>
                   <pic:blipFill>
-                    <a:blip r:embed="rId7">
+                    <a:blip r:embed="rId9">
                       <a:extLst>
                         <a:ext uri="{28A0092B-C50C-407E-A947-70E740481C1C}">
                           <a14:useLocalDpi xmlns:a14="http://schemas.microsoft.com/office/drawing/2010/main" val="0"/>
@@ -3129,24 +3634,6 @@
     </w:p>
     <w:p>
       <w:pPr>
-        <w:jc w:val="both"/>
-        <w:rPr>
-          <w:rFonts w:asciiTheme="majorHAnsi" w:hAnsiTheme="majorHAnsi" w:cstheme="majorHAnsi"/>
-          <w:sz w:val="28"/>
-          <w:szCs w:val="28"/>
-        </w:rPr>
-      </w:pPr>
-      <w:r>
-        <w:rPr>
-          <w:rFonts w:asciiTheme="majorHAnsi" w:hAnsiTheme="majorHAnsi" w:cstheme="majorHAnsi"/>
-          <w:sz w:val="28"/>
-          <w:szCs w:val="28"/>
-        </w:rPr>
-        <w:t>Diagramme final</w:t>
-      </w:r>
-    </w:p>
-    <w:p>
-      <w:pPr>
         <w:jc w:val="center"/>
         <w:rPr>
           <w:rFonts w:asciiTheme="majorHAnsi" w:hAnsiTheme="majorHAnsi" w:cstheme="majorHAnsi"/>
@@ -3162,10 +3649,127 @@
           <w:szCs w:val="28"/>
         </w:rPr>
         <w:lastRenderedPageBreak/>
+        <mc:AlternateContent>
+          <mc:Choice Requires="wps">
+            <w:drawing>
+              <wp:anchor distT="45720" distB="45720" distL="114300" distR="114300" simplePos="0" relativeHeight="251665408" behindDoc="0" locked="0" layoutInCell="1" allowOverlap="1" wp14:anchorId="0D70A13D" wp14:editId="3FD5B93B">
+                <wp:simplePos x="0" y="0"/>
+                <wp:positionH relativeFrom="margin">
+                  <wp:align>left</wp:align>
+                </wp:positionH>
+                <wp:positionV relativeFrom="paragraph">
+                  <wp:posOffset>-9923</wp:posOffset>
+                </wp:positionV>
+                <wp:extent cx="2360930" cy="1404620"/>
+                <wp:effectExtent l="0" t="0" r="635" b="1905"/>
+                <wp:wrapNone/>
+                <wp:docPr id="7" name="Zone de texte 2"/>
+                <wp:cNvGraphicFramePr>
+                  <a:graphicFrameLocks xmlns:a="http://schemas.openxmlformats.org/drawingml/2006/main"/>
+                </wp:cNvGraphicFramePr>
+                <a:graphic xmlns:a="http://schemas.openxmlformats.org/drawingml/2006/main">
+                  <a:graphicData uri="http://schemas.microsoft.com/office/word/2010/wordprocessingShape">
+                    <wps:wsp>
+                      <wps:cNvSpPr txBox="1">
+                        <a:spLocks noChangeArrowheads="1"/>
+                      </wps:cNvSpPr>
+                      <wps:spPr bwMode="auto">
+                        <a:xfrm>
+                          <a:off x="0" y="0"/>
+                          <a:ext cx="2360930" cy="1404620"/>
+                        </a:xfrm>
+                        <a:prstGeom prst="rect">
+                          <a:avLst/>
+                        </a:prstGeom>
+                        <a:solidFill>
+                          <a:srgbClr val="FFFFFF"/>
+                        </a:solidFill>
+                        <a:ln w="9525">
+                          <a:noFill/>
+                          <a:miter lim="800000"/>
+                          <a:headEnd/>
+                          <a:tailEnd/>
+                        </a:ln>
+                      </wps:spPr>
+                      <wps:txbx>
+                        <w:txbxContent>
+                          <w:p>
+                            <w:pPr>
+                              <w:jc w:val="both"/>
+                              <w:rPr>
+                                <w:rFonts w:asciiTheme="majorHAnsi" w:hAnsiTheme="majorHAnsi" w:cstheme="majorHAnsi"/>
+                                <w:sz w:val="28"/>
+                                <w:szCs w:val="28"/>
+                              </w:rPr>
+                            </w:pPr>
+                            <w:r>
+                              <w:rPr>
+                                <w:rFonts w:asciiTheme="majorHAnsi" w:hAnsiTheme="majorHAnsi" w:cstheme="majorHAnsi"/>
+                                <w:sz w:val="28"/>
+                                <w:szCs w:val="28"/>
+                              </w:rPr>
+                              <w:t>Diagramme final</w:t>
+                            </w:r>
+                          </w:p>
+                        </w:txbxContent>
+                      </wps:txbx>
+                      <wps:bodyPr rot="0" vert="horz" wrap="square" lIns="91440" tIns="45720" rIns="91440" bIns="45720" anchor="t" anchorCtr="0">
+                        <a:spAutoFit/>
+                      </wps:bodyPr>
+                    </wps:wsp>
+                  </a:graphicData>
+                </a:graphic>
+                <wp14:sizeRelH relativeFrom="margin">
+                  <wp14:pctWidth>40000</wp14:pctWidth>
+                </wp14:sizeRelH>
+                <wp14:sizeRelV relativeFrom="margin">
+                  <wp14:pctHeight>20000</wp14:pctHeight>
+                </wp14:sizeRelV>
+              </wp:anchor>
+            </w:drawing>
+          </mc:Choice>
+          <mc:Fallback>
+            <w:pict>
+              <v:shape w14:anchorId="0D70A13D" id="_x0000_s1028" type="#_x0000_t202" style="position:absolute;left:0;text-align:left;margin-left:0;margin-top:-.8pt;width:185.9pt;height:110.6pt;z-index:251665408;visibility:visible;mso-wrap-style:square;mso-width-percent:400;mso-height-percent:200;mso-wrap-distance-left:9pt;mso-wrap-distance-top:3.6pt;mso-wrap-distance-right:9pt;mso-wrap-distance-bottom:3.6pt;mso-position-horizontal:left;mso-position-horizontal-relative:margin;mso-position-vertical:absolute;mso-position-vertical-relative:text;mso-width-percent:400;mso-height-percent:200;mso-width-relative:margin;mso-height-relative:margin;v-text-anchor:top" o:gfxdata="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" stroked="f">
+                <v:textbox style="mso-fit-shape-to-text:t">
+                  <w:txbxContent>
+                    <w:p>
+                      <w:pPr>
+                        <w:jc w:val="both"/>
+                        <w:rPr>
+                          <w:rFonts w:asciiTheme="majorHAnsi" w:hAnsiTheme="majorHAnsi" w:cstheme="majorHAnsi"/>
+                          <w:sz w:val="28"/>
+                          <w:szCs w:val="28"/>
+                        </w:rPr>
+                      </w:pPr>
+                      <w:r>
+                        <w:rPr>
+                          <w:rFonts w:asciiTheme="majorHAnsi" w:hAnsiTheme="majorHAnsi" w:cstheme="majorHAnsi"/>
+                          <w:sz w:val="28"/>
+                          <w:szCs w:val="28"/>
+                        </w:rPr>
+                        <w:t>Diagramme final</w:t>
+                      </w:r>
+                    </w:p>
+                  </w:txbxContent>
+                </v:textbox>
+                <w10:wrap anchorx="margin"/>
+              </v:shape>
+            </w:pict>
+          </mc:Fallback>
+        </mc:AlternateContent>
+      </w:r>
+      <w:r>
+        <w:rPr>
+          <w:rFonts w:asciiTheme="majorHAnsi" w:hAnsiTheme="majorHAnsi" w:cstheme="majorHAnsi"/>
+          <w:noProof/>
+          <w:sz w:val="28"/>
+          <w:szCs w:val="28"/>
+        </w:rPr>
         <w:drawing>
-          <wp:inline distT="0" distB="0" distL="0" distR="0" wp14:anchorId="7DC5298F" wp14:editId="41DE5B3B">
-            <wp:extent cx="8733058" cy="5064442"/>
-            <wp:effectExtent l="5397" t="0" r="0" b="0"/>
+          <wp:inline distT="0" distB="0" distL="0" distR="0" wp14:anchorId="7DC5298F" wp14:editId="5AC451A8">
+            <wp:extent cx="8708676" cy="5072394"/>
+            <wp:effectExtent l="8255" t="0" r="0" b="5715"/>
             <wp:docPr id="1" name="Image 1"/>
             <wp:cNvGraphicFramePr>
               <a:graphicFrameLocks xmlns:a="http://schemas.openxmlformats.org/drawingml/2006/main" noChangeAspect="1"/>
@@ -3174,11 +3778,17 @@
               <a:graphicData uri="http://schemas.openxmlformats.org/drawingml/2006/picture">
                 <pic:pic xmlns:pic="http://schemas.openxmlformats.org/drawingml/2006/picture">
                   <pic:nvPicPr>
-                    <pic:cNvPr id="1" name=""/>
+                    <pic:cNvPr id="1" name="Image 1"/>
                     <pic:cNvPicPr/>
                   </pic:nvPicPr>
                   <pic:blipFill>
-                    <a:blip r:embed="rId8"/>
+                    <a:blip r:embed="rId10" cstate="print">
+                      <a:extLst>
+                        <a:ext uri="{28A0092B-C50C-407E-A947-70E740481C1C}">
+                          <a14:useLocalDpi xmlns:a14="http://schemas.microsoft.com/office/drawing/2010/main" val="0"/>
+                        </a:ext>
+                      </a:extLst>
+                    </a:blip>
                     <a:stretch>
                       <a:fillRect/>
                     </a:stretch>
@@ -3186,7 +3796,7 @@
                   <pic:spPr>
                     <a:xfrm rot="16200000">
                       <a:off x="0" y="0"/>
-                      <a:ext cx="8746771" cy="5072394"/>
+                      <a:ext cx="8708676" cy="5072394"/>
                     </a:xfrm>
                     <a:prstGeom prst="rect">
                       <a:avLst/>
@@ -3252,6 +3862,7 @@
           <w:szCs w:val="24"/>
         </w:rPr>
       </w:pPr>
+      <w:proofErr w:type="spellStart"/>
       <w:r>
         <w:rPr>
           <w:rFonts w:asciiTheme="majorHAnsi" w:hAnsiTheme="majorHAnsi" w:cstheme="majorHAnsi"/>
@@ -3260,6 +3871,7 @@
         </w:rPr>
         <w:t>Athène</w:t>
       </w:r>
+      <w:proofErr w:type="spellEnd"/>
     </w:p>
     <w:p>
       <w:pPr>
@@ -3516,6 +4128,7 @@
           <w:szCs w:val="24"/>
         </w:rPr>
       </w:pPr>
+      <w:proofErr w:type="spellStart"/>
       <w:r>
         <w:rPr>
           <w:rFonts w:asciiTheme="majorHAnsi" w:hAnsiTheme="majorHAnsi" w:cstheme="majorHAnsi"/>
@@ -3524,6 +4137,7 @@
         </w:rPr>
         <w:t>Athène</w:t>
       </w:r>
+      <w:proofErr w:type="spellEnd"/>
     </w:p>
     <w:p>
       <w:pPr>
@@ -3561,7 +4175,25 @@
           <w:sz w:val="24"/>
           <w:szCs w:val="24"/>
         </w:rPr>
-        <w:t>code entièrement nettoyé et commenté avec réalisation de fichiers pydoc disponibles dans le fichier doc/documentation</w:t>
+        <w:t xml:space="preserve">code entièrement nettoyé et commenté avec réalisation de fichiers </w:t>
+      </w:r>
+      <w:proofErr w:type="spellStart"/>
+      <w:r>
+        <w:rPr>
+          <w:rFonts w:asciiTheme="majorHAnsi" w:hAnsiTheme="majorHAnsi" w:cstheme="majorHAnsi"/>
+          <w:sz w:val="24"/>
+          <w:szCs w:val="24"/>
+        </w:rPr>
+        <w:t>pydoc</w:t>
+      </w:r>
+      <w:proofErr w:type="spellEnd"/>
+      <w:r>
+        <w:rPr>
+          <w:rFonts w:asciiTheme="majorHAnsi" w:hAnsiTheme="majorHAnsi" w:cstheme="majorHAnsi"/>
+          <w:sz w:val="24"/>
+          <w:szCs w:val="24"/>
+        </w:rPr>
+        <w:t xml:space="preserve"> disponibles dans le fichier doc/documentation</w:t>
       </w:r>
     </w:p>
     <w:p>
@@ -3639,7 +4271,43 @@
           <w:sz w:val="24"/>
           <w:szCs w:val="24"/>
         </w:rPr>
-        <w:t> : réalisation de fichiers ptest avec le coverage suivant </w:t>
+        <w:t xml:space="preserve"> : réalisation de fichiers </w:t>
+      </w:r>
+      <w:proofErr w:type="spellStart"/>
+      <w:r>
+        <w:rPr>
+          <w:rFonts w:asciiTheme="majorHAnsi" w:hAnsiTheme="majorHAnsi" w:cstheme="majorHAnsi"/>
+          <w:sz w:val="24"/>
+          <w:szCs w:val="24"/>
+        </w:rPr>
+        <w:t>ptest</w:t>
+      </w:r>
+      <w:proofErr w:type="spellEnd"/>
+      <w:r>
+        <w:rPr>
+          <w:rFonts w:asciiTheme="majorHAnsi" w:hAnsiTheme="majorHAnsi" w:cstheme="majorHAnsi"/>
+          <w:sz w:val="24"/>
+          <w:szCs w:val="24"/>
+        </w:rPr>
+        <w:t xml:space="preserve"> avec le </w:t>
+      </w:r>
+      <w:proofErr w:type="spellStart"/>
+      <w:r>
+        <w:rPr>
+          <w:rFonts w:asciiTheme="majorHAnsi" w:hAnsiTheme="majorHAnsi" w:cstheme="majorHAnsi"/>
+          <w:sz w:val="24"/>
+          <w:szCs w:val="24"/>
+        </w:rPr>
+        <w:t>coverage</w:t>
+      </w:r>
+      <w:proofErr w:type="spellEnd"/>
+      <w:r>
+        <w:rPr>
+          <w:rFonts w:asciiTheme="majorHAnsi" w:hAnsiTheme="majorHAnsi" w:cstheme="majorHAnsi"/>
+          <w:sz w:val="24"/>
+          <w:szCs w:val="24"/>
+        </w:rPr>
+        <w:t xml:space="preserve"> suivant </w:t>
       </w:r>
     </w:p>
     <w:p>
@@ -3660,7 +4328,27 @@
           <w:szCs w:val="24"/>
           <w:lang w:val="en-US"/>
         </w:rPr>
-        <w:t>Name                            Stmts   Miss  Cover   Missing</w:t>
+        <w:t xml:space="preserve">Name                            </w:t>
+      </w:r>
+      <w:proofErr w:type="spellStart"/>
+      <w:r>
+        <w:rPr>
+          <w:rFonts w:asciiTheme="majorHAnsi" w:hAnsiTheme="majorHAnsi" w:cstheme="majorHAnsi"/>
+          <w:sz w:val="24"/>
+          <w:szCs w:val="24"/>
+          <w:lang w:val="en-US"/>
+        </w:rPr>
+        <w:t>Stmts</w:t>
+      </w:r>
+      <w:proofErr w:type="spellEnd"/>
+      <w:r>
+        <w:rPr>
+          <w:rFonts w:asciiTheme="majorHAnsi" w:hAnsiTheme="majorHAnsi" w:cstheme="majorHAnsi"/>
+          <w:sz w:val="24"/>
+          <w:szCs w:val="24"/>
+          <w:lang w:val="en-US"/>
+        </w:rPr>
+        <w:t xml:space="preserve">   Miss  Cover   Missing</w:t>
       </w:r>
     </w:p>
     <w:p>
@@ -4175,6 +4863,7 @@
           <w:szCs w:val="28"/>
         </w:rPr>
       </w:pPr>
+      <w:proofErr w:type="spellStart"/>
       <w:r>
         <w:rPr>
           <w:rFonts w:asciiTheme="majorHAnsi" w:hAnsiTheme="majorHAnsi" w:cstheme="majorHAnsi"/>
@@ -4183,6 +4872,7 @@
         </w:rPr>
         <w:t>Athène</w:t>
       </w:r>
+      <w:proofErr w:type="spellEnd"/>
     </w:p>
     <w:p>
       <w:pPr>
@@ -4263,7 +4953,43 @@
           <w:sz w:val="24"/>
           <w:szCs w:val="24"/>
         </w:rPr>
-        <w:t>Au cours de ce projet j'ai appris à utiliser les librairies standards PyQt. J'ai également pu approfondir mes connaissances sur le fonctionnement de la programmation orientée objet notamment avec la syntaxe propre au langage Python. Ce projet, m'a grandement challengé car nous avons dû composer avec la ligne directrice que nous nous sommes nous même imposés. Cela me sort de ma zone de confort, car je préfère avoir un cadre de travail prédéfini me permettant de bien situer d'où on part et où on va.</w:t>
+        <w:t xml:space="preserve">Au cours de ce projet j'ai appris à utiliser les librairies standards </w:t>
+      </w:r>
+      <w:proofErr w:type="spellStart"/>
+      <w:r>
+        <w:rPr>
+          <w:rFonts w:asciiTheme="majorHAnsi" w:hAnsiTheme="majorHAnsi" w:cstheme="majorHAnsi"/>
+          <w:sz w:val="24"/>
+          <w:szCs w:val="24"/>
+        </w:rPr>
+        <w:t>PyQt</w:t>
+      </w:r>
+      <w:proofErr w:type="spellEnd"/>
+      <w:r>
+        <w:rPr>
+          <w:rFonts w:asciiTheme="majorHAnsi" w:hAnsiTheme="majorHAnsi" w:cstheme="majorHAnsi"/>
+          <w:sz w:val="24"/>
+          <w:szCs w:val="24"/>
+        </w:rPr>
+        <w:t xml:space="preserve">. J'ai également pu approfondir mes connaissances sur le fonctionnement de la programmation orientée objet notamment avec la syntaxe propre au langage Python. Ce projet, m'a grandement challengé car nous avons dû composer avec la ligne directrice que nous nous sommes </w:t>
+      </w:r>
+      <w:proofErr w:type="spellStart"/>
+      <w:r>
+        <w:rPr>
+          <w:rFonts w:asciiTheme="majorHAnsi" w:hAnsiTheme="majorHAnsi" w:cstheme="majorHAnsi"/>
+          <w:sz w:val="24"/>
+          <w:szCs w:val="24"/>
+        </w:rPr>
+        <w:t>nous même</w:t>
+      </w:r>
+      <w:proofErr w:type="spellEnd"/>
+      <w:r>
+        <w:rPr>
+          <w:rFonts w:asciiTheme="majorHAnsi" w:hAnsiTheme="majorHAnsi" w:cstheme="majorHAnsi"/>
+          <w:sz w:val="24"/>
+          <w:szCs w:val="24"/>
+        </w:rPr>
+        <w:t xml:space="preserve"> imposés. Cela me sort de ma zone de confort, car je préfère avoir un cadre de travail prédéfini me permettant de bien situer d'où on part et où on va.</w:t>
       </w:r>
     </w:p>
     <w:p>

</xml_diff>

<commit_message>
Update classes et résolution de bug
</commit_message>
<xml_diff>
--- a/doc/compte-rendus sprints/Epidemio - Rendu final.docx
+++ b/doc/compte-rendus sprints/Epidemio - Rendu final.docx
@@ -3767,8 +3767,8 @@
           <w:szCs w:val="28"/>
         </w:rPr>
         <w:drawing>
-          <wp:inline distT="0" distB="0" distL="0" distR="0" wp14:anchorId="7DC5298F" wp14:editId="5AC451A8">
-            <wp:extent cx="8708676" cy="5072394"/>
+          <wp:inline distT="0" distB="0" distL="0" distR="0" wp14:anchorId="7DC5298F" wp14:editId="030C1344">
+            <wp:extent cx="8708676" cy="5072393"/>
             <wp:effectExtent l="8255" t="0" r="0" b="5715"/>
             <wp:docPr id="1" name="Image 1"/>
             <wp:cNvGraphicFramePr>
@@ -3796,7 +3796,7 @@
                   <pic:spPr>
                     <a:xfrm rot="16200000">
                       <a:off x="0" y="0"/>
-                      <a:ext cx="8708676" cy="5072394"/>
+                      <a:ext cx="8708676" cy="5072393"/>
                     </a:xfrm>
                     <a:prstGeom prst="rect">
                       <a:avLst/>

</xml_diff>

<commit_message>
Ajout conclusion et table des matières au rapport
</commit_message>
<xml_diff>
--- a/doc/compte-rendus sprints/Epidemio - Rendu final.docx
+++ b/doc/compte-rendus sprints/Epidemio - Rendu final.docx
@@ -42,6 +42,1920 @@
         <w:t>Rendu final</w:t>
       </w:r>
     </w:p>
+    <w:sdt>
+      <w:sdtPr>
+        <w:id w:val="-340703865"/>
+        <w:docPartObj>
+          <w:docPartGallery w:val="Table of Contents"/>
+          <w:docPartUnique/>
+        </w:docPartObj>
+      </w:sdtPr>
+      <w:sdtEndPr>
+        <w:rPr>
+          <w:rFonts w:asciiTheme="minorHAnsi" w:eastAsiaTheme="minorHAnsi" w:hAnsiTheme="minorHAnsi" w:cstheme="minorBidi"/>
+          <w:b/>
+          <w:bCs/>
+          <w:color w:val="auto"/>
+          <w:sz w:val="22"/>
+          <w:szCs w:val="22"/>
+          <w:lang w:eastAsia="en-US"/>
+        </w:rPr>
+      </w:sdtEndPr>
+      <w:sdtContent>
+        <w:p>
+          <w:pPr>
+            <w:pStyle w:val="En-ttedetabledesmatires"/>
+          </w:pPr>
+          <w:r>
+            <w:t>Table des matières</w:t>
+          </w:r>
+        </w:p>
+        <w:p>
+          <w:pPr>
+            <w:pStyle w:val="TM1"/>
+            <w:tabs>
+              <w:tab w:val="right" w:leader="dot" w:pos="9062"/>
+            </w:tabs>
+            <w:rPr>
+              <w:rFonts w:eastAsiaTheme="minorEastAsia"/>
+              <w:noProof/>
+              <w:lang w:eastAsia="fr-FR"/>
+            </w:rPr>
+          </w:pPr>
+          <w:r>
+            <w:fldChar w:fldCharType="begin"/>
+          </w:r>
+          <w:r>
+            <w:instrText xml:space="preserve"> TOC \o "1-3" \h \z \u </w:instrText>
+          </w:r>
+          <w:r>
+            <w:fldChar w:fldCharType="separate"/>
+          </w:r>
+          <w:hyperlink w:anchor="_Toc218346387" w:history="1">
+            <w:r>
+              <w:rPr>
+                <w:rStyle w:val="Lienhypertexte"/>
+                <w:rFonts w:cstheme="majorHAnsi"/>
+                <w:b/>
+                <w:bCs/>
+                <w:noProof/>
+              </w:rPr>
+              <w:t>Présentation du projet</w:t>
+            </w:r>
+            <w:r>
+              <w:rPr>
+                <w:noProof/>
+                <w:webHidden/>
+              </w:rPr>
+              <w:tab/>
+            </w:r>
+            <w:r>
+              <w:rPr>
+                <w:noProof/>
+                <w:webHidden/>
+              </w:rPr>
+              <w:fldChar w:fldCharType="begin"/>
+            </w:r>
+            <w:r>
+              <w:rPr>
+                <w:noProof/>
+                <w:webHidden/>
+              </w:rPr>
+              <w:instrText xml:space="preserve"> PAGEREF _Toc218346387 \h </w:instrText>
+            </w:r>
+            <w:r>
+              <w:rPr>
+                <w:noProof/>
+                <w:webHidden/>
+              </w:rPr>
+            </w:r>
+            <w:r>
+              <w:rPr>
+                <w:noProof/>
+                <w:webHidden/>
+              </w:rPr>
+              <w:fldChar w:fldCharType="separate"/>
+            </w:r>
+            <w:r>
+              <w:rPr>
+                <w:noProof/>
+                <w:webHidden/>
+              </w:rPr>
+              <w:t>2</w:t>
+            </w:r>
+            <w:r>
+              <w:rPr>
+                <w:noProof/>
+                <w:webHidden/>
+              </w:rPr>
+              <w:fldChar w:fldCharType="end"/>
+            </w:r>
+          </w:hyperlink>
+        </w:p>
+        <w:p>
+          <w:pPr>
+            <w:pStyle w:val="TM2"/>
+            <w:tabs>
+              <w:tab w:val="right" w:leader="dot" w:pos="9062"/>
+            </w:tabs>
+            <w:rPr>
+              <w:noProof/>
+            </w:rPr>
+          </w:pPr>
+          <w:hyperlink w:anchor="_Toc218346388" w:history="1">
+            <w:r>
+              <w:rPr>
+                <w:rStyle w:val="Lienhypertexte"/>
+                <w:rFonts w:cstheme="majorHAnsi"/>
+                <w:noProof/>
+              </w:rPr>
+              <w:t>Objectif</w:t>
+            </w:r>
+            <w:r>
+              <w:rPr>
+                <w:noProof/>
+                <w:webHidden/>
+              </w:rPr>
+              <w:tab/>
+            </w:r>
+            <w:r>
+              <w:rPr>
+                <w:noProof/>
+                <w:webHidden/>
+              </w:rPr>
+              <w:fldChar w:fldCharType="begin"/>
+            </w:r>
+            <w:r>
+              <w:rPr>
+                <w:noProof/>
+                <w:webHidden/>
+              </w:rPr>
+              <w:instrText xml:space="preserve"> PAGEREF _Toc218346388 \h </w:instrText>
+            </w:r>
+            <w:r>
+              <w:rPr>
+                <w:noProof/>
+                <w:webHidden/>
+              </w:rPr>
+            </w:r>
+            <w:r>
+              <w:rPr>
+                <w:noProof/>
+                <w:webHidden/>
+              </w:rPr>
+              <w:fldChar w:fldCharType="separate"/>
+            </w:r>
+            <w:r>
+              <w:rPr>
+                <w:noProof/>
+                <w:webHidden/>
+              </w:rPr>
+              <w:t>2</w:t>
+            </w:r>
+            <w:r>
+              <w:rPr>
+                <w:noProof/>
+                <w:webHidden/>
+              </w:rPr>
+              <w:fldChar w:fldCharType="end"/>
+            </w:r>
+          </w:hyperlink>
+        </w:p>
+        <w:p>
+          <w:pPr>
+            <w:pStyle w:val="TM2"/>
+            <w:tabs>
+              <w:tab w:val="right" w:leader="dot" w:pos="9062"/>
+            </w:tabs>
+            <w:rPr>
+              <w:noProof/>
+            </w:rPr>
+          </w:pPr>
+          <w:hyperlink w:anchor="_Toc218346389" w:history="1">
+            <w:r>
+              <w:rPr>
+                <w:rStyle w:val="Lienhypertexte"/>
+                <w:noProof/>
+              </w:rPr>
+              <w:t>Simulation</w:t>
+            </w:r>
+            <w:r>
+              <w:rPr>
+                <w:noProof/>
+                <w:webHidden/>
+              </w:rPr>
+              <w:tab/>
+            </w:r>
+            <w:r>
+              <w:rPr>
+                <w:noProof/>
+                <w:webHidden/>
+              </w:rPr>
+              <w:fldChar w:fldCharType="begin"/>
+            </w:r>
+            <w:r>
+              <w:rPr>
+                <w:noProof/>
+                <w:webHidden/>
+              </w:rPr>
+              <w:instrText xml:space="preserve"> PAGEREF _Toc218346389 \h </w:instrText>
+            </w:r>
+            <w:r>
+              <w:rPr>
+                <w:noProof/>
+                <w:webHidden/>
+              </w:rPr>
+            </w:r>
+            <w:r>
+              <w:rPr>
+                <w:noProof/>
+                <w:webHidden/>
+              </w:rPr>
+              <w:fldChar w:fldCharType="separate"/>
+            </w:r>
+            <w:r>
+              <w:rPr>
+                <w:noProof/>
+                <w:webHidden/>
+              </w:rPr>
+              <w:t>2</w:t>
+            </w:r>
+            <w:r>
+              <w:rPr>
+                <w:noProof/>
+                <w:webHidden/>
+              </w:rPr>
+              <w:fldChar w:fldCharType="end"/>
+            </w:r>
+          </w:hyperlink>
+        </w:p>
+        <w:p>
+          <w:pPr>
+            <w:pStyle w:val="TM1"/>
+            <w:tabs>
+              <w:tab w:val="right" w:leader="dot" w:pos="9062"/>
+            </w:tabs>
+            <w:rPr>
+              <w:rFonts w:eastAsiaTheme="minorEastAsia"/>
+              <w:noProof/>
+              <w:lang w:eastAsia="fr-FR"/>
+            </w:rPr>
+          </w:pPr>
+          <w:hyperlink w:anchor="_Toc218346390" w:history="1">
+            <w:r>
+              <w:rPr>
+                <w:rStyle w:val="Lienhypertexte"/>
+                <w:b/>
+                <w:bCs/>
+                <w:noProof/>
+              </w:rPr>
+              <w:t>Travail prévu</w:t>
+            </w:r>
+            <w:r>
+              <w:rPr>
+                <w:noProof/>
+                <w:webHidden/>
+              </w:rPr>
+              <w:tab/>
+            </w:r>
+            <w:r>
+              <w:rPr>
+                <w:noProof/>
+                <w:webHidden/>
+              </w:rPr>
+              <w:fldChar w:fldCharType="begin"/>
+            </w:r>
+            <w:r>
+              <w:rPr>
+                <w:noProof/>
+                <w:webHidden/>
+              </w:rPr>
+              <w:instrText xml:space="preserve"> PAGEREF _Toc218346390 \h </w:instrText>
+            </w:r>
+            <w:r>
+              <w:rPr>
+                <w:noProof/>
+                <w:webHidden/>
+              </w:rPr>
+            </w:r>
+            <w:r>
+              <w:rPr>
+                <w:noProof/>
+                <w:webHidden/>
+              </w:rPr>
+              <w:fldChar w:fldCharType="separate"/>
+            </w:r>
+            <w:r>
+              <w:rPr>
+                <w:noProof/>
+                <w:webHidden/>
+              </w:rPr>
+              <w:t>3</w:t>
+            </w:r>
+            <w:r>
+              <w:rPr>
+                <w:noProof/>
+                <w:webHidden/>
+              </w:rPr>
+              <w:fldChar w:fldCharType="end"/>
+            </w:r>
+          </w:hyperlink>
+        </w:p>
+        <w:p>
+          <w:pPr>
+            <w:pStyle w:val="TM2"/>
+            <w:tabs>
+              <w:tab w:val="right" w:leader="dot" w:pos="9062"/>
+            </w:tabs>
+            <w:rPr>
+              <w:noProof/>
+            </w:rPr>
+          </w:pPr>
+          <w:hyperlink w:anchor="_Toc218346391" w:history="1">
+            <w:r>
+              <w:rPr>
+                <w:rStyle w:val="Lienhypertexte"/>
+                <w:noProof/>
+              </w:rPr>
+              <w:t>Implémentation de l’interface graphique</w:t>
+            </w:r>
+            <w:r>
+              <w:rPr>
+                <w:noProof/>
+                <w:webHidden/>
+              </w:rPr>
+              <w:tab/>
+            </w:r>
+            <w:r>
+              <w:rPr>
+                <w:noProof/>
+                <w:webHidden/>
+              </w:rPr>
+              <w:fldChar w:fldCharType="begin"/>
+            </w:r>
+            <w:r>
+              <w:rPr>
+                <w:noProof/>
+                <w:webHidden/>
+              </w:rPr>
+              <w:instrText xml:space="preserve"> PAGEREF _Toc218346391 \h </w:instrText>
+            </w:r>
+            <w:r>
+              <w:rPr>
+                <w:noProof/>
+                <w:webHidden/>
+              </w:rPr>
+            </w:r>
+            <w:r>
+              <w:rPr>
+                <w:noProof/>
+                <w:webHidden/>
+              </w:rPr>
+              <w:fldChar w:fldCharType="separate"/>
+            </w:r>
+            <w:r>
+              <w:rPr>
+                <w:noProof/>
+                <w:webHidden/>
+              </w:rPr>
+              <w:t>3</w:t>
+            </w:r>
+            <w:r>
+              <w:rPr>
+                <w:noProof/>
+                <w:webHidden/>
+              </w:rPr>
+              <w:fldChar w:fldCharType="end"/>
+            </w:r>
+          </w:hyperlink>
+        </w:p>
+        <w:p>
+          <w:pPr>
+            <w:pStyle w:val="TM2"/>
+            <w:tabs>
+              <w:tab w:val="right" w:leader="dot" w:pos="9062"/>
+            </w:tabs>
+            <w:rPr>
+              <w:noProof/>
+            </w:rPr>
+          </w:pPr>
+          <w:hyperlink w:anchor="_Toc218346392" w:history="1">
+            <w:r>
+              <w:rPr>
+                <w:rStyle w:val="Lienhypertexte"/>
+                <w:noProof/>
+              </w:rPr>
+              <w:t>Implémentation du système de gestion des statistiques</w:t>
+            </w:r>
+            <w:r>
+              <w:rPr>
+                <w:noProof/>
+                <w:webHidden/>
+              </w:rPr>
+              <w:tab/>
+            </w:r>
+            <w:r>
+              <w:rPr>
+                <w:noProof/>
+                <w:webHidden/>
+              </w:rPr>
+              <w:fldChar w:fldCharType="begin"/>
+            </w:r>
+            <w:r>
+              <w:rPr>
+                <w:noProof/>
+                <w:webHidden/>
+              </w:rPr>
+              <w:instrText xml:space="preserve"> PAGEREF _Toc218346392 \h </w:instrText>
+            </w:r>
+            <w:r>
+              <w:rPr>
+                <w:noProof/>
+                <w:webHidden/>
+              </w:rPr>
+            </w:r>
+            <w:r>
+              <w:rPr>
+                <w:noProof/>
+                <w:webHidden/>
+              </w:rPr>
+              <w:fldChar w:fldCharType="separate"/>
+            </w:r>
+            <w:r>
+              <w:rPr>
+                <w:noProof/>
+                <w:webHidden/>
+              </w:rPr>
+              <w:t>3</w:t>
+            </w:r>
+            <w:r>
+              <w:rPr>
+                <w:noProof/>
+                <w:webHidden/>
+              </w:rPr>
+              <w:fldChar w:fldCharType="end"/>
+            </w:r>
+          </w:hyperlink>
+        </w:p>
+        <w:p>
+          <w:pPr>
+            <w:pStyle w:val="TM2"/>
+            <w:tabs>
+              <w:tab w:val="right" w:leader="dot" w:pos="9062"/>
+            </w:tabs>
+            <w:rPr>
+              <w:noProof/>
+            </w:rPr>
+          </w:pPr>
+          <w:hyperlink w:anchor="_Toc218346393" w:history="1">
+            <w:r>
+              <w:rPr>
+                <w:rStyle w:val="Lienhypertexte"/>
+                <w:noProof/>
+              </w:rPr>
+              <w:t>Implémentation de la simulation</w:t>
+            </w:r>
+            <w:r>
+              <w:rPr>
+                <w:noProof/>
+                <w:webHidden/>
+              </w:rPr>
+              <w:tab/>
+            </w:r>
+            <w:r>
+              <w:rPr>
+                <w:noProof/>
+                <w:webHidden/>
+              </w:rPr>
+              <w:fldChar w:fldCharType="begin"/>
+            </w:r>
+            <w:r>
+              <w:rPr>
+                <w:noProof/>
+                <w:webHidden/>
+              </w:rPr>
+              <w:instrText xml:space="preserve"> PAGEREF _Toc218346393 \h </w:instrText>
+            </w:r>
+            <w:r>
+              <w:rPr>
+                <w:noProof/>
+                <w:webHidden/>
+              </w:rPr>
+            </w:r>
+            <w:r>
+              <w:rPr>
+                <w:noProof/>
+                <w:webHidden/>
+              </w:rPr>
+              <w:fldChar w:fldCharType="separate"/>
+            </w:r>
+            <w:r>
+              <w:rPr>
+                <w:noProof/>
+                <w:webHidden/>
+              </w:rPr>
+              <w:t>3</w:t>
+            </w:r>
+            <w:r>
+              <w:rPr>
+                <w:noProof/>
+                <w:webHidden/>
+              </w:rPr>
+              <w:fldChar w:fldCharType="end"/>
+            </w:r>
+          </w:hyperlink>
+        </w:p>
+        <w:p>
+          <w:pPr>
+            <w:pStyle w:val="TM2"/>
+            <w:tabs>
+              <w:tab w:val="right" w:leader="dot" w:pos="9062"/>
+            </w:tabs>
+            <w:rPr>
+              <w:noProof/>
+            </w:rPr>
+          </w:pPr>
+          <w:hyperlink w:anchor="_Toc218346394" w:history="1">
+            <w:r>
+              <w:rPr>
+                <w:rStyle w:val="Lienhypertexte"/>
+                <w:noProof/>
+              </w:rPr>
+              <w:t>Tests de l’application</w:t>
+            </w:r>
+            <w:r>
+              <w:rPr>
+                <w:noProof/>
+                <w:webHidden/>
+              </w:rPr>
+              <w:tab/>
+            </w:r>
+            <w:r>
+              <w:rPr>
+                <w:noProof/>
+                <w:webHidden/>
+              </w:rPr>
+              <w:fldChar w:fldCharType="begin"/>
+            </w:r>
+            <w:r>
+              <w:rPr>
+                <w:noProof/>
+                <w:webHidden/>
+              </w:rPr>
+              <w:instrText xml:space="preserve"> PAGEREF _Toc218346394 \h </w:instrText>
+            </w:r>
+            <w:r>
+              <w:rPr>
+                <w:noProof/>
+                <w:webHidden/>
+              </w:rPr>
+            </w:r>
+            <w:r>
+              <w:rPr>
+                <w:noProof/>
+                <w:webHidden/>
+              </w:rPr>
+              <w:fldChar w:fldCharType="separate"/>
+            </w:r>
+            <w:r>
+              <w:rPr>
+                <w:noProof/>
+                <w:webHidden/>
+              </w:rPr>
+              <w:t>4</w:t>
+            </w:r>
+            <w:r>
+              <w:rPr>
+                <w:noProof/>
+                <w:webHidden/>
+              </w:rPr>
+              <w:fldChar w:fldCharType="end"/>
+            </w:r>
+          </w:hyperlink>
+        </w:p>
+        <w:p>
+          <w:pPr>
+            <w:pStyle w:val="TM2"/>
+            <w:tabs>
+              <w:tab w:val="right" w:leader="dot" w:pos="9062"/>
+            </w:tabs>
+            <w:rPr>
+              <w:noProof/>
+            </w:rPr>
+          </w:pPr>
+          <w:hyperlink w:anchor="_Toc218346395" w:history="1">
+            <w:r>
+              <w:rPr>
+                <w:rStyle w:val="Lienhypertexte"/>
+                <w:noProof/>
+              </w:rPr>
+              <w:t>Rédaction de la documentation et du support de présentation</w:t>
+            </w:r>
+            <w:r>
+              <w:rPr>
+                <w:noProof/>
+                <w:webHidden/>
+              </w:rPr>
+              <w:tab/>
+            </w:r>
+            <w:r>
+              <w:rPr>
+                <w:noProof/>
+                <w:webHidden/>
+              </w:rPr>
+              <w:fldChar w:fldCharType="begin"/>
+            </w:r>
+            <w:r>
+              <w:rPr>
+                <w:noProof/>
+                <w:webHidden/>
+              </w:rPr>
+              <w:instrText xml:space="preserve"> PAGEREF _Toc218346395 \h </w:instrText>
+            </w:r>
+            <w:r>
+              <w:rPr>
+                <w:noProof/>
+                <w:webHidden/>
+              </w:rPr>
+            </w:r>
+            <w:r>
+              <w:rPr>
+                <w:noProof/>
+                <w:webHidden/>
+              </w:rPr>
+              <w:fldChar w:fldCharType="separate"/>
+            </w:r>
+            <w:r>
+              <w:rPr>
+                <w:noProof/>
+                <w:webHidden/>
+              </w:rPr>
+              <w:t>4</w:t>
+            </w:r>
+            <w:r>
+              <w:rPr>
+                <w:noProof/>
+                <w:webHidden/>
+              </w:rPr>
+              <w:fldChar w:fldCharType="end"/>
+            </w:r>
+          </w:hyperlink>
+        </w:p>
+        <w:p>
+          <w:pPr>
+            <w:pStyle w:val="TM1"/>
+            <w:tabs>
+              <w:tab w:val="right" w:leader="dot" w:pos="9062"/>
+            </w:tabs>
+            <w:rPr>
+              <w:rFonts w:eastAsiaTheme="minorEastAsia"/>
+              <w:noProof/>
+              <w:lang w:eastAsia="fr-FR"/>
+            </w:rPr>
+          </w:pPr>
+          <w:hyperlink w:anchor="_Toc218346396" w:history="1">
+            <w:r>
+              <w:rPr>
+                <w:rStyle w:val="Lienhypertexte"/>
+                <w:b/>
+                <w:bCs/>
+                <w:noProof/>
+              </w:rPr>
+              <w:t>Travail réalisé</w:t>
+            </w:r>
+            <w:r>
+              <w:rPr>
+                <w:noProof/>
+                <w:webHidden/>
+              </w:rPr>
+              <w:tab/>
+            </w:r>
+            <w:r>
+              <w:rPr>
+                <w:noProof/>
+                <w:webHidden/>
+              </w:rPr>
+              <w:fldChar w:fldCharType="begin"/>
+            </w:r>
+            <w:r>
+              <w:rPr>
+                <w:noProof/>
+                <w:webHidden/>
+              </w:rPr>
+              <w:instrText xml:space="preserve"> PAGEREF _Toc218346396 \h </w:instrText>
+            </w:r>
+            <w:r>
+              <w:rPr>
+                <w:noProof/>
+                <w:webHidden/>
+              </w:rPr>
+            </w:r>
+            <w:r>
+              <w:rPr>
+                <w:noProof/>
+                <w:webHidden/>
+              </w:rPr>
+              <w:fldChar w:fldCharType="separate"/>
+            </w:r>
+            <w:r>
+              <w:rPr>
+                <w:noProof/>
+                <w:webHidden/>
+              </w:rPr>
+              <w:t>5</w:t>
+            </w:r>
+            <w:r>
+              <w:rPr>
+                <w:noProof/>
+                <w:webHidden/>
+              </w:rPr>
+              <w:fldChar w:fldCharType="end"/>
+            </w:r>
+          </w:hyperlink>
+        </w:p>
+        <w:p>
+          <w:pPr>
+            <w:pStyle w:val="TM1"/>
+            <w:tabs>
+              <w:tab w:val="right" w:leader="dot" w:pos="9062"/>
+            </w:tabs>
+            <w:rPr>
+              <w:rFonts w:eastAsiaTheme="minorEastAsia"/>
+              <w:noProof/>
+              <w:lang w:eastAsia="fr-FR"/>
+            </w:rPr>
+          </w:pPr>
+          <w:hyperlink w:anchor="_Toc218346397" w:history="1">
+            <w:r>
+              <w:rPr>
+                <w:rStyle w:val="Lienhypertexte"/>
+                <w:b/>
+                <w:bCs/>
+                <w:noProof/>
+              </w:rPr>
+              <w:t>Diagramme de Gantt</w:t>
+            </w:r>
+            <w:r>
+              <w:rPr>
+                <w:noProof/>
+                <w:webHidden/>
+              </w:rPr>
+              <w:tab/>
+            </w:r>
+            <w:r>
+              <w:rPr>
+                <w:noProof/>
+                <w:webHidden/>
+              </w:rPr>
+              <w:fldChar w:fldCharType="begin"/>
+            </w:r>
+            <w:r>
+              <w:rPr>
+                <w:noProof/>
+                <w:webHidden/>
+              </w:rPr>
+              <w:instrText xml:space="preserve"> PAGEREF _Toc218346397 \h </w:instrText>
+            </w:r>
+            <w:r>
+              <w:rPr>
+                <w:noProof/>
+                <w:webHidden/>
+              </w:rPr>
+            </w:r>
+            <w:r>
+              <w:rPr>
+                <w:noProof/>
+                <w:webHidden/>
+              </w:rPr>
+              <w:fldChar w:fldCharType="separate"/>
+            </w:r>
+            <w:r>
+              <w:rPr>
+                <w:noProof/>
+                <w:webHidden/>
+              </w:rPr>
+              <w:t>7</w:t>
+            </w:r>
+            <w:r>
+              <w:rPr>
+                <w:noProof/>
+                <w:webHidden/>
+              </w:rPr>
+              <w:fldChar w:fldCharType="end"/>
+            </w:r>
+          </w:hyperlink>
+        </w:p>
+        <w:p>
+          <w:pPr>
+            <w:pStyle w:val="TM2"/>
+            <w:tabs>
+              <w:tab w:val="right" w:leader="dot" w:pos="9062"/>
+            </w:tabs>
+            <w:rPr>
+              <w:noProof/>
+            </w:rPr>
+          </w:pPr>
+          <w:hyperlink r:id="rId8" w:anchor="_Toc218346398" w:history="1">
+            <w:r>
+              <w:rPr>
+                <w:rStyle w:val="Lienhypertexte"/>
+                <w:noProof/>
+              </w:rPr>
+              <w:t>Diagramme initial</w:t>
+            </w:r>
+            <w:r>
+              <w:rPr>
+                <w:noProof/>
+                <w:webHidden/>
+              </w:rPr>
+              <w:tab/>
+            </w:r>
+            <w:r>
+              <w:rPr>
+                <w:noProof/>
+                <w:webHidden/>
+              </w:rPr>
+              <w:fldChar w:fldCharType="begin"/>
+            </w:r>
+            <w:r>
+              <w:rPr>
+                <w:noProof/>
+                <w:webHidden/>
+              </w:rPr>
+              <w:instrText xml:space="preserve"> PAGEREF _Toc218346398 \h </w:instrText>
+            </w:r>
+            <w:r>
+              <w:rPr>
+                <w:noProof/>
+                <w:webHidden/>
+              </w:rPr>
+            </w:r>
+            <w:r>
+              <w:rPr>
+                <w:noProof/>
+                <w:webHidden/>
+              </w:rPr>
+              <w:fldChar w:fldCharType="separate"/>
+            </w:r>
+            <w:r>
+              <w:rPr>
+                <w:noProof/>
+                <w:webHidden/>
+              </w:rPr>
+              <w:t>7</w:t>
+            </w:r>
+            <w:r>
+              <w:rPr>
+                <w:noProof/>
+                <w:webHidden/>
+              </w:rPr>
+              <w:fldChar w:fldCharType="end"/>
+            </w:r>
+          </w:hyperlink>
+        </w:p>
+        <w:p>
+          <w:pPr>
+            <w:pStyle w:val="TM2"/>
+            <w:tabs>
+              <w:tab w:val="right" w:leader="dot" w:pos="9062"/>
+            </w:tabs>
+            <w:rPr>
+              <w:noProof/>
+            </w:rPr>
+          </w:pPr>
+          <w:hyperlink r:id="rId9" w:anchor="_Toc218346399" w:history="1">
+            <w:r>
+              <w:rPr>
+                <w:rStyle w:val="Lienhypertexte"/>
+                <w:noProof/>
+              </w:rPr>
+              <w:t>Diagramme final</w:t>
+            </w:r>
+            <w:r>
+              <w:rPr>
+                <w:noProof/>
+                <w:webHidden/>
+              </w:rPr>
+              <w:tab/>
+            </w:r>
+            <w:r>
+              <w:rPr>
+                <w:noProof/>
+                <w:webHidden/>
+              </w:rPr>
+              <w:fldChar w:fldCharType="begin"/>
+            </w:r>
+            <w:r>
+              <w:rPr>
+                <w:noProof/>
+                <w:webHidden/>
+              </w:rPr>
+              <w:instrText xml:space="preserve"> PAGEREF _Toc218346399 \h </w:instrText>
+            </w:r>
+            <w:r>
+              <w:rPr>
+                <w:noProof/>
+                <w:webHidden/>
+              </w:rPr>
+            </w:r>
+            <w:r>
+              <w:rPr>
+                <w:noProof/>
+                <w:webHidden/>
+              </w:rPr>
+              <w:fldChar w:fldCharType="separate"/>
+            </w:r>
+            <w:r>
+              <w:rPr>
+                <w:noProof/>
+                <w:webHidden/>
+              </w:rPr>
+              <w:t>8</w:t>
+            </w:r>
+            <w:r>
+              <w:rPr>
+                <w:noProof/>
+                <w:webHidden/>
+              </w:rPr>
+              <w:fldChar w:fldCharType="end"/>
+            </w:r>
+          </w:hyperlink>
+        </w:p>
+        <w:p>
+          <w:pPr>
+            <w:pStyle w:val="TM1"/>
+            <w:tabs>
+              <w:tab w:val="right" w:leader="dot" w:pos="9062"/>
+            </w:tabs>
+            <w:rPr>
+              <w:rFonts w:eastAsiaTheme="minorEastAsia"/>
+              <w:noProof/>
+              <w:lang w:eastAsia="fr-FR"/>
+            </w:rPr>
+          </w:pPr>
+          <w:hyperlink w:anchor="_Toc218346400" w:history="1">
+            <w:r>
+              <w:rPr>
+                <w:rStyle w:val="Lienhypertexte"/>
+                <w:b/>
+                <w:bCs/>
+                <w:noProof/>
+              </w:rPr>
+              <w:t>Diagramme de classe</w:t>
+            </w:r>
+            <w:r>
+              <w:rPr>
+                <w:noProof/>
+                <w:webHidden/>
+              </w:rPr>
+              <w:tab/>
+            </w:r>
+            <w:r>
+              <w:rPr>
+                <w:noProof/>
+                <w:webHidden/>
+              </w:rPr>
+              <w:fldChar w:fldCharType="begin"/>
+            </w:r>
+            <w:r>
+              <w:rPr>
+                <w:noProof/>
+                <w:webHidden/>
+              </w:rPr>
+              <w:instrText xml:space="preserve"> PAGEREF _Toc218346400 \h </w:instrText>
+            </w:r>
+            <w:r>
+              <w:rPr>
+                <w:noProof/>
+                <w:webHidden/>
+              </w:rPr>
+            </w:r>
+            <w:r>
+              <w:rPr>
+                <w:noProof/>
+                <w:webHidden/>
+              </w:rPr>
+              <w:fldChar w:fldCharType="separate"/>
+            </w:r>
+            <w:r>
+              <w:rPr>
+                <w:noProof/>
+                <w:webHidden/>
+              </w:rPr>
+              <w:t>9</w:t>
+            </w:r>
+            <w:r>
+              <w:rPr>
+                <w:noProof/>
+                <w:webHidden/>
+              </w:rPr>
+              <w:fldChar w:fldCharType="end"/>
+            </w:r>
+          </w:hyperlink>
+        </w:p>
+        <w:p>
+          <w:pPr>
+            <w:pStyle w:val="TM2"/>
+            <w:tabs>
+              <w:tab w:val="right" w:leader="dot" w:pos="9062"/>
+            </w:tabs>
+            <w:rPr>
+              <w:noProof/>
+            </w:rPr>
+          </w:pPr>
+          <w:hyperlink w:anchor="_Toc218346401" w:history="1">
+            <w:r>
+              <w:rPr>
+                <w:rStyle w:val="Lienhypertexte"/>
+                <w:noProof/>
+              </w:rPr>
+              <w:t>Diagramme initial</w:t>
+            </w:r>
+            <w:r>
+              <w:rPr>
+                <w:noProof/>
+                <w:webHidden/>
+              </w:rPr>
+              <w:tab/>
+            </w:r>
+            <w:r>
+              <w:rPr>
+                <w:noProof/>
+                <w:webHidden/>
+              </w:rPr>
+              <w:fldChar w:fldCharType="begin"/>
+            </w:r>
+            <w:r>
+              <w:rPr>
+                <w:noProof/>
+                <w:webHidden/>
+              </w:rPr>
+              <w:instrText xml:space="preserve"> PAGEREF _Toc218346401 \h </w:instrText>
+            </w:r>
+            <w:r>
+              <w:rPr>
+                <w:noProof/>
+                <w:webHidden/>
+              </w:rPr>
+            </w:r>
+            <w:r>
+              <w:rPr>
+                <w:noProof/>
+                <w:webHidden/>
+              </w:rPr>
+              <w:fldChar w:fldCharType="separate"/>
+            </w:r>
+            <w:r>
+              <w:rPr>
+                <w:noProof/>
+                <w:webHidden/>
+              </w:rPr>
+              <w:t>9</w:t>
+            </w:r>
+            <w:r>
+              <w:rPr>
+                <w:noProof/>
+                <w:webHidden/>
+              </w:rPr>
+              <w:fldChar w:fldCharType="end"/>
+            </w:r>
+          </w:hyperlink>
+        </w:p>
+        <w:p>
+          <w:pPr>
+            <w:pStyle w:val="TM2"/>
+            <w:tabs>
+              <w:tab w:val="right" w:leader="dot" w:pos="9062"/>
+            </w:tabs>
+            <w:rPr>
+              <w:noProof/>
+            </w:rPr>
+          </w:pPr>
+          <w:hyperlink r:id="rId10" w:anchor="_Toc218346402" w:history="1">
+            <w:r>
+              <w:rPr>
+                <w:rStyle w:val="Lienhypertexte"/>
+                <w:noProof/>
+              </w:rPr>
+              <w:t>Diagramme final</w:t>
+            </w:r>
+            <w:r>
+              <w:rPr>
+                <w:noProof/>
+                <w:webHidden/>
+              </w:rPr>
+              <w:tab/>
+            </w:r>
+            <w:r>
+              <w:rPr>
+                <w:noProof/>
+                <w:webHidden/>
+              </w:rPr>
+              <w:fldChar w:fldCharType="begin"/>
+            </w:r>
+            <w:r>
+              <w:rPr>
+                <w:noProof/>
+                <w:webHidden/>
+              </w:rPr>
+              <w:instrText xml:space="preserve"> PAGEREF _Toc218346402 \h </w:instrText>
+            </w:r>
+            <w:r>
+              <w:rPr>
+                <w:noProof/>
+                <w:webHidden/>
+              </w:rPr>
+            </w:r>
+            <w:r>
+              <w:rPr>
+                <w:noProof/>
+                <w:webHidden/>
+              </w:rPr>
+              <w:fldChar w:fldCharType="separate"/>
+            </w:r>
+            <w:r>
+              <w:rPr>
+                <w:noProof/>
+                <w:webHidden/>
+              </w:rPr>
+              <w:t>10</w:t>
+            </w:r>
+            <w:r>
+              <w:rPr>
+                <w:noProof/>
+                <w:webHidden/>
+              </w:rPr>
+              <w:fldChar w:fldCharType="end"/>
+            </w:r>
+          </w:hyperlink>
+        </w:p>
+        <w:p>
+          <w:pPr>
+            <w:pStyle w:val="TM1"/>
+            <w:tabs>
+              <w:tab w:val="right" w:leader="dot" w:pos="9062"/>
+            </w:tabs>
+            <w:rPr>
+              <w:rFonts w:eastAsiaTheme="minorEastAsia"/>
+              <w:noProof/>
+              <w:lang w:eastAsia="fr-FR"/>
+            </w:rPr>
+          </w:pPr>
+          <w:hyperlink w:anchor="_Toc218346403" w:history="1">
+            <w:r>
+              <w:rPr>
+                <w:rStyle w:val="Lienhypertexte"/>
+                <w:b/>
+                <w:bCs/>
+                <w:noProof/>
+              </w:rPr>
+              <w:t>Travail du sprint 6</w:t>
+            </w:r>
+            <w:r>
+              <w:rPr>
+                <w:noProof/>
+                <w:webHidden/>
+              </w:rPr>
+              <w:tab/>
+            </w:r>
+            <w:r>
+              <w:rPr>
+                <w:noProof/>
+                <w:webHidden/>
+              </w:rPr>
+              <w:fldChar w:fldCharType="begin"/>
+            </w:r>
+            <w:r>
+              <w:rPr>
+                <w:noProof/>
+                <w:webHidden/>
+              </w:rPr>
+              <w:instrText xml:space="preserve"> PAGEREF _Toc218346403 \h </w:instrText>
+            </w:r>
+            <w:r>
+              <w:rPr>
+                <w:noProof/>
+                <w:webHidden/>
+              </w:rPr>
+            </w:r>
+            <w:r>
+              <w:rPr>
+                <w:noProof/>
+                <w:webHidden/>
+              </w:rPr>
+              <w:fldChar w:fldCharType="separate"/>
+            </w:r>
+            <w:r>
+              <w:rPr>
+                <w:noProof/>
+                <w:webHidden/>
+              </w:rPr>
+              <w:t>11</w:t>
+            </w:r>
+            <w:r>
+              <w:rPr>
+                <w:noProof/>
+                <w:webHidden/>
+              </w:rPr>
+              <w:fldChar w:fldCharType="end"/>
+            </w:r>
+          </w:hyperlink>
+        </w:p>
+        <w:p>
+          <w:pPr>
+            <w:pStyle w:val="TM2"/>
+            <w:tabs>
+              <w:tab w:val="right" w:leader="dot" w:pos="9062"/>
+            </w:tabs>
+            <w:rPr>
+              <w:noProof/>
+            </w:rPr>
+          </w:pPr>
+          <w:hyperlink w:anchor="_Toc218346404" w:history="1">
+            <w:r>
+              <w:rPr>
+                <w:rStyle w:val="Lienhypertexte"/>
+                <w:noProof/>
+              </w:rPr>
+              <w:t>Travail prévu</w:t>
+            </w:r>
+            <w:r>
+              <w:rPr>
+                <w:noProof/>
+                <w:webHidden/>
+              </w:rPr>
+              <w:tab/>
+            </w:r>
+            <w:r>
+              <w:rPr>
+                <w:noProof/>
+                <w:webHidden/>
+              </w:rPr>
+              <w:fldChar w:fldCharType="begin"/>
+            </w:r>
+            <w:r>
+              <w:rPr>
+                <w:noProof/>
+                <w:webHidden/>
+              </w:rPr>
+              <w:instrText xml:space="preserve"> PAGEREF _Toc218346404 \h </w:instrText>
+            </w:r>
+            <w:r>
+              <w:rPr>
+                <w:noProof/>
+                <w:webHidden/>
+              </w:rPr>
+            </w:r>
+            <w:r>
+              <w:rPr>
+                <w:noProof/>
+                <w:webHidden/>
+              </w:rPr>
+              <w:fldChar w:fldCharType="separate"/>
+            </w:r>
+            <w:r>
+              <w:rPr>
+                <w:noProof/>
+                <w:webHidden/>
+              </w:rPr>
+              <w:t>11</w:t>
+            </w:r>
+            <w:r>
+              <w:rPr>
+                <w:noProof/>
+                <w:webHidden/>
+              </w:rPr>
+              <w:fldChar w:fldCharType="end"/>
+            </w:r>
+          </w:hyperlink>
+        </w:p>
+        <w:p>
+          <w:pPr>
+            <w:pStyle w:val="TM3"/>
+            <w:tabs>
+              <w:tab w:val="right" w:leader="dot" w:pos="9062"/>
+            </w:tabs>
+            <w:rPr>
+              <w:noProof/>
+            </w:rPr>
+          </w:pPr>
+          <w:hyperlink w:anchor="_Toc218346405" w:history="1">
+            <w:r>
+              <w:rPr>
+                <w:rStyle w:val="Lienhypertexte"/>
+                <w:noProof/>
+              </w:rPr>
+              <w:t>Athène</w:t>
+            </w:r>
+            <w:r>
+              <w:rPr>
+                <w:noProof/>
+                <w:webHidden/>
+              </w:rPr>
+              <w:tab/>
+            </w:r>
+            <w:r>
+              <w:rPr>
+                <w:noProof/>
+                <w:webHidden/>
+              </w:rPr>
+              <w:fldChar w:fldCharType="begin"/>
+            </w:r>
+            <w:r>
+              <w:rPr>
+                <w:noProof/>
+                <w:webHidden/>
+              </w:rPr>
+              <w:instrText xml:space="preserve"> PAGEREF _Toc218346405 \h </w:instrText>
+            </w:r>
+            <w:r>
+              <w:rPr>
+                <w:noProof/>
+                <w:webHidden/>
+              </w:rPr>
+            </w:r>
+            <w:r>
+              <w:rPr>
+                <w:noProof/>
+                <w:webHidden/>
+              </w:rPr>
+              <w:fldChar w:fldCharType="separate"/>
+            </w:r>
+            <w:r>
+              <w:rPr>
+                <w:noProof/>
+                <w:webHidden/>
+              </w:rPr>
+              <w:t>11</w:t>
+            </w:r>
+            <w:r>
+              <w:rPr>
+                <w:noProof/>
+                <w:webHidden/>
+              </w:rPr>
+              <w:fldChar w:fldCharType="end"/>
+            </w:r>
+          </w:hyperlink>
+        </w:p>
+        <w:p>
+          <w:pPr>
+            <w:pStyle w:val="TM3"/>
+            <w:tabs>
+              <w:tab w:val="right" w:leader="dot" w:pos="9062"/>
+            </w:tabs>
+            <w:rPr>
+              <w:noProof/>
+            </w:rPr>
+          </w:pPr>
+          <w:hyperlink w:anchor="_Toc218346406" w:history="1">
+            <w:r>
+              <w:rPr>
+                <w:rStyle w:val="Lienhypertexte"/>
+                <w:noProof/>
+              </w:rPr>
+              <w:t>Adrien</w:t>
+            </w:r>
+            <w:r>
+              <w:rPr>
+                <w:noProof/>
+                <w:webHidden/>
+              </w:rPr>
+              <w:tab/>
+            </w:r>
+            <w:r>
+              <w:rPr>
+                <w:noProof/>
+                <w:webHidden/>
+              </w:rPr>
+              <w:fldChar w:fldCharType="begin"/>
+            </w:r>
+            <w:r>
+              <w:rPr>
+                <w:noProof/>
+                <w:webHidden/>
+              </w:rPr>
+              <w:instrText xml:space="preserve"> PAGEREF _Toc218346406 \h </w:instrText>
+            </w:r>
+            <w:r>
+              <w:rPr>
+                <w:noProof/>
+                <w:webHidden/>
+              </w:rPr>
+            </w:r>
+            <w:r>
+              <w:rPr>
+                <w:noProof/>
+                <w:webHidden/>
+              </w:rPr>
+              <w:fldChar w:fldCharType="separate"/>
+            </w:r>
+            <w:r>
+              <w:rPr>
+                <w:noProof/>
+                <w:webHidden/>
+              </w:rPr>
+              <w:t>11</w:t>
+            </w:r>
+            <w:r>
+              <w:rPr>
+                <w:noProof/>
+                <w:webHidden/>
+              </w:rPr>
+              <w:fldChar w:fldCharType="end"/>
+            </w:r>
+          </w:hyperlink>
+        </w:p>
+        <w:p>
+          <w:pPr>
+            <w:pStyle w:val="TM2"/>
+            <w:tabs>
+              <w:tab w:val="right" w:leader="dot" w:pos="9062"/>
+            </w:tabs>
+            <w:rPr>
+              <w:noProof/>
+            </w:rPr>
+          </w:pPr>
+          <w:hyperlink w:anchor="_Toc218346407" w:history="1">
+            <w:r>
+              <w:rPr>
+                <w:rStyle w:val="Lienhypertexte"/>
+                <w:noProof/>
+              </w:rPr>
+              <w:t>Travail réalisé</w:t>
+            </w:r>
+            <w:r>
+              <w:rPr>
+                <w:noProof/>
+                <w:webHidden/>
+              </w:rPr>
+              <w:tab/>
+            </w:r>
+            <w:r>
+              <w:rPr>
+                <w:noProof/>
+                <w:webHidden/>
+              </w:rPr>
+              <w:fldChar w:fldCharType="begin"/>
+            </w:r>
+            <w:r>
+              <w:rPr>
+                <w:noProof/>
+                <w:webHidden/>
+              </w:rPr>
+              <w:instrText xml:space="preserve"> PAGEREF _Toc218346407 \h </w:instrText>
+            </w:r>
+            <w:r>
+              <w:rPr>
+                <w:noProof/>
+                <w:webHidden/>
+              </w:rPr>
+            </w:r>
+            <w:r>
+              <w:rPr>
+                <w:noProof/>
+                <w:webHidden/>
+              </w:rPr>
+              <w:fldChar w:fldCharType="separate"/>
+            </w:r>
+            <w:r>
+              <w:rPr>
+                <w:noProof/>
+                <w:webHidden/>
+              </w:rPr>
+              <w:t>11</w:t>
+            </w:r>
+            <w:r>
+              <w:rPr>
+                <w:noProof/>
+                <w:webHidden/>
+              </w:rPr>
+              <w:fldChar w:fldCharType="end"/>
+            </w:r>
+          </w:hyperlink>
+        </w:p>
+        <w:p>
+          <w:pPr>
+            <w:pStyle w:val="TM3"/>
+            <w:tabs>
+              <w:tab w:val="right" w:leader="dot" w:pos="9062"/>
+            </w:tabs>
+            <w:rPr>
+              <w:noProof/>
+            </w:rPr>
+          </w:pPr>
+          <w:hyperlink w:anchor="_Toc218346408" w:history="1">
+            <w:r>
+              <w:rPr>
+                <w:rStyle w:val="Lienhypertexte"/>
+                <w:noProof/>
+              </w:rPr>
+              <w:t>Athène</w:t>
+            </w:r>
+            <w:r>
+              <w:rPr>
+                <w:noProof/>
+                <w:webHidden/>
+              </w:rPr>
+              <w:tab/>
+            </w:r>
+            <w:r>
+              <w:rPr>
+                <w:noProof/>
+                <w:webHidden/>
+              </w:rPr>
+              <w:fldChar w:fldCharType="begin"/>
+            </w:r>
+            <w:r>
+              <w:rPr>
+                <w:noProof/>
+                <w:webHidden/>
+              </w:rPr>
+              <w:instrText xml:space="preserve"> PAGEREF _Toc218346408 \h </w:instrText>
+            </w:r>
+            <w:r>
+              <w:rPr>
+                <w:noProof/>
+                <w:webHidden/>
+              </w:rPr>
+            </w:r>
+            <w:r>
+              <w:rPr>
+                <w:noProof/>
+                <w:webHidden/>
+              </w:rPr>
+              <w:fldChar w:fldCharType="separate"/>
+            </w:r>
+            <w:r>
+              <w:rPr>
+                <w:noProof/>
+                <w:webHidden/>
+              </w:rPr>
+              <w:t>11</w:t>
+            </w:r>
+            <w:r>
+              <w:rPr>
+                <w:noProof/>
+                <w:webHidden/>
+              </w:rPr>
+              <w:fldChar w:fldCharType="end"/>
+            </w:r>
+          </w:hyperlink>
+        </w:p>
+        <w:p>
+          <w:pPr>
+            <w:pStyle w:val="TM3"/>
+            <w:tabs>
+              <w:tab w:val="right" w:leader="dot" w:pos="9062"/>
+            </w:tabs>
+            <w:rPr>
+              <w:noProof/>
+            </w:rPr>
+          </w:pPr>
+          <w:hyperlink w:anchor="_Toc218346409" w:history="1">
+            <w:r>
+              <w:rPr>
+                <w:rStyle w:val="Lienhypertexte"/>
+                <w:noProof/>
+              </w:rPr>
+              <w:t>Adrien</w:t>
+            </w:r>
+            <w:r>
+              <w:rPr>
+                <w:noProof/>
+                <w:webHidden/>
+              </w:rPr>
+              <w:tab/>
+            </w:r>
+            <w:r>
+              <w:rPr>
+                <w:noProof/>
+                <w:webHidden/>
+              </w:rPr>
+              <w:fldChar w:fldCharType="begin"/>
+            </w:r>
+            <w:r>
+              <w:rPr>
+                <w:noProof/>
+                <w:webHidden/>
+              </w:rPr>
+              <w:instrText xml:space="preserve"> PAGEREF _Toc218346409 \h </w:instrText>
+            </w:r>
+            <w:r>
+              <w:rPr>
+                <w:noProof/>
+                <w:webHidden/>
+              </w:rPr>
+            </w:r>
+            <w:r>
+              <w:rPr>
+                <w:noProof/>
+                <w:webHidden/>
+              </w:rPr>
+              <w:fldChar w:fldCharType="separate"/>
+            </w:r>
+            <w:r>
+              <w:rPr>
+                <w:noProof/>
+                <w:webHidden/>
+              </w:rPr>
+              <w:t>11</w:t>
+            </w:r>
+            <w:r>
+              <w:rPr>
+                <w:noProof/>
+                <w:webHidden/>
+              </w:rPr>
+              <w:fldChar w:fldCharType="end"/>
+            </w:r>
+          </w:hyperlink>
+        </w:p>
+        <w:p>
+          <w:pPr>
+            <w:pStyle w:val="TM1"/>
+            <w:tabs>
+              <w:tab w:val="right" w:leader="dot" w:pos="9062"/>
+            </w:tabs>
+            <w:rPr>
+              <w:rFonts w:eastAsiaTheme="minorEastAsia"/>
+              <w:noProof/>
+              <w:lang w:eastAsia="fr-FR"/>
+            </w:rPr>
+          </w:pPr>
+          <w:hyperlink w:anchor="_Toc218346410" w:history="1">
+            <w:r>
+              <w:rPr>
+                <w:rStyle w:val="Lienhypertexte"/>
+                <w:b/>
+                <w:bCs/>
+                <w:noProof/>
+              </w:rPr>
+              <w:t>Conclusion finale sur le projet</w:t>
+            </w:r>
+            <w:r>
+              <w:rPr>
+                <w:noProof/>
+                <w:webHidden/>
+              </w:rPr>
+              <w:tab/>
+            </w:r>
+            <w:r>
+              <w:rPr>
+                <w:noProof/>
+                <w:webHidden/>
+              </w:rPr>
+              <w:fldChar w:fldCharType="begin"/>
+            </w:r>
+            <w:r>
+              <w:rPr>
+                <w:noProof/>
+                <w:webHidden/>
+              </w:rPr>
+              <w:instrText xml:space="preserve"> PAGEREF _Toc218346410 \h </w:instrText>
+            </w:r>
+            <w:r>
+              <w:rPr>
+                <w:noProof/>
+                <w:webHidden/>
+              </w:rPr>
+            </w:r>
+            <w:r>
+              <w:rPr>
+                <w:noProof/>
+                <w:webHidden/>
+              </w:rPr>
+              <w:fldChar w:fldCharType="separate"/>
+            </w:r>
+            <w:r>
+              <w:rPr>
+                <w:noProof/>
+                <w:webHidden/>
+              </w:rPr>
+              <w:t>12</w:t>
+            </w:r>
+            <w:r>
+              <w:rPr>
+                <w:noProof/>
+                <w:webHidden/>
+              </w:rPr>
+              <w:fldChar w:fldCharType="end"/>
+            </w:r>
+          </w:hyperlink>
+        </w:p>
+        <w:p>
+          <w:pPr>
+            <w:pStyle w:val="TM2"/>
+            <w:tabs>
+              <w:tab w:val="right" w:leader="dot" w:pos="9062"/>
+            </w:tabs>
+            <w:rPr>
+              <w:noProof/>
+            </w:rPr>
+          </w:pPr>
+          <w:hyperlink w:anchor="_Toc218346411" w:history="1">
+            <w:r>
+              <w:rPr>
+                <w:rStyle w:val="Lienhypertexte"/>
+                <w:noProof/>
+              </w:rPr>
+              <w:t>Athène</w:t>
+            </w:r>
+            <w:r>
+              <w:rPr>
+                <w:noProof/>
+                <w:webHidden/>
+              </w:rPr>
+              <w:tab/>
+            </w:r>
+            <w:r>
+              <w:rPr>
+                <w:noProof/>
+                <w:webHidden/>
+              </w:rPr>
+              <w:fldChar w:fldCharType="begin"/>
+            </w:r>
+            <w:r>
+              <w:rPr>
+                <w:noProof/>
+                <w:webHidden/>
+              </w:rPr>
+              <w:instrText xml:space="preserve"> PAGEREF _Toc218346411 \h </w:instrText>
+            </w:r>
+            <w:r>
+              <w:rPr>
+                <w:noProof/>
+                <w:webHidden/>
+              </w:rPr>
+            </w:r>
+            <w:r>
+              <w:rPr>
+                <w:noProof/>
+                <w:webHidden/>
+              </w:rPr>
+              <w:fldChar w:fldCharType="separate"/>
+            </w:r>
+            <w:r>
+              <w:rPr>
+                <w:noProof/>
+                <w:webHidden/>
+              </w:rPr>
+              <w:t>12</w:t>
+            </w:r>
+            <w:r>
+              <w:rPr>
+                <w:noProof/>
+                <w:webHidden/>
+              </w:rPr>
+              <w:fldChar w:fldCharType="end"/>
+            </w:r>
+          </w:hyperlink>
+        </w:p>
+        <w:p>
+          <w:pPr>
+            <w:pStyle w:val="TM2"/>
+            <w:tabs>
+              <w:tab w:val="right" w:leader="dot" w:pos="9062"/>
+            </w:tabs>
+            <w:rPr>
+              <w:noProof/>
+            </w:rPr>
+          </w:pPr>
+          <w:hyperlink w:anchor="_Toc218346412" w:history="1">
+            <w:r>
+              <w:rPr>
+                <w:rStyle w:val="Lienhypertexte"/>
+                <w:noProof/>
+              </w:rPr>
+              <w:t>Adrien</w:t>
+            </w:r>
+            <w:r>
+              <w:rPr>
+                <w:noProof/>
+                <w:webHidden/>
+              </w:rPr>
+              <w:tab/>
+            </w:r>
+            <w:r>
+              <w:rPr>
+                <w:noProof/>
+                <w:webHidden/>
+              </w:rPr>
+              <w:fldChar w:fldCharType="begin"/>
+            </w:r>
+            <w:r>
+              <w:rPr>
+                <w:noProof/>
+                <w:webHidden/>
+              </w:rPr>
+              <w:instrText xml:space="preserve"> PAGEREF _Toc218346412 \h </w:instrText>
+            </w:r>
+            <w:r>
+              <w:rPr>
+                <w:noProof/>
+                <w:webHidden/>
+              </w:rPr>
+            </w:r>
+            <w:r>
+              <w:rPr>
+                <w:noProof/>
+                <w:webHidden/>
+              </w:rPr>
+              <w:fldChar w:fldCharType="separate"/>
+            </w:r>
+            <w:r>
+              <w:rPr>
+                <w:noProof/>
+                <w:webHidden/>
+              </w:rPr>
+              <w:t>12</w:t>
+            </w:r>
+            <w:r>
+              <w:rPr>
+                <w:noProof/>
+                <w:webHidden/>
+              </w:rPr>
+              <w:fldChar w:fldCharType="end"/>
+            </w:r>
+          </w:hyperlink>
+        </w:p>
+        <w:p>
+          <w:pPr>
+            <w:pStyle w:val="TM2"/>
+            <w:tabs>
+              <w:tab w:val="right" w:leader="dot" w:pos="9062"/>
+            </w:tabs>
+            <w:rPr>
+              <w:noProof/>
+            </w:rPr>
+          </w:pPr>
+          <w:hyperlink w:anchor="_Toc218346413" w:history="1">
+            <w:r>
+              <w:rPr>
+                <w:rStyle w:val="Lienhypertexte"/>
+                <w:noProof/>
+              </w:rPr>
+              <w:t>Commun</w:t>
+            </w:r>
+            <w:r>
+              <w:rPr>
+                <w:noProof/>
+                <w:webHidden/>
+              </w:rPr>
+              <w:tab/>
+            </w:r>
+            <w:r>
+              <w:rPr>
+                <w:noProof/>
+                <w:webHidden/>
+              </w:rPr>
+              <w:fldChar w:fldCharType="begin"/>
+            </w:r>
+            <w:r>
+              <w:rPr>
+                <w:noProof/>
+                <w:webHidden/>
+              </w:rPr>
+              <w:instrText xml:space="preserve"> PAGEREF _Toc218346413 \h </w:instrText>
+            </w:r>
+            <w:r>
+              <w:rPr>
+                <w:noProof/>
+                <w:webHidden/>
+              </w:rPr>
+            </w:r>
+            <w:r>
+              <w:rPr>
+                <w:noProof/>
+                <w:webHidden/>
+              </w:rPr>
+              <w:fldChar w:fldCharType="separate"/>
+            </w:r>
+            <w:r>
+              <w:rPr>
+                <w:noProof/>
+                <w:webHidden/>
+              </w:rPr>
+              <w:t>12</w:t>
+            </w:r>
+            <w:r>
+              <w:rPr>
+                <w:noProof/>
+                <w:webHidden/>
+              </w:rPr>
+              <w:fldChar w:fldCharType="end"/>
+            </w:r>
+          </w:hyperlink>
+        </w:p>
+        <w:p>
+          <w:r>
+            <w:rPr>
+              <w:b/>
+              <w:bCs/>
+            </w:rPr>
+            <w:fldChar w:fldCharType="end"/>
+          </w:r>
+        </w:p>
+      </w:sdtContent>
+    </w:sdt>
     <w:p>
       <w:pPr>
         <w:jc w:val="both"/>
@@ -54,172 +1968,194 @@
           <w:u w:val="single"/>
         </w:rPr>
       </w:pPr>
-      <w:r>
-        <w:rPr>
-          <w:rFonts w:asciiTheme="majorHAnsi" w:hAnsiTheme="majorHAnsi" w:cstheme="majorHAnsi"/>
+    </w:p>
+    <w:p>
+      <w:pPr>
+        <w:pStyle w:val="Titre1"/>
+        <w:rPr>
+          <w:rFonts w:cstheme="majorHAnsi"/>
           <w:b/>
           <w:bCs/>
+          <w:color w:val="auto"/>
           <w:sz w:val="28"/>
           <w:szCs w:val="28"/>
           <w:u w:val="single"/>
         </w:rPr>
-        <w:t>Présentation du projet</w:t>
-      </w:r>
-    </w:p>
-    <w:p>
-      <w:pPr>
-        <w:pStyle w:val="Default"/>
-        <w:jc w:val="both"/>
-        <w:rPr>
-          <w:rFonts w:asciiTheme="majorHAnsi" w:hAnsiTheme="majorHAnsi" w:cstheme="majorHAnsi"/>
+      </w:pPr>
+      <w:bookmarkStart w:id="0" w:name="_Toc218346387"/>
+      <w:r>
+        <w:rPr>
+          <w:rFonts w:cstheme="majorHAnsi"/>
+          <w:b/>
+          <w:bCs/>
+          <w:color w:val="auto"/>
           <w:sz w:val="28"/>
           <w:szCs w:val="28"/>
-        </w:rPr>
-      </w:pPr>
-      <w:r>
-        <w:rPr>
-          <w:rFonts w:asciiTheme="majorHAnsi" w:hAnsiTheme="majorHAnsi" w:cstheme="majorHAnsi"/>
+          <w:u w:val="single"/>
+        </w:rPr>
+        <w:lastRenderedPageBreak/>
+        <w:t>Présentation du projet</w:t>
+      </w:r>
+      <w:bookmarkEnd w:id="0"/>
+    </w:p>
+    <w:p>
+      <w:pPr>
+        <w:pStyle w:val="Titre2"/>
+        <w:rPr>
+          <w:rFonts w:cstheme="majorHAnsi"/>
+          <w:color w:val="auto"/>
           <w:sz w:val="28"/>
           <w:szCs w:val="28"/>
         </w:rPr>
-        <w:t>Objectif</w:t>
-      </w:r>
-    </w:p>
-    <w:p>
-      <w:pPr>
-        <w:pStyle w:val="Default"/>
-        <w:jc w:val="both"/>
-        <w:rPr>
-          <w:rFonts w:asciiTheme="majorHAnsi" w:hAnsiTheme="majorHAnsi" w:cstheme="majorHAnsi"/>
-        </w:rPr>
-      </w:pPr>
-      <w:r>
-        <w:rPr>
-          <w:rFonts w:asciiTheme="majorHAnsi" w:hAnsiTheme="majorHAnsi" w:cstheme="majorHAnsi"/>
-        </w:rPr>
-        <w:t>L’objectif du projet Épidém.io est de réaliser une simulation de propagation d’une épidémie.</w:t>
-      </w:r>
-      <w:r>
-        <w:rPr>
-          <w:rFonts w:asciiTheme="majorHAnsi" w:hAnsiTheme="majorHAnsi" w:cstheme="majorHAnsi"/>
-        </w:rPr>
-        <w:t xml:space="preserve"> </w:t>
-      </w:r>
-      <w:r>
-        <w:rPr>
-          <w:rFonts w:asciiTheme="majorHAnsi" w:hAnsiTheme="majorHAnsi" w:cstheme="majorHAnsi"/>
-        </w:rPr>
-        <w:t>L’utilisateur p</w:t>
-      </w:r>
-      <w:r>
-        <w:rPr>
-          <w:rFonts w:asciiTheme="majorHAnsi" w:hAnsiTheme="majorHAnsi" w:cstheme="majorHAnsi"/>
-        </w:rPr>
-        <w:t xml:space="preserve">eut </w:t>
-      </w:r>
-      <w:r>
-        <w:rPr>
-          <w:rFonts w:asciiTheme="majorHAnsi" w:hAnsiTheme="majorHAnsi" w:cstheme="majorHAnsi"/>
-        </w:rPr>
-        <w:t xml:space="preserve">régler différents paramètres pour adapter la simulation à ses critères. L’implantation </w:t>
-      </w:r>
-      <w:r>
-        <w:rPr>
-          <w:rFonts w:asciiTheme="majorHAnsi" w:hAnsiTheme="majorHAnsi" w:cstheme="majorHAnsi"/>
-        </w:rPr>
-        <w:t xml:space="preserve">a été réalisée en </w:t>
-      </w:r>
-      <w:r>
-        <w:rPr>
-          <w:rFonts w:asciiTheme="majorHAnsi" w:hAnsiTheme="majorHAnsi" w:cstheme="majorHAnsi"/>
-        </w:rPr>
-        <w:t xml:space="preserve">Python et des bibliothèques associées. L’utilisateur </w:t>
-      </w:r>
-      <w:r>
-        <w:rPr>
-          <w:rFonts w:asciiTheme="majorHAnsi" w:hAnsiTheme="majorHAnsi" w:cstheme="majorHAnsi"/>
-        </w:rPr>
-        <w:t>voit</w:t>
-      </w:r>
-      <w:r>
-        <w:rPr>
-          <w:rFonts w:asciiTheme="majorHAnsi" w:hAnsiTheme="majorHAnsi" w:cstheme="majorHAnsi"/>
-        </w:rPr>
-        <w:t xml:space="preserve"> la maladie se répandre au fur et à mesure. Il y </w:t>
-      </w:r>
-      <w:r>
-        <w:rPr>
-          <w:rFonts w:asciiTheme="majorHAnsi" w:hAnsiTheme="majorHAnsi" w:cstheme="majorHAnsi"/>
-        </w:rPr>
-        <w:t>a</w:t>
-      </w:r>
-      <w:r>
-        <w:rPr>
-          <w:rFonts w:asciiTheme="majorHAnsi" w:hAnsiTheme="majorHAnsi" w:cstheme="majorHAnsi"/>
-        </w:rPr>
-        <w:t xml:space="preserve"> des itérations successives de la propagation de l’épidémie que nous </w:t>
-      </w:r>
-      <w:r>
-        <w:rPr>
-          <w:rFonts w:asciiTheme="majorHAnsi" w:hAnsiTheme="majorHAnsi" w:cstheme="majorHAnsi"/>
-        </w:rPr>
-        <w:t>affichons</w:t>
-      </w:r>
-      <w:r>
-        <w:rPr>
-          <w:rFonts w:asciiTheme="majorHAnsi" w:hAnsiTheme="majorHAnsi" w:cstheme="majorHAnsi"/>
-        </w:rPr>
-        <w:t xml:space="preserve"> sous forme de schéma.</w:t>
-      </w:r>
-    </w:p>
-    <w:p>
-      <w:pPr>
-        <w:pStyle w:val="Default"/>
-        <w:jc w:val="both"/>
-        <w:rPr>
-          <w:rFonts w:asciiTheme="majorHAnsi" w:hAnsiTheme="majorHAnsi" w:cstheme="majorHAnsi"/>
-        </w:rPr>
-      </w:pPr>
-      <w:r>
-        <w:rPr>
-          <w:rFonts w:asciiTheme="majorHAnsi" w:hAnsiTheme="majorHAnsi" w:cstheme="majorHAnsi"/>
-        </w:rPr>
-        <w:t xml:space="preserve">Un point absolument central pour nous lors du développement a été de réaliser un logiciel complet, fonctionnel et pensé pour une vraie utilisation. L’interface est claire, documentée avec notamment des bulles d’information, et compte tous les outils nécessaires pour une utilisation intuitive et claire. Pour la simulation en elle-même, de nombreuses recherches ont été faites </w:t>
-      </w:r>
-      <w:r>
-        <w:rPr>
-          <w:rFonts w:asciiTheme="majorHAnsi" w:hAnsiTheme="majorHAnsi" w:cstheme="majorHAnsi"/>
-        </w:rPr>
-        <w:t>pour avoir une simulation réaliste contenant de l’aléatoire, avec une gestion des naissances, de la relance de la maladie, mais aussi des déplacements des personnes pour simuler des déplacements les plus « humains » possible.</w:t>
-      </w:r>
-    </w:p>
-    <w:p>
-      <w:pPr>
-        <w:pStyle w:val="Default"/>
-        <w:jc w:val="both"/>
-        <w:rPr>
-          <w:rFonts w:asciiTheme="majorHAnsi" w:hAnsiTheme="majorHAnsi" w:cstheme="majorHAnsi"/>
-        </w:rPr>
-      </w:pPr>
-    </w:p>
-    <w:p>
-      <w:pPr>
-        <w:pStyle w:val="Default"/>
-        <w:jc w:val="both"/>
-        <w:rPr>
-          <w:rFonts w:asciiTheme="majorHAnsi" w:hAnsiTheme="majorHAnsi" w:cstheme="majorHAnsi"/>
+      </w:pPr>
+      <w:bookmarkStart w:id="1" w:name="_Toc218346388"/>
+      <w:r>
+        <w:rPr>
+          <w:rFonts w:cstheme="majorHAnsi"/>
+          <w:color w:val="auto"/>
           <w:sz w:val="28"/>
           <w:szCs w:val="28"/>
         </w:rPr>
-      </w:pPr>
-      <w:r>
-        <w:rPr>
-          <w:rFonts w:asciiTheme="majorHAnsi" w:hAnsiTheme="majorHAnsi" w:cstheme="majorHAnsi"/>
+        <w:t>Objectif</w:t>
+      </w:r>
+      <w:bookmarkEnd w:id="1"/>
+    </w:p>
+    <w:p>
+      <w:pPr>
+        <w:pStyle w:val="Default"/>
+        <w:jc w:val="both"/>
+        <w:rPr>
+          <w:rFonts w:asciiTheme="majorHAnsi" w:hAnsiTheme="majorHAnsi" w:cstheme="majorHAnsi"/>
+        </w:rPr>
+      </w:pPr>
+      <w:r>
+        <w:rPr>
+          <w:rFonts w:asciiTheme="majorHAnsi" w:hAnsiTheme="majorHAnsi" w:cstheme="majorHAnsi"/>
+        </w:rPr>
+        <w:t>L’objectif du projet Épidém.io est de réaliser une simulation de propagation d’une épidémie.</w:t>
+      </w:r>
+      <w:r>
+        <w:rPr>
+          <w:rFonts w:asciiTheme="majorHAnsi" w:hAnsiTheme="majorHAnsi" w:cstheme="majorHAnsi"/>
+        </w:rPr>
+        <w:t xml:space="preserve"> </w:t>
+      </w:r>
+      <w:r>
+        <w:rPr>
+          <w:rFonts w:asciiTheme="majorHAnsi" w:hAnsiTheme="majorHAnsi" w:cstheme="majorHAnsi"/>
+        </w:rPr>
+        <w:t>L’utilisateur p</w:t>
+      </w:r>
+      <w:r>
+        <w:rPr>
+          <w:rFonts w:asciiTheme="majorHAnsi" w:hAnsiTheme="majorHAnsi" w:cstheme="majorHAnsi"/>
+        </w:rPr>
+        <w:t xml:space="preserve">eut </w:t>
+      </w:r>
+      <w:r>
+        <w:rPr>
+          <w:rFonts w:asciiTheme="majorHAnsi" w:hAnsiTheme="majorHAnsi" w:cstheme="majorHAnsi"/>
+        </w:rPr>
+        <w:t xml:space="preserve">régler différents paramètres pour adapter la simulation à ses critères. L’implantation </w:t>
+      </w:r>
+      <w:r>
+        <w:rPr>
+          <w:rFonts w:asciiTheme="majorHAnsi" w:hAnsiTheme="majorHAnsi" w:cstheme="majorHAnsi"/>
+        </w:rPr>
+        <w:t xml:space="preserve">a été réalisée en </w:t>
+      </w:r>
+      <w:r>
+        <w:rPr>
+          <w:rFonts w:asciiTheme="majorHAnsi" w:hAnsiTheme="majorHAnsi" w:cstheme="majorHAnsi"/>
+        </w:rPr>
+        <w:t xml:space="preserve">Python et des bibliothèques associées. L’utilisateur </w:t>
+      </w:r>
+      <w:r>
+        <w:rPr>
+          <w:rFonts w:asciiTheme="majorHAnsi" w:hAnsiTheme="majorHAnsi" w:cstheme="majorHAnsi"/>
+        </w:rPr>
+        <w:t>voit</w:t>
+      </w:r>
+      <w:r>
+        <w:rPr>
+          <w:rFonts w:asciiTheme="majorHAnsi" w:hAnsiTheme="majorHAnsi" w:cstheme="majorHAnsi"/>
+        </w:rPr>
+        <w:t xml:space="preserve"> la maladie se répandre au fur et à mesure. Il y </w:t>
+      </w:r>
+      <w:r>
+        <w:rPr>
+          <w:rFonts w:asciiTheme="majorHAnsi" w:hAnsiTheme="majorHAnsi" w:cstheme="majorHAnsi"/>
+        </w:rPr>
+        <w:t>a</w:t>
+      </w:r>
+      <w:r>
+        <w:rPr>
+          <w:rFonts w:asciiTheme="majorHAnsi" w:hAnsiTheme="majorHAnsi" w:cstheme="majorHAnsi"/>
+        </w:rPr>
+        <w:t xml:space="preserve"> des itérations successives de la propagation de l’épidémie que nous </w:t>
+      </w:r>
+      <w:r>
+        <w:rPr>
+          <w:rFonts w:asciiTheme="majorHAnsi" w:hAnsiTheme="majorHAnsi" w:cstheme="majorHAnsi"/>
+        </w:rPr>
+        <w:t>affichons</w:t>
+      </w:r>
+      <w:r>
+        <w:rPr>
+          <w:rFonts w:asciiTheme="majorHAnsi" w:hAnsiTheme="majorHAnsi" w:cstheme="majorHAnsi"/>
+        </w:rPr>
+        <w:t xml:space="preserve"> sous forme de schéma.</w:t>
+      </w:r>
+    </w:p>
+    <w:p>
+      <w:pPr>
+        <w:pStyle w:val="Default"/>
+        <w:jc w:val="both"/>
+        <w:rPr>
+          <w:rFonts w:asciiTheme="majorHAnsi" w:hAnsiTheme="majorHAnsi" w:cstheme="majorHAnsi"/>
+        </w:rPr>
+      </w:pPr>
+      <w:r>
+        <w:rPr>
+          <w:rFonts w:asciiTheme="majorHAnsi" w:hAnsiTheme="majorHAnsi" w:cstheme="majorHAnsi"/>
+        </w:rPr>
+        <w:t xml:space="preserve">Un point absolument central pour nous lors du développement a été de réaliser un logiciel complet, fonctionnel et pensé pour une vraie utilisation. L’interface est claire, documentée avec notamment des bulles d’information, et compte tous les outils nécessaires pour une utilisation intuitive et claire. Pour la simulation en elle-même, de nombreuses recherches ont été faites </w:t>
+      </w:r>
+      <w:r>
+        <w:rPr>
+          <w:rFonts w:asciiTheme="majorHAnsi" w:hAnsiTheme="majorHAnsi" w:cstheme="majorHAnsi"/>
+        </w:rPr>
+        <w:t>pour avoir une simulation réaliste contenant de l’aléatoire, avec une gestion des naissances, de la relance de la maladie, mais aussi des déplacements des personnes pour simuler des déplacements les plus « humains » possible.</w:t>
+      </w:r>
+    </w:p>
+    <w:p>
+      <w:pPr>
+        <w:pStyle w:val="Default"/>
+        <w:jc w:val="both"/>
+        <w:rPr>
+          <w:rFonts w:asciiTheme="majorHAnsi" w:hAnsiTheme="majorHAnsi" w:cstheme="majorHAnsi"/>
+        </w:rPr>
+      </w:pPr>
+    </w:p>
+    <w:p>
+      <w:pPr>
+        <w:pStyle w:val="Titre2"/>
+        <w:rPr>
+          <w:color w:val="auto"/>
           <w:sz w:val="28"/>
           <w:szCs w:val="28"/>
         </w:rPr>
+      </w:pPr>
+      <w:bookmarkStart w:id="2" w:name="_Toc218346389"/>
+      <w:r>
+        <w:rPr>
+          <w:color w:val="auto"/>
+          <w:sz w:val="28"/>
+          <w:szCs w:val="28"/>
+        </w:rPr>
         <w:t>Simulation</w:t>
       </w:r>
+      <w:bookmarkEnd w:id="2"/>
     </w:p>
     <w:p>
       <w:pPr>
@@ -600,7 +2536,6 @@
         <w:rPr>
           <w:rFonts w:asciiTheme="majorHAnsi" w:hAnsiTheme="majorHAnsi" w:cstheme="majorHAnsi"/>
         </w:rPr>
-        <w:lastRenderedPageBreak/>
         <w:t xml:space="preserve">- le taux de létalité (ou pourcentage de mortalité) : la simulation ne sera pas </w:t>
       </w:r>
       <w:r>
@@ -647,6 +2582,7 @@
         <w:rPr>
           <w:rFonts w:asciiTheme="majorHAnsi" w:hAnsiTheme="majorHAnsi" w:cstheme="majorHAnsi"/>
         </w:rPr>
+        <w:lastRenderedPageBreak/>
         <w:t xml:space="preserve">- le pourcentage de risque de transmission : ce n’est pas la même chose si une maladie a seulement 10% de risques d’être transmise, ou 95% ; </w:t>
       </w:r>
     </w:p>
@@ -745,45 +2681,49 @@
     </w:p>
     <w:p>
       <w:pPr>
-        <w:jc w:val="both"/>
-        <w:rPr>
-          <w:rFonts w:asciiTheme="majorHAnsi" w:hAnsiTheme="majorHAnsi" w:cstheme="majorHAnsi"/>
+        <w:pStyle w:val="Titre1"/>
+        <w:rPr>
           <w:b/>
           <w:bCs/>
+          <w:color w:val="auto"/>
           <w:sz w:val="28"/>
           <w:szCs w:val="28"/>
           <w:u w:val="single"/>
         </w:rPr>
       </w:pPr>
-      <w:r>
-        <w:rPr>
-          <w:rFonts w:asciiTheme="majorHAnsi" w:hAnsiTheme="majorHAnsi" w:cstheme="majorHAnsi"/>
+      <w:bookmarkStart w:id="3" w:name="_Toc218346390"/>
+      <w:r>
+        <w:rPr>
           <w:b/>
           <w:bCs/>
+          <w:color w:val="auto"/>
           <w:sz w:val="28"/>
           <w:szCs w:val="28"/>
           <w:u w:val="single"/>
         </w:rPr>
         <w:t>Travail prévu</w:t>
       </w:r>
-    </w:p>
-    <w:p>
-      <w:pPr>
-        <w:jc w:val="both"/>
-        <w:rPr>
-          <w:rFonts w:asciiTheme="majorHAnsi" w:hAnsiTheme="majorHAnsi" w:cstheme="majorHAnsi"/>
+      <w:bookmarkEnd w:id="3"/>
+    </w:p>
+    <w:p>
+      <w:pPr>
+        <w:pStyle w:val="Titre2"/>
+        <w:rPr>
+          <w:color w:val="auto"/>
           <w:sz w:val="28"/>
           <w:szCs w:val="28"/>
         </w:rPr>
       </w:pPr>
-      <w:r>
-        <w:rPr>
-          <w:rFonts w:asciiTheme="majorHAnsi" w:hAnsiTheme="majorHAnsi" w:cstheme="majorHAnsi"/>
+      <w:bookmarkStart w:id="4" w:name="_Toc218346391"/>
+      <w:r>
+        <w:rPr>
+          <w:color w:val="auto"/>
           <w:sz w:val="28"/>
           <w:szCs w:val="28"/>
         </w:rPr>
         <w:t>Implémentation de l’interface graphique</w:t>
       </w:r>
+      <w:bookmarkEnd w:id="4"/>
     </w:p>
     <w:p>
       <w:pPr>
@@ -897,25 +2837,7 @@
           <w:sz w:val="24"/>
           <w:szCs w:val="24"/>
         </w:rPr>
-        <w:t xml:space="preserve">cases à cocher pour les options booléennes (immunité après guérison, présence ou non des </w:t>
-      </w:r>
-      <w:proofErr w:type="gramStart"/>
-      <w:r>
-        <w:rPr>
-          <w:rFonts w:asciiTheme="majorHAnsi" w:hAnsiTheme="majorHAnsi" w:cstheme="majorHAnsi"/>
-          <w:sz w:val="24"/>
-          <w:szCs w:val="24"/>
-        </w:rPr>
-        <w:t>médecins,…</w:t>
-      </w:r>
-      <w:proofErr w:type="gramEnd"/>
-      <w:r>
-        <w:rPr>
-          <w:rFonts w:asciiTheme="majorHAnsi" w:hAnsiTheme="majorHAnsi" w:cstheme="majorHAnsi"/>
-          <w:sz w:val="24"/>
-          <w:szCs w:val="24"/>
-        </w:rPr>
-        <w:t>) ;</w:t>
+        <w:t>cases à cocher pour les options booléennes (immunité après guérison, présence ou non des médecins,…) ;</w:t>
       </w:r>
     </w:p>
     <w:p>
@@ -1051,21 +2973,23 @@
     </w:p>
     <w:p>
       <w:pPr>
-        <w:jc w:val="both"/>
-        <w:rPr>
-          <w:rFonts w:asciiTheme="majorHAnsi" w:hAnsiTheme="majorHAnsi" w:cstheme="majorHAnsi"/>
-          <w:sz w:val="32"/>
-          <w:szCs w:val="32"/>
-        </w:rPr>
-      </w:pPr>
-      <w:r>
-        <w:rPr>
-          <w:rFonts w:asciiTheme="majorHAnsi" w:hAnsiTheme="majorHAnsi" w:cstheme="majorHAnsi"/>
+        <w:pStyle w:val="Titre2"/>
+        <w:rPr>
+          <w:color w:val="auto"/>
+          <w:sz w:val="36"/>
+          <w:szCs w:val="36"/>
+        </w:rPr>
+      </w:pPr>
+      <w:bookmarkStart w:id="5" w:name="_Toc218346392"/>
+      <w:r>
+        <w:rPr>
+          <w:color w:val="auto"/>
           <w:sz w:val="28"/>
           <w:szCs w:val="28"/>
         </w:rPr>
         <w:t>Implémentation du système de gestion des statistiques</w:t>
       </w:r>
+      <w:bookmarkEnd w:id="5"/>
     </w:p>
     <w:p>
       <w:pPr>
@@ -1156,7 +3080,6 @@
           <w:sz w:val="24"/>
           <w:szCs w:val="24"/>
         </w:rPr>
-        <w:lastRenderedPageBreak/>
         <w:t xml:space="preserve">génération d’un graphique </w:t>
       </w:r>
       <w:proofErr w:type="spellStart"/>
@@ -1203,21 +3126,23 @@
     </w:p>
     <w:p>
       <w:pPr>
-        <w:jc w:val="both"/>
-        <w:rPr>
-          <w:rFonts w:asciiTheme="majorHAnsi" w:hAnsiTheme="majorHAnsi" w:cstheme="majorHAnsi"/>
+        <w:pStyle w:val="Titre2"/>
+        <w:rPr>
+          <w:color w:val="auto"/>
           <w:sz w:val="28"/>
           <w:szCs w:val="28"/>
         </w:rPr>
       </w:pPr>
-      <w:r>
-        <w:rPr>
-          <w:rFonts w:asciiTheme="majorHAnsi" w:hAnsiTheme="majorHAnsi" w:cstheme="majorHAnsi"/>
+      <w:bookmarkStart w:id="6" w:name="_Toc218346393"/>
+      <w:r>
+        <w:rPr>
+          <w:color w:val="auto"/>
           <w:sz w:val="28"/>
           <w:szCs w:val="28"/>
         </w:rPr>
         <w:t>Implémentation de la simulation</w:t>
       </w:r>
+      <w:bookmarkEnd w:id="6"/>
     </w:p>
     <w:p>
       <w:pPr>
@@ -1262,6 +3187,7 @@
           <w:sz w:val="24"/>
           <w:szCs w:val="24"/>
         </w:rPr>
+        <w:lastRenderedPageBreak/>
         <w:t>implémentation d’un système de calcul des distances entre individus pour déterminer les contaminations</w:t>
       </w:r>
     </w:p>
@@ -1577,21 +3503,23 @@
     </w:p>
     <w:p>
       <w:pPr>
-        <w:jc w:val="both"/>
-        <w:rPr>
-          <w:rFonts w:asciiTheme="majorHAnsi" w:hAnsiTheme="majorHAnsi" w:cstheme="majorHAnsi"/>
+        <w:pStyle w:val="Titre2"/>
+        <w:rPr>
+          <w:color w:val="auto"/>
           <w:sz w:val="28"/>
           <w:szCs w:val="28"/>
         </w:rPr>
       </w:pPr>
-      <w:r>
-        <w:rPr>
-          <w:rFonts w:asciiTheme="majorHAnsi" w:hAnsiTheme="majorHAnsi" w:cstheme="majorHAnsi"/>
+      <w:bookmarkStart w:id="7" w:name="_Toc218346394"/>
+      <w:r>
+        <w:rPr>
+          <w:color w:val="auto"/>
           <w:sz w:val="28"/>
           <w:szCs w:val="28"/>
         </w:rPr>
         <w:t>Tests de l’application</w:t>
       </w:r>
+      <w:bookmarkEnd w:id="7"/>
     </w:p>
     <w:p>
       <w:pPr>
@@ -1710,21 +3638,23 @@
     </w:p>
     <w:p>
       <w:pPr>
-        <w:jc w:val="both"/>
-        <w:rPr>
-          <w:rFonts w:asciiTheme="majorHAnsi" w:hAnsiTheme="majorHAnsi" w:cstheme="majorHAnsi"/>
+        <w:pStyle w:val="Titre2"/>
+        <w:rPr>
+          <w:color w:val="auto"/>
           <w:sz w:val="28"/>
           <w:szCs w:val="28"/>
         </w:rPr>
       </w:pPr>
-      <w:r>
-        <w:rPr>
-          <w:rFonts w:asciiTheme="majorHAnsi" w:hAnsiTheme="majorHAnsi" w:cstheme="majorHAnsi"/>
+      <w:bookmarkStart w:id="8" w:name="_Toc218346395"/>
+      <w:r>
+        <w:rPr>
+          <w:color w:val="auto"/>
           <w:sz w:val="28"/>
           <w:szCs w:val="28"/>
         </w:rPr>
         <w:t>Rédaction de la documentation et du support de présentation</w:t>
       </w:r>
+      <w:bookmarkEnd w:id="8"/>
     </w:p>
     <w:p>
       <w:pPr>
@@ -1769,7 +3699,6 @@
           <w:sz w:val="24"/>
           <w:szCs w:val="24"/>
         </w:rPr>
-        <w:lastRenderedPageBreak/>
         <w:t>ajout de commentaires dans les parties principales du code</w:t>
       </w:r>
     </w:p>
@@ -1867,37 +3796,30 @@
     </w:p>
     <w:p>
       <w:pPr>
-        <w:jc w:val="both"/>
-        <w:rPr>
-          <w:rFonts w:asciiTheme="majorHAnsi" w:hAnsiTheme="majorHAnsi" w:cstheme="majorHAnsi"/>
-          <w:sz w:val="24"/>
-          <w:szCs w:val="24"/>
-        </w:rPr>
-      </w:pPr>
-    </w:p>
-    <w:p>
-      <w:pPr>
-        <w:jc w:val="both"/>
-        <w:rPr>
-          <w:rFonts w:asciiTheme="majorHAnsi" w:hAnsiTheme="majorHAnsi" w:cstheme="majorHAnsi"/>
+        <w:pStyle w:val="Titre1"/>
+        <w:rPr>
           <w:b/>
           <w:bCs/>
+          <w:color w:val="auto"/>
           <w:sz w:val="28"/>
           <w:szCs w:val="28"/>
           <w:u w:val="single"/>
         </w:rPr>
       </w:pPr>
-      <w:r>
-        <w:rPr>
-          <w:rFonts w:asciiTheme="majorHAnsi" w:hAnsiTheme="majorHAnsi" w:cstheme="majorHAnsi"/>
+      <w:bookmarkStart w:id="9" w:name="_Toc218346396"/>
+      <w:r>
+        <w:rPr>
           <w:b/>
           <w:bCs/>
+          <w:color w:val="auto"/>
           <w:sz w:val="28"/>
           <w:szCs w:val="28"/>
           <w:u w:val="single"/>
         </w:rPr>
+        <w:lastRenderedPageBreak/>
         <w:t>Travail réalisé</w:t>
       </w:r>
+      <w:bookmarkEnd w:id="9"/>
     </w:p>
     <w:p>
       <w:pPr>
@@ -2512,7 +4434,6 @@
           <w:sz w:val="24"/>
           <w:szCs w:val="24"/>
         </w:rPr>
-        <w:lastRenderedPageBreak/>
         <w:t>Ajout de cercles rouges autour des points pour montrer la distance d’infection entre deux points lorsque l’utilisateur règle la distance d’infection pour qu’il puisse bien se représenter la distance</w:t>
       </w:r>
     </w:p>
@@ -2646,6 +4567,7 @@
           <w:sz w:val="24"/>
           <w:szCs w:val="24"/>
         </w:rPr>
+        <w:lastRenderedPageBreak/>
         <w:t>Amélioration visuelle en fonction de ce qui est nécessaire : taille des points, contraste, lisibilité, disposition générale…</w:t>
       </w:r>
     </w:p>
@@ -3012,13 +4934,49 @@
     </w:p>
     <w:p>
       <w:pPr>
-        <w:jc w:val="both"/>
-        <w:rPr>
-          <w:rFonts w:asciiTheme="majorHAnsi" w:hAnsiTheme="majorHAnsi" w:cstheme="majorHAnsi"/>
-          <w:sz w:val="24"/>
-          <w:szCs w:val="24"/>
-        </w:rPr>
-      </w:pPr>
+        <w:pStyle w:val="Paragraphedeliste"/>
+        <w:numPr>
+          <w:ilvl w:val="1"/>
+          <w:numId w:val="26"/>
+        </w:numPr>
+        <w:jc w:val="both"/>
+        <w:rPr>
+          <w:rFonts w:asciiTheme="majorHAnsi" w:hAnsiTheme="majorHAnsi" w:cstheme="majorHAnsi"/>
+          <w:sz w:val="24"/>
+          <w:szCs w:val="24"/>
+        </w:rPr>
+      </w:pPr>
+      <w:r>
+        <w:rPr>
+          <w:rFonts w:asciiTheme="majorHAnsi" w:hAnsiTheme="majorHAnsi" w:cstheme="majorHAnsi"/>
+          <w:sz w:val="24"/>
+          <w:szCs w:val="24"/>
+        </w:rPr>
+        <w:t>Nettoyage et commentaires du code côté interface</w:t>
+      </w:r>
+    </w:p>
+    <w:p>
+      <w:pPr>
+        <w:pStyle w:val="Paragraphedeliste"/>
+        <w:numPr>
+          <w:ilvl w:val="1"/>
+          <w:numId w:val="26"/>
+        </w:numPr>
+        <w:jc w:val="both"/>
+        <w:rPr>
+          <w:rFonts w:asciiTheme="majorHAnsi" w:hAnsiTheme="majorHAnsi" w:cstheme="majorHAnsi"/>
+          <w:sz w:val="24"/>
+          <w:szCs w:val="24"/>
+        </w:rPr>
+      </w:pPr>
+      <w:r>
+        <w:rPr>
+          <w:rFonts w:asciiTheme="majorHAnsi" w:hAnsiTheme="majorHAnsi" w:cstheme="majorHAnsi"/>
+          <w:sz w:val="24"/>
+          <w:szCs w:val="24"/>
+        </w:rPr>
+        <w:t>Rédaction de la partie interface du rapport</w:t>
+      </w:r>
     </w:p>
     <w:p>
       <w:pPr>
@@ -3100,42 +5058,25 @@
     </w:p>
     <w:p>
       <w:pPr>
-        <w:jc w:val="both"/>
-        <w:rPr>
-          <w:rFonts w:asciiTheme="majorHAnsi" w:hAnsiTheme="majorHAnsi" w:cstheme="majorHAnsi"/>
-          <w:sz w:val="24"/>
-          <w:szCs w:val="24"/>
-        </w:rPr>
-      </w:pPr>
-    </w:p>
-    <w:p>
-      <w:pPr>
-        <w:jc w:val="both"/>
-        <w:rPr>
-          <w:rFonts w:asciiTheme="majorHAnsi" w:hAnsiTheme="majorHAnsi" w:cstheme="majorHAnsi"/>
-          <w:sz w:val="24"/>
-          <w:szCs w:val="24"/>
-        </w:rPr>
-      </w:pPr>
-    </w:p>
-    <w:p>
-      <w:pPr>
-        <w:jc w:val="both"/>
-        <w:rPr>
-          <w:rFonts w:asciiTheme="majorHAnsi" w:hAnsiTheme="majorHAnsi" w:cstheme="majorHAnsi"/>
+        <w:pStyle w:val="Titre1"/>
+        <w:rPr>
+          <w:rFonts w:eastAsiaTheme="minorHAnsi" w:cstheme="majorHAnsi"/>
+          <w:noProof/>
+          <w:color w:val="auto"/>
+          <w:sz w:val="28"/>
+          <w:szCs w:val="28"/>
+        </w:rPr>
+      </w:pPr>
+      <w:bookmarkStart w:id="10" w:name="_Toc218346397"/>
+      <w:r>
+        <w:rPr>
           <w:b/>
           <w:bCs/>
+          <w:noProof/>
+          <w:color w:val="auto"/>
           <w:sz w:val="28"/>
           <w:szCs w:val="28"/>
           <w:u w:val="single"/>
-        </w:rPr>
-      </w:pPr>
-      <w:r>
-        <w:rPr>
-          <w:rFonts w:asciiTheme="majorHAnsi" w:hAnsiTheme="majorHAnsi" w:cstheme="majorHAnsi"/>
-          <w:noProof/>
-          <w:sz w:val="28"/>
-          <w:szCs w:val="28"/>
         </w:rPr>
         <w:lastRenderedPageBreak/>
         <mc:AlternateContent>
@@ -3184,21 +5125,23 @@
                         <w:txbxContent>
                           <w:p>
                             <w:pPr>
-                              <w:jc w:val="both"/>
+                              <w:pStyle w:val="Titre2"/>
                               <w:rPr>
-                                <w:rFonts w:asciiTheme="majorHAnsi" w:hAnsiTheme="majorHAnsi" w:cstheme="majorHAnsi"/>
+                                <w:color w:val="auto"/>
                                 <w:sz w:val="28"/>
                                 <w:szCs w:val="28"/>
                               </w:rPr>
                             </w:pPr>
+                            <w:bookmarkStart w:id="11" w:name="_Toc218346398"/>
                             <w:r>
                               <w:rPr>
-                                <w:rFonts w:asciiTheme="majorHAnsi" w:hAnsiTheme="majorHAnsi" w:cstheme="majorHAnsi"/>
+                                <w:color w:val="auto"/>
                                 <w:sz w:val="28"/>
                                 <w:szCs w:val="28"/>
                               </w:rPr>
                               <w:t>Diagramme initial</w:t>
                             </w:r>
+                            <w:bookmarkEnd w:id="11"/>
                           </w:p>
                         </w:txbxContent>
                       </wps:txbx>
@@ -3223,26 +5166,28 @@
                 <v:stroke joinstyle="miter"/>
                 <v:path gradientshapeok="t" o:connecttype="rect"/>
               </v:shapetype>
-              <v:shape id="Zone de texte 2" o:spid="_x0000_s1026" type="#_x0000_t202" style="position:absolute;left:0;text-align:left;margin-left:-5.65pt;margin-top:21.8pt;width:185.9pt;height:110.6pt;z-index:251660288;visibility:visible;mso-wrap-style:square;mso-width-percent:400;mso-height-percent:200;mso-wrap-distance-left:9pt;mso-wrap-distance-top:3.6pt;mso-wrap-distance-right:9pt;mso-wrap-distance-bottom:3.6pt;mso-position-horizontal:absolute;mso-position-horizontal-relative:margin;mso-position-vertical:absolute;mso-position-vertical-relative:text;mso-width-percent:400;mso-height-percent:200;mso-width-relative:margin;mso-height-relative:margin;v-text-anchor:top" o:gfxdata="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" stroked="f">
+              <v:shape id="Zone de texte 2" o:spid="_x0000_s1026" type="#_x0000_t202" style="position:absolute;margin-left:-5.65pt;margin-top:21.8pt;width:185.9pt;height:110.6pt;z-index:251660288;visibility:visible;mso-wrap-style:square;mso-width-percent:400;mso-height-percent:200;mso-wrap-distance-left:9pt;mso-wrap-distance-top:3.6pt;mso-wrap-distance-right:9pt;mso-wrap-distance-bottom:3.6pt;mso-position-horizontal:absolute;mso-position-horizontal-relative:margin;mso-position-vertical:absolute;mso-position-vertical-relative:text;mso-width-percent:400;mso-height-percent:200;mso-width-relative:margin;mso-height-relative:margin;v-text-anchor:top" o:gfxdata="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" stroked="f">
                 <v:textbox style="mso-fit-shape-to-text:t">
                   <w:txbxContent>
                     <w:p>
                       <w:pPr>
-                        <w:jc w:val="both"/>
+                        <w:pStyle w:val="Titre2"/>
                         <w:rPr>
-                          <w:rFonts w:asciiTheme="majorHAnsi" w:hAnsiTheme="majorHAnsi" w:cstheme="majorHAnsi"/>
+                          <w:color w:val="auto"/>
                           <w:sz w:val="28"/>
                           <w:szCs w:val="28"/>
                         </w:rPr>
                       </w:pPr>
+                      <w:bookmarkStart w:id="12" w:name="_Toc218346398"/>
                       <w:r>
                         <w:rPr>
-                          <w:rFonts w:asciiTheme="majorHAnsi" w:hAnsiTheme="majorHAnsi" w:cstheme="majorHAnsi"/>
+                          <w:color w:val="auto"/>
                           <w:sz w:val="28"/>
                           <w:szCs w:val="28"/>
                         </w:rPr>
                         <w:t>Diagramme initial</w:t>
                       </w:r>
+                      <w:bookmarkEnd w:id="12"/>
                     </w:p>
                   </w:txbxContent>
                 </v:textbox>
@@ -3254,9 +5199,9 @@
       </w:r>
       <w:r>
         <w:rPr>
-          <w:rFonts w:asciiTheme="majorHAnsi" w:hAnsiTheme="majorHAnsi" w:cstheme="majorHAnsi"/>
           <w:b/>
           <w:bCs/>
+          <w:color w:val="auto"/>
           <w:sz w:val="28"/>
           <w:szCs w:val="28"/>
           <w:u w:val="single"/>
@@ -3265,8 +5210,9 @@
       </w:r>
       <w:r>
         <w:rPr>
-          <w:rFonts w:asciiTheme="majorHAnsi" w:hAnsiTheme="majorHAnsi" w:cstheme="majorHAnsi"/>
+          <w:rFonts w:eastAsiaTheme="minorHAnsi" w:cstheme="majorHAnsi"/>
           <w:noProof/>
+          <w:color w:val="auto"/>
           <w:sz w:val="28"/>
           <w:szCs w:val="28"/>
         </w:rPr>
@@ -3296,7 +5242,7 @@
                     </pic:cNvPicPr>
                   </pic:nvPicPr>
                   <pic:blipFill>
-                    <a:blip r:embed="rId7">
+                    <a:blip r:embed="rId11">
                       <a:extLst>
                         <a:ext uri="{28A0092B-C50C-407E-A947-70E740481C1C}">
                           <a14:useLocalDpi xmlns:a14="http://schemas.microsoft.com/office/drawing/2010/main" val="0"/>
@@ -3333,6 +5279,7 @@
           </wp:anchor>
         </w:drawing>
       </w:r>
+      <w:bookmarkEnd w:id="10"/>
     </w:p>
     <w:p>
       <w:pPr>
@@ -3397,21 +5344,23 @@
                         <w:txbxContent>
                           <w:p>
                             <w:pPr>
-                              <w:jc w:val="both"/>
+                              <w:pStyle w:val="Titre2"/>
                               <w:rPr>
-                                <w:rFonts w:asciiTheme="majorHAnsi" w:hAnsiTheme="majorHAnsi" w:cstheme="majorHAnsi"/>
+                                <w:color w:val="auto"/>
                                 <w:sz w:val="28"/>
                                 <w:szCs w:val="28"/>
                               </w:rPr>
                             </w:pPr>
+                            <w:bookmarkStart w:id="13" w:name="_Toc218346399"/>
                             <w:r>
                               <w:rPr>
-                                <w:rFonts w:asciiTheme="majorHAnsi" w:hAnsiTheme="majorHAnsi" w:cstheme="majorHAnsi"/>
+                                <w:color w:val="auto"/>
                                 <w:sz w:val="28"/>
                                 <w:szCs w:val="28"/>
                               </w:rPr>
                               <w:t>Diagramme final</w:t>
                             </w:r>
+                            <w:bookmarkEnd w:id="13"/>
                           </w:p>
                         </w:txbxContent>
                       </wps:txbx>
@@ -3437,21 +5386,23 @@
                   <w:txbxContent>
                     <w:p>
                       <w:pPr>
-                        <w:jc w:val="both"/>
+                        <w:pStyle w:val="Titre2"/>
                         <w:rPr>
-                          <w:rFonts w:asciiTheme="majorHAnsi" w:hAnsiTheme="majorHAnsi" w:cstheme="majorHAnsi"/>
+                          <w:color w:val="auto"/>
                           <w:sz w:val="28"/>
                           <w:szCs w:val="28"/>
                         </w:rPr>
                       </w:pPr>
+                      <w:bookmarkStart w:id="14" w:name="_Toc218346399"/>
                       <w:r>
                         <w:rPr>
-                          <w:rFonts w:asciiTheme="majorHAnsi" w:hAnsiTheme="majorHAnsi" w:cstheme="majorHAnsi"/>
+                          <w:color w:val="auto"/>
                           <w:sz w:val="28"/>
                           <w:szCs w:val="28"/>
                         </w:rPr>
                         <w:t>Diagramme final</w:t>
                       </w:r>
+                      <w:bookmarkEnd w:id="14"/>
                     </w:p>
                   </w:txbxContent>
                 </v:textbox>
@@ -3494,7 +5445,7 @@
                     </pic:cNvPicPr>
                   </pic:nvPicPr>
                   <pic:blipFill>
-                    <a:blip r:embed="rId8">
+                    <a:blip r:embed="rId12">
                       <a:extLst>
                         <a:ext uri="{28A0092B-C50C-407E-A947-70E740481C1C}">
                           <a14:useLocalDpi xmlns:a14="http://schemas.microsoft.com/office/drawing/2010/main" val="0"/>
@@ -3525,21 +5476,22 @@
     </w:p>
     <w:p>
       <w:pPr>
-        <w:jc w:val="both"/>
-        <w:rPr>
-          <w:rFonts w:asciiTheme="majorHAnsi" w:hAnsiTheme="majorHAnsi" w:cstheme="majorHAnsi"/>
+        <w:pStyle w:val="Titre1"/>
+        <w:rPr>
           <w:b/>
           <w:bCs/>
+          <w:color w:val="auto"/>
           <w:sz w:val="28"/>
           <w:szCs w:val="28"/>
           <w:u w:val="single"/>
         </w:rPr>
       </w:pPr>
-      <w:r>
-        <w:rPr>
-          <w:rFonts w:asciiTheme="majorHAnsi" w:hAnsiTheme="majorHAnsi" w:cstheme="majorHAnsi"/>
+      <w:bookmarkStart w:id="15" w:name="_Toc218346400"/>
+      <w:r>
+        <w:rPr>
           <w:b/>
           <w:bCs/>
+          <w:color w:val="auto"/>
           <w:sz w:val="28"/>
           <w:szCs w:val="28"/>
           <w:u w:val="single"/>
@@ -3547,24 +5499,27 @@
         <w:lastRenderedPageBreak/>
         <w:t>Diagramme de classe</w:t>
       </w:r>
-    </w:p>
-    <w:p>
-      <w:pPr>
-        <w:jc w:val="both"/>
-        <w:rPr>
-          <w:rFonts w:asciiTheme="majorHAnsi" w:hAnsiTheme="majorHAnsi" w:cstheme="majorHAnsi"/>
+      <w:bookmarkEnd w:id="15"/>
+    </w:p>
+    <w:p>
+      <w:pPr>
+        <w:pStyle w:val="Titre2"/>
+        <w:rPr>
+          <w:color w:val="auto"/>
           <w:sz w:val="28"/>
           <w:szCs w:val="28"/>
         </w:rPr>
       </w:pPr>
-      <w:r>
-        <w:rPr>
-          <w:rFonts w:asciiTheme="majorHAnsi" w:hAnsiTheme="majorHAnsi" w:cstheme="majorHAnsi"/>
+      <w:bookmarkStart w:id="16" w:name="_Toc218346401"/>
+      <w:r>
+        <w:rPr>
+          <w:color w:val="auto"/>
           <w:sz w:val="28"/>
           <w:szCs w:val="28"/>
         </w:rPr>
         <w:t>Diagramme initial</w:t>
       </w:r>
+      <w:bookmarkEnd w:id="16"/>
     </w:p>
     <w:p>
       <w:pPr>
@@ -3600,7 +5555,7 @@
                     </pic:cNvPicPr>
                   </pic:nvPicPr>
                   <pic:blipFill>
-                    <a:blip r:embed="rId9">
+                    <a:blip r:embed="rId13">
                       <a:extLst>
                         <a:ext uri="{28A0092B-C50C-407E-A947-70E740481C1C}">
                           <a14:useLocalDpi xmlns:a14="http://schemas.microsoft.com/office/drawing/2010/main" val="0"/>
@@ -3695,21 +5650,23 @@
                         <w:txbxContent>
                           <w:p>
                             <w:pPr>
-                              <w:jc w:val="both"/>
+                              <w:pStyle w:val="Titre2"/>
                               <w:rPr>
-                                <w:rFonts w:asciiTheme="majorHAnsi" w:hAnsiTheme="majorHAnsi" w:cstheme="majorHAnsi"/>
+                                <w:color w:val="auto"/>
                                 <w:sz w:val="28"/>
                                 <w:szCs w:val="28"/>
                               </w:rPr>
                             </w:pPr>
+                            <w:bookmarkStart w:id="17" w:name="_Toc218346402"/>
                             <w:r>
                               <w:rPr>
-                                <w:rFonts w:asciiTheme="majorHAnsi" w:hAnsiTheme="majorHAnsi" w:cstheme="majorHAnsi"/>
+                                <w:color w:val="auto"/>
                                 <w:sz w:val="28"/>
                                 <w:szCs w:val="28"/>
                               </w:rPr>
                               <w:t>Diagramme final</w:t>
                             </w:r>
+                            <w:bookmarkEnd w:id="17"/>
                           </w:p>
                         </w:txbxContent>
                       </wps:txbx>
@@ -3735,21 +5692,23 @@
                   <w:txbxContent>
                     <w:p>
                       <w:pPr>
-                        <w:jc w:val="both"/>
+                        <w:pStyle w:val="Titre2"/>
                         <w:rPr>
-                          <w:rFonts w:asciiTheme="majorHAnsi" w:hAnsiTheme="majorHAnsi" w:cstheme="majorHAnsi"/>
+                          <w:color w:val="auto"/>
                           <w:sz w:val="28"/>
                           <w:szCs w:val="28"/>
                         </w:rPr>
                       </w:pPr>
+                      <w:bookmarkStart w:id="18" w:name="_Toc218346402"/>
                       <w:r>
                         <w:rPr>
-                          <w:rFonts w:asciiTheme="majorHAnsi" w:hAnsiTheme="majorHAnsi" w:cstheme="majorHAnsi"/>
+                          <w:color w:val="auto"/>
                           <w:sz w:val="28"/>
                           <w:szCs w:val="28"/>
                         </w:rPr>
                         <w:t>Diagramme final</w:t>
                       </w:r>
+                      <w:bookmarkEnd w:id="18"/>
                     </w:p>
                   </w:txbxContent>
                 </v:textbox>
@@ -3782,7 +5741,7 @@
                     <pic:cNvPicPr/>
                   </pic:nvPicPr>
                   <pic:blipFill>
-                    <a:blip r:embed="rId10" cstate="print">
+                    <a:blip r:embed="rId14" cstate="print">
                       <a:extLst>
                         <a:ext uri="{28A0092B-C50C-407E-A947-70E740481C1C}">
                           <a14:useLocalDpi xmlns:a14="http://schemas.microsoft.com/office/drawing/2010/main" val="0"/>
@@ -3811,67 +5770,79 @@
     </w:p>
     <w:p>
       <w:pPr>
-        <w:jc w:val="both"/>
-        <w:rPr>
-          <w:noProof/>
-        </w:rPr>
-      </w:pPr>
-      <w:r>
-        <w:rPr>
-          <w:rFonts w:asciiTheme="majorHAnsi" w:hAnsiTheme="majorHAnsi" w:cstheme="majorHAnsi"/>
+        <w:pStyle w:val="Titre1"/>
+        <w:rPr>
           <w:b/>
           <w:bCs/>
+          <w:noProof/>
+          <w:color w:val="auto"/>
           <w:sz w:val="28"/>
           <w:szCs w:val="28"/>
           <w:u w:val="single"/>
         </w:rPr>
+      </w:pPr>
+      <w:bookmarkStart w:id="19" w:name="_Toc218346403"/>
+      <w:r>
+        <w:rPr>
+          <w:b/>
+          <w:bCs/>
+          <w:color w:val="auto"/>
+          <w:sz w:val="28"/>
+          <w:szCs w:val="28"/>
+          <w:u w:val="single"/>
+        </w:rPr>
         <w:lastRenderedPageBreak/>
         <w:t>Travail du sprint 6</w:t>
       </w:r>
-      <w:r>
-        <w:rPr>
+      <w:bookmarkEnd w:id="19"/>
+      <w:r>
+        <w:rPr>
+          <w:b/>
+          <w:bCs/>
           <w:noProof/>
-        </w:rPr>
-        <w:t xml:space="preserve"> </w:t>
-      </w:r>
-    </w:p>
-    <w:p>
-      <w:pPr>
-        <w:jc w:val="both"/>
-        <w:rPr>
-          <w:rFonts w:asciiTheme="majorHAnsi" w:hAnsiTheme="majorHAnsi" w:cstheme="majorHAnsi"/>
+          <w:color w:val="auto"/>
           <w:sz w:val="28"/>
           <w:szCs w:val="28"/>
-        </w:rPr>
-      </w:pPr>
-      <w:r>
-        <w:rPr>
-          <w:rFonts w:asciiTheme="majorHAnsi" w:hAnsiTheme="majorHAnsi" w:cstheme="majorHAnsi"/>
+          <w:u w:val="single"/>
+        </w:rPr>
+        <w:t xml:space="preserve"> </w:t>
+      </w:r>
+    </w:p>
+    <w:p>
+      <w:pPr>
+        <w:pStyle w:val="Titre2"/>
+        <w:rPr>
+          <w:color w:val="auto"/>
           <w:sz w:val="28"/>
           <w:szCs w:val="28"/>
         </w:rPr>
+      </w:pPr>
+      <w:bookmarkStart w:id="20" w:name="_Toc218346404"/>
+      <w:r>
+        <w:rPr>
+          <w:color w:val="auto"/>
+          <w:sz w:val="28"/>
+          <w:szCs w:val="28"/>
+        </w:rPr>
         <w:t>Travail prévu</w:t>
       </w:r>
-    </w:p>
-    <w:p>
-      <w:pPr>
-        <w:jc w:val="both"/>
-        <w:rPr>
-          <w:rFonts w:asciiTheme="majorHAnsi" w:hAnsiTheme="majorHAnsi" w:cstheme="majorHAnsi"/>
-          <w:sz w:val="24"/>
-          <w:szCs w:val="24"/>
-        </w:rPr>
-      </w:pPr>
-      <w:proofErr w:type="spellStart"/>
-      <w:r>
-        <w:rPr>
-          <w:rFonts w:asciiTheme="majorHAnsi" w:hAnsiTheme="majorHAnsi" w:cstheme="majorHAnsi"/>
-          <w:sz w:val="24"/>
-          <w:szCs w:val="24"/>
+      <w:bookmarkEnd w:id="20"/>
+    </w:p>
+    <w:p>
+      <w:pPr>
+        <w:pStyle w:val="Titre3"/>
+        <w:rPr>
+          <w:color w:val="auto"/>
+        </w:rPr>
+      </w:pPr>
+      <w:bookmarkStart w:id="21" w:name="_Toc218346405"/>
+      <w:r>
+        <w:rPr>
+          <w:color w:val="auto"/>
         </w:rPr>
         <w:t>Athène</w:t>
       </w:r>
-      <w:proofErr w:type="spellEnd"/>
+      <w:bookmarkEnd w:id="21"/>
     </w:p>
     <w:p>
       <w:pPr>
@@ -3983,21 +5954,19 @@
     </w:p>
     <w:p>
       <w:pPr>
-        <w:jc w:val="both"/>
-        <w:rPr>
-          <w:rFonts w:asciiTheme="majorHAnsi" w:hAnsiTheme="majorHAnsi" w:cstheme="majorHAnsi"/>
-          <w:sz w:val="24"/>
-          <w:szCs w:val="24"/>
-        </w:rPr>
-      </w:pPr>
-      <w:r>
-        <w:rPr>
-          <w:rFonts w:asciiTheme="majorHAnsi" w:hAnsiTheme="majorHAnsi" w:cstheme="majorHAnsi"/>
-          <w:sz w:val="24"/>
-          <w:szCs w:val="24"/>
+        <w:pStyle w:val="Titre3"/>
+        <w:rPr>
+          <w:color w:val="auto"/>
+        </w:rPr>
+      </w:pPr>
+      <w:bookmarkStart w:id="22" w:name="_Toc218346406"/>
+      <w:r>
+        <w:rPr>
+          <w:color w:val="auto"/>
         </w:rPr>
         <w:t>Adrien</w:t>
       </w:r>
+      <w:bookmarkEnd w:id="22"/>
     </w:p>
     <w:p>
       <w:pPr>
@@ -4093,51 +6062,39 @@
     </w:p>
     <w:p>
       <w:pPr>
-        <w:jc w:val="both"/>
-        <w:rPr>
-          <w:rFonts w:asciiTheme="majorHAnsi" w:hAnsiTheme="majorHAnsi" w:cstheme="majorHAnsi"/>
+        <w:pStyle w:val="Titre2"/>
+        <w:rPr>
+          <w:color w:val="auto"/>
           <w:sz w:val="28"/>
           <w:szCs w:val="28"/>
         </w:rPr>
       </w:pPr>
-    </w:p>
-    <w:p>
-      <w:pPr>
-        <w:jc w:val="both"/>
-        <w:rPr>
-          <w:rFonts w:asciiTheme="majorHAnsi" w:hAnsiTheme="majorHAnsi" w:cstheme="majorHAnsi"/>
+      <w:bookmarkStart w:id="23" w:name="_Toc218346407"/>
+      <w:r>
+        <w:rPr>
+          <w:color w:val="auto"/>
           <w:sz w:val="28"/>
           <w:szCs w:val="28"/>
         </w:rPr>
-      </w:pPr>
-      <w:r>
-        <w:rPr>
-          <w:rFonts w:asciiTheme="majorHAnsi" w:hAnsiTheme="majorHAnsi" w:cstheme="majorHAnsi"/>
-          <w:sz w:val="28"/>
-          <w:szCs w:val="28"/>
-        </w:rPr>
         <w:t>Travail réalisé</w:t>
       </w:r>
-    </w:p>
-    <w:p>
-      <w:pPr>
-        <w:jc w:val="both"/>
-        <w:rPr>
-          <w:rFonts w:asciiTheme="majorHAnsi" w:hAnsiTheme="majorHAnsi" w:cstheme="majorHAnsi"/>
-          <w:sz w:val="24"/>
-          <w:szCs w:val="24"/>
-        </w:rPr>
-      </w:pPr>
-      <w:proofErr w:type="spellStart"/>
-      <w:r>
-        <w:rPr>
-          <w:rFonts w:asciiTheme="majorHAnsi" w:hAnsiTheme="majorHAnsi" w:cstheme="majorHAnsi"/>
-          <w:sz w:val="24"/>
-          <w:szCs w:val="24"/>
+      <w:bookmarkEnd w:id="23"/>
+    </w:p>
+    <w:p>
+      <w:pPr>
+        <w:pStyle w:val="Titre3"/>
+        <w:rPr>
+          <w:color w:val="auto"/>
+        </w:rPr>
+      </w:pPr>
+      <w:bookmarkStart w:id="24" w:name="_Toc218346408"/>
+      <w:r>
+        <w:rPr>
+          <w:color w:val="auto"/>
         </w:rPr>
         <w:t>Athène</w:t>
       </w:r>
-      <w:proofErr w:type="spellEnd"/>
+      <w:bookmarkEnd w:id="24"/>
     </w:p>
     <w:p>
       <w:pPr>
@@ -4380,13 +6337,15 @@
           <w:rFonts w:asciiTheme="majorHAnsi" w:hAnsiTheme="majorHAnsi" w:cstheme="majorHAnsi"/>
           <w:sz w:val="24"/>
           <w:szCs w:val="24"/>
-        </w:rPr>
-      </w:pPr>
-      <w:r>
-        <w:rPr>
-          <w:rFonts w:asciiTheme="majorHAnsi" w:hAnsiTheme="majorHAnsi" w:cstheme="majorHAnsi"/>
-          <w:sz w:val="24"/>
-          <w:szCs w:val="24"/>
+          <w:lang w:val="en-US"/>
+        </w:rPr>
+      </w:pPr>
+      <w:r>
+        <w:rPr>
+          <w:rFonts w:asciiTheme="majorHAnsi" w:hAnsiTheme="majorHAnsi" w:cstheme="majorHAnsi"/>
+          <w:sz w:val="24"/>
+          <w:szCs w:val="24"/>
+          <w:lang w:val="en-US"/>
         </w:rPr>
         <w:t>src\__init__.py                     0      0   100%</w:t>
       </w:r>
@@ -4399,13 +6358,15 @@
           <w:rFonts w:asciiTheme="majorHAnsi" w:hAnsiTheme="majorHAnsi" w:cstheme="majorHAnsi"/>
           <w:sz w:val="24"/>
           <w:szCs w:val="24"/>
-        </w:rPr>
-      </w:pPr>
-      <w:r>
-        <w:rPr>
-          <w:rFonts w:asciiTheme="majorHAnsi" w:hAnsiTheme="majorHAnsi" w:cstheme="majorHAnsi"/>
-          <w:sz w:val="24"/>
-          <w:szCs w:val="24"/>
+          <w:lang w:val="en-US"/>
+        </w:rPr>
+      </w:pPr>
+      <w:r>
+        <w:rPr>
+          <w:rFonts w:asciiTheme="majorHAnsi" w:hAnsiTheme="majorHAnsi" w:cstheme="majorHAnsi"/>
+          <w:sz w:val="24"/>
+          <w:szCs w:val="24"/>
+          <w:lang w:val="en-US"/>
         </w:rPr>
         <w:t>src\algorithmie\__init__.py         0      0   100%</w:t>
       </w:r>
@@ -4418,13 +6379,15 @@
           <w:rFonts w:asciiTheme="majorHAnsi" w:hAnsiTheme="majorHAnsi" w:cstheme="majorHAnsi"/>
           <w:sz w:val="24"/>
           <w:szCs w:val="24"/>
-        </w:rPr>
-      </w:pPr>
-      <w:r>
-        <w:rPr>
-          <w:rFonts w:asciiTheme="majorHAnsi" w:hAnsiTheme="majorHAnsi" w:cstheme="majorHAnsi"/>
-          <w:sz w:val="24"/>
-          <w:szCs w:val="24"/>
+          <w:lang w:val="en-US"/>
+        </w:rPr>
+      </w:pPr>
+      <w:r>
+        <w:rPr>
+          <w:rFonts w:asciiTheme="majorHAnsi" w:hAnsiTheme="majorHAnsi" w:cstheme="majorHAnsi"/>
+          <w:sz w:val="24"/>
+          <w:szCs w:val="24"/>
+          <w:lang w:val="en-US"/>
         </w:rPr>
         <w:t>src\algorithmie\grille.py          33      0   100%</w:t>
       </w:r>
@@ -4437,13 +6400,15 @@
           <w:rFonts w:asciiTheme="majorHAnsi" w:hAnsiTheme="majorHAnsi" w:cstheme="majorHAnsi"/>
           <w:sz w:val="24"/>
           <w:szCs w:val="24"/>
-        </w:rPr>
-      </w:pPr>
-      <w:r>
-        <w:rPr>
-          <w:rFonts w:asciiTheme="majorHAnsi" w:hAnsiTheme="majorHAnsi" w:cstheme="majorHAnsi"/>
-          <w:sz w:val="24"/>
-          <w:szCs w:val="24"/>
+          <w:lang w:val="en-US"/>
+        </w:rPr>
+      </w:pPr>
+      <w:r>
+        <w:rPr>
+          <w:rFonts w:asciiTheme="majorHAnsi" w:hAnsiTheme="majorHAnsi" w:cstheme="majorHAnsi"/>
+          <w:sz w:val="24"/>
+          <w:szCs w:val="24"/>
+          <w:lang w:val="en-US"/>
         </w:rPr>
         <w:t>src\algorithmie\maladie.py          7      0   100%</w:t>
       </w:r>
@@ -4456,13 +6421,15 @@
           <w:rFonts w:asciiTheme="majorHAnsi" w:hAnsiTheme="majorHAnsi" w:cstheme="majorHAnsi"/>
           <w:sz w:val="24"/>
           <w:szCs w:val="24"/>
-        </w:rPr>
-      </w:pPr>
-      <w:r>
-        <w:rPr>
-          <w:rFonts w:asciiTheme="majorHAnsi" w:hAnsiTheme="majorHAnsi" w:cstheme="majorHAnsi"/>
-          <w:sz w:val="24"/>
-          <w:szCs w:val="24"/>
+          <w:lang w:val="en-US"/>
+        </w:rPr>
+      </w:pPr>
+      <w:r>
+        <w:rPr>
+          <w:rFonts w:asciiTheme="majorHAnsi" w:hAnsiTheme="majorHAnsi" w:cstheme="majorHAnsi"/>
+          <w:sz w:val="24"/>
+          <w:szCs w:val="24"/>
+          <w:lang w:val="en-US"/>
         </w:rPr>
         <w:t>src\algorithmie\personne.py        36      0   100%</w:t>
       </w:r>
@@ -4475,15 +6442,17 @@
           <w:rFonts w:asciiTheme="majorHAnsi" w:hAnsiTheme="majorHAnsi" w:cstheme="majorHAnsi"/>
           <w:sz w:val="24"/>
           <w:szCs w:val="24"/>
-        </w:rPr>
-      </w:pPr>
-      <w:r>
-        <w:rPr>
-          <w:rFonts w:asciiTheme="majorHAnsi" w:hAnsiTheme="majorHAnsi" w:cstheme="majorHAnsi"/>
-          <w:sz w:val="24"/>
-          <w:szCs w:val="24"/>
-        </w:rPr>
-        <w:t>src\algorithmie\simulation.py     239     15    94%   92, 94, 96, 98, 115-116, 143-144, 208, 212, 215-216, 293, 303-304</w:t>
+          <w:lang w:val="en-US"/>
+        </w:rPr>
+      </w:pPr>
+      <w:r>
+        <w:rPr>
+          <w:rFonts w:asciiTheme="majorHAnsi" w:hAnsiTheme="majorHAnsi" w:cstheme="majorHAnsi"/>
+          <w:sz w:val="24"/>
+          <w:szCs w:val="24"/>
+          <w:lang w:val="en-US"/>
+        </w:rPr>
+        <w:t>src\algorithmie\simulation.py     239      3    99%   135-136, 295</w:t>
       </w:r>
     </w:p>
     <w:p>
@@ -4525,7 +6494,7 @@
           <w:szCs w:val="24"/>
           <w:lang w:val="en-US"/>
         </w:rPr>
-        <w:t>src\tests\test_classes.py         354      1    99%   310</w:t>
+        <w:t>src\tests\test_classes.py         425      1    99%   572</w:t>
       </w:r>
     </w:p>
     <w:p>
@@ -4536,13 +6505,15 @@
           <w:rFonts w:asciiTheme="majorHAnsi" w:hAnsiTheme="majorHAnsi" w:cstheme="majorHAnsi"/>
           <w:sz w:val="24"/>
           <w:szCs w:val="24"/>
-        </w:rPr>
-      </w:pPr>
-      <w:r>
-        <w:rPr>
-          <w:rFonts w:asciiTheme="majorHAnsi" w:hAnsiTheme="majorHAnsi" w:cstheme="majorHAnsi"/>
-          <w:sz w:val="24"/>
-          <w:szCs w:val="24"/>
+          <w:lang w:val="en-US"/>
+        </w:rPr>
+      </w:pPr>
+      <w:r>
+        <w:rPr>
+          <w:rFonts w:asciiTheme="majorHAnsi" w:hAnsiTheme="majorHAnsi" w:cstheme="majorHAnsi"/>
+          <w:sz w:val="24"/>
+          <w:szCs w:val="24"/>
+          <w:lang w:val="en-US"/>
         </w:rPr>
         <w:t>-------------------------------------------------------------</w:t>
       </w:r>
@@ -4563,7 +6534,7 @@
           <w:sz w:val="24"/>
           <w:szCs w:val="24"/>
         </w:rPr>
-        <w:t>TOTAL                             669     16    98%</w:t>
+        <w:t>TOTAL                             740      4    99%</w:t>
       </w:r>
     </w:p>
     <w:p>
@@ -4652,21 +6623,19 @@
     </w:p>
     <w:p>
       <w:pPr>
-        <w:jc w:val="both"/>
-        <w:rPr>
-          <w:rFonts w:asciiTheme="majorHAnsi" w:hAnsiTheme="majorHAnsi" w:cstheme="majorHAnsi"/>
-          <w:sz w:val="24"/>
-          <w:szCs w:val="24"/>
-        </w:rPr>
-      </w:pPr>
-      <w:r>
-        <w:rPr>
-          <w:rFonts w:asciiTheme="majorHAnsi" w:hAnsiTheme="majorHAnsi" w:cstheme="majorHAnsi"/>
-          <w:sz w:val="24"/>
-          <w:szCs w:val="24"/>
+        <w:pStyle w:val="Titre3"/>
+        <w:rPr>
+          <w:color w:val="auto"/>
+        </w:rPr>
+      </w:pPr>
+      <w:bookmarkStart w:id="25" w:name="_Toc218346409"/>
+      <w:r>
+        <w:rPr>
+          <w:color w:val="auto"/>
         </w:rPr>
         <w:t>Adrien</w:t>
       </w:r>
+      <w:bookmarkEnd w:id="25"/>
     </w:p>
     <w:p>
       <w:pPr>
@@ -4688,7 +6657,6 @@
           <w:sz w:val="24"/>
           <w:szCs w:val="24"/>
         </w:rPr>
-        <w:lastRenderedPageBreak/>
         <w:t xml:space="preserve">Nettoyage </w:t>
       </w:r>
       <w:r>
@@ -4743,6 +6711,7 @@
           <w:sz w:val="24"/>
           <w:szCs w:val="24"/>
         </w:rPr>
+        <w:lastRenderedPageBreak/>
         <w:t>Correction de bugs : ajout d'explications plus précises et claires sur le fonctionnement du programme</w:t>
       </w:r>
       <w:r>
@@ -4832,111 +6801,196 @@
     </w:p>
     <w:p>
       <w:pPr>
-        <w:jc w:val="both"/>
-        <w:rPr>
-          <w:rFonts w:asciiTheme="majorHAnsi" w:hAnsiTheme="majorHAnsi" w:cstheme="majorHAnsi"/>
+        <w:pStyle w:val="Titre1"/>
+        <w:rPr>
           <w:b/>
           <w:bCs/>
+          <w:color w:val="auto"/>
           <w:sz w:val="28"/>
           <w:szCs w:val="28"/>
           <w:u w:val="single"/>
         </w:rPr>
       </w:pPr>
-      <w:r>
-        <w:rPr>
-          <w:rFonts w:asciiTheme="majorHAnsi" w:hAnsiTheme="majorHAnsi" w:cstheme="majorHAnsi"/>
+      <w:bookmarkStart w:id="26" w:name="_Toc218346410"/>
+      <w:r>
+        <w:rPr>
           <w:b/>
           <w:bCs/>
+          <w:color w:val="auto"/>
           <w:sz w:val="28"/>
           <w:szCs w:val="28"/>
           <w:u w:val="single"/>
         </w:rPr>
         <w:t>Conclusion finale sur le projet</w:t>
       </w:r>
-    </w:p>
-    <w:p>
-      <w:pPr>
-        <w:jc w:val="both"/>
-        <w:rPr>
-          <w:rFonts w:asciiTheme="majorHAnsi" w:hAnsiTheme="majorHAnsi" w:cstheme="majorHAnsi"/>
+      <w:bookmarkEnd w:id="26"/>
+    </w:p>
+    <w:p>
+      <w:pPr>
+        <w:pStyle w:val="Titre2"/>
+        <w:rPr>
+          <w:color w:val="auto"/>
           <w:sz w:val="28"/>
           <w:szCs w:val="28"/>
         </w:rPr>
       </w:pPr>
-      <w:proofErr w:type="spellStart"/>
-      <w:r>
-        <w:rPr>
-          <w:rFonts w:asciiTheme="majorHAnsi" w:hAnsiTheme="majorHAnsi" w:cstheme="majorHAnsi"/>
+      <w:bookmarkStart w:id="27" w:name="_Toc218346411"/>
+      <w:r>
+        <w:rPr>
+          <w:color w:val="auto"/>
           <w:sz w:val="28"/>
           <w:szCs w:val="28"/>
         </w:rPr>
         <w:t>Athène</w:t>
       </w:r>
-      <w:proofErr w:type="spellEnd"/>
-    </w:p>
-    <w:p>
-      <w:pPr>
-        <w:jc w:val="both"/>
-        <w:rPr>
-          <w:rFonts w:asciiTheme="majorHAnsi" w:hAnsiTheme="majorHAnsi" w:cstheme="majorHAnsi"/>
-          <w:sz w:val="24"/>
-          <w:szCs w:val="24"/>
-        </w:rPr>
-      </w:pPr>
-      <w:r>
-        <w:rPr>
-          <w:rFonts w:asciiTheme="majorHAnsi" w:hAnsiTheme="majorHAnsi" w:cstheme="majorHAnsi"/>
-          <w:sz w:val="24"/>
-          <w:szCs w:val="24"/>
-        </w:rPr>
-        <w:t xml:space="preserve">Ce projet m’a apporté beaucoup sur de nombreux points. </w:t>
-      </w:r>
-    </w:p>
-    <w:p>
-      <w:pPr>
-        <w:jc w:val="both"/>
-        <w:rPr>
-          <w:rFonts w:asciiTheme="majorHAnsi" w:hAnsiTheme="majorHAnsi" w:cstheme="majorHAnsi"/>
-          <w:sz w:val="24"/>
-          <w:szCs w:val="24"/>
-        </w:rPr>
-      </w:pPr>
-      <w:r>
-        <w:rPr>
-          <w:rFonts w:asciiTheme="majorHAnsi" w:hAnsiTheme="majorHAnsi" w:cstheme="majorHAnsi"/>
-          <w:sz w:val="24"/>
-          <w:szCs w:val="24"/>
-        </w:rPr>
-        <w:t xml:space="preserve">Tout d’abord, étant en charge de la partie algorithmie du projet, j’ai testé d nombreuses approches pour faire la gestion des déplacements de la population. C’était </w:t>
-      </w:r>
-    </w:p>
-    <w:p>
-      <w:pPr>
-        <w:jc w:val="both"/>
-        <w:rPr>
-          <w:rFonts w:asciiTheme="majorHAnsi" w:hAnsiTheme="majorHAnsi" w:cstheme="majorHAnsi"/>
-          <w:sz w:val="24"/>
-          <w:szCs w:val="24"/>
-        </w:rPr>
-      </w:pPr>
-    </w:p>
-    <w:p>
-      <w:pPr>
-        <w:jc w:val="both"/>
-        <w:rPr>
-          <w:rFonts w:asciiTheme="majorHAnsi" w:hAnsiTheme="majorHAnsi" w:cstheme="majorHAnsi"/>
+      <w:bookmarkEnd w:id="27"/>
+    </w:p>
+    <w:p>
+      <w:pPr>
+        <w:jc w:val="both"/>
+        <w:rPr>
+          <w:rFonts w:asciiTheme="majorHAnsi" w:hAnsiTheme="majorHAnsi" w:cstheme="majorHAnsi"/>
+          <w:sz w:val="24"/>
+          <w:szCs w:val="24"/>
+        </w:rPr>
+      </w:pPr>
+      <w:r>
+        <w:rPr>
+          <w:rFonts w:asciiTheme="majorHAnsi" w:hAnsiTheme="majorHAnsi" w:cstheme="majorHAnsi"/>
+          <w:sz w:val="24"/>
+          <w:szCs w:val="24"/>
+        </w:rPr>
+        <w:t>Ce projet m’a apporté beaucoup sur de nombreux points. Tout d’abord, étant en charge de la partie algorithmie du projet, j’ai testé d</w:t>
+      </w:r>
+      <w:r>
+        <w:rPr>
+          <w:rFonts w:asciiTheme="majorHAnsi" w:hAnsiTheme="majorHAnsi" w:cstheme="majorHAnsi"/>
+          <w:sz w:val="24"/>
+          <w:szCs w:val="24"/>
+        </w:rPr>
+        <w:t>e</w:t>
+      </w:r>
+      <w:r>
+        <w:rPr>
+          <w:rFonts w:asciiTheme="majorHAnsi" w:hAnsiTheme="majorHAnsi" w:cstheme="majorHAnsi"/>
+          <w:sz w:val="24"/>
+          <w:szCs w:val="24"/>
+        </w:rPr>
+        <w:t xml:space="preserve"> nombreuses approches pour faire la gestion des déplacements de la population. C’était </w:t>
+      </w:r>
+      <w:r>
+        <w:rPr>
+          <w:rFonts w:asciiTheme="majorHAnsi" w:hAnsiTheme="majorHAnsi" w:cstheme="majorHAnsi"/>
+          <w:sz w:val="24"/>
+          <w:szCs w:val="24"/>
+        </w:rPr>
+        <w:t xml:space="preserve">une approche </w:t>
+      </w:r>
+      <w:r>
+        <w:rPr>
+          <w:rFonts w:asciiTheme="majorHAnsi" w:hAnsiTheme="majorHAnsi" w:cstheme="majorHAnsi"/>
+          <w:sz w:val="24"/>
+          <w:szCs w:val="24"/>
+        </w:rPr>
+        <w:t>avec un état d’esprit de</w:t>
+      </w:r>
+      <w:r>
+        <w:rPr>
+          <w:rFonts w:asciiTheme="majorHAnsi" w:hAnsiTheme="majorHAnsi" w:cstheme="majorHAnsi"/>
+          <w:sz w:val="24"/>
+          <w:szCs w:val="24"/>
+        </w:rPr>
+        <w:t xml:space="preserve"> recherche que j’ai beaucoup appréciée.</w:t>
+      </w:r>
+      <w:r>
+        <w:rPr>
+          <w:rFonts w:asciiTheme="majorHAnsi" w:hAnsiTheme="majorHAnsi" w:cstheme="majorHAnsi"/>
+          <w:sz w:val="24"/>
+          <w:szCs w:val="24"/>
+        </w:rPr>
+        <w:t xml:space="preserve"> </w:t>
+      </w:r>
+      <w:r>
+        <w:rPr>
+          <w:rFonts w:asciiTheme="majorHAnsi" w:hAnsiTheme="majorHAnsi" w:cstheme="majorHAnsi"/>
+          <w:sz w:val="24"/>
+          <w:szCs w:val="24"/>
+        </w:rPr>
+        <w:t>De plus, j’ai eu l’occasion de prendre en charge les missions d’organisation des tâches et de planification du projet. Finalement, je suis très contente du résultat que nous avons produit, car le logiciel correspond exactement à ce que j’avais envisagé en début de développement quand j’ai proposé ce sujet à Adrien.</w:t>
+      </w:r>
+    </w:p>
+    <w:p>
+      <w:pPr>
+        <w:jc w:val="both"/>
+        <w:rPr>
+          <w:rFonts w:asciiTheme="majorHAnsi" w:hAnsiTheme="majorHAnsi" w:cstheme="majorHAnsi"/>
+          <w:i/>
+          <w:iCs/>
+          <w:sz w:val="24"/>
+          <w:szCs w:val="24"/>
+        </w:rPr>
+      </w:pPr>
+      <w:r>
+        <w:rPr>
+          <w:rFonts w:asciiTheme="majorHAnsi" w:hAnsiTheme="majorHAnsi" w:cstheme="majorHAnsi"/>
+          <w:i/>
+          <w:iCs/>
+          <w:sz w:val="24"/>
+          <w:szCs w:val="24"/>
+          <w:u w:val="single"/>
+        </w:rPr>
+        <w:t>Budget points :</w:t>
+      </w:r>
+      <w:r>
+        <w:rPr>
+          <w:rFonts w:asciiTheme="majorHAnsi" w:hAnsiTheme="majorHAnsi" w:cstheme="majorHAnsi"/>
+          <w:i/>
+          <w:iCs/>
+          <w:sz w:val="24"/>
+          <w:szCs w:val="24"/>
+        </w:rPr>
+        <w:t xml:space="preserve"> </w:t>
+      </w:r>
+      <w:r>
+        <w:rPr>
+          <w:rFonts w:asciiTheme="majorHAnsi" w:hAnsiTheme="majorHAnsi" w:cstheme="majorHAnsi"/>
+          <w:i/>
+          <w:iCs/>
+          <w:sz w:val="24"/>
+          <w:szCs w:val="24"/>
+        </w:rPr>
+        <w:t>55</w:t>
+      </w:r>
+    </w:p>
+    <w:p>
+      <w:pPr>
+        <w:jc w:val="both"/>
+        <w:rPr>
+          <w:rFonts w:asciiTheme="majorHAnsi" w:hAnsiTheme="majorHAnsi" w:cstheme="majorHAnsi"/>
+          <w:sz w:val="24"/>
+          <w:szCs w:val="24"/>
+        </w:rPr>
+      </w:pPr>
+    </w:p>
+    <w:p>
+      <w:pPr>
+        <w:pStyle w:val="Titre2"/>
+        <w:rPr>
+          <w:color w:val="auto"/>
           <w:sz w:val="28"/>
           <w:szCs w:val="28"/>
         </w:rPr>
       </w:pPr>
-      <w:r>
-        <w:rPr>
-          <w:rFonts w:asciiTheme="majorHAnsi" w:hAnsiTheme="majorHAnsi" w:cstheme="majorHAnsi"/>
+      <w:bookmarkStart w:id="28" w:name="_Toc218346412"/>
+      <w:r>
+        <w:rPr>
+          <w:color w:val="auto"/>
           <w:sz w:val="28"/>
           <w:szCs w:val="28"/>
         </w:rPr>
         <w:t>Adrien</w:t>
       </w:r>
+      <w:bookmarkEnd w:id="28"/>
     </w:p>
     <w:p>
       <w:pPr>
@@ -4973,16 +7027,14 @@
         </w:rPr>
         <w:t xml:space="preserve">. J'ai également pu approfondir mes connaissances sur le fonctionnement de la programmation orientée objet notamment avec la syntaxe propre au langage Python. Ce projet, m'a grandement challengé car nous avons dû composer avec la ligne directrice que nous nous sommes </w:t>
       </w:r>
-      <w:proofErr w:type="spellStart"/>
-      <w:r>
-        <w:rPr>
-          <w:rFonts w:asciiTheme="majorHAnsi" w:hAnsiTheme="majorHAnsi" w:cstheme="majorHAnsi"/>
-          <w:sz w:val="24"/>
-          <w:szCs w:val="24"/>
-        </w:rPr>
-        <w:t>nous même</w:t>
-      </w:r>
-      <w:proofErr w:type="spellEnd"/>
+      <w:r>
+        <w:rPr>
+          <w:rFonts w:asciiTheme="majorHAnsi" w:hAnsiTheme="majorHAnsi" w:cstheme="majorHAnsi"/>
+          <w:sz w:val="24"/>
+          <w:szCs w:val="24"/>
+        </w:rPr>
+        <w:t>nous-même</w:t>
+      </w:r>
       <w:r>
         <w:rPr>
           <w:rFonts w:asciiTheme="majorHAnsi" w:hAnsiTheme="majorHAnsi" w:cstheme="majorHAnsi"/>
@@ -4997,38 +7049,162 @@
         <w:jc w:val="both"/>
         <w:rPr>
           <w:rFonts w:asciiTheme="majorHAnsi" w:hAnsiTheme="majorHAnsi" w:cstheme="majorHAnsi"/>
-          <w:sz w:val="24"/>
-          <w:szCs w:val="24"/>
-        </w:rPr>
-      </w:pPr>
-    </w:p>
-    <w:p>
-      <w:pPr>
-        <w:jc w:val="both"/>
-        <w:rPr>
-          <w:rFonts w:asciiTheme="majorHAnsi" w:hAnsiTheme="majorHAnsi" w:cstheme="majorHAnsi"/>
+          <w:i/>
+          <w:iCs/>
+          <w:sz w:val="24"/>
+          <w:szCs w:val="24"/>
+        </w:rPr>
+      </w:pPr>
+      <w:r>
+        <w:rPr>
+          <w:rFonts w:asciiTheme="majorHAnsi" w:hAnsiTheme="majorHAnsi" w:cstheme="majorHAnsi"/>
+          <w:i/>
+          <w:iCs/>
+          <w:sz w:val="24"/>
+          <w:szCs w:val="24"/>
+          <w:u w:val="single"/>
+        </w:rPr>
+        <w:t>Budget points :</w:t>
+      </w:r>
+      <w:r>
+        <w:rPr>
+          <w:rFonts w:asciiTheme="majorHAnsi" w:hAnsiTheme="majorHAnsi" w:cstheme="majorHAnsi"/>
+          <w:i/>
+          <w:iCs/>
+          <w:sz w:val="24"/>
+          <w:szCs w:val="24"/>
+        </w:rPr>
+        <w:t xml:space="preserve"> </w:t>
+      </w:r>
+      <w:r>
+        <w:rPr>
+          <w:rFonts w:asciiTheme="majorHAnsi" w:hAnsiTheme="majorHAnsi" w:cstheme="majorHAnsi"/>
+          <w:i/>
+          <w:iCs/>
+          <w:sz w:val="24"/>
+          <w:szCs w:val="24"/>
+        </w:rPr>
+        <w:t>45</w:t>
+      </w:r>
+    </w:p>
+    <w:p>
+      <w:pPr>
+        <w:jc w:val="both"/>
+        <w:rPr>
+          <w:rFonts w:asciiTheme="majorHAnsi" w:hAnsiTheme="majorHAnsi" w:cstheme="majorHAnsi"/>
+          <w:sz w:val="24"/>
+          <w:szCs w:val="24"/>
+        </w:rPr>
+      </w:pPr>
+    </w:p>
+    <w:p>
+      <w:pPr>
+        <w:pStyle w:val="Titre2"/>
+        <w:rPr>
+          <w:color w:val="auto"/>
           <w:sz w:val="28"/>
           <w:szCs w:val="28"/>
         </w:rPr>
       </w:pPr>
-      <w:r>
-        <w:rPr>
-          <w:rFonts w:asciiTheme="majorHAnsi" w:hAnsiTheme="majorHAnsi" w:cstheme="majorHAnsi"/>
+      <w:bookmarkStart w:id="29" w:name="_Toc218346413"/>
+      <w:r>
+        <w:rPr>
+          <w:color w:val="auto"/>
           <w:sz w:val="28"/>
           <w:szCs w:val="28"/>
         </w:rPr>
         <w:t>Commun</w:t>
       </w:r>
-    </w:p>
-    <w:p>
-      <w:pPr>
-        <w:jc w:val="both"/>
-        <w:rPr>
-          <w:rFonts w:asciiTheme="majorHAnsi" w:hAnsiTheme="majorHAnsi" w:cstheme="majorHAnsi"/>
-          <w:sz w:val="24"/>
-          <w:szCs w:val="24"/>
-        </w:rPr>
-      </w:pPr>
+      <w:bookmarkEnd w:id="29"/>
+    </w:p>
+    <w:p>
+      <w:pPr>
+        <w:jc w:val="both"/>
+        <w:rPr>
+          <w:rFonts w:asciiTheme="majorHAnsi" w:hAnsiTheme="majorHAnsi" w:cstheme="majorHAnsi"/>
+          <w:sz w:val="24"/>
+          <w:szCs w:val="24"/>
+        </w:rPr>
+      </w:pPr>
+      <w:r>
+        <w:rPr>
+          <w:rFonts w:asciiTheme="majorHAnsi" w:hAnsiTheme="majorHAnsi" w:cstheme="majorHAnsi"/>
+          <w:sz w:val="24"/>
+          <w:szCs w:val="24"/>
+        </w:rPr>
+        <w:t xml:space="preserve">Ce projet nous a apporté beaucoup à tous les deux, et nous a permis d’allier nos compétences spécialisées pour créer un projet qui a mis en commun nos connaissances. Nous avons un logiciel complet, avec beaucoup de variables que l’utilisateur peut régler </w:t>
+      </w:r>
+      <w:r>
+        <w:rPr>
+          <w:rFonts w:asciiTheme="majorHAnsi" w:hAnsiTheme="majorHAnsi" w:cstheme="majorHAnsi"/>
+          <w:sz w:val="24"/>
+          <w:szCs w:val="24"/>
+        </w:rPr>
+        <w:t>ce qui donne de nombreuses possibilités de personnalisation, qui correspond exactement à ce que nous avions en tête en début de projet. Nous sommes très contents d’avoir fait un projet qui allient des compétences dans des domaines différents, car notre projet nous semble plus complet techniquement.</w:t>
+      </w:r>
+    </w:p>
+    <w:p>
+      <w:pPr>
+        <w:jc w:val="both"/>
+        <w:rPr>
+          <w:rFonts w:asciiTheme="majorHAnsi" w:hAnsiTheme="majorHAnsi" w:cstheme="majorHAnsi"/>
+          <w:sz w:val="24"/>
+          <w:szCs w:val="24"/>
+        </w:rPr>
+      </w:pPr>
+      <w:r>
+        <w:rPr>
+          <w:rFonts w:asciiTheme="majorHAnsi" w:hAnsiTheme="majorHAnsi" w:cstheme="majorHAnsi"/>
+          <w:sz w:val="24"/>
+          <w:szCs w:val="24"/>
+        </w:rPr>
+        <w:t xml:space="preserve">Nous avons beaucoup aimé notre organisation, nous avons pris soin de préparer nos compte-rendu de sprint au minimum un jour avant la séance en classe pour limiter les évènements imprévus. Nous avons communiqué régulièrement par rapport à nos avancées mutuelles quant au projet. Nos missions étaient à la fois disjointes et liées : le développement des deux parties sont globalement indépendantes, mais par exemple pour tester l’affichage de la population </w:t>
+      </w:r>
+      <w:r>
+        <w:rPr>
+          <w:rFonts w:asciiTheme="majorHAnsi" w:hAnsiTheme="majorHAnsi" w:cstheme="majorHAnsi"/>
+          <w:sz w:val="24"/>
+          <w:szCs w:val="24"/>
+        </w:rPr>
+        <w:lastRenderedPageBreak/>
+        <w:t xml:space="preserve">côté interface, il faut qu’elle soit fonctionnelle côté algorithmie, et pour tester les algorithmes de déplacement il faut pouvoir voir la population dans l’interface. C’était une bonne approche : aucun ne pouvait prendre du retard car ça impacterait le travail de l’autre, mais nous n‘avions pas entièrement besoin que les tâches de l’autre soient complétées à chaque étape pour avancer sur ses missions. </w:t>
+      </w:r>
+    </w:p>
+    <w:p>
+      <w:pPr>
+        <w:jc w:val="both"/>
+        <w:rPr>
+          <w:rFonts w:asciiTheme="majorHAnsi" w:hAnsiTheme="majorHAnsi" w:cstheme="majorHAnsi"/>
+          <w:sz w:val="24"/>
+          <w:szCs w:val="24"/>
+        </w:rPr>
+      </w:pPr>
+      <w:r>
+        <w:rPr>
+          <w:rFonts w:asciiTheme="majorHAnsi" w:hAnsiTheme="majorHAnsi" w:cstheme="majorHAnsi"/>
+          <w:sz w:val="24"/>
+          <w:szCs w:val="24"/>
+        </w:rPr>
+        <w:t xml:space="preserve">Si nous devions recommencer un nouveau projet, nous ferions comme nous l’avons fait pour ce projet : nous avions comme avantage que ce n’était pas le premier projet que nous réalisions ensemble, donc répartir les missions en fonction de nos compétences n’était pas nouveau. Nous utilisons systématiquement </w:t>
+      </w:r>
+      <w:proofErr w:type="spellStart"/>
+      <w:r>
+        <w:rPr>
+          <w:rFonts w:asciiTheme="majorHAnsi" w:hAnsiTheme="majorHAnsi" w:cstheme="majorHAnsi"/>
+          <w:sz w:val="24"/>
+          <w:szCs w:val="24"/>
+        </w:rPr>
+        <w:t>Github</w:t>
+      </w:r>
+      <w:proofErr w:type="spellEnd"/>
+      <w:r>
+        <w:rPr>
+          <w:rFonts w:asciiTheme="majorHAnsi" w:hAnsiTheme="majorHAnsi" w:cstheme="majorHAnsi"/>
+          <w:sz w:val="24"/>
+          <w:szCs w:val="24"/>
+        </w:rPr>
+        <w:t xml:space="preserve"> en projet depuis deux ans donc nous n’avons pas non plus découvert l’outil, et nous étions alignés sur le fait que nous voulions réaliser un projet de qualité et tenir absolument nos deadlines sans prendre de retard. L’organisation a donc été très logique et intuitive en découlant de cela. Le fait que nous soyons d’accord sur ces éléments-là a fait notamment la plus grande force de notre organisation.</w:t>
+      </w:r>
     </w:p>
     <w:sectPr>
       <w:pgSz w:w="11906" w:h="16838"/>
@@ -7975,6 +10151,95 @@
     </w:lvl>
   </w:abstractNum>
   <w:abstractNum w:abstractNumId="27" w15:restartNumberingAfterBreak="0">
+    <w:nsid w:val="54254542"/>
+    <w:multiLevelType w:val="hybridMultilevel"/>
+    <w:tmpl w:val="1D5EEF30"/>
+    <w:lvl w:ilvl="0" w:tplc="040C000F">
+      <w:start w:val="1"/>
+      <w:numFmt w:val="decimal"/>
+      <w:lvlText w:val="%1."/>
+      <w:lvlJc w:val="left"/>
+      <w:pPr>
+        <w:ind w:left="720" w:hanging="360"/>
+      </w:pPr>
+      <w:rPr>
+        <w:rFonts w:hint="default"/>
+      </w:rPr>
+    </w:lvl>
+    <w:lvl w:ilvl="1" w:tplc="040C0019" w:tentative="1">
+      <w:start w:val="1"/>
+      <w:numFmt w:val="lowerLetter"/>
+      <w:lvlText w:val="%2."/>
+      <w:lvlJc w:val="left"/>
+      <w:pPr>
+        <w:ind w:left="1440" w:hanging="360"/>
+      </w:pPr>
+    </w:lvl>
+    <w:lvl w:ilvl="2" w:tplc="040C001B" w:tentative="1">
+      <w:start w:val="1"/>
+      <w:numFmt w:val="lowerRoman"/>
+      <w:lvlText w:val="%3."/>
+      <w:lvlJc w:val="right"/>
+      <w:pPr>
+        <w:ind w:left="2160" w:hanging="180"/>
+      </w:pPr>
+    </w:lvl>
+    <w:lvl w:ilvl="3" w:tplc="040C000F" w:tentative="1">
+      <w:start w:val="1"/>
+      <w:numFmt w:val="decimal"/>
+      <w:lvlText w:val="%4."/>
+      <w:lvlJc w:val="left"/>
+      <w:pPr>
+        <w:ind w:left="2880" w:hanging="360"/>
+      </w:pPr>
+    </w:lvl>
+    <w:lvl w:ilvl="4" w:tplc="040C0019" w:tentative="1">
+      <w:start w:val="1"/>
+      <w:numFmt w:val="lowerLetter"/>
+      <w:lvlText w:val="%5."/>
+      <w:lvlJc w:val="left"/>
+      <w:pPr>
+        <w:ind w:left="3600" w:hanging="360"/>
+      </w:pPr>
+    </w:lvl>
+    <w:lvl w:ilvl="5" w:tplc="040C001B" w:tentative="1">
+      <w:start w:val="1"/>
+      <w:numFmt w:val="lowerRoman"/>
+      <w:lvlText w:val="%6."/>
+      <w:lvlJc w:val="right"/>
+      <w:pPr>
+        <w:ind w:left="4320" w:hanging="180"/>
+      </w:pPr>
+    </w:lvl>
+    <w:lvl w:ilvl="6" w:tplc="040C000F" w:tentative="1">
+      <w:start w:val="1"/>
+      <w:numFmt w:val="decimal"/>
+      <w:lvlText w:val="%7."/>
+      <w:lvlJc w:val="left"/>
+      <w:pPr>
+        <w:ind w:left="5040" w:hanging="360"/>
+      </w:pPr>
+    </w:lvl>
+    <w:lvl w:ilvl="7" w:tplc="040C0019" w:tentative="1">
+      <w:start w:val="1"/>
+      <w:numFmt w:val="lowerLetter"/>
+      <w:lvlText w:val="%8."/>
+      <w:lvlJc w:val="left"/>
+      <w:pPr>
+        <w:ind w:left="5760" w:hanging="360"/>
+      </w:pPr>
+    </w:lvl>
+    <w:lvl w:ilvl="8" w:tplc="040C001B" w:tentative="1">
+      <w:start w:val="1"/>
+      <w:numFmt w:val="lowerRoman"/>
+      <w:lvlText w:val="%9."/>
+      <w:lvlJc w:val="right"/>
+      <w:pPr>
+        <w:ind w:left="6480" w:hanging="180"/>
+      </w:pPr>
+    </w:lvl>
+  </w:abstractNum>
+  <w:abstractNum w:abstractNumId="28" w15:restartNumberingAfterBreak="0">
     <w:nsid w:val="55684147"/>
     <w:multiLevelType w:val="hybridMultilevel"/>
     <w:tmpl w:val="E71A783E"/>
@@ -8060,7 +10325,7 @@
       </w:pPr>
     </w:lvl>
   </w:abstractNum>
-  <w:abstractNum w:abstractNumId="28" w15:restartNumberingAfterBreak="0">
+  <w:abstractNum w:abstractNumId="29" w15:restartNumberingAfterBreak="0">
     <w:nsid w:val="597479BD"/>
     <w:multiLevelType w:val="multilevel"/>
     <w:tmpl w:val="46FEFCA0"/>
@@ -8173,7 +10438,7 @@
       </w:pPr>
     </w:lvl>
   </w:abstractNum>
-  <w:abstractNum w:abstractNumId="29" w15:restartNumberingAfterBreak="0">
+  <w:abstractNum w:abstractNumId="30" w15:restartNumberingAfterBreak="0">
     <w:nsid w:val="5C393F8B"/>
     <w:multiLevelType w:val="hybridMultilevel"/>
     <w:tmpl w:val="7C72C8B6"/>
@@ -8263,7 +10528,7 @@
       </w:pPr>
     </w:lvl>
   </w:abstractNum>
-  <w:abstractNum w:abstractNumId="30" w15:restartNumberingAfterBreak="0">
+  <w:abstractNum w:abstractNumId="31" w15:restartNumberingAfterBreak="0">
     <w:nsid w:val="621B7351"/>
     <w:multiLevelType w:val="multilevel"/>
     <w:tmpl w:val="6D829DE4"/>
@@ -8376,7 +10641,7 @@
       </w:pPr>
     </w:lvl>
   </w:abstractNum>
-  <w:abstractNum w:abstractNumId="31" w15:restartNumberingAfterBreak="0">
+  <w:abstractNum w:abstractNumId="32" w15:restartNumberingAfterBreak="0">
     <w:nsid w:val="79CB4508"/>
     <w:multiLevelType w:val="hybridMultilevel"/>
     <w:tmpl w:val="DC3C7FBE"/>
@@ -8498,7 +10763,7 @@
     <w:abstractNumId w:val="24"/>
   </w:num>
   <w:num w:numId="3">
-    <w:abstractNumId w:val="30"/>
+    <w:abstractNumId w:val="31"/>
   </w:num>
   <w:num w:numId="4">
     <w:abstractNumId w:val="26"/>
@@ -8516,13 +10781,13 @@
     <w:abstractNumId w:val="19"/>
   </w:num>
   <w:num w:numId="9">
-    <w:abstractNumId w:val="27"/>
+    <w:abstractNumId w:val="28"/>
   </w:num>
   <w:num w:numId="10">
     <w:abstractNumId w:val="14"/>
   </w:num>
   <w:num w:numId="11">
-    <w:abstractNumId w:val="28"/>
+    <w:abstractNumId w:val="29"/>
   </w:num>
   <w:num w:numId="12">
     <w:abstractNumId w:val="4"/>
@@ -8567,7 +10832,7 @@
     <w:abstractNumId w:val="0"/>
   </w:num>
   <w:num w:numId="26">
-    <w:abstractNumId w:val="31"/>
+    <w:abstractNumId w:val="32"/>
   </w:num>
   <w:num w:numId="27">
     <w:abstractNumId w:val="25"/>
@@ -8639,13 +10904,16 @@
     <w:abstractNumId w:val="23"/>
   </w:num>
   <w:num w:numId="32">
-    <w:abstractNumId w:val="29"/>
+    <w:abstractNumId w:val="30"/>
   </w:num>
   <w:num w:numId="33">
     <w:abstractNumId w:val="21"/>
   </w:num>
   <w:num w:numId="34">
     <w:abstractNumId w:val="2"/>
+  </w:num>
+  <w:num w:numId="35">
+    <w:abstractNumId w:val="27"/>
   </w:num>
 </w:numbering>
 </file>
@@ -9048,10 +11316,75 @@
   <w:style w:type="paragraph" w:default="1" w:styleId="Normal">
     <w:name w:val="Normal"/>
     <w:qFormat/>
-    <w:rsid w:val="009E57C0"/>
+    <w:rsid w:val="00374E59"/>
     <w:pPr>
       <w:spacing w:after="160" w:line="259" w:lineRule="auto"/>
     </w:pPr>
+  </w:style>
+  <w:style w:type="paragraph" w:styleId="Titre1">
+    <w:name w:val="heading 1"/>
+    <w:basedOn w:val="Normal"/>
+    <w:next w:val="Normal"/>
+    <w:link w:val="Titre1Car"/>
+    <w:uiPriority w:val="9"/>
+    <w:qFormat/>
+    <w:rsid w:val="00374E59"/>
+    <w:pPr>
+      <w:keepNext/>
+      <w:keepLines/>
+      <w:spacing w:before="240" w:after="0"/>
+      <w:outlineLvl w:val="0"/>
+    </w:pPr>
+    <w:rPr>
+      <w:rFonts w:asciiTheme="majorHAnsi" w:eastAsiaTheme="majorEastAsia" w:hAnsiTheme="majorHAnsi" w:cstheme="majorBidi"/>
+      <w:color w:val="2F5496" w:themeColor="accent1" w:themeShade="BF"/>
+      <w:sz w:val="32"/>
+      <w:szCs w:val="32"/>
+    </w:rPr>
+  </w:style>
+  <w:style w:type="paragraph" w:styleId="Titre2">
+    <w:name w:val="heading 2"/>
+    <w:basedOn w:val="Normal"/>
+    <w:next w:val="Normal"/>
+    <w:link w:val="Titre2Car"/>
+    <w:uiPriority w:val="9"/>
+    <w:unhideWhenUsed/>
+    <w:qFormat/>
+    <w:rsid w:val="00374E59"/>
+    <w:pPr>
+      <w:keepNext/>
+      <w:keepLines/>
+      <w:spacing w:before="40" w:after="0"/>
+      <w:outlineLvl w:val="1"/>
+    </w:pPr>
+    <w:rPr>
+      <w:rFonts w:asciiTheme="majorHAnsi" w:eastAsiaTheme="majorEastAsia" w:hAnsiTheme="majorHAnsi" w:cstheme="majorBidi"/>
+      <w:color w:val="2F5496" w:themeColor="accent1" w:themeShade="BF"/>
+      <w:sz w:val="26"/>
+      <w:szCs w:val="26"/>
+    </w:rPr>
+  </w:style>
+  <w:style w:type="paragraph" w:styleId="Titre3">
+    <w:name w:val="heading 3"/>
+    <w:basedOn w:val="Normal"/>
+    <w:next w:val="Normal"/>
+    <w:link w:val="Titre3Car"/>
+    <w:uiPriority w:val="9"/>
+    <w:unhideWhenUsed/>
+    <w:qFormat/>
+    <w:rsid w:val="00374E59"/>
+    <w:pPr>
+      <w:keepNext/>
+      <w:keepLines/>
+      <w:spacing w:before="40" w:after="0"/>
+      <w:outlineLvl w:val="2"/>
+    </w:pPr>
+    <w:rPr>
+      <w:rFonts w:asciiTheme="majorHAnsi" w:eastAsiaTheme="majorEastAsia" w:hAnsiTheme="majorHAnsi" w:cstheme="majorBidi"/>
+      <w:color w:val="1F3763" w:themeColor="accent1" w:themeShade="7F"/>
+      <w:sz w:val="24"/>
+      <w:szCs w:val="24"/>
+    </w:rPr>
   </w:style>
   <w:style w:type="character" w:default="1" w:styleId="Policepardfaut">
     <w:name w:val="Default Paragraph Font"/>
@@ -9342,6 +11675,99 @@
       <w:szCs w:val="24"/>
     </w:rPr>
   </w:style>
+  <w:style w:type="character" w:customStyle="1" w:styleId="Titre1Car">
+    <w:name w:val="Titre 1 Car"/>
+    <w:basedOn w:val="Policepardfaut"/>
+    <w:link w:val="Titre1"/>
+    <w:uiPriority w:val="9"/>
+    <w:rsid w:val="00374E59"/>
+    <w:rPr>
+      <w:rFonts w:asciiTheme="majorHAnsi" w:eastAsiaTheme="majorEastAsia" w:hAnsiTheme="majorHAnsi" w:cstheme="majorBidi"/>
+      <w:color w:val="2F5496" w:themeColor="accent1" w:themeShade="BF"/>
+      <w:sz w:val="32"/>
+      <w:szCs w:val="32"/>
+    </w:rPr>
+  </w:style>
+  <w:style w:type="paragraph" w:styleId="En-ttedetabledesmatires">
+    <w:name w:val="TOC Heading"/>
+    <w:basedOn w:val="Titre1"/>
+    <w:next w:val="Normal"/>
+    <w:uiPriority w:val="39"/>
+    <w:unhideWhenUsed/>
+    <w:qFormat/>
+    <w:rsid w:val="00374E59"/>
+    <w:pPr>
+      <w:suppressAutoHyphens w:val="0"/>
+      <w:outlineLvl w:val="9"/>
+    </w:pPr>
+    <w:rPr>
+      <w:lang w:eastAsia="fr-FR"/>
+    </w:rPr>
+  </w:style>
+  <w:style w:type="paragraph" w:styleId="TM1">
+    <w:name w:val="toc 1"/>
+    <w:basedOn w:val="Normal"/>
+    <w:next w:val="Normal"/>
+    <w:autoRedefine/>
+    <w:uiPriority w:val="39"/>
+    <w:unhideWhenUsed/>
+    <w:rsid w:val="00374E59"/>
+    <w:pPr>
+      <w:spacing w:after="100"/>
+    </w:pPr>
+  </w:style>
+  <w:style w:type="character" w:customStyle="1" w:styleId="Titre2Car">
+    <w:name w:val="Titre 2 Car"/>
+    <w:basedOn w:val="Policepardfaut"/>
+    <w:link w:val="Titre2"/>
+    <w:uiPriority w:val="9"/>
+    <w:rsid w:val="00374E59"/>
+    <w:rPr>
+      <w:rFonts w:asciiTheme="majorHAnsi" w:eastAsiaTheme="majorEastAsia" w:hAnsiTheme="majorHAnsi" w:cstheme="majorBidi"/>
+      <w:color w:val="2F5496" w:themeColor="accent1" w:themeShade="BF"/>
+      <w:sz w:val="26"/>
+      <w:szCs w:val="26"/>
+    </w:rPr>
+  </w:style>
+  <w:style w:type="character" w:customStyle="1" w:styleId="Titre3Car">
+    <w:name w:val="Titre 3 Car"/>
+    <w:basedOn w:val="Policepardfaut"/>
+    <w:link w:val="Titre3"/>
+    <w:uiPriority w:val="9"/>
+    <w:rsid w:val="00374E59"/>
+    <w:rPr>
+      <w:rFonts w:asciiTheme="majorHAnsi" w:eastAsiaTheme="majorEastAsia" w:hAnsiTheme="majorHAnsi" w:cstheme="majorBidi"/>
+      <w:color w:val="1F3763" w:themeColor="accent1" w:themeShade="7F"/>
+      <w:sz w:val="24"/>
+      <w:szCs w:val="24"/>
+    </w:rPr>
+  </w:style>
+  <w:style w:type="paragraph" w:styleId="TM2">
+    <w:name w:val="toc 2"/>
+    <w:basedOn w:val="Normal"/>
+    <w:next w:val="Normal"/>
+    <w:autoRedefine/>
+    <w:uiPriority w:val="39"/>
+    <w:unhideWhenUsed/>
+    <w:rsid w:val="00C93CD7"/>
+    <w:pPr>
+      <w:spacing w:after="100"/>
+      <w:ind w:left="220"/>
+    </w:pPr>
+  </w:style>
+  <w:style w:type="paragraph" w:styleId="TM3">
+    <w:name w:val="toc 3"/>
+    <w:basedOn w:val="Normal"/>
+    <w:next w:val="Normal"/>
+    <w:autoRedefine/>
+    <w:uiPriority w:val="39"/>
+    <w:unhideWhenUsed/>
+    <w:rsid w:val="00C93CD7"/>
+    <w:pPr>
+      <w:spacing w:after="100"/>
+      <w:ind w:left="440"/>
+    </w:pPr>
+  </w:style>
 </w:styles>
 </file>
 
@@ -9517,4 +11943,16 @@
   <a:objectDefaults/>
   <a:extraClrSchemeLst/>
 </a:theme>
+</file>
+
+<file path=customXml/item1.xml><?xml version="1.0" encoding="utf-8"?>
+<b:Sources xmlns:b="http://schemas.openxmlformats.org/officeDocument/2006/bibliography" xmlns="http://schemas.openxmlformats.org/officeDocument/2006/bibliography" SelectedStyle="\APASixthEditionOfficeOnline.xsl" StyleName="APA" Version="6"/>
+</file>
+
+<file path=customXml/itemProps1.xml><?xml version="1.0" encoding="utf-8"?>
+<ds:datastoreItem xmlns:ds="http://schemas.openxmlformats.org/officeDocument/2006/customXml" ds:itemID="{6E827158-54DC-4D87-8A22-2883FB6F8E7A}">
+  <ds:schemaRefs>
+    <ds:schemaRef ds:uri="http://schemas.openxmlformats.org/officeDocument/2006/bibliography"/>
+  </ds:schemaRefs>
+</ds:datastoreItem>
 </file>
</xml_diff>

<commit_message>
Ajout texte diagramme de gantt
</commit_message>
<xml_diff>
--- a/doc/compte-rendus sprints/Epidemio - Rendu final.docx
+++ b/doc/compte-rendus sprints/Epidemio - Rendu final.docx
@@ -44,6 +44,13 @@
     </w:p>
     <w:sdt>
       <w:sdtPr>
+        <w:rPr>
+          <w:rFonts w:asciiTheme="minorHAnsi" w:eastAsiaTheme="minorHAnsi" w:hAnsiTheme="minorHAnsi" w:cstheme="minorBidi"/>
+          <w:color w:val="auto"/>
+          <w:sz w:val="22"/>
+          <w:szCs w:val="22"/>
+          <w:lang w:eastAsia="en-US"/>
+        </w:rPr>
         <w:id w:val="-340703865"/>
         <w:docPartObj>
           <w:docPartGallery w:val="Table of Contents"/>
@@ -52,13 +59,8 @@
       </w:sdtPr>
       <w:sdtEndPr>
         <w:rPr>
-          <w:rFonts w:asciiTheme="minorHAnsi" w:eastAsiaTheme="minorHAnsi" w:hAnsiTheme="minorHAnsi" w:cstheme="minorBidi"/>
           <w:b/>
           <w:bCs/>
-          <w:color w:val="auto"/>
-          <w:sz w:val="22"/>
-          <w:szCs w:val="22"/>
-          <w:lang w:eastAsia="en-US"/>
         </w:rPr>
       </w:sdtEndPr>
       <w:sdtContent>
@@ -5082,7 +5084,7 @@
         <mc:AlternateContent>
           <mc:Choice Requires="wps">
             <w:drawing>
-              <wp:anchor distT="45720" distB="45720" distL="114300" distR="114300" simplePos="0" relativeHeight="251660288" behindDoc="0" locked="0" layoutInCell="1" allowOverlap="1" wp14:anchorId="660E9A39" wp14:editId="0D8C9021">
+              <wp:anchor distT="45720" distB="45720" distL="114300" distR="114300" simplePos="0" relativeHeight="251660288" behindDoc="0" locked="0" layoutInCell="1" allowOverlap="1" wp14:anchorId="660E9A39" wp14:editId="51838B16">
                 <wp:simplePos x="0" y="0"/>
                 <wp:positionH relativeFrom="margin">
                   <wp:posOffset>-71899</wp:posOffset>
@@ -5292,16 +5294,79 @@
       </w:pPr>
       <w:r>
         <w:rPr>
-          <w:rFonts w:asciiTheme="majorHAnsi" w:hAnsiTheme="majorHAnsi" w:cstheme="majorHAnsi"/>
+          <w:rFonts w:cstheme="majorHAnsi"/>
           <w:noProof/>
           <w:sz w:val="28"/>
           <w:szCs w:val="28"/>
         </w:rPr>
         <w:lastRenderedPageBreak/>
+        <w:drawing>
+          <wp:anchor distT="0" distB="0" distL="114300" distR="114300" simplePos="0" relativeHeight="251657215" behindDoc="0" locked="0" layoutInCell="1" allowOverlap="1" wp14:anchorId="7EF66377" wp14:editId="2817D44C">
+            <wp:simplePos x="0" y="0"/>
+            <wp:positionH relativeFrom="margin">
+              <wp:align>right</wp:align>
+            </wp:positionH>
+            <wp:positionV relativeFrom="paragraph">
+              <wp:posOffset>2057400</wp:posOffset>
+            </wp:positionV>
+            <wp:extent cx="9683115" cy="5577840"/>
+            <wp:effectExtent l="0" t="4762" r="8572" b="8573"/>
+            <wp:wrapSquare wrapText="bothSides"/>
+            <wp:docPr id="6" name="Image 6"/>
+            <wp:cNvGraphicFramePr>
+              <a:graphicFrameLocks xmlns:a="http://schemas.openxmlformats.org/drawingml/2006/main" noChangeAspect="1"/>
+            </wp:cNvGraphicFramePr>
+            <a:graphic xmlns:a="http://schemas.openxmlformats.org/drawingml/2006/main">
+              <a:graphicData uri="http://schemas.openxmlformats.org/drawingml/2006/picture">
+                <pic:pic xmlns:pic="http://schemas.openxmlformats.org/drawingml/2006/picture">
+                  <pic:nvPicPr>
+                    <pic:cNvPr id="6" name="Image 6"/>
+                    <pic:cNvPicPr/>
+                  </pic:nvPicPr>
+                  <pic:blipFill>
+                    <a:blip r:embed="rId12">
+                      <a:extLst>
+                        <a:ext uri="{28A0092B-C50C-407E-A947-70E740481C1C}">
+                          <a14:useLocalDpi xmlns:a14="http://schemas.microsoft.com/office/drawing/2010/main" val="0"/>
+                        </a:ext>
+                      </a:extLst>
+                    </a:blip>
+                    <a:stretch>
+                      <a:fillRect/>
+                    </a:stretch>
+                  </pic:blipFill>
+                  <pic:spPr>
+                    <a:xfrm rot="16200000">
+                      <a:off x="0" y="0"/>
+                      <a:ext cx="9683115" cy="5577840"/>
+                    </a:xfrm>
+                    <a:prstGeom prst="rect">
+                      <a:avLst/>
+                    </a:prstGeom>
+                  </pic:spPr>
+                </pic:pic>
+              </a:graphicData>
+            </a:graphic>
+            <wp14:sizeRelH relativeFrom="margin">
+              <wp14:pctWidth>0</wp14:pctWidth>
+            </wp14:sizeRelH>
+            <wp14:sizeRelV relativeFrom="margin">
+              <wp14:pctHeight>0</wp14:pctHeight>
+            </wp14:sizeRelV>
+          </wp:anchor>
+        </w:drawing>
+      </w:r>
+      <w:r>
+        <w:rPr>
+          <w:rFonts w:asciiTheme="majorHAnsi" w:hAnsiTheme="majorHAnsi" w:cstheme="majorHAnsi"/>
+          <w:noProof/>
+          <w:sz w:val="28"/>
+          <w:szCs w:val="28"/>
+        </w:rPr>
         <mc:AlternateContent>
           <mc:Choice Requires="wps">
             <w:drawing>
-              <wp:anchor distT="45720" distB="45720" distL="114300" distR="114300" simplePos="0" relativeHeight="251663360" behindDoc="0" locked="0" layoutInCell="1" allowOverlap="1" wp14:anchorId="557A55D0" wp14:editId="517494CC">
+              <wp:anchor distT="45720" distB="45720" distL="114300" distR="114300" simplePos="0" relativeHeight="251663360" behindDoc="0" locked="0" layoutInCell="1" allowOverlap="1" wp14:anchorId="557A55D0" wp14:editId="45F12E3E">
                 <wp:simplePos x="0" y="0"/>
                 <wp:positionH relativeFrom="margin">
                   <wp:posOffset>587005</wp:posOffset>
@@ -5412,66 +5477,45 @@
           </mc:Fallback>
         </mc:AlternateContent>
       </w:r>
-      <w:r>
-        <w:rPr>
-          <w:rFonts w:asciiTheme="majorHAnsi" w:hAnsiTheme="majorHAnsi" w:cstheme="majorHAnsi"/>
-          <w:noProof/>
+    </w:p>
+    <w:p>
+      <w:pPr>
+        <w:pStyle w:val="Index"/>
+        <w:rPr>
+          <w:b/>
+          <w:bCs/>
           <w:sz w:val="28"/>
           <w:szCs w:val="28"/>
-        </w:rPr>
-        <w:drawing>
-          <wp:anchor distT="0" distB="0" distL="114300" distR="114300" simplePos="0" relativeHeight="251661312" behindDoc="0" locked="0" layoutInCell="1" allowOverlap="1" wp14:anchorId="29EFD84B" wp14:editId="4645BEC3">
-            <wp:simplePos x="0" y="0"/>
-            <wp:positionH relativeFrom="margin">
-              <wp:align>center</wp:align>
-            </wp:positionH>
-            <wp:positionV relativeFrom="paragraph">
-              <wp:posOffset>503</wp:posOffset>
-            </wp:positionV>
-            <wp:extent cx="5791835" cy="9584055"/>
-            <wp:effectExtent l="0" t="0" r="0" b="0"/>
-            <wp:wrapSquare wrapText="bothSides"/>
-            <wp:docPr id="4" name="Image 4"/>
-            <wp:cNvGraphicFramePr>
-              <a:graphicFrameLocks xmlns:a="http://schemas.openxmlformats.org/drawingml/2006/main" noChangeAspect="1"/>
-            </wp:cNvGraphicFramePr>
-            <a:graphic xmlns:a="http://schemas.openxmlformats.org/drawingml/2006/main">
-              <a:graphicData uri="http://schemas.openxmlformats.org/drawingml/2006/picture">
-                <pic:pic xmlns:pic="http://schemas.openxmlformats.org/drawingml/2006/picture">
-                  <pic:nvPicPr>
-                    <pic:cNvPr id="0" name="Picture 2"/>
-                    <pic:cNvPicPr>
-                      <a:picLocks noChangeAspect="1" noChangeArrowheads="1"/>
-                    </pic:cNvPicPr>
-                  </pic:nvPicPr>
-                  <pic:blipFill>
-                    <a:blip r:embed="rId12">
-                      <a:extLst>
-                        <a:ext uri="{28A0092B-C50C-407E-A947-70E740481C1C}">
-                          <a14:useLocalDpi xmlns:a14="http://schemas.microsoft.com/office/drawing/2010/main" val="0"/>
-                        </a:ext>
-                      </a:extLst>
-                    </a:blip>
-                    <a:srcRect/>
-                    <a:stretch>
-                      <a:fillRect/>
-                    </a:stretch>
-                  </pic:blipFill>
-                  <pic:spPr bwMode="auto">
-                    <a:xfrm>
-                      <a:off x="0" y="0"/>
-                      <a:ext cx="5791835" cy="9584055"/>
-                    </a:xfrm>
-                    <a:prstGeom prst="rect">
-                      <a:avLst/>
-                    </a:prstGeom>
-                    <a:noFill/>
-                  </pic:spPr>
-                </pic:pic>
-              </a:graphicData>
-            </a:graphic>
-          </wp:anchor>
-        </w:drawing>
+          <w:u w:val="single"/>
+        </w:rPr>
+      </w:pPr>
+      <w:bookmarkStart w:id="15" w:name="_Toc218346400"/>
+      <w:r>
+        <w:rPr>
+          <w:rFonts w:asciiTheme="majorHAnsi" w:hAnsiTheme="majorHAnsi" w:cstheme="majorHAnsi"/>
+          <w:sz w:val="24"/>
+          <w:szCs w:val="24"/>
+        </w:rPr>
+        <w:lastRenderedPageBreak/>
+        <w:t xml:space="preserve">On observe que notre diagramme de </w:t>
+      </w:r>
+      <w:proofErr w:type="spellStart"/>
+      <w:r>
+        <w:rPr>
+          <w:rFonts w:asciiTheme="majorHAnsi" w:hAnsiTheme="majorHAnsi" w:cstheme="majorHAnsi"/>
+          <w:sz w:val="24"/>
+          <w:szCs w:val="24"/>
+        </w:rPr>
+        <w:t>Gannt</w:t>
+      </w:r>
+      <w:proofErr w:type="spellEnd"/>
+      <w:r>
+        <w:rPr>
+          <w:rFonts w:asciiTheme="majorHAnsi" w:hAnsiTheme="majorHAnsi" w:cstheme="majorHAnsi"/>
+          <w:sz w:val="24"/>
+          <w:szCs w:val="24"/>
+        </w:rPr>
+        <w:t xml:space="preserve"> n'a pas beaucoup changé. L'ajout des tests de non régression s'est au final déroulé tout au cours du projet depuis son commencement. </w:t>
       </w:r>
     </w:p>
     <w:p>
@@ -5486,7 +5530,6 @@
           <w:u w:val="single"/>
         </w:rPr>
       </w:pPr>
-      <w:bookmarkStart w:id="15" w:name="_Toc218346400"/>
       <w:r>
         <w:rPr>
           <w:b/>
@@ -5496,7 +5539,6 @@
           <w:szCs w:val="28"/>
           <w:u w:val="single"/>
         </w:rPr>
-        <w:lastRenderedPageBreak/>
         <w:t>Diagramme de classe</w:t>
       </w:r>
       <w:bookmarkEnd w:id="15"/>
@@ -6337,15 +6379,13 @@
           <w:rFonts w:asciiTheme="majorHAnsi" w:hAnsiTheme="majorHAnsi" w:cstheme="majorHAnsi"/>
           <w:sz w:val="24"/>
           <w:szCs w:val="24"/>
-          <w:lang w:val="en-US"/>
-        </w:rPr>
-      </w:pPr>
-      <w:r>
-        <w:rPr>
-          <w:rFonts w:asciiTheme="majorHAnsi" w:hAnsiTheme="majorHAnsi" w:cstheme="majorHAnsi"/>
-          <w:sz w:val="24"/>
-          <w:szCs w:val="24"/>
-          <w:lang w:val="en-US"/>
+        </w:rPr>
+      </w:pPr>
+      <w:r>
+        <w:rPr>
+          <w:rFonts w:asciiTheme="majorHAnsi" w:hAnsiTheme="majorHAnsi" w:cstheme="majorHAnsi"/>
+          <w:sz w:val="24"/>
+          <w:szCs w:val="24"/>
         </w:rPr>
         <w:t>src\__init__.py                     0      0   100%</w:t>
       </w:r>
@@ -6358,15 +6398,13 @@
           <w:rFonts w:asciiTheme="majorHAnsi" w:hAnsiTheme="majorHAnsi" w:cstheme="majorHAnsi"/>
           <w:sz w:val="24"/>
           <w:szCs w:val="24"/>
-          <w:lang w:val="en-US"/>
-        </w:rPr>
-      </w:pPr>
-      <w:r>
-        <w:rPr>
-          <w:rFonts w:asciiTheme="majorHAnsi" w:hAnsiTheme="majorHAnsi" w:cstheme="majorHAnsi"/>
-          <w:sz w:val="24"/>
-          <w:szCs w:val="24"/>
-          <w:lang w:val="en-US"/>
+        </w:rPr>
+      </w:pPr>
+      <w:r>
+        <w:rPr>
+          <w:rFonts w:asciiTheme="majorHAnsi" w:hAnsiTheme="majorHAnsi" w:cstheme="majorHAnsi"/>
+          <w:sz w:val="24"/>
+          <w:szCs w:val="24"/>
         </w:rPr>
         <w:t>src\algorithmie\__init__.py         0      0   100%</w:t>
       </w:r>
@@ -6379,15 +6417,13 @@
           <w:rFonts w:asciiTheme="majorHAnsi" w:hAnsiTheme="majorHAnsi" w:cstheme="majorHAnsi"/>
           <w:sz w:val="24"/>
           <w:szCs w:val="24"/>
-          <w:lang w:val="en-US"/>
-        </w:rPr>
-      </w:pPr>
-      <w:r>
-        <w:rPr>
-          <w:rFonts w:asciiTheme="majorHAnsi" w:hAnsiTheme="majorHAnsi" w:cstheme="majorHAnsi"/>
-          <w:sz w:val="24"/>
-          <w:szCs w:val="24"/>
-          <w:lang w:val="en-US"/>
+        </w:rPr>
+      </w:pPr>
+      <w:r>
+        <w:rPr>
+          <w:rFonts w:asciiTheme="majorHAnsi" w:hAnsiTheme="majorHAnsi" w:cstheme="majorHAnsi"/>
+          <w:sz w:val="24"/>
+          <w:szCs w:val="24"/>
         </w:rPr>
         <w:t>src\algorithmie\grille.py          33      0   100%</w:t>
       </w:r>
@@ -6400,15 +6436,13 @@
           <w:rFonts w:asciiTheme="majorHAnsi" w:hAnsiTheme="majorHAnsi" w:cstheme="majorHAnsi"/>
           <w:sz w:val="24"/>
           <w:szCs w:val="24"/>
-          <w:lang w:val="en-US"/>
-        </w:rPr>
-      </w:pPr>
-      <w:r>
-        <w:rPr>
-          <w:rFonts w:asciiTheme="majorHAnsi" w:hAnsiTheme="majorHAnsi" w:cstheme="majorHAnsi"/>
-          <w:sz w:val="24"/>
-          <w:szCs w:val="24"/>
-          <w:lang w:val="en-US"/>
+        </w:rPr>
+      </w:pPr>
+      <w:r>
+        <w:rPr>
+          <w:rFonts w:asciiTheme="majorHAnsi" w:hAnsiTheme="majorHAnsi" w:cstheme="majorHAnsi"/>
+          <w:sz w:val="24"/>
+          <w:szCs w:val="24"/>
         </w:rPr>
         <w:t>src\algorithmie\maladie.py          7      0   100%</w:t>
       </w:r>
@@ -6421,15 +6455,13 @@
           <w:rFonts w:asciiTheme="majorHAnsi" w:hAnsiTheme="majorHAnsi" w:cstheme="majorHAnsi"/>
           <w:sz w:val="24"/>
           <w:szCs w:val="24"/>
-          <w:lang w:val="en-US"/>
-        </w:rPr>
-      </w:pPr>
-      <w:r>
-        <w:rPr>
-          <w:rFonts w:asciiTheme="majorHAnsi" w:hAnsiTheme="majorHAnsi" w:cstheme="majorHAnsi"/>
-          <w:sz w:val="24"/>
-          <w:szCs w:val="24"/>
-          <w:lang w:val="en-US"/>
+        </w:rPr>
+      </w:pPr>
+      <w:r>
+        <w:rPr>
+          <w:rFonts w:asciiTheme="majorHAnsi" w:hAnsiTheme="majorHAnsi" w:cstheme="majorHAnsi"/>
+          <w:sz w:val="24"/>
+          <w:szCs w:val="24"/>
         </w:rPr>
         <w:t>src\algorithmie\personne.py        36      0   100%</w:t>
       </w:r>
@@ -6442,15 +6474,13 @@
           <w:rFonts w:asciiTheme="majorHAnsi" w:hAnsiTheme="majorHAnsi" w:cstheme="majorHAnsi"/>
           <w:sz w:val="24"/>
           <w:szCs w:val="24"/>
-          <w:lang w:val="en-US"/>
-        </w:rPr>
-      </w:pPr>
-      <w:r>
-        <w:rPr>
-          <w:rFonts w:asciiTheme="majorHAnsi" w:hAnsiTheme="majorHAnsi" w:cstheme="majorHAnsi"/>
-          <w:sz w:val="24"/>
-          <w:szCs w:val="24"/>
-          <w:lang w:val="en-US"/>
+        </w:rPr>
+      </w:pPr>
+      <w:r>
+        <w:rPr>
+          <w:rFonts w:asciiTheme="majorHAnsi" w:hAnsiTheme="majorHAnsi" w:cstheme="majorHAnsi"/>
+          <w:sz w:val="24"/>
+          <w:szCs w:val="24"/>
         </w:rPr>
         <w:t>src\algorithmie\simulation.py     239      3    99%   135-136, 295</w:t>
       </w:r>

</xml_diff>

<commit_message>
Ajout lien repo github compte rendu
</commit_message>
<xml_diff>
--- a/doc/compte-rendus sprints/Epidemio - Rendu final.docx
+++ b/doc/compte-rendus sprints/Epidemio - Rendu final.docx
@@ -1963,13 +1963,71 @@
         <w:jc w:val="both"/>
         <w:rPr>
           <w:rFonts w:asciiTheme="majorHAnsi" w:hAnsiTheme="majorHAnsi" w:cstheme="majorHAnsi"/>
-          <w:b/>
-          <w:bCs/>
           <w:sz w:val="28"/>
           <w:szCs w:val="28"/>
-          <w:u w:val="single"/>
-        </w:rPr>
-      </w:pPr>
+        </w:rPr>
+      </w:pPr>
+      <w:r>
+        <w:rPr>
+          <w:rFonts w:asciiTheme="majorHAnsi" w:hAnsiTheme="majorHAnsi" w:cstheme="majorHAnsi"/>
+          <w:sz w:val="28"/>
+          <w:szCs w:val="28"/>
+        </w:rPr>
+        <w:t>Le projet peut être trouvé</w:t>
+      </w:r>
+      <w:r>
+        <w:rPr>
+          <w:rFonts w:asciiTheme="majorHAnsi" w:hAnsiTheme="majorHAnsi" w:cstheme="majorHAnsi"/>
+          <w:sz w:val="28"/>
+          <w:szCs w:val="28"/>
+        </w:rPr>
+        <w:t xml:space="preserve"> sur </w:t>
+      </w:r>
+      <w:proofErr w:type="spellStart"/>
+      <w:r>
+        <w:rPr>
+          <w:rFonts w:asciiTheme="majorHAnsi" w:hAnsiTheme="majorHAnsi" w:cstheme="majorHAnsi"/>
+          <w:sz w:val="28"/>
+          <w:szCs w:val="28"/>
+        </w:rPr>
+        <w:t>Github</w:t>
+      </w:r>
+      <w:proofErr w:type="spellEnd"/>
+      <w:r>
+        <w:rPr>
+          <w:rFonts w:asciiTheme="majorHAnsi" w:hAnsiTheme="majorHAnsi" w:cstheme="majorHAnsi"/>
+          <w:sz w:val="28"/>
+          <w:szCs w:val="28"/>
+        </w:rPr>
+        <w:t xml:space="preserve"> en statut public</w:t>
+      </w:r>
+      <w:r>
+        <w:rPr>
+          <w:rFonts w:asciiTheme="majorHAnsi" w:hAnsiTheme="majorHAnsi" w:cstheme="majorHAnsi"/>
+          <w:sz w:val="28"/>
+          <w:szCs w:val="28"/>
+        </w:rPr>
+        <w:t xml:space="preserve"> à l’adresse </w:t>
+      </w:r>
+      <w:hyperlink r:id="rId11" w:history="1">
+        <w:r>
+          <w:rPr>
+            <w:rStyle w:val="Lienhypertexte"/>
+            <w:rFonts w:asciiTheme="majorHAnsi" w:hAnsiTheme="majorHAnsi" w:cstheme="majorHAnsi"/>
+            <w:sz w:val="28"/>
+            <w:szCs w:val="28"/>
+          </w:rPr>
+          <w:t>https://github.com/AdrienVerstrepen/epidem.io</w:t>
+        </w:r>
+      </w:hyperlink>
+      <w:r>
+        <w:rPr>
+          <w:rFonts w:asciiTheme="majorHAnsi" w:hAnsiTheme="majorHAnsi" w:cstheme="majorHAnsi"/>
+          <w:sz w:val="28"/>
+          <w:szCs w:val="28"/>
+        </w:rPr>
+        <w:t>.</w:t>
+      </w:r>
     </w:p>
     <w:p>
       <w:pPr>
@@ -2566,21 +2624,7 @@
         <w:rPr>
           <w:rFonts w:asciiTheme="majorHAnsi" w:hAnsiTheme="majorHAnsi" w:cstheme="majorHAnsi"/>
         </w:rPr>
-        <w:t xml:space="preserve"> si </w:t>
-      </w:r>
-      <w:proofErr w:type="gramStart"/>
-      <w:r>
-        <w:rPr>
-          <w:rFonts w:asciiTheme="majorHAnsi" w:hAnsiTheme="majorHAnsi" w:cstheme="majorHAnsi"/>
-        </w:rPr>
-        <w:t>on</w:t>
-      </w:r>
-      <w:proofErr w:type="gramEnd"/>
-      <w:r>
-        <w:rPr>
-          <w:rFonts w:asciiTheme="majorHAnsi" w:hAnsiTheme="majorHAnsi" w:cstheme="majorHAnsi"/>
-        </w:rPr>
-        <w:t xml:space="preserve"> représente la tuberculose, qui a un taux de létalité de 43%, et la grippe A, qui a un taux de létalité inférieur à 0.1% ; </w:t>
+        <w:t xml:space="preserve"> si on représente la tuberculose, qui a un taux de létalité de 43%, et la grippe A, qui a un taux de létalité inférieur à 0.1% ; </w:t>
       </w:r>
     </w:p>
     <w:p>
@@ -5690,7 +5734,7 @@
                     </pic:cNvPicPr>
                   </pic:nvPicPr>
                   <pic:blipFill>
-                    <a:blip r:embed="rId11">
+                    <a:blip r:embed="rId12">
                       <a:extLst>
                         <a:ext uri="{28A0092B-C50C-407E-A947-70E740481C1C}">
                           <a14:useLocalDpi xmlns:a14="http://schemas.microsoft.com/office/drawing/2010/main" val="0"/>
@@ -5770,7 +5814,7 @@
                     <pic:cNvPicPr/>
                   </pic:nvPicPr>
                   <pic:blipFill>
-                    <a:blip r:embed="rId12">
+                    <a:blip r:embed="rId13">
                       <a:extLst>
                         <a:ext uri="{28A0092B-C50C-407E-A947-70E740481C1C}">
                           <a14:useLocalDpi xmlns:a14="http://schemas.microsoft.com/office/drawing/2010/main" val="0"/>
@@ -6041,7 +6085,7 @@
                     </pic:cNvPicPr>
                   </pic:nvPicPr>
                   <pic:blipFill>
-                    <a:blip r:embed="rId13">
+                    <a:blip r:embed="rId14">
                       <a:extLst>
                         <a:ext uri="{28A0092B-C50C-407E-A947-70E740481C1C}">
                           <a14:useLocalDpi xmlns:a14="http://schemas.microsoft.com/office/drawing/2010/main" val="0"/>
@@ -6227,7 +6271,7 @@
                     <pic:cNvPicPr/>
                   </pic:nvPicPr>
                   <pic:blipFill>
-                    <a:blip r:embed="rId14" cstate="print">
+                    <a:blip r:embed="rId15" cstate="print">
                       <a:extLst>
                         <a:ext uri="{28A0092B-C50C-407E-A947-70E740481C1C}">
                           <a14:useLocalDpi xmlns:a14="http://schemas.microsoft.com/office/drawing/2010/main" val="0"/>
@@ -12437,6 +12481,30 @@
       <w:ind w:left="440"/>
     </w:pPr>
   </w:style>
+  <w:style w:type="character" w:styleId="Mentionnonrsolue">
+    <w:name w:val="Unresolved Mention"/>
+    <w:basedOn w:val="Policepardfaut"/>
+    <w:uiPriority w:val="99"/>
+    <w:semiHidden/>
+    <w:unhideWhenUsed/>
+    <w:rsid w:val="00E941C7"/>
+    <w:rPr>
+      <w:color w:val="605E5C"/>
+      <w:shd w:val="clear" w:color="auto" w:fill="E1DFDD"/>
+    </w:rPr>
+  </w:style>
+  <w:style w:type="character" w:styleId="Lienhypertextesuivivisit">
+    <w:name w:val="FollowedHyperlink"/>
+    <w:basedOn w:val="Policepardfaut"/>
+    <w:uiPriority w:val="99"/>
+    <w:semiHidden/>
+    <w:unhideWhenUsed/>
+    <w:rsid w:val="00E941C7"/>
+    <w:rPr>
+      <w:color w:val="954F72" w:themeColor="followedHyperlink"/>
+      <w:u w:val="single"/>
+    </w:rPr>
+  </w:style>
 </w:styles>
 </file>
 

</xml_diff>

<commit_message>
Ajout paragraphe explication actualisation simulation et graphique
</commit_message>
<xml_diff>
--- a/doc/compte-rendus sprints/Epidemio - Rendu final.docx
+++ b/doc/compte-rendus sprints/Epidemio - Rendu final.docx
@@ -1981,25 +1981,7 @@
           <w:sz w:val="28"/>
           <w:szCs w:val="28"/>
         </w:rPr>
-        <w:t xml:space="preserve"> sur </w:t>
-      </w:r>
-      <w:proofErr w:type="spellStart"/>
-      <w:r>
-        <w:rPr>
-          <w:rFonts w:asciiTheme="majorHAnsi" w:hAnsiTheme="majorHAnsi" w:cstheme="majorHAnsi"/>
-          <w:sz w:val="28"/>
-          <w:szCs w:val="28"/>
-        </w:rPr>
-        <w:t>Github</w:t>
-      </w:r>
-      <w:proofErr w:type="spellEnd"/>
-      <w:r>
-        <w:rPr>
-          <w:rFonts w:asciiTheme="majorHAnsi" w:hAnsiTheme="majorHAnsi" w:cstheme="majorHAnsi"/>
-          <w:sz w:val="28"/>
-          <w:szCs w:val="28"/>
-        </w:rPr>
-        <w:t xml:space="preserve"> en statut public</w:t>
+        <w:t xml:space="preserve"> sur Github en statut public</w:t>
       </w:r>
       <w:r>
         <w:rPr>
@@ -2490,19 +2472,11 @@
           <w:rFonts w:asciiTheme="majorHAnsi" w:hAnsiTheme="majorHAnsi" w:cstheme="majorHAnsi"/>
         </w:rPr>
       </w:pPr>
-      <w:proofErr w:type="gramStart"/>
-      <w:r>
-        <w:rPr>
-          <w:rFonts w:asciiTheme="majorHAnsi" w:hAnsiTheme="majorHAnsi" w:cstheme="majorHAnsi"/>
-        </w:rPr>
-        <w:t>les</w:t>
-      </w:r>
-      <w:proofErr w:type="gramEnd"/>
-      <w:r>
-        <w:rPr>
-          <w:rFonts w:asciiTheme="majorHAnsi" w:hAnsiTheme="majorHAnsi" w:cstheme="majorHAnsi"/>
-        </w:rPr>
-        <w:t xml:space="preserve"> indicateurs liés à la population : </w:t>
+      <w:r>
+        <w:rPr>
+          <w:rFonts w:asciiTheme="majorHAnsi" w:hAnsiTheme="majorHAnsi" w:cstheme="majorHAnsi"/>
+        </w:rPr>
+        <w:t xml:space="preserve">les indicateurs liés à la population : </w:t>
       </w:r>
     </w:p>
     <w:p>
@@ -2583,19 +2557,11 @@
           <w:rFonts w:asciiTheme="majorHAnsi" w:hAnsiTheme="majorHAnsi" w:cstheme="majorHAnsi"/>
         </w:rPr>
       </w:pPr>
-      <w:proofErr w:type="gramStart"/>
-      <w:r>
-        <w:rPr>
-          <w:rFonts w:asciiTheme="majorHAnsi" w:hAnsiTheme="majorHAnsi" w:cstheme="majorHAnsi"/>
-        </w:rPr>
-        <w:t>les</w:t>
-      </w:r>
-      <w:proofErr w:type="gramEnd"/>
-      <w:r>
-        <w:rPr>
-          <w:rFonts w:asciiTheme="majorHAnsi" w:hAnsiTheme="majorHAnsi" w:cstheme="majorHAnsi"/>
-        </w:rPr>
-        <w:t xml:space="preserve"> indicateurs liés à la maladie :</w:t>
+      <w:r>
+        <w:rPr>
+          <w:rFonts w:asciiTheme="majorHAnsi" w:hAnsiTheme="majorHAnsi" w:cstheme="majorHAnsi"/>
+        </w:rPr>
+        <w:t>les indicateurs liés à la maladie :</w:t>
       </w:r>
     </w:p>
     <w:p>
@@ -2706,19 +2672,11 @@
           <w:rFonts w:asciiTheme="majorHAnsi" w:hAnsiTheme="majorHAnsi" w:cstheme="majorHAnsi"/>
         </w:rPr>
       </w:pPr>
-      <w:proofErr w:type="gramStart"/>
-      <w:r>
-        <w:rPr>
-          <w:rFonts w:asciiTheme="majorHAnsi" w:hAnsiTheme="majorHAnsi" w:cstheme="majorHAnsi"/>
-        </w:rPr>
-        <w:t>les</w:t>
-      </w:r>
-      <w:proofErr w:type="gramEnd"/>
-      <w:r>
-        <w:rPr>
-          <w:rFonts w:asciiTheme="majorHAnsi" w:hAnsiTheme="majorHAnsi" w:cstheme="majorHAnsi"/>
-        </w:rPr>
-        <w:t xml:space="preserve"> indicateurs liés à la simulation :</w:t>
+      <w:r>
+        <w:rPr>
+          <w:rFonts w:asciiTheme="majorHAnsi" w:hAnsiTheme="majorHAnsi" w:cstheme="majorHAnsi"/>
+        </w:rPr>
+        <w:t>les indicateurs liés à la simulation :</w:t>
       </w:r>
     </w:p>
     <w:p>
@@ -2839,6 +2797,30 @@
           <w:rFonts w:asciiTheme="majorHAnsi" w:hAnsiTheme="majorHAnsi" w:cstheme="majorHAnsi"/>
         </w:rPr>
         <w:t>. Comme il y a des naissances, qui peuvent aller jusqu’à 5% de la population, si l’utilisateur génère une simulation pour une population de 200 personnes (le nombre maximum que l’on peut entrer manuellement) avec une maladie avec un taux de mortalité de 0.00%, la population va s’accroître rapidement. Nous avons choisi de ne pas interdire cela en capant au sein même de la simulation le nombre de personnes dans la population, mais la simulation va fortement ralentir au fur et à mesure que la population augmente. Nous indiquons ici à plusieurs endroits dans l’application que nous ne recommandons pas les simulations de plus de 200 personnes, et nous laissons aux utilisateurs la responsabilité de respecter ces guidelines ou non.</w:t>
+      </w:r>
+    </w:p>
+    <w:p>
+      <w:pPr>
+        <w:pStyle w:val="Default"/>
+        <w:jc w:val="both"/>
+        <w:rPr>
+          <w:rFonts w:asciiTheme="majorHAnsi" w:hAnsiTheme="majorHAnsi" w:cstheme="majorHAnsi"/>
+        </w:rPr>
+      </w:pPr>
+    </w:p>
+    <w:p>
+      <w:pPr>
+        <w:pStyle w:val="Default"/>
+        <w:jc w:val="both"/>
+        <w:rPr>
+          <w:rFonts w:asciiTheme="majorHAnsi" w:hAnsiTheme="majorHAnsi" w:cstheme="majorHAnsi"/>
+        </w:rPr>
+      </w:pPr>
+      <w:r>
+        <w:rPr>
+          <w:rFonts w:asciiTheme="majorHAnsi" w:hAnsiTheme="majorHAnsi" w:cstheme="majorHAnsi"/>
+        </w:rPr>
+        <w:t xml:space="preserve">De plus, lors de l'affichage du graphique permettant de suivre l'évolution du nombre de personnes mortes, nous avons fait le choix de ne pas actualiser visuellement et de façon simultanée la simulation et le graphique afin réduire au maximum les impacts potentiels sur la fluidité de l'application. </w:t>
       </w:r>
     </w:p>
     <w:p>
@@ -2901,23 +2883,13 @@
           <w:szCs w:val="28"/>
         </w:rPr>
       </w:pPr>
-      <w:proofErr w:type="gramStart"/>
-      <w:r>
-        <w:rPr>
-          <w:rFonts w:asciiTheme="majorHAnsi" w:hAnsiTheme="majorHAnsi" w:cstheme="majorHAnsi"/>
-          <w:sz w:val="24"/>
-          <w:szCs w:val="24"/>
-        </w:rPr>
-        <w:t>création</w:t>
-      </w:r>
-      <w:proofErr w:type="gramEnd"/>
-      <w:r>
-        <w:rPr>
-          <w:rFonts w:asciiTheme="majorHAnsi" w:hAnsiTheme="majorHAnsi" w:cstheme="majorHAnsi"/>
-          <w:sz w:val="24"/>
-          <w:szCs w:val="24"/>
-        </w:rPr>
-        <w:t xml:space="preserve"> de la fenêtre principale</w:t>
+      <w:r>
+        <w:rPr>
+          <w:rFonts w:asciiTheme="majorHAnsi" w:hAnsiTheme="majorHAnsi" w:cstheme="majorHAnsi"/>
+          <w:sz w:val="24"/>
+          <w:szCs w:val="24"/>
+        </w:rPr>
+        <w:t>création de la fenêtre principale</w:t>
       </w:r>
     </w:p>
     <w:p>
@@ -2934,23 +2906,13 @@
           <w:szCs w:val="28"/>
         </w:rPr>
       </w:pPr>
-      <w:proofErr w:type="gramStart"/>
-      <w:r>
-        <w:rPr>
-          <w:rFonts w:asciiTheme="majorHAnsi" w:hAnsiTheme="majorHAnsi" w:cstheme="majorHAnsi"/>
-          <w:sz w:val="24"/>
-          <w:szCs w:val="24"/>
-        </w:rPr>
-        <w:t>mise</w:t>
-      </w:r>
-      <w:proofErr w:type="gramEnd"/>
-      <w:r>
-        <w:rPr>
-          <w:rFonts w:asciiTheme="majorHAnsi" w:hAnsiTheme="majorHAnsi" w:cstheme="majorHAnsi"/>
-          <w:sz w:val="24"/>
-          <w:szCs w:val="24"/>
-        </w:rPr>
-        <w:t xml:space="preserve"> en place d’une toile pour afficher la simulation en 2D</w:t>
+      <w:r>
+        <w:rPr>
+          <w:rFonts w:asciiTheme="majorHAnsi" w:hAnsiTheme="majorHAnsi" w:cstheme="majorHAnsi"/>
+          <w:sz w:val="24"/>
+          <w:szCs w:val="24"/>
+        </w:rPr>
+        <w:t>mise en place d’une toile pour afficher la simulation en 2D</w:t>
       </w:r>
     </w:p>
     <w:p>
@@ -2967,23 +2929,14 @@
           <w:szCs w:val="28"/>
         </w:rPr>
       </w:pPr>
-      <w:proofErr w:type="gramStart"/>
-      <w:r>
-        <w:rPr>
-          <w:rFonts w:asciiTheme="majorHAnsi" w:hAnsiTheme="majorHAnsi" w:cstheme="majorHAnsi"/>
-          <w:sz w:val="24"/>
-          <w:szCs w:val="24"/>
-        </w:rPr>
-        <w:t>ajout</w:t>
-      </w:r>
-      <w:proofErr w:type="gramEnd"/>
-      <w:r>
-        <w:rPr>
-          <w:rFonts w:asciiTheme="majorHAnsi" w:hAnsiTheme="majorHAnsi" w:cstheme="majorHAnsi"/>
-          <w:sz w:val="24"/>
-          <w:szCs w:val="24"/>
-        </w:rPr>
-        <w:t xml:space="preserve"> d’un menu de réglage des paramètres :</w:t>
+      <w:r>
+        <w:rPr>
+          <w:rFonts w:asciiTheme="majorHAnsi" w:hAnsiTheme="majorHAnsi" w:cstheme="majorHAnsi"/>
+          <w:sz w:val="24"/>
+          <w:szCs w:val="24"/>
+        </w:rPr>
+        <w:lastRenderedPageBreak/>
+        <w:t>ajout d’un menu de réglage des paramètres :</w:t>
       </w:r>
     </w:p>
     <w:p>
@@ -3000,23 +2953,13 @@
           <w:szCs w:val="28"/>
         </w:rPr>
       </w:pPr>
-      <w:proofErr w:type="gramStart"/>
-      <w:r>
-        <w:rPr>
-          <w:rFonts w:asciiTheme="majorHAnsi" w:hAnsiTheme="majorHAnsi" w:cstheme="majorHAnsi"/>
-          <w:sz w:val="24"/>
-          <w:szCs w:val="24"/>
-        </w:rPr>
-        <w:t>champs</w:t>
-      </w:r>
-      <w:proofErr w:type="gramEnd"/>
-      <w:r>
-        <w:rPr>
-          <w:rFonts w:asciiTheme="majorHAnsi" w:hAnsiTheme="majorHAnsi" w:cstheme="majorHAnsi"/>
-          <w:sz w:val="24"/>
-          <w:szCs w:val="24"/>
-        </w:rPr>
-        <w:t xml:space="preserve"> numériques pour les valeurs entières (la taille de la population, le nombre de médecins, rayon de contagion…) ;</w:t>
+      <w:r>
+        <w:rPr>
+          <w:rFonts w:asciiTheme="majorHAnsi" w:hAnsiTheme="majorHAnsi" w:cstheme="majorHAnsi"/>
+          <w:sz w:val="24"/>
+          <w:szCs w:val="24"/>
+        </w:rPr>
+        <w:t>champs numériques pour les valeurs entières (la taille de la population, le nombre de médecins, rayon de contagion…) ;</w:t>
       </w:r>
     </w:p>
     <w:p>
@@ -3033,23 +2976,13 @@
           <w:szCs w:val="28"/>
         </w:rPr>
       </w:pPr>
-      <w:proofErr w:type="gramStart"/>
-      <w:r>
-        <w:rPr>
-          <w:rFonts w:asciiTheme="majorHAnsi" w:hAnsiTheme="majorHAnsi" w:cstheme="majorHAnsi"/>
-          <w:sz w:val="24"/>
-          <w:szCs w:val="24"/>
-        </w:rPr>
-        <w:t>cases</w:t>
-      </w:r>
-      <w:proofErr w:type="gramEnd"/>
-      <w:r>
-        <w:rPr>
-          <w:rFonts w:asciiTheme="majorHAnsi" w:hAnsiTheme="majorHAnsi" w:cstheme="majorHAnsi"/>
-          <w:sz w:val="24"/>
-          <w:szCs w:val="24"/>
-        </w:rPr>
-        <w:t xml:space="preserve"> à cocher pour les options booléennes (immunité après guérison, présence ou non des médecins,…) ;</w:t>
+      <w:r>
+        <w:rPr>
+          <w:rFonts w:asciiTheme="majorHAnsi" w:hAnsiTheme="majorHAnsi" w:cstheme="majorHAnsi"/>
+          <w:sz w:val="24"/>
+          <w:szCs w:val="24"/>
+        </w:rPr>
+        <w:t>cases à cocher pour les options booléennes (immunité après guérison, présence ou non des médecins,…) ;</w:t>
       </w:r>
     </w:p>
     <w:p>
@@ -3066,24 +2999,13 @@
           <w:szCs w:val="28"/>
         </w:rPr>
       </w:pPr>
-      <w:proofErr w:type="gramStart"/>
-      <w:r>
-        <w:rPr>
-          <w:rFonts w:asciiTheme="majorHAnsi" w:hAnsiTheme="majorHAnsi" w:cstheme="majorHAnsi"/>
-          <w:sz w:val="24"/>
-          <w:szCs w:val="24"/>
-        </w:rPr>
-        <w:lastRenderedPageBreak/>
-        <w:t>curseurs</w:t>
-      </w:r>
-      <w:proofErr w:type="gramEnd"/>
-      <w:r>
-        <w:rPr>
-          <w:rFonts w:asciiTheme="majorHAnsi" w:hAnsiTheme="majorHAnsi" w:cstheme="majorHAnsi"/>
-          <w:sz w:val="24"/>
-          <w:szCs w:val="24"/>
-        </w:rPr>
-        <w:t xml:space="preserve"> pour les valeurs continues (risque de transmission, taux de létalité, distance d’infection, vitesse de déplacement, pourcentage de personnes immunodéprimées…)</w:t>
+      <w:r>
+        <w:rPr>
+          <w:rFonts w:asciiTheme="majorHAnsi" w:hAnsiTheme="majorHAnsi" w:cstheme="majorHAnsi"/>
+          <w:sz w:val="24"/>
+          <w:szCs w:val="24"/>
+        </w:rPr>
+        <w:t>curseurs pour les valeurs continues (risque de transmission, taux de létalité, distance d’infection, vitesse de déplacement, pourcentage de personnes immunodéprimées…)</w:t>
       </w:r>
     </w:p>
     <w:p>
@@ -3100,23 +3022,13 @@
           <w:szCs w:val="28"/>
         </w:rPr>
       </w:pPr>
-      <w:proofErr w:type="gramStart"/>
-      <w:r>
-        <w:rPr>
-          <w:rFonts w:asciiTheme="majorHAnsi" w:hAnsiTheme="majorHAnsi" w:cstheme="majorHAnsi"/>
-          <w:sz w:val="24"/>
-          <w:szCs w:val="24"/>
-        </w:rPr>
-        <w:t>ajout</w:t>
-      </w:r>
-      <w:proofErr w:type="gramEnd"/>
-      <w:r>
-        <w:rPr>
-          <w:rFonts w:asciiTheme="majorHAnsi" w:hAnsiTheme="majorHAnsi" w:cstheme="majorHAnsi"/>
-          <w:sz w:val="24"/>
-          <w:szCs w:val="24"/>
-        </w:rPr>
-        <w:t xml:space="preserve"> des boutons démarrer, mettre en pause et réinitialiser</w:t>
+      <w:r>
+        <w:rPr>
+          <w:rFonts w:asciiTheme="majorHAnsi" w:hAnsiTheme="majorHAnsi" w:cstheme="majorHAnsi"/>
+          <w:sz w:val="24"/>
+          <w:szCs w:val="24"/>
+        </w:rPr>
+        <w:t>ajout des boutons démarrer, mettre en pause et réinitialiser</w:t>
       </w:r>
     </w:p>
     <w:p>
@@ -3133,23 +3045,13 @@
           <w:szCs w:val="28"/>
         </w:rPr>
       </w:pPr>
-      <w:proofErr w:type="gramStart"/>
-      <w:r>
-        <w:rPr>
-          <w:rFonts w:asciiTheme="majorHAnsi" w:hAnsiTheme="majorHAnsi" w:cstheme="majorHAnsi"/>
-          <w:sz w:val="24"/>
-          <w:szCs w:val="24"/>
-        </w:rPr>
-        <w:t>mise</w:t>
-      </w:r>
-      <w:proofErr w:type="gramEnd"/>
-      <w:r>
-        <w:rPr>
-          <w:rFonts w:asciiTheme="majorHAnsi" w:hAnsiTheme="majorHAnsi" w:cstheme="majorHAnsi"/>
-          <w:sz w:val="24"/>
-          <w:szCs w:val="24"/>
-        </w:rPr>
-        <w:t xml:space="preserve"> à jour de la toile à chaque itération pour animer les déplacements et les</w:t>
+      <w:r>
+        <w:rPr>
+          <w:rFonts w:asciiTheme="majorHAnsi" w:hAnsiTheme="majorHAnsi" w:cstheme="majorHAnsi"/>
+          <w:sz w:val="24"/>
+          <w:szCs w:val="24"/>
+        </w:rPr>
+        <w:t>mise à jour de la toile à chaque itération pour animer les déplacements et les</w:t>
       </w:r>
       <w:r>
         <w:rPr>
@@ -3182,23 +3084,13 @@
           <w:szCs w:val="28"/>
         </w:rPr>
       </w:pPr>
-      <w:proofErr w:type="gramStart"/>
-      <w:r>
-        <w:rPr>
-          <w:rFonts w:asciiTheme="majorHAnsi" w:hAnsiTheme="majorHAnsi" w:cstheme="majorHAnsi"/>
-          <w:sz w:val="24"/>
-          <w:szCs w:val="24"/>
-        </w:rPr>
-        <w:t>ajout</w:t>
-      </w:r>
-      <w:proofErr w:type="gramEnd"/>
-      <w:r>
-        <w:rPr>
-          <w:rFonts w:asciiTheme="majorHAnsi" w:hAnsiTheme="majorHAnsi" w:cstheme="majorHAnsi"/>
-          <w:sz w:val="24"/>
-          <w:szCs w:val="24"/>
-        </w:rPr>
-        <w:t xml:space="preserve"> d’un bouton pour télécharger les statistiques</w:t>
+      <w:r>
+        <w:rPr>
+          <w:rFonts w:asciiTheme="majorHAnsi" w:hAnsiTheme="majorHAnsi" w:cstheme="majorHAnsi"/>
+          <w:sz w:val="24"/>
+          <w:szCs w:val="24"/>
+        </w:rPr>
+        <w:t>ajout d’un bouton pour télécharger les statistiques</w:t>
       </w:r>
     </w:p>
     <w:p>
@@ -3215,23 +3107,13 @@
           <w:szCs w:val="28"/>
         </w:rPr>
       </w:pPr>
-      <w:proofErr w:type="gramStart"/>
-      <w:r>
-        <w:rPr>
-          <w:rFonts w:asciiTheme="majorHAnsi" w:hAnsiTheme="majorHAnsi" w:cstheme="majorHAnsi"/>
-          <w:sz w:val="24"/>
-          <w:szCs w:val="24"/>
-        </w:rPr>
-        <w:t>gestion</w:t>
-      </w:r>
-      <w:proofErr w:type="gramEnd"/>
-      <w:r>
-        <w:rPr>
-          <w:rFonts w:asciiTheme="majorHAnsi" w:hAnsiTheme="majorHAnsi" w:cstheme="majorHAnsi"/>
-          <w:sz w:val="24"/>
-          <w:szCs w:val="24"/>
-        </w:rPr>
-        <w:t xml:space="preserve"> de la fermeture propre du programme</w:t>
+      <w:r>
+        <w:rPr>
+          <w:rFonts w:asciiTheme="majorHAnsi" w:hAnsiTheme="majorHAnsi" w:cstheme="majorHAnsi"/>
+          <w:sz w:val="24"/>
+          <w:szCs w:val="24"/>
+        </w:rPr>
+        <w:t>gestion de la fermeture propre du programme</w:t>
       </w:r>
     </w:p>
     <w:p>
@@ -3268,23 +3150,13 @@
           <w:szCs w:val="28"/>
         </w:rPr>
       </w:pPr>
-      <w:proofErr w:type="gramStart"/>
-      <w:r>
-        <w:rPr>
-          <w:rFonts w:asciiTheme="majorHAnsi" w:hAnsiTheme="majorHAnsi" w:cstheme="majorHAnsi"/>
-          <w:sz w:val="24"/>
-          <w:szCs w:val="24"/>
-        </w:rPr>
-        <w:t>création</w:t>
-      </w:r>
-      <w:proofErr w:type="gramEnd"/>
-      <w:r>
-        <w:rPr>
-          <w:rFonts w:asciiTheme="majorHAnsi" w:hAnsiTheme="majorHAnsi" w:cstheme="majorHAnsi"/>
-          <w:sz w:val="24"/>
-          <w:szCs w:val="24"/>
-        </w:rPr>
-        <w:t xml:space="preserve"> de la classe statistiques pour enregistrer les données à chaque itération</w:t>
+      <w:r>
+        <w:rPr>
+          <w:rFonts w:asciiTheme="majorHAnsi" w:hAnsiTheme="majorHAnsi" w:cstheme="majorHAnsi"/>
+          <w:sz w:val="24"/>
+          <w:szCs w:val="24"/>
+        </w:rPr>
+        <w:t>création de la classe statistiques pour enregistrer les données à chaque itération</w:t>
       </w:r>
     </w:p>
     <w:p>
@@ -3301,23 +3173,13 @@
           <w:szCs w:val="28"/>
         </w:rPr>
       </w:pPr>
-      <w:proofErr w:type="gramStart"/>
-      <w:r>
-        <w:rPr>
-          <w:rFonts w:asciiTheme="majorHAnsi" w:hAnsiTheme="majorHAnsi" w:cstheme="majorHAnsi"/>
-          <w:sz w:val="24"/>
-          <w:szCs w:val="24"/>
-        </w:rPr>
-        <w:t>définition</w:t>
-      </w:r>
-      <w:proofErr w:type="gramEnd"/>
-      <w:r>
-        <w:rPr>
-          <w:rFonts w:asciiTheme="majorHAnsi" w:hAnsiTheme="majorHAnsi" w:cstheme="majorHAnsi"/>
-          <w:sz w:val="24"/>
-          <w:szCs w:val="24"/>
-        </w:rPr>
-        <w:t xml:space="preserve"> d’une structure interne pour stocker le nombre total de personnes totales et contaminées</w:t>
+      <w:r>
+        <w:rPr>
+          <w:rFonts w:asciiTheme="majorHAnsi" w:hAnsiTheme="majorHAnsi" w:cstheme="majorHAnsi"/>
+          <w:sz w:val="24"/>
+          <w:szCs w:val="24"/>
+        </w:rPr>
+        <w:t>définition d’une structure interne pour stocker le nombre total de personnes totales et contaminées</w:t>
       </w:r>
     </w:p>
     <w:p>
@@ -3334,23 +3196,13 @@
           <w:szCs w:val="28"/>
         </w:rPr>
       </w:pPr>
-      <w:proofErr w:type="gramStart"/>
-      <w:r>
-        <w:rPr>
-          <w:rFonts w:asciiTheme="majorHAnsi" w:hAnsiTheme="majorHAnsi" w:cstheme="majorHAnsi"/>
-          <w:sz w:val="24"/>
-          <w:szCs w:val="24"/>
-        </w:rPr>
-        <w:t>ajout</w:t>
-      </w:r>
-      <w:proofErr w:type="gramEnd"/>
-      <w:r>
-        <w:rPr>
-          <w:rFonts w:asciiTheme="majorHAnsi" w:hAnsiTheme="majorHAnsi" w:cstheme="majorHAnsi"/>
-          <w:sz w:val="24"/>
-          <w:szCs w:val="24"/>
-        </w:rPr>
-        <w:t xml:space="preserve"> d’une méthode appelée à chaque mise à jour de la population pour stocker les informations</w:t>
+      <w:r>
+        <w:rPr>
+          <w:rFonts w:asciiTheme="majorHAnsi" w:hAnsiTheme="majorHAnsi" w:cstheme="majorHAnsi"/>
+          <w:sz w:val="24"/>
+          <w:szCs w:val="24"/>
+        </w:rPr>
+        <w:t>ajout d’une méthode appelée à chaque mise à jour de la population pour stocker les informations</w:t>
       </w:r>
     </w:p>
     <w:p>
@@ -3367,41 +3219,13 @@
           <w:szCs w:val="28"/>
         </w:rPr>
       </w:pPr>
-      <w:proofErr w:type="gramStart"/>
-      <w:r>
-        <w:rPr>
-          <w:rFonts w:asciiTheme="majorHAnsi" w:hAnsiTheme="majorHAnsi" w:cstheme="majorHAnsi"/>
-          <w:sz w:val="24"/>
-          <w:szCs w:val="24"/>
-        </w:rPr>
-        <w:t>génération</w:t>
-      </w:r>
-      <w:proofErr w:type="gramEnd"/>
-      <w:r>
-        <w:rPr>
-          <w:rFonts w:asciiTheme="majorHAnsi" w:hAnsiTheme="majorHAnsi" w:cstheme="majorHAnsi"/>
-          <w:sz w:val="24"/>
-          <w:szCs w:val="24"/>
-        </w:rPr>
-        <w:t xml:space="preserve"> d’un graphique </w:t>
-      </w:r>
-      <w:proofErr w:type="spellStart"/>
-      <w:r>
-        <w:rPr>
-          <w:rFonts w:asciiTheme="majorHAnsi" w:hAnsiTheme="majorHAnsi" w:cstheme="majorHAnsi"/>
-          <w:sz w:val="24"/>
-          <w:szCs w:val="24"/>
-        </w:rPr>
-        <w:t>matplotlib</w:t>
-      </w:r>
-      <w:proofErr w:type="spellEnd"/>
-      <w:r>
-        <w:rPr>
-          <w:rFonts w:asciiTheme="majorHAnsi" w:hAnsiTheme="majorHAnsi" w:cstheme="majorHAnsi"/>
-          <w:sz w:val="24"/>
-          <w:szCs w:val="24"/>
-        </w:rPr>
-        <w:t xml:space="preserve"> affichant l’évolution de la contamination au fil du temps</w:t>
+      <w:r>
+        <w:rPr>
+          <w:rFonts w:asciiTheme="majorHAnsi" w:hAnsiTheme="majorHAnsi" w:cstheme="majorHAnsi"/>
+          <w:sz w:val="24"/>
+          <w:szCs w:val="24"/>
+        </w:rPr>
+        <w:t>génération d’un graphique matplotlib affichant l’évolution de la contamination au fil du temps</w:t>
       </w:r>
     </w:p>
     <w:p>
@@ -3418,23 +3242,13 @@
           <w:szCs w:val="28"/>
         </w:rPr>
       </w:pPr>
-      <w:proofErr w:type="gramStart"/>
-      <w:r>
-        <w:rPr>
-          <w:rFonts w:asciiTheme="majorHAnsi" w:hAnsiTheme="majorHAnsi" w:cstheme="majorHAnsi"/>
-          <w:sz w:val="24"/>
-          <w:szCs w:val="24"/>
-        </w:rPr>
-        <w:t>ajout</w:t>
-      </w:r>
-      <w:proofErr w:type="gramEnd"/>
-      <w:r>
-        <w:rPr>
-          <w:rFonts w:asciiTheme="majorHAnsi" w:hAnsiTheme="majorHAnsi" w:cstheme="majorHAnsi"/>
-          <w:sz w:val="24"/>
-          <w:szCs w:val="24"/>
-        </w:rPr>
-        <w:t xml:space="preserve"> de la possibilité d’exporter les données</w:t>
+      <w:r>
+        <w:rPr>
+          <w:rFonts w:asciiTheme="majorHAnsi" w:hAnsiTheme="majorHAnsi" w:cstheme="majorHAnsi"/>
+          <w:sz w:val="24"/>
+          <w:szCs w:val="24"/>
+        </w:rPr>
+        <w:t>ajout de la possibilité d’exporter les données</w:t>
       </w:r>
     </w:p>
     <w:p>
@@ -3471,23 +3285,13 @@
           <w:szCs w:val="24"/>
         </w:rPr>
       </w:pPr>
-      <w:proofErr w:type="gramStart"/>
-      <w:r>
-        <w:rPr>
-          <w:rFonts w:asciiTheme="majorHAnsi" w:hAnsiTheme="majorHAnsi" w:cstheme="majorHAnsi"/>
-          <w:sz w:val="24"/>
-          <w:szCs w:val="24"/>
-        </w:rPr>
-        <w:t>création</w:t>
-      </w:r>
-      <w:proofErr w:type="gramEnd"/>
-      <w:r>
-        <w:rPr>
-          <w:rFonts w:asciiTheme="majorHAnsi" w:hAnsiTheme="majorHAnsi" w:cstheme="majorHAnsi"/>
-          <w:sz w:val="24"/>
-          <w:szCs w:val="24"/>
-        </w:rPr>
-        <w:t xml:space="preserve"> des classes principales personne, population et épidémie</w:t>
+      <w:r>
+        <w:rPr>
+          <w:rFonts w:asciiTheme="majorHAnsi" w:hAnsiTheme="majorHAnsi" w:cstheme="majorHAnsi"/>
+          <w:sz w:val="24"/>
+          <w:szCs w:val="24"/>
+        </w:rPr>
+        <w:t>création des classes principales personne, population et épidémie</w:t>
       </w:r>
     </w:p>
     <w:p>
@@ -3504,23 +3308,13 @@
           <w:szCs w:val="24"/>
         </w:rPr>
       </w:pPr>
-      <w:proofErr w:type="gramStart"/>
-      <w:r>
-        <w:rPr>
-          <w:rFonts w:asciiTheme="majorHAnsi" w:hAnsiTheme="majorHAnsi" w:cstheme="majorHAnsi"/>
-          <w:sz w:val="24"/>
-          <w:szCs w:val="24"/>
-        </w:rPr>
-        <w:t>implémentation</w:t>
-      </w:r>
-      <w:proofErr w:type="gramEnd"/>
-      <w:r>
-        <w:rPr>
-          <w:rFonts w:asciiTheme="majorHAnsi" w:hAnsiTheme="majorHAnsi" w:cstheme="majorHAnsi"/>
-          <w:sz w:val="24"/>
-          <w:szCs w:val="24"/>
-        </w:rPr>
-        <w:t xml:space="preserve"> d’un système de calcul des distances entre individus pour déterminer les contaminations</w:t>
+      <w:r>
+        <w:rPr>
+          <w:rFonts w:asciiTheme="majorHAnsi" w:hAnsiTheme="majorHAnsi" w:cstheme="majorHAnsi"/>
+          <w:sz w:val="24"/>
+          <w:szCs w:val="24"/>
+        </w:rPr>
+        <w:t>implémentation d’un système de calcul des distances entre individus pour déterminer les contaminations</w:t>
       </w:r>
     </w:p>
     <w:p>
@@ -3537,23 +3331,13 @@
           <w:szCs w:val="24"/>
         </w:rPr>
       </w:pPr>
-      <w:proofErr w:type="gramStart"/>
-      <w:r>
-        <w:rPr>
-          <w:rFonts w:asciiTheme="majorHAnsi" w:hAnsiTheme="majorHAnsi" w:cstheme="majorHAnsi"/>
-          <w:sz w:val="24"/>
-          <w:szCs w:val="24"/>
-        </w:rPr>
-        <w:t>mise</w:t>
-      </w:r>
-      <w:proofErr w:type="gramEnd"/>
-      <w:r>
-        <w:rPr>
-          <w:rFonts w:asciiTheme="majorHAnsi" w:hAnsiTheme="majorHAnsi" w:cstheme="majorHAnsi"/>
-          <w:sz w:val="24"/>
-          <w:szCs w:val="24"/>
-        </w:rPr>
-        <w:t xml:space="preserve"> en place d’un pas de temps entre chaque itération où chaque individu :</w:t>
+      <w:r>
+        <w:rPr>
+          <w:rFonts w:asciiTheme="majorHAnsi" w:hAnsiTheme="majorHAnsi" w:cstheme="majorHAnsi"/>
+          <w:sz w:val="24"/>
+          <w:szCs w:val="24"/>
+        </w:rPr>
+        <w:t>mise en place d’un pas de temps entre chaque itération où chaque individu :</w:t>
       </w:r>
     </w:p>
     <w:p>
@@ -3570,23 +3354,13 @@
           <w:szCs w:val="24"/>
         </w:rPr>
       </w:pPr>
-      <w:proofErr w:type="gramStart"/>
-      <w:r>
-        <w:rPr>
-          <w:rFonts w:asciiTheme="majorHAnsi" w:hAnsiTheme="majorHAnsi" w:cstheme="majorHAnsi"/>
-          <w:sz w:val="24"/>
-          <w:szCs w:val="24"/>
-        </w:rPr>
-        <w:t>prend</w:t>
-      </w:r>
-      <w:proofErr w:type="gramEnd"/>
-      <w:r>
-        <w:rPr>
-          <w:rFonts w:asciiTheme="majorHAnsi" w:hAnsiTheme="majorHAnsi" w:cstheme="majorHAnsi"/>
-          <w:sz w:val="24"/>
-          <w:szCs w:val="24"/>
-        </w:rPr>
-        <w:t xml:space="preserve"> une nouvelle position ;</w:t>
+      <w:r>
+        <w:rPr>
+          <w:rFonts w:asciiTheme="majorHAnsi" w:hAnsiTheme="majorHAnsi" w:cstheme="majorHAnsi"/>
+          <w:sz w:val="24"/>
+          <w:szCs w:val="24"/>
+        </w:rPr>
+        <w:t>prend une nouvelle position ;</w:t>
       </w:r>
     </w:p>
     <w:p>
@@ -3603,23 +3377,13 @@
           <w:szCs w:val="24"/>
         </w:rPr>
       </w:pPr>
-      <w:proofErr w:type="gramStart"/>
-      <w:r>
-        <w:rPr>
-          <w:rFonts w:asciiTheme="majorHAnsi" w:hAnsiTheme="majorHAnsi" w:cstheme="majorHAnsi"/>
-          <w:sz w:val="24"/>
-          <w:szCs w:val="24"/>
-        </w:rPr>
-        <w:t>se</w:t>
-      </w:r>
-      <w:proofErr w:type="gramEnd"/>
-      <w:r>
-        <w:rPr>
-          <w:rFonts w:asciiTheme="majorHAnsi" w:hAnsiTheme="majorHAnsi" w:cstheme="majorHAnsi"/>
-          <w:sz w:val="24"/>
-          <w:szCs w:val="24"/>
-        </w:rPr>
-        <w:t xml:space="preserve"> déplace selon sa vitesse ;</w:t>
+      <w:r>
+        <w:rPr>
+          <w:rFonts w:asciiTheme="majorHAnsi" w:hAnsiTheme="majorHAnsi" w:cstheme="majorHAnsi"/>
+          <w:sz w:val="24"/>
+          <w:szCs w:val="24"/>
+        </w:rPr>
+        <w:t>se déplace selon sa vitesse ;</w:t>
       </w:r>
     </w:p>
     <w:p>
@@ -3636,23 +3400,13 @@
           <w:szCs w:val="24"/>
         </w:rPr>
       </w:pPr>
-      <w:proofErr w:type="gramStart"/>
-      <w:r>
-        <w:rPr>
-          <w:rFonts w:asciiTheme="majorHAnsi" w:hAnsiTheme="majorHAnsi" w:cstheme="majorHAnsi"/>
-          <w:sz w:val="24"/>
-          <w:szCs w:val="24"/>
-        </w:rPr>
-        <w:t>vérifie</w:t>
-      </w:r>
-      <w:proofErr w:type="gramEnd"/>
-      <w:r>
-        <w:rPr>
-          <w:rFonts w:asciiTheme="majorHAnsi" w:hAnsiTheme="majorHAnsi" w:cstheme="majorHAnsi"/>
-          <w:sz w:val="24"/>
-          <w:szCs w:val="24"/>
-        </w:rPr>
-        <w:t xml:space="preserve"> les contacts à proximité pour une éventuelle contamination ;</w:t>
+      <w:r>
+        <w:rPr>
+          <w:rFonts w:asciiTheme="majorHAnsi" w:hAnsiTheme="majorHAnsi" w:cstheme="majorHAnsi"/>
+          <w:sz w:val="24"/>
+          <w:szCs w:val="24"/>
+        </w:rPr>
+        <w:t>vérifie les contacts à proximité pour une éventuelle contamination ;</w:t>
       </w:r>
     </w:p>
     <w:p>
@@ -3669,23 +3423,13 @@
           <w:szCs w:val="24"/>
         </w:rPr>
       </w:pPr>
-      <w:proofErr w:type="gramStart"/>
-      <w:r>
-        <w:rPr>
-          <w:rFonts w:asciiTheme="majorHAnsi" w:hAnsiTheme="majorHAnsi" w:cstheme="majorHAnsi"/>
-          <w:sz w:val="24"/>
-          <w:szCs w:val="24"/>
-        </w:rPr>
-        <w:t>met</w:t>
-      </w:r>
-      <w:proofErr w:type="gramEnd"/>
-      <w:r>
-        <w:rPr>
-          <w:rFonts w:asciiTheme="majorHAnsi" w:hAnsiTheme="majorHAnsi" w:cstheme="majorHAnsi"/>
-          <w:sz w:val="24"/>
-          <w:szCs w:val="24"/>
-        </w:rPr>
-        <w:t xml:space="preserve"> à jour son état (guérison, mort, immunisation)</w:t>
+      <w:r>
+        <w:rPr>
+          <w:rFonts w:asciiTheme="majorHAnsi" w:hAnsiTheme="majorHAnsi" w:cstheme="majorHAnsi"/>
+          <w:sz w:val="24"/>
+          <w:szCs w:val="24"/>
+        </w:rPr>
+        <w:t>met à jour son état (guérison, mort, immunisation)</w:t>
       </w:r>
     </w:p>
     <w:p>
@@ -3702,41 +3446,13 @@
           <w:szCs w:val="24"/>
         </w:rPr>
       </w:pPr>
-      <w:proofErr w:type="gramStart"/>
-      <w:r>
-        <w:rPr>
-          <w:rFonts w:asciiTheme="majorHAnsi" w:hAnsiTheme="majorHAnsi" w:cstheme="majorHAnsi"/>
-          <w:sz w:val="24"/>
-          <w:szCs w:val="24"/>
-        </w:rPr>
-        <w:t>test</w:t>
-      </w:r>
-      <w:proofErr w:type="gramEnd"/>
-      <w:r>
-        <w:rPr>
-          <w:rFonts w:asciiTheme="majorHAnsi" w:hAnsiTheme="majorHAnsi" w:cstheme="majorHAnsi"/>
-          <w:sz w:val="24"/>
-          <w:szCs w:val="24"/>
-        </w:rPr>
-        <w:t xml:space="preserve"> et comparaison de différentes approches pour le déplacement des individus, type algorithmes de simulation de déplacement de foule (exemple d’approches possibles : déplacement totalement aléatoire, déplacement avec inertie ou direction persistante, gestion des collisions pour éviter la superposition des points, déplacements inspirés de </w:t>
-      </w:r>
-      <w:proofErr w:type="spellStart"/>
-      <w:r>
-        <w:rPr>
-          <w:rFonts w:asciiTheme="majorHAnsi" w:hAnsiTheme="majorHAnsi" w:cstheme="majorHAnsi"/>
-          <w:sz w:val="24"/>
-          <w:szCs w:val="24"/>
-        </w:rPr>
-        <w:t>Boids</w:t>
-      </w:r>
-      <w:proofErr w:type="spellEnd"/>
-      <w:r>
-        <w:rPr>
-          <w:rFonts w:asciiTheme="majorHAnsi" w:hAnsiTheme="majorHAnsi" w:cstheme="majorHAnsi"/>
-          <w:sz w:val="24"/>
-          <w:szCs w:val="24"/>
-        </w:rPr>
-        <w:t>…)</w:t>
+      <w:r>
+        <w:rPr>
+          <w:rFonts w:asciiTheme="majorHAnsi" w:hAnsiTheme="majorHAnsi" w:cstheme="majorHAnsi"/>
+          <w:sz w:val="24"/>
+          <w:szCs w:val="24"/>
+        </w:rPr>
+        <w:t>test et comparaison de différentes approches pour le déplacement des individus, type algorithmes de simulation de déplacement de foule (exemple d’approches possibles : déplacement totalement aléatoire, déplacement avec inertie ou direction persistante, gestion des collisions pour éviter la superposition des points, déplacements inspirés de Boids…)</w:t>
       </w:r>
     </w:p>
     <w:p>
@@ -3753,23 +3469,13 @@
           <w:szCs w:val="24"/>
         </w:rPr>
       </w:pPr>
-      <w:proofErr w:type="gramStart"/>
-      <w:r>
-        <w:rPr>
-          <w:rFonts w:asciiTheme="majorHAnsi" w:hAnsiTheme="majorHAnsi" w:cstheme="majorHAnsi"/>
-          <w:sz w:val="24"/>
-          <w:szCs w:val="24"/>
-        </w:rPr>
-        <w:t>choix</w:t>
-      </w:r>
-      <w:proofErr w:type="gramEnd"/>
-      <w:r>
-        <w:rPr>
-          <w:rFonts w:asciiTheme="majorHAnsi" w:hAnsiTheme="majorHAnsi" w:cstheme="majorHAnsi"/>
-          <w:sz w:val="24"/>
-          <w:szCs w:val="24"/>
-        </w:rPr>
-        <w:t xml:space="preserve"> et implémentation de l’approche la plus stable et visuellement claire pour la simulation</w:t>
+      <w:r>
+        <w:rPr>
+          <w:rFonts w:asciiTheme="majorHAnsi" w:hAnsiTheme="majorHAnsi" w:cstheme="majorHAnsi"/>
+          <w:sz w:val="24"/>
+          <w:szCs w:val="24"/>
+        </w:rPr>
+        <w:t>choix et implémentation de l’approche la plus stable et visuellement claire pour la simulation</w:t>
       </w:r>
     </w:p>
     <w:p>
@@ -3786,23 +3492,13 @@
           <w:szCs w:val="24"/>
         </w:rPr>
       </w:pPr>
-      <w:proofErr w:type="gramStart"/>
-      <w:r>
-        <w:rPr>
-          <w:rFonts w:asciiTheme="majorHAnsi" w:hAnsiTheme="majorHAnsi" w:cstheme="majorHAnsi"/>
-          <w:sz w:val="24"/>
-          <w:szCs w:val="24"/>
-        </w:rPr>
-        <w:t>synchronisation</w:t>
-      </w:r>
-      <w:proofErr w:type="gramEnd"/>
-      <w:r>
-        <w:rPr>
-          <w:rFonts w:asciiTheme="majorHAnsi" w:hAnsiTheme="majorHAnsi" w:cstheme="majorHAnsi"/>
-          <w:sz w:val="24"/>
-          <w:szCs w:val="24"/>
-        </w:rPr>
-        <w:t xml:space="preserve"> de la simulation avec l’affichage</w:t>
+      <w:r>
+        <w:rPr>
+          <w:rFonts w:asciiTheme="majorHAnsi" w:hAnsiTheme="majorHAnsi" w:cstheme="majorHAnsi"/>
+          <w:sz w:val="24"/>
+          <w:szCs w:val="24"/>
+        </w:rPr>
+        <w:t>synchronisation de la simulation avec l’affichage</w:t>
       </w:r>
     </w:p>
     <w:p>
@@ -3819,23 +3515,14 @@
           <w:szCs w:val="24"/>
         </w:rPr>
       </w:pPr>
-      <w:proofErr w:type="gramStart"/>
-      <w:r>
-        <w:rPr>
-          <w:rFonts w:asciiTheme="majorHAnsi" w:hAnsiTheme="majorHAnsi" w:cstheme="majorHAnsi"/>
-          <w:sz w:val="24"/>
-          <w:szCs w:val="24"/>
-        </w:rPr>
-        <w:t>mise</w:t>
-      </w:r>
-      <w:proofErr w:type="gramEnd"/>
-      <w:r>
-        <w:rPr>
-          <w:rFonts w:asciiTheme="majorHAnsi" w:hAnsiTheme="majorHAnsi" w:cstheme="majorHAnsi"/>
-          <w:sz w:val="24"/>
-          <w:szCs w:val="24"/>
-        </w:rPr>
-        <w:t xml:space="preserve"> en place de comportements spécifiques ( par exemple : les médecins augmentent les chances de guérison autour d’eux, les immunodéprimés ont un risque de mortalité plus élevé…)</w:t>
+      <w:r>
+        <w:rPr>
+          <w:rFonts w:asciiTheme="majorHAnsi" w:hAnsiTheme="majorHAnsi" w:cstheme="majorHAnsi"/>
+          <w:sz w:val="24"/>
+          <w:szCs w:val="24"/>
+        </w:rPr>
+        <w:lastRenderedPageBreak/>
+        <w:t>mise en place de comportements spécifiques ( par exemple : les médecins augmentent les chances de guérison autour d’eux, les immunodéprimés ont un risque de mortalité plus élevé…)</w:t>
       </w:r>
     </w:p>
     <w:p>
@@ -3852,23 +3539,13 @@
           <w:szCs w:val="24"/>
         </w:rPr>
       </w:pPr>
-      <w:proofErr w:type="gramStart"/>
-      <w:r>
-        <w:rPr>
-          <w:rFonts w:asciiTheme="majorHAnsi" w:hAnsiTheme="majorHAnsi" w:cstheme="majorHAnsi"/>
-          <w:sz w:val="24"/>
-          <w:szCs w:val="24"/>
-        </w:rPr>
-        <w:t>gestion</w:t>
-      </w:r>
-      <w:proofErr w:type="gramEnd"/>
-      <w:r>
-        <w:rPr>
-          <w:rFonts w:asciiTheme="majorHAnsi" w:hAnsiTheme="majorHAnsi" w:cstheme="majorHAnsi"/>
-          <w:sz w:val="24"/>
-          <w:szCs w:val="24"/>
-        </w:rPr>
-        <w:t xml:space="preserve"> de la fin de la simulation (tous guéris, morts, aucune infection active, ou au contraire régénération de la population avec des enfants : à déterminer lors du développement)</w:t>
+      <w:r>
+        <w:rPr>
+          <w:rFonts w:asciiTheme="majorHAnsi" w:hAnsiTheme="majorHAnsi" w:cstheme="majorHAnsi"/>
+          <w:sz w:val="24"/>
+          <w:szCs w:val="24"/>
+        </w:rPr>
+        <w:t>gestion de la fin de la simulation (tous guéris, morts, aucune infection active, ou au contraire régénération de la population avec des enfants : à déterminer lors du développement)</w:t>
       </w:r>
     </w:p>
     <w:p>
@@ -3885,24 +3562,13 @@
           <w:szCs w:val="24"/>
         </w:rPr>
       </w:pPr>
-      <w:proofErr w:type="gramStart"/>
-      <w:r>
-        <w:rPr>
-          <w:rFonts w:asciiTheme="majorHAnsi" w:hAnsiTheme="majorHAnsi" w:cstheme="majorHAnsi"/>
-          <w:sz w:val="24"/>
-          <w:szCs w:val="24"/>
-        </w:rPr>
-        <w:lastRenderedPageBreak/>
-        <w:t>gestion</w:t>
-      </w:r>
-      <w:proofErr w:type="gramEnd"/>
-      <w:r>
-        <w:rPr>
-          <w:rFonts w:asciiTheme="majorHAnsi" w:hAnsiTheme="majorHAnsi" w:cstheme="majorHAnsi"/>
-          <w:sz w:val="24"/>
-          <w:szCs w:val="24"/>
-        </w:rPr>
-        <w:t xml:space="preserve"> de l’approche concernant le temps entre les itérations (temps que peux déterminer l’utilisateur, temps fixe, temps variable en fonctions d’indices comme le nombre d’individus…)</w:t>
+      <w:r>
+        <w:rPr>
+          <w:rFonts w:asciiTheme="majorHAnsi" w:hAnsiTheme="majorHAnsi" w:cstheme="majorHAnsi"/>
+          <w:sz w:val="24"/>
+          <w:szCs w:val="24"/>
+        </w:rPr>
+        <w:t>gestion de l’approche concernant le temps entre les itérations (temps que peux déterminer l’utilisateur, temps fixe, temps variable en fonctions d’indices comme le nombre d’individus…)</w:t>
       </w:r>
     </w:p>
     <w:p>
@@ -3919,23 +3585,13 @@
           <w:szCs w:val="24"/>
         </w:rPr>
       </w:pPr>
-      <w:proofErr w:type="gramStart"/>
-      <w:r>
-        <w:rPr>
-          <w:rFonts w:asciiTheme="majorHAnsi" w:hAnsiTheme="majorHAnsi" w:cstheme="majorHAnsi"/>
-          <w:sz w:val="24"/>
-          <w:szCs w:val="24"/>
-        </w:rPr>
-        <w:t>détermination</w:t>
-      </w:r>
-      <w:proofErr w:type="gramEnd"/>
-      <w:r>
-        <w:rPr>
-          <w:rFonts w:asciiTheme="majorHAnsi" w:hAnsiTheme="majorHAnsi" w:cstheme="majorHAnsi"/>
-          <w:sz w:val="24"/>
-          <w:szCs w:val="24"/>
-        </w:rPr>
-        <w:t xml:space="preserve"> des limites de l’algorithme (par exemple : pas plus de </w:t>
+      <w:r>
+        <w:rPr>
+          <w:rFonts w:asciiTheme="majorHAnsi" w:hAnsiTheme="majorHAnsi" w:cstheme="majorHAnsi"/>
+          <w:sz w:val="24"/>
+          <w:szCs w:val="24"/>
+        </w:rPr>
+        <w:t xml:space="preserve">détermination des limites de l’algorithme (par exemple : pas plus de </w:t>
       </w:r>
       <w:r>
         <w:rPr>
@@ -3988,23 +3644,13 @@
           <w:szCs w:val="24"/>
         </w:rPr>
       </w:pPr>
-      <w:proofErr w:type="gramStart"/>
-      <w:r>
-        <w:rPr>
-          <w:rFonts w:asciiTheme="majorHAnsi" w:hAnsiTheme="majorHAnsi" w:cstheme="majorHAnsi"/>
-          <w:sz w:val="24"/>
-          <w:szCs w:val="24"/>
-        </w:rPr>
-        <w:t>vérification</w:t>
-      </w:r>
-      <w:proofErr w:type="gramEnd"/>
-      <w:r>
-        <w:rPr>
-          <w:rFonts w:asciiTheme="majorHAnsi" w:hAnsiTheme="majorHAnsi" w:cstheme="majorHAnsi"/>
-          <w:sz w:val="24"/>
-          <w:szCs w:val="24"/>
-        </w:rPr>
-        <w:t xml:space="preserve"> des données entrées par l’utilisateur dans les champs à remplir</w:t>
+      <w:r>
+        <w:rPr>
+          <w:rFonts w:asciiTheme="majorHAnsi" w:hAnsiTheme="majorHAnsi" w:cstheme="majorHAnsi"/>
+          <w:sz w:val="24"/>
+          <w:szCs w:val="24"/>
+        </w:rPr>
+        <w:t>vérification des données entrées par l’utilisateur dans les champs à remplir</w:t>
       </w:r>
     </w:p>
     <w:p>
@@ -4021,23 +3667,13 @@
           <w:szCs w:val="24"/>
         </w:rPr>
       </w:pPr>
-      <w:proofErr w:type="gramStart"/>
-      <w:r>
-        <w:rPr>
-          <w:rFonts w:asciiTheme="majorHAnsi" w:hAnsiTheme="majorHAnsi" w:cstheme="majorHAnsi"/>
-          <w:sz w:val="24"/>
-          <w:szCs w:val="24"/>
-        </w:rPr>
-        <w:t>vérification</w:t>
-      </w:r>
-      <w:proofErr w:type="gramEnd"/>
-      <w:r>
-        <w:rPr>
-          <w:rFonts w:asciiTheme="majorHAnsi" w:hAnsiTheme="majorHAnsi" w:cstheme="majorHAnsi"/>
-          <w:sz w:val="24"/>
-          <w:szCs w:val="24"/>
-        </w:rPr>
-        <w:t xml:space="preserve"> des effets de bord</w:t>
+      <w:r>
+        <w:rPr>
+          <w:rFonts w:asciiTheme="majorHAnsi" w:hAnsiTheme="majorHAnsi" w:cstheme="majorHAnsi"/>
+          <w:sz w:val="24"/>
+          <w:szCs w:val="24"/>
+        </w:rPr>
+        <w:t>vérification des effets de bord</w:t>
       </w:r>
     </w:p>
     <w:p>
@@ -4054,23 +3690,13 @@
           <w:szCs w:val="24"/>
         </w:rPr>
       </w:pPr>
-      <w:proofErr w:type="gramStart"/>
-      <w:r>
-        <w:rPr>
-          <w:rFonts w:asciiTheme="majorHAnsi" w:hAnsiTheme="majorHAnsi" w:cstheme="majorHAnsi"/>
-          <w:sz w:val="24"/>
-          <w:szCs w:val="24"/>
-        </w:rPr>
-        <w:t>surveillance</w:t>
-      </w:r>
-      <w:proofErr w:type="gramEnd"/>
-      <w:r>
-        <w:rPr>
-          <w:rFonts w:asciiTheme="majorHAnsi" w:hAnsiTheme="majorHAnsi" w:cstheme="majorHAnsi"/>
-          <w:sz w:val="24"/>
-          <w:szCs w:val="24"/>
-        </w:rPr>
-        <w:t xml:space="preserve"> des bugs algorithmiques</w:t>
+      <w:r>
+        <w:rPr>
+          <w:rFonts w:asciiTheme="majorHAnsi" w:hAnsiTheme="majorHAnsi" w:cstheme="majorHAnsi"/>
+          <w:sz w:val="24"/>
+          <w:szCs w:val="24"/>
+        </w:rPr>
+        <w:t>surveillance des bugs algorithmiques</w:t>
       </w:r>
     </w:p>
     <w:p>
@@ -4087,23 +3713,13 @@
           <w:szCs w:val="24"/>
         </w:rPr>
       </w:pPr>
-      <w:proofErr w:type="gramStart"/>
-      <w:r>
-        <w:rPr>
-          <w:rFonts w:asciiTheme="majorHAnsi" w:hAnsiTheme="majorHAnsi" w:cstheme="majorHAnsi"/>
-          <w:sz w:val="24"/>
-          <w:szCs w:val="24"/>
-        </w:rPr>
-        <w:t>tests</w:t>
-      </w:r>
-      <w:proofErr w:type="gramEnd"/>
-      <w:r>
-        <w:rPr>
-          <w:rFonts w:asciiTheme="majorHAnsi" w:hAnsiTheme="majorHAnsi" w:cstheme="majorHAnsi"/>
-          <w:sz w:val="24"/>
-          <w:szCs w:val="24"/>
-        </w:rPr>
-        <w:t xml:space="preserve"> de performance (par exemple : limitation de la population à simuler, mise en place d’une limite minimum pour le temps entre chaque itération…)</w:t>
+      <w:r>
+        <w:rPr>
+          <w:rFonts w:asciiTheme="majorHAnsi" w:hAnsiTheme="majorHAnsi" w:cstheme="majorHAnsi"/>
+          <w:sz w:val="24"/>
+          <w:szCs w:val="24"/>
+        </w:rPr>
+        <w:t>tests de performance (par exemple : limitation de la population à simuler, mise en place d’une limite minimum pour le temps entre chaque itération…)</w:t>
       </w:r>
     </w:p>
     <w:p>
@@ -4120,23 +3736,13 @@
           <w:szCs w:val="24"/>
         </w:rPr>
       </w:pPr>
-      <w:proofErr w:type="gramStart"/>
-      <w:r>
-        <w:rPr>
-          <w:rFonts w:asciiTheme="majorHAnsi" w:hAnsiTheme="majorHAnsi" w:cstheme="majorHAnsi"/>
-          <w:sz w:val="24"/>
-          <w:szCs w:val="24"/>
-        </w:rPr>
-        <w:t>vérification</w:t>
-      </w:r>
-      <w:proofErr w:type="gramEnd"/>
-      <w:r>
-        <w:rPr>
-          <w:rFonts w:asciiTheme="majorHAnsi" w:hAnsiTheme="majorHAnsi" w:cstheme="majorHAnsi"/>
-          <w:sz w:val="24"/>
-          <w:szCs w:val="24"/>
-        </w:rPr>
-        <w:t xml:space="preserve"> de l’intégrité des données récupérées entre chaque itération</w:t>
+      <w:r>
+        <w:rPr>
+          <w:rFonts w:asciiTheme="majorHAnsi" w:hAnsiTheme="majorHAnsi" w:cstheme="majorHAnsi"/>
+          <w:sz w:val="24"/>
+          <w:szCs w:val="24"/>
+        </w:rPr>
+        <w:t>vérification de l’intégrité des données récupérées entre chaque itération</w:t>
       </w:r>
     </w:p>
     <w:p>
@@ -4173,23 +3779,13 @@
           <w:szCs w:val="24"/>
         </w:rPr>
       </w:pPr>
-      <w:proofErr w:type="gramStart"/>
-      <w:r>
-        <w:rPr>
-          <w:rFonts w:asciiTheme="majorHAnsi" w:hAnsiTheme="majorHAnsi" w:cstheme="majorHAnsi"/>
-          <w:sz w:val="24"/>
-          <w:szCs w:val="24"/>
-        </w:rPr>
-        <w:t>rédaction</w:t>
-      </w:r>
-      <w:proofErr w:type="gramEnd"/>
-      <w:r>
-        <w:rPr>
-          <w:rFonts w:asciiTheme="majorHAnsi" w:hAnsiTheme="majorHAnsi" w:cstheme="majorHAnsi"/>
-          <w:sz w:val="24"/>
-          <w:szCs w:val="24"/>
-        </w:rPr>
-        <w:t xml:space="preserve"> de la documentation technique des classes et méthodes</w:t>
+      <w:r>
+        <w:rPr>
+          <w:rFonts w:asciiTheme="majorHAnsi" w:hAnsiTheme="majorHAnsi" w:cstheme="majorHAnsi"/>
+          <w:sz w:val="24"/>
+          <w:szCs w:val="24"/>
+        </w:rPr>
+        <w:t>rédaction de la documentation technique des classes et méthodes</w:t>
       </w:r>
     </w:p>
     <w:p>
@@ -4206,23 +3802,13 @@
           <w:szCs w:val="24"/>
         </w:rPr>
       </w:pPr>
-      <w:proofErr w:type="gramStart"/>
-      <w:r>
-        <w:rPr>
-          <w:rFonts w:asciiTheme="majorHAnsi" w:hAnsiTheme="majorHAnsi" w:cstheme="majorHAnsi"/>
-          <w:sz w:val="24"/>
-          <w:szCs w:val="24"/>
-        </w:rPr>
-        <w:t>ajout</w:t>
-      </w:r>
-      <w:proofErr w:type="gramEnd"/>
-      <w:r>
-        <w:rPr>
-          <w:rFonts w:asciiTheme="majorHAnsi" w:hAnsiTheme="majorHAnsi" w:cstheme="majorHAnsi"/>
-          <w:sz w:val="24"/>
-          <w:szCs w:val="24"/>
-        </w:rPr>
-        <w:t xml:space="preserve"> de commentaires dans les parties principales du code</w:t>
+      <w:r>
+        <w:rPr>
+          <w:rFonts w:asciiTheme="majorHAnsi" w:hAnsiTheme="majorHAnsi" w:cstheme="majorHAnsi"/>
+          <w:sz w:val="24"/>
+          <w:szCs w:val="24"/>
+        </w:rPr>
+        <w:t>ajout de commentaires dans les parties principales du code</w:t>
       </w:r>
     </w:p>
     <w:p>
@@ -4239,23 +3825,13 @@
           <w:szCs w:val="24"/>
         </w:rPr>
       </w:pPr>
-      <w:proofErr w:type="gramStart"/>
-      <w:r>
-        <w:rPr>
-          <w:rFonts w:asciiTheme="majorHAnsi" w:hAnsiTheme="majorHAnsi" w:cstheme="majorHAnsi"/>
-          <w:sz w:val="24"/>
-          <w:szCs w:val="24"/>
-        </w:rPr>
-        <w:t>rédaction</w:t>
-      </w:r>
-      <w:proofErr w:type="gramEnd"/>
-      <w:r>
-        <w:rPr>
-          <w:rFonts w:asciiTheme="majorHAnsi" w:hAnsiTheme="majorHAnsi" w:cstheme="majorHAnsi"/>
-          <w:sz w:val="24"/>
-          <w:szCs w:val="24"/>
-        </w:rPr>
-        <w:t xml:space="preserve"> d’une notice utilisateur décrivant le déroulement de la simulation et les options disponibles</w:t>
+      <w:r>
+        <w:rPr>
+          <w:rFonts w:asciiTheme="majorHAnsi" w:hAnsiTheme="majorHAnsi" w:cstheme="majorHAnsi"/>
+          <w:sz w:val="24"/>
+          <w:szCs w:val="24"/>
+        </w:rPr>
+        <w:t>rédaction d’une notice utilisateur décrivant le déroulement de la simulation et les options disponibles</w:t>
       </w:r>
     </w:p>
     <w:p>
@@ -4272,23 +3848,13 @@
           <w:szCs w:val="24"/>
         </w:rPr>
       </w:pPr>
-      <w:proofErr w:type="gramStart"/>
-      <w:r>
-        <w:rPr>
-          <w:rFonts w:asciiTheme="majorHAnsi" w:hAnsiTheme="majorHAnsi" w:cstheme="majorHAnsi"/>
-          <w:sz w:val="24"/>
-          <w:szCs w:val="24"/>
-        </w:rPr>
-        <w:t>création</w:t>
-      </w:r>
-      <w:proofErr w:type="gramEnd"/>
-      <w:r>
-        <w:rPr>
-          <w:rFonts w:asciiTheme="majorHAnsi" w:hAnsiTheme="majorHAnsi" w:cstheme="majorHAnsi"/>
-          <w:sz w:val="24"/>
-          <w:szCs w:val="24"/>
-        </w:rPr>
-        <w:t xml:space="preserve"> d’un schéma UML final mis à jour selon les choix d’implémentation effectués</w:t>
+      <w:r>
+        <w:rPr>
+          <w:rFonts w:asciiTheme="majorHAnsi" w:hAnsiTheme="majorHAnsi" w:cstheme="majorHAnsi"/>
+          <w:sz w:val="24"/>
+          <w:szCs w:val="24"/>
+        </w:rPr>
+        <w:t>création d’un schéma UML final mis à jour selon les choix d’implémentation effectués</w:t>
       </w:r>
     </w:p>
     <w:p>
@@ -4305,23 +3871,13 @@
           <w:szCs w:val="24"/>
         </w:rPr>
       </w:pPr>
-      <w:proofErr w:type="gramStart"/>
-      <w:r>
-        <w:rPr>
-          <w:rFonts w:asciiTheme="majorHAnsi" w:hAnsiTheme="majorHAnsi" w:cstheme="majorHAnsi"/>
-          <w:sz w:val="24"/>
-          <w:szCs w:val="24"/>
-        </w:rPr>
-        <w:t>rédaction</w:t>
-      </w:r>
-      <w:proofErr w:type="gramEnd"/>
-      <w:r>
-        <w:rPr>
-          <w:rFonts w:asciiTheme="majorHAnsi" w:hAnsiTheme="majorHAnsi" w:cstheme="majorHAnsi"/>
-          <w:sz w:val="24"/>
-          <w:szCs w:val="24"/>
-        </w:rPr>
-        <w:t xml:space="preserve"> d’un support de présentation</w:t>
+      <w:r>
+        <w:rPr>
+          <w:rFonts w:asciiTheme="majorHAnsi" w:hAnsiTheme="majorHAnsi" w:cstheme="majorHAnsi"/>
+          <w:sz w:val="24"/>
+          <w:szCs w:val="24"/>
+        </w:rPr>
+        <w:t>rédaction d’un support de présentation</w:t>
       </w:r>
     </w:p>
     <w:p>
@@ -4338,23 +3894,13 @@
           <w:szCs w:val="24"/>
         </w:rPr>
       </w:pPr>
-      <w:proofErr w:type="gramStart"/>
-      <w:r>
-        <w:rPr>
-          <w:rFonts w:asciiTheme="majorHAnsi" w:hAnsiTheme="majorHAnsi" w:cstheme="majorHAnsi"/>
-          <w:sz w:val="24"/>
-          <w:szCs w:val="24"/>
-        </w:rPr>
-        <w:t>réalisation</w:t>
-      </w:r>
-      <w:proofErr w:type="gramEnd"/>
-      <w:r>
-        <w:rPr>
-          <w:rFonts w:asciiTheme="majorHAnsi" w:hAnsiTheme="majorHAnsi" w:cstheme="majorHAnsi"/>
-          <w:sz w:val="24"/>
-          <w:szCs w:val="24"/>
-        </w:rPr>
-        <w:t xml:space="preserve"> de tests finaux et correction des éventuels bugs avant la présentation et la livraison du projet</w:t>
+      <w:r>
+        <w:rPr>
+          <w:rFonts w:asciiTheme="majorHAnsi" w:hAnsiTheme="majorHAnsi" w:cstheme="majorHAnsi"/>
+          <w:sz w:val="24"/>
+          <w:szCs w:val="24"/>
+        </w:rPr>
+        <w:t>réalisation de tests finaux et correction des éventuels bugs avant la présentation et la livraison du projet</w:t>
       </w:r>
     </w:p>
     <w:p>
@@ -4644,6 +4190,7 @@
           <w:sz w:val="24"/>
           <w:szCs w:val="24"/>
         </w:rPr>
+        <w:lastRenderedPageBreak/>
         <w:t>Liaison entre le modèle et l’interface : toile affichant les points colorés selon l’état</w:t>
       </w:r>
     </w:p>
@@ -4713,7 +4260,6 @@
           <w:sz w:val="24"/>
           <w:szCs w:val="24"/>
         </w:rPr>
-        <w:lastRenderedPageBreak/>
         <w:t>Info bulle pour que les utilisateurs puissent comprendre exactement à quoi correspondent les paramètres</w:t>
       </w:r>
     </w:p>
@@ -4761,25 +4307,7 @@
           <w:sz w:val="24"/>
           <w:szCs w:val="24"/>
         </w:rPr>
-        <w:t xml:space="preserve">Tests de plusieurs modèles de déplacement (par exemple : aléatoire simple, inertiel, avec évitement, </w:t>
-      </w:r>
-      <w:proofErr w:type="spellStart"/>
-      <w:r>
-        <w:rPr>
-          <w:rFonts w:asciiTheme="majorHAnsi" w:hAnsiTheme="majorHAnsi" w:cstheme="majorHAnsi"/>
-          <w:sz w:val="24"/>
-          <w:szCs w:val="24"/>
-        </w:rPr>
-        <w:t>Boids</w:t>
-      </w:r>
-      <w:proofErr w:type="spellEnd"/>
-      <w:r>
-        <w:rPr>
-          <w:rFonts w:asciiTheme="majorHAnsi" w:hAnsiTheme="majorHAnsi" w:cstheme="majorHAnsi"/>
-          <w:sz w:val="24"/>
-          <w:szCs w:val="24"/>
-        </w:rPr>
-        <w:t xml:space="preserve"> ajusté aux foules humaines…)</w:t>
+        <w:t>Tests de plusieurs modèles de déplacement (par exemple : aléatoire simple, inertiel, avec évitement, Boids ajusté aux foules humaines…)</w:t>
       </w:r>
     </w:p>
     <w:p>
@@ -4899,18 +4427,8 @@
           <w:sz w:val="24"/>
           <w:szCs w:val="24"/>
         </w:rPr>
-        <w:t xml:space="preserve">Documenter les différentes classes du package </w:t>
-      </w:r>
-      <w:proofErr w:type="spellStart"/>
-      <w:r>
-        <w:rPr>
-          <w:rFonts w:ascii="Calibri Light" w:hAnsi="Calibri Light" w:cstheme="majorHAnsi"/>
-          <w:sz w:val="24"/>
-          <w:szCs w:val="24"/>
-        </w:rPr>
-        <w:t>view</w:t>
-      </w:r>
-      <w:proofErr w:type="spellEnd"/>
+        <w:t>Documenter les différentes classes du package view</w:t>
+      </w:r>
     </w:p>
     <w:p>
       <w:pPr>
@@ -5074,25 +4592,7 @@
           <w:sz w:val="24"/>
           <w:szCs w:val="24"/>
         </w:rPr>
-        <w:t xml:space="preserve">Graphiques </w:t>
-      </w:r>
-      <w:proofErr w:type="spellStart"/>
-      <w:r>
-        <w:rPr>
-          <w:rFonts w:ascii="Calibri Light" w:hAnsi="Calibri Light" w:cstheme="majorHAnsi"/>
-          <w:sz w:val="24"/>
-          <w:szCs w:val="24"/>
-        </w:rPr>
-        <w:t>Matplotlib</w:t>
-      </w:r>
-      <w:proofErr w:type="spellEnd"/>
-      <w:r>
-        <w:rPr>
-          <w:rFonts w:ascii="Calibri Light" w:hAnsi="Calibri Light" w:cstheme="majorHAnsi"/>
-          <w:sz w:val="24"/>
-          <w:szCs w:val="24"/>
-        </w:rPr>
-        <w:t xml:space="preserve"> : schéma avec les itérations en abscisse et le pourcentage d’infectés (morts inclus) en ordonnée…</w:t>
+        <w:t>Graphiques Matplotlib : schéma avec les itérations en abscisse et le pourcentage d’infectés (morts inclus) en ordonnée…</w:t>
       </w:r>
     </w:p>
     <w:p>
@@ -5437,6 +4937,7 @@
           <w:sz w:val="24"/>
           <w:szCs w:val="24"/>
         </w:rPr>
+        <w:lastRenderedPageBreak/>
         <w:t>R</w:t>
       </w:r>
       <w:r>
@@ -5548,6 +5049,7 @@
         <w:t>Rédaction de la partie interface du rapport</w:t>
       </w:r>
     </w:p>
+    <w:bookmarkStart w:id="10" w:name="_Toc218346397"/>
     <w:p>
       <w:pPr>
         <w:pStyle w:val="Titre1"/>
@@ -5559,7 +5061,6 @@
           <w:szCs w:val="28"/>
         </w:rPr>
       </w:pPr>
-      <w:bookmarkStart w:id="10" w:name="_Toc218346397"/>
       <w:r>
         <w:rPr>
           <w:b/>
@@ -5906,7 +5407,7 @@
                                 <w:szCs w:val="28"/>
                               </w:rPr>
                             </w:pPr>
-                            <w:bookmarkStart w:id="13" w:name="_Toc218346399"/>
+                            <w:bookmarkStart w:id="12" w:name="_Toc218346399"/>
                             <w:r>
                               <w:rPr>
                                 <w:color w:val="auto"/>
@@ -5915,7 +5416,7 @@
                               </w:rPr>
                               <w:t>Diagramme final</w:t>
                             </w:r>
-                            <w:bookmarkEnd w:id="13"/>
+                            <w:bookmarkEnd w:id="12"/>
                           </w:p>
                         </w:txbxContent>
                       </wps:txbx>
@@ -5979,7 +5480,7 @@
           <w:u w:val="single"/>
         </w:rPr>
       </w:pPr>
-      <w:bookmarkStart w:id="15" w:name="_Toc218346400"/>
+      <w:bookmarkStart w:id="13" w:name="_Toc218346400"/>
       <w:r>
         <w:rPr>
           <w:rFonts w:asciiTheme="majorHAnsi" w:hAnsiTheme="majorHAnsi" w:cstheme="majorHAnsi"/>
@@ -6029,7 +5530,7 @@
         </w:rPr>
         <w:t>Diagramme de classe</w:t>
       </w:r>
-      <w:bookmarkEnd w:id="15"/>
+      <w:bookmarkEnd w:id="13"/>
     </w:p>
     <w:p>
       <w:pPr>
@@ -6040,7 +5541,7 @@
           <w:szCs w:val="28"/>
         </w:rPr>
       </w:pPr>
-      <w:bookmarkStart w:id="16" w:name="_Toc218346401"/>
+      <w:bookmarkStart w:id="14" w:name="_Toc218346401"/>
       <w:r>
         <w:rPr>
           <w:color w:val="auto"/>
@@ -6049,7 +5550,7 @@
         </w:rPr>
         <w:t>Diagramme initial</w:t>
       </w:r>
-      <w:bookmarkEnd w:id="16"/>
+      <w:bookmarkEnd w:id="14"/>
     </w:p>
     <w:p>
       <w:pPr>
@@ -6187,7 +5688,7 @@
                                 <w:szCs w:val="28"/>
                               </w:rPr>
                             </w:pPr>
-                            <w:bookmarkStart w:id="17" w:name="_Toc218346402"/>
+                            <w:bookmarkStart w:id="15" w:name="_Toc218346402"/>
                             <w:r>
                               <w:rPr>
                                 <w:color w:val="auto"/>
@@ -6196,7 +5697,7 @@
                               </w:rPr>
                               <w:t>Diagramme final</w:t>
                             </w:r>
-                            <w:bookmarkEnd w:id="17"/>
+                            <w:bookmarkEnd w:id="15"/>
                           </w:p>
                         </w:txbxContent>
                       </wps:txbx>
@@ -6311,7 +5812,7 @@
           <w:u w:val="single"/>
         </w:rPr>
       </w:pPr>
-      <w:bookmarkStart w:id="19" w:name="_Toc218346403"/>
+      <w:bookmarkStart w:id="16" w:name="_Toc218346403"/>
       <w:r>
         <w:rPr>
           <w:b/>
@@ -6324,7 +5825,7 @@
         <w:lastRenderedPageBreak/>
         <w:t>Travail du sprint 6</w:t>
       </w:r>
-      <w:bookmarkEnd w:id="19"/>
+      <w:bookmarkEnd w:id="16"/>
       <w:r>
         <w:rPr>
           <w:b/>
@@ -6347,7 +5848,7 @@
           <w:szCs w:val="28"/>
         </w:rPr>
       </w:pPr>
-      <w:bookmarkStart w:id="20" w:name="_Toc218346404"/>
+      <w:bookmarkStart w:id="17" w:name="_Toc218346404"/>
       <w:r>
         <w:rPr>
           <w:color w:val="auto"/>
@@ -6356,7 +5857,7 @@
         </w:rPr>
         <w:t>Travail prévu</w:t>
       </w:r>
-      <w:bookmarkEnd w:id="20"/>
+      <w:bookmarkEnd w:id="17"/>
     </w:p>
     <w:p>
       <w:pPr>
@@ -6365,14 +5866,14 @@
           <w:color w:val="auto"/>
         </w:rPr>
       </w:pPr>
-      <w:bookmarkStart w:id="21" w:name="_Toc218346405"/>
+      <w:bookmarkStart w:id="18" w:name="_Toc218346405"/>
       <w:r>
         <w:rPr>
           <w:color w:val="auto"/>
         </w:rPr>
         <w:t>Athène</w:t>
       </w:r>
-      <w:bookmarkEnd w:id="21"/>
+      <w:bookmarkEnd w:id="18"/>
     </w:p>
     <w:p>
       <w:pPr>
@@ -6489,14 +5990,14 @@
           <w:color w:val="auto"/>
         </w:rPr>
       </w:pPr>
-      <w:bookmarkStart w:id="22" w:name="_Toc218346406"/>
+      <w:bookmarkStart w:id="19" w:name="_Toc218346406"/>
       <w:r>
         <w:rPr>
           <w:color w:val="auto"/>
         </w:rPr>
         <w:t>Adrien</w:t>
       </w:r>
-      <w:bookmarkEnd w:id="22"/>
+      <w:bookmarkEnd w:id="19"/>
     </w:p>
     <w:p>
       <w:pPr>
@@ -6599,7 +6100,7 @@
           <w:szCs w:val="28"/>
         </w:rPr>
       </w:pPr>
-      <w:bookmarkStart w:id="23" w:name="_Toc218346407"/>
+      <w:bookmarkStart w:id="20" w:name="_Toc218346407"/>
       <w:r>
         <w:rPr>
           <w:color w:val="auto"/>
@@ -6608,7 +6109,7 @@
         </w:rPr>
         <w:t>Travail réalisé</w:t>
       </w:r>
-      <w:bookmarkEnd w:id="23"/>
+      <w:bookmarkEnd w:id="20"/>
     </w:p>
     <w:p>
       <w:pPr>
@@ -6617,14 +6118,14 @@
           <w:color w:val="auto"/>
         </w:rPr>
       </w:pPr>
-      <w:bookmarkStart w:id="24" w:name="_Toc218346408"/>
+      <w:bookmarkStart w:id="21" w:name="_Toc218346408"/>
       <w:r>
         <w:rPr>
           <w:color w:val="auto"/>
         </w:rPr>
         <w:t>Athène</w:t>
       </w:r>
-      <w:bookmarkEnd w:id="24"/>
+      <w:bookmarkEnd w:id="21"/>
     </w:p>
     <w:p>
       <w:pPr>
@@ -6662,25 +6163,7 @@
           <w:sz w:val="24"/>
           <w:szCs w:val="24"/>
         </w:rPr>
-        <w:t xml:space="preserve">code entièrement nettoyé et commenté avec réalisation de fichiers </w:t>
-      </w:r>
-      <w:proofErr w:type="spellStart"/>
-      <w:r>
-        <w:rPr>
-          <w:rFonts w:asciiTheme="majorHAnsi" w:hAnsiTheme="majorHAnsi" w:cstheme="majorHAnsi"/>
-          <w:sz w:val="24"/>
-          <w:szCs w:val="24"/>
-        </w:rPr>
-        <w:t>pydoc</w:t>
-      </w:r>
-      <w:proofErr w:type="spellEnd"/>
-      <w:r>
-        <w:rPr>
-          <w:rFonts w:asciiTheme="majorHAnsi" w:hAnsiTheme="majorHAnsi" w:cstheme="majorHAnsi"/>
-          <w:sz w:val="24"/>
-          <w:szCs w:val="24"/>
-        </w:rPr>
-        <w:t xml:space="preserve"> disponibles dans le fichier doc/documentation</w:t>
+        <w:t>code entièrement nettoyé et commenté avec réalisation de fichiers pydoc disponibles dans le fichier doc/documentation</w:t>
       </w:r>
     </w:p>
     <w:p>
@@ -6758,43 +6241,7 @@
           <w:sz w:val="24"/>
           <w:szCs w:val="24"/>
         </w:rPr>
-        <w:t xml:space="preserve"> : réalisation de fichiers </w:t>
-      </w:r>
-      <w:proofErr w:type="spellStart"/>
-      <w:r>
-        <w:rPr>
-          <w:rFonts w:asciiTheme="majorHAnsi" w:hAnsiTheme="majorHAnsi" w:cstheme="majorHAnsi"/>
-          <w:sz w:val="24"/>
-          <w:szCs w:val="24"/>
-        </w:rPr>
-        <w:t>ptest</w:t>
-      </w:r>
-      <w:proofErr w:type="spellEnd"/>
-      <w:r>
-        <w:rPr>
-          <w:rFonts w:asciiTheme="majorHAnsi" w:hAnsiTheme="majorHAnsi" w:cstheme="majorHAnsi"/>
-          <w:sz w:val="24"/>
-          <w:szCs w:val="24"/>
-        </w:rPr>
-        <w:t xml:space="preserve"> avec le </w:t>
-      </w:r>
-      <w:proofErr w:type="spellStart"/>
-      <w:r>
-        <w:rPr>
-          <w:rFonts w:asciiTheme="majorHAnsi" w:hAnsiTheme="majorHAnsi" w:cstheme="majorHAnsi"/>
-          <w:sz w:val="24"/>
-          <w:szCs w:val="24"/>
-        </w:rPr>
-        <w:t>coverage</w:t>
-      </w:r>
-      <w:proofErr w:type="spellEnd"/>
-      <w:r>
-        <w:rPr>
-          <w:rFonts w:asciiTheme="majorHAnsi" w:hAnsiTheme="majorHAnsi" w:cstheme="majorHAnsi"/>
-          <w:sz w:val="24"/>
-          <w:szCs w:val="24"/>
-        </w:rPr>
-        <w:t xml:space="preserve"> suivant </w:t>
+        <w:t> : réalisation de fichiers ptest avec le coverage suivant </w:t>
       </w:r>
     </w:p>
     <w:p>
@@ -6815,19 +6262,20 @@
           <w:szCs w:val="24"/>
           <w:lang w:val="en-US"/>
         </w:rPr>
-        <w:t xml:space="preserve">Name                            </w:t>
-      </w:r>
-      <w:proofErr w:type="spellStart"/>
-      <w:r>
+        <w:t>Name                            Stmts   Miss  Cover   Missing</w:t>
+      </w:r>
+    </w:p>
+    <w:p>
+      <w:pPr>
+        <w:pStyle w:val="Paragraphedeliste"/>
+        <w:jc w:val="both"/>
         <w:rPr>
           <w:rFonts w:asciiTheme="majorHAnsi" w:hAnsiTheme="majorHAnsi" w:cstheme="majorHAnsi"/>
           <w:sz w:val="24"/>
           <w:szCs w:val="24"/>
           <w:lang w:val="en-US"/>
         </w:rPr>
-        <w:t>Stmts</w:t>
-      </w:r>
-      <w:proofErr w:type="spellEnd"/>
+      </w:pPr>
       <w:r>
         <w:rPr>
           <w:rFonts w:asciiTheme="majorHAnsi" w:hAnsiTheme="majorHAnsi" w:cstheme="majorHAnsi"/>
@@ -6835,27 +6283,7 @@
           <w:szCs w:val="24"/>
           <w:lang w:val="en-US"/>
         </w:rPr>
-        <w:t xml:space="preserve">   </w:t>
-      </w:r>
-      <w:proofErr w:type="gramStart"/>
-      <w:r>
-        <w:rPr>
-          <w:rFonts w:asciiTheme="majorHAnsi" w:hAnsiTheme="majorHAnsi" w:cstheme="majorHAnsi"/>
-          <w:sz w:val="24"/>
-          <w:szCs w:val="24"/>
-          <w:lang w:val="en-US"/>
-        </w:rPr>
-        <w:t>Miss  Cover</w:t>
-      </w:r>
-      <w:proofErr w:type="gramEnd"/>
-      <w:r>
-        <w:rPr>
-          <w:rFonts w:asciiTheme="majorHAnsi" w:hAnsiTheme="majorHAnsi" w:cstheme="majorHAnsi"/>
-          <w:sz w:val="24"/>
-          <w:szCs w:val="24"/>
-          <w:lang w:val="en-US"/>
-        </w:rPr>
-        <w:t xml:space="preserve">   Missing</w:t>
+        <w:t>-------------------------------------------------------------</w:t>
       </w:r>
     </w:p>
     <w:p>
@@ -6866,17 +6294,15 @@
           <w:rFonts w:asciiTheme="majorHAnsi" w:hAnsiTheme="majorHAnsi" w:cstheme="majorHAnsi"/>
           <w:sz w:val="24"/>
           <w:szCs w:val="24"/>
-          <w:lang w:val="en-US"/>
-        </w:rPr>
-      </w:pPr>
-      <w:r>
-        <w:rPr>
-          <w:rFonts w:asciiTheme="majorHAnsi" w:hAnsiTheme="majorHAnsi" w:cstheme="majorHAnsi"/>
-          <w:sz w:val="24"/>
-          <w:szCs w:val="24"/>
-          <w:lang w:val="en-US"/>
-        </w:rPr>
-        <w:t>-------------------------------------------------------------</w:t>
+        </w:rPr>
+      </w:pPr>
+      <w:r>
+        <w:rPr>
+          <w:rFonts w:asciiTheme="majorHAnsi" w:hAnsiTheme="majorHAnsi" w:cstheme="majorHAnsi"/>
+          <w:sz w:val="24"/>
+          <w:szCs w:val="24"/>
+        </w:rPr>
+        <w:t>src\__init__.py                     0      0   100%</w:t>
       </w:r>
     </w:p>
     <w:p>
@@ -6889,23 +6315,13 @@
           <w:szCs w:val="24"/>
         </w:rPr>
       </w:pPr>
-      <w:proofErr w:type="gramStart"/>
-      <w:r>
-        <w:rPr>
-          <w:rFonts w:asciiTheme="majorHAnsi" w:hAnsiTheme="majorHAnsi" w:cstheme="majorHAnsi"/>
-          <w:sz w:val="24"/>
-          <w:szCs w:val="24"/>
-        </w:rPr>
-        <w:t>src</w:t>
-      </w:r>
-      <w:proofErr w:type="gramEnd"/>
-      <w:r>
-        <w:rPr>
-          <w:rFonts w:asciiTheme="majorHAnsi" w:hAnsiTheme="majorHAnsi" w:cstheme="majorHAnsi"/>
-          <w:sz w:val="24"/>
-          <w:szCs w:val="24"/>
-        </w:rPr>
-        <w:t>\__init__.py                     0      0   100%</w:t>
+      <w:r>
+        <w:rPr>
+          <w:rFonts w:asciiTheme="majorHAnsi" w:hAnsiTheme="majorHAnsi" w:cstheme="majorHAnsi"/>
+          <w:sz w:val="24"/>
+          <w:szCs w:val="24"/>
+        </w:rPr>
+        <w:t>src\algorithmie\__init__.py         0      0   100%</w:t>
       </w:r>
     </w:p>
     <w:p>
@@ -6918,23 +6334,13 @@
           <w:szCs w:val="24"/>
         </w:rPr>
       </w:pPr>
-      <w:proofErr w:type="gramStart"/>
-      <w:r>
-        <w:rPr>
-          <w:rFonts w:asciiTheme="majorHAnsi" w:hAnsiTheme="majorHAnsi" w:cstheme="majorHAnsi"/>
-          <w:sz w:val="24"/>
-          <w:szCs w:val="24"/>
-        </w:rPr>
-        <w:t>src</w:t>
-      </w:r>
-      <w:proofErr w:type="gramEnd"/>
-      <w:r>
-        <w:rPr>
-          <w:rFonts w:asciiTheme="majorHAnsi" w:hAnsiTheme="majorHAnsi" w:cstheme="majorHAnsi"/>
-          <w:sz w:val="24"/>
-          <w:szCs w:val="24"/>
-        </w:rPr>
-        <w:t>\algorithmie\__init__.py         0      0   100%</w:t>
+      <w:r>
+        <w:rPr>
+          <w:rFonts w:asciiTheme="majorHAnsi" w:hAnsiTheme="majorHAnsi" w:cstheme="majorHAnsi"/>
+          <w:sz w:val="24"/>
+          <w:szCs w:val="24"/>
+        </w:rPr>
+        <w:t>src\algorithmie\grille.py          33      0   100%</w:t>
       </w:r>
     </w:p>
     <w:p>
@@ -6947,23 +6353,13 @@
           <w:szCs w:val="24"/>
         </w:rPr>
       </w:pPr>
-      <w:proofErr w:type="gramStart"/>
-      <w:r>
-        <w:rPr>
-          <w:rFonts w:asciiTheme="majorHAnsi" w:hAnsiTheme="majorHAnsi" w:cstheme="majorHAnsi"/>
-          <w:sz w:val="24"/>
-          <w:szCs w:val="24"/>
-        </w:rPr>
-        <w:t>src</w:t>
-      </w:r>
-      <w:proofErr w:type="gramEnd"/>
-      <w:r>
-        <w:rPr>
-          <w:rFonts w:asciiTheme="majorHAnsi" w:hAnsiTheme="majorHAnsi" w:cstheme="majorHAnsi"/>
-          <w:sz w:val="24"/>
-          <w:szCs w:val="24"/>
-        </w:rPr>
-        <w:t>\algorithmie\grille.py          33      0   100%</w:t>
+      <w:r>
+        <w:rPr>
+          <w:rFonts w:asciiTheme="majorHAnsi" w:hAnsiTheme="majorHAnsi" w:cstheme="majorHAnsi"/>
+          <w:sz w:val="24"/>
+          <w:szCs w:val="24"/>
+        </w:rPr>
+        <w:t>src\algorithmie\maladie.py          7      0   100%</w:t>
       </w:r>
     </w:p>
     <w:p>
@@ -6976,23 +6372,13 @@
           <w:szCs w:val="24"/>
         </w:rPr>
       </w:pPr>
-      <w:proofErr w:type="gramStart"/>
-      <w:r>
-        <w:rPr>
-          <w:rFonts w:asciiTheme="majorHAnsi" w:hAnsiTheme="majorHAnsi" w:cstheme="majorHAnsi"/>
-          <w:sz w:val="24"/>
-          <w:szCs w:val="24"/>
-        </w:rPr>
-        <w:t>src</w:t>
-      </w:r>
-      <w:proofErr w:type="gramEnd"/>
-      <w:r>
-        <w:rPr>
-          <w:rFonts w:asciiTheme="majorHAnsi" w:hAnsiTheme="majorHAnsi" w:cstheme="majorHAnsi"/>
-          <w:sz w:val="24"/>
-          <w:szCs w:val="24"/>
-        </w:rPr>
-        <w:t>\algorithmie\maladie.py          7      0   100%</w:t>
+      <w:r>
+        <w:rPr>
+          <w:rFonts w:asciiTheme="majorHAnsi" w:hAnsiTheme="majorHAnsi" w:cstheme="majorHAnsi"/>
+          <w:sz w:val="24"/>
+          <w:szCs w:val="24"/>
+        </w:rPr>
+        <w:t>src\algorithmie\personne.py        36      0   100%</w:t>
       </w:r>
     </w:p>
     <w:p>
@@ -7005,52 +6391,13 @@
           <w:szCs w:val="24"/>
         </w:rPr>
       </w:pPr>
-      <w:proofErr w:type="gramStart"/>
-      <w:r>
-        <w:rPr>
-          <w:rFonts w:asciiTheme="majorHAnsi" w:hAnsiTheme="majorHAnsi" w:cstheme="majorHAnsi"/>
-          <w:sz w:val="24"/>
-          <w:szCs w:val="24"/>
-        </w:rPr>
-        <w:t>src</w:t>
-      </w:r>
-      <w:proofErr w:type="gramEnd"/>
-      <w:r>
-        <w:rPr>
-          <w:rFonts w:asciiTheme="majorHAnsi" w:hAnsiTheme="majorHAnsi" w:cstheme="majorHAnsi"/>
-          <w:sz w:val="24"/>
-          <w:szCs w:val="24"/>
-        </w:rPr>
-        <w:t>\algorithmie\personne.py        36      0   100%</w:t>
-      </w:r>
-    </w:p>
-    <w:p>
-      <w:pPr>
-        <w:pStyle w:val="Paragraphedeliste"/>
-        <w:jc w:val="both"/>
-        <w:rPr>
-          <w:rFonts w:asciiTheme="majorHAnsi" w:hAnsiTheme="majorHAnsi" w:cstheme="majorHAnsi"/>
-          <w:sz w:val="24"/>
-          <w:szCs w:val="24"/>
-        </w:rPr>
-      </w:pPr>
-      <w:proofErr w:type="gramStart"/>
-      <w:r>
-        <w:rPr>
-          <w:rFonts w:asciiTheme="majorHAnsi" w:hAnsiTheme="majorHAnsi" w:cstheme="majorHAnsi"/>
-          <w:sz w:val="24"/>
-          <w:szCs w:val="24"/>
-        </w:rPr>
-        <w:t>src</w:t>
-      </w:r>
-      <w:proofErr w:type="gramEnd"/>
-      <w:r>
-        <w:rPr>
-          <w:rFonts w:asciiTheme="majorHAnsi" w:hAnsiTheme="majorHAnsi" w:cstheme="majorHAnsi"/>
-          <w:sz w:val="24"/>
-          <w:szCs w:val="24"/>
-        </w:rPr>
-        <w:t>\algorithmie\simulation.py     239      3    99%   135-136, 295</w:t>
+      <w:r>
+        <w:rPr>
+          <w:rFonts w:asciiTheme="majorHAnsi" w:hAnsiTheme="majorHAnsi" w:cstheme="majorHAnsi"/>
+          <w:sz w:val="24"/>
+          <w:szCs w:val="24"/>
+        </w:rPr>
+        <w:t>src\algorithmie\simulation.py     239      3    99%   135-136, 295</w:t>
       </w:r>
     </w:p>
     <w:p>
@@ -7226,14 +6573,14 @@
           <w:color w:val="auto"/>
         </w:rPr>
       </w:pPr>
-      <w:bookmarkStart w:id="25" w:name="_Toc218346409"/>
+      <w:bookmarkStart w:id="22" w:name="_Toc218346409"/>
       <w:r>
         <w:rPr>
           <w:color w:val="auto"/>
         </w:rPr>
         <w:t>Adrien</w:t>
       </w:r>
-      <w:bookmarkEnd w:id="25"/>
+      <w:bookmarkEnd w:id="22"/>
     </w:p>
     <w:p>
       <w:pPr>
@@ -7409,7 +6756,7 @@
           <w:u w:val="single"/>
         </w:rPr>
       </w:pPr>
-      <w:bookmarkStart w:id="26" w:name="_Toc218346410"/>
+      <w:bookmarkStart w:id="23" w:name="_Toc218346410"/>
       <w:r>
         <w:rPr>
           <w:b/>
@@ -7421,7 +6768,7 @@
         </w:rPr>
         <w:t>Conclusion finale sur le projet</w:t>
       </w:r>
-      <w:bookmarkEnd w:id="26"/>
+      <w:bookmarkEnd w:id="23"/>
     </w:p>
     <w:p>
       <w:pPr>
@@ -7432,7 +6779,7 @@
           <w:szCs w:val="28"/>
         </w:rPr>
       </w:pPr>
-      <w:bookmarkStart w:id="27" w:name="_Toc218346411"/>
+      <w:bookmarkStart w:id="24" w:name="_Toc218346411"/>
       <w:r>
         <w:rPr>
           <w:color w:val="auto"/>
@@ -7441,7 +6788,7 @@
         </w:rPr>
         <w:t>Athène</w:t>
       </w:r>
-      <w:bookmarkEnd w:id="27"/>
+      <w:bookmarkEnd w:id="24"/>
     </w:p>
     <w:p>
       <w:pPr>
@@ -7579,7 +6926,7 @@
           <w:szCs w:val="28"/>
         </w:rPr>
       </w:pPr>
-      <w:bookmarkStart w:id="28" w:name="_Toc218346412"/>
+      <w:bookmarkStart w:id="25" w:name="_Toc218346412"/>
       <w:r>
         <w:rPr>
           <w:color w:val="auto"/>
@@ -7588,42 +6935,24 @@
         </w:rPr>
         <w:t>Adrien</w:t>
       </w:r>
-      <w:bookmarkEnd w:id="28"/>
-    </w:p>
-    <w:p>
-      <w:pPr>
-        <w:jc w:val="both"/>
-        <w:rPr>
-          <w:rFonts w:asciiTheme="majorHAnsi" w:hAnsiTheme="majorHAnsi" w:cstheme="majorHAnsi"/>
-          <w:sz w:val="24"/>
-          <w:szCs w:val="24"/>
-        </w:rPr>
-      </w:pPr>
-      <w:r>
-        <w:rPr>
-          <w:rFonts w:asciiTheme="majorHAnsi" w:hAnsiTheme="majorHAnsi" w:cstheme="majorHAnsi"/>
-          <w:sz w:val="24"/>
-          <w:szCs w:val="24"/>
-        </w:rPr>
-        <w:t xml:space="preserve">Au cours de ce projet j'ai appris à utiliser les librairies standards </w:t>
-      </w:r>
-      <w:proofErr w:type="spellStart"/>
-      <w:r>
-        <w:rPr>
-          <w:rFonts w:asciiTheme="majorHAnsi" w:hAnsiTheme="majorHAnsi" w:cstheme="majorHAnsi"/>
-          <w:sz w:val="24"/>
-          <w:szCs w:val="24"/>
-        </w:rPr>
-        <w:t>PyQt</w:t>
-      </w:r>
-      <w:proofErr w:type="spellEnd"/>
-      <w:r>
-        <w:rPr>
-          <w:rFonts w:asciiTheme="majorHAnsi" w:hAnsiTheme="majorHAnsi" w:cstheme="majorHAnsi"/>
-          <w:sz w:val="24"/>
-          <w:szCs w:val="24"/>
-        </w:rPr>
-        <w:t xml:space="preserve">. J'ai également pu approfondir mes connaissances sur le fonctionnement de la programmation orientée objet notamment avec la syntaxe propre au langage Python. Ce projet, m'a grandement challengé car nous avons dû composer avec la ligne directrice que nous nous sommes </w:t>
+      <w:bookmarkEnd w:id="25"/>
+    </w:p>
+    <w:p>
+      <w:pPr>
+        <w:jc w:val="both"/>
+        <w:rPr>
+          <w:rFonts w:asciiTheme="majorHAnsi" w:hAnsiTheme="majorHAnsi" w:cstheme="majorHAnsi"/>
+          <w:sz w:val="24"/>
+          <w:szCs w:val="24"/>
+        </w:rPr>
+      </w:pPr>
+      <w:r>
+        <w:rPr>
+          <w:rFonts w:asciiTheme="majorHAnsi" w:hAnsiTheme="majorHAnsi" w:cstheme="majorHAnsi"/>
+          <w:sz w:val="24"/>
+          <w:szCs w:val="24"/>
+        </w:rPr>
+        <w:t xml:space="preserve">Au cours de ce projet j'ai appris à utiliser les librairies standards PyQt. J'ai également pu approfondir mes connaissances sur le fonctionnement de la programmation orientée objet notamment avec la syntaxe propre au langage Python. Ce projet, m'a grandement challengé car nous avons dû composer avec la ligne directrice que nous nous sommes </w:t>
       </w:r>
       <w:r>
         <w:rPr>
@@ -7704,7 +7033,7 @@
           <w:szCs w:val="28"/>
         </w:rPr>
       </w:pPr>
-      <w:bookmarkStart w:id="29" w:name="_Toc218346413"/>
+      <w:bookmarkStart w:id="26" w:name="_Toc218346413"/>
       <w:r>
         <w:rPr>
           <w:color w:val="auto"/>
@@ -7713,7 +7042,7 @@
         </w:rPr>
         <w:t>Commun</w:t>
       </w:r>
-      <w:bookmarkEnd w:id="29"/>
+      <w:bookmarkEnd w:id="26"/>
     </w:p>
     <w:p>
       <w:pPr>
@@ -7783,25 +7112,7 @@
           <w:sz w:val="24"/>
           <w:szCs w:val="24"/>
         </w:rPr>
-        <w:t xml:space="preserve">Si nous devions recommencer un nouveau projet, nous ferions comme nous l’avons fait pour ce projet : nous avions comme avantage que ce n’était pas le premier projet que nous réalisions ensemble, donc répartir les missions en fonction de nos compétences n’était pas nouveau. Nous utilisons systématiquement </w:t>
-      </w:r>
-      <w:proofErr w:type="spellStart"/>
-      <w:r>
-        <w:rPr>
-          <w:rFonts w:asciiTheme="majorHAnsi" w:hAnsiTheme="majorHAnsi" w:cstheme="majorHAnsi"/>
-          <w:sz w:val="24"/>
-          <w:szCs w:val="24"/>
-        </w:rPr>
-        <w:t>Github</w:t>
-      </w:r>
-      <w:proofErr w:type="spellEnd"/>
-      <w:r>
-        <w:rPr>
-          <w:rFonts w:asciiTheme="majorHAnsi" w:hAnsiTheme="majorHAnsi" w:cstheme="majorHAnsi"/>
-          <w:sz w:val="24"/>
-          <w:szCs w:val="24"/>
-        </w:rPr>
-        <w:t xml:space="preserve"> en projet depuis deux ans donc nous n’avons pas non plus découvert l’outil, et nous étions alignés sur le fait que nous voulions réaliser un projet de qualité et tenir absolument nos deadlines sans prendre de retard. L’organisation a donc été très logique et intuitive en découlant de cela. Le fait que nous soyons d’accord sur ces éléments-là a fait notamment la plus grande force de notre organisation.</w:t>
+        <w:t>Si nous devions recommencer un nouveau projet, nous ferions comme nous l’avons fait pour ce projet : nous avions comme avantage que ce n’était pas le premier projet que nous réalisions ensemble, donc répartir les missions en fonction de nos compétences n’était pas nouveau. Nous utilisons systématiquement Github en projet depuis deux ans donc nous n’avons pas non plus découvert l’outil, et nous étions alignés sur le fait que nous voulions réaliser un projet de qualité et tenir absolument nos deadlines sans prendre de retard. L’organisation a donc été très logique et intuitive en découlant de cela. Le fait que nous soyons d’accord sur ces éléments-là a fait notamment la plus grande force de notre organisation.</w:t>
       </w:r>
     </w:p>
     <w:sectPr>

</xml_diff>